<commit_message>
Criado props no componente UsuarioInfo para o componente Usuario passar o valor de nome para o UsuarioINfo
</commit_message>
<xml_diff>
--- a/Comunicacao_entre_componentes.docx
+++ b/Comunicacao_entre_componentes.docx
@@ -92,21 +92,32 @@
         <w:rPr>
           <w:rFonts w:ascii="Consolas" w:hAnsi="Consolas"/>
         </w:rPr>
-        <w:t xml:space="preserve">Instale as dependências </w:t>
-      </w:r>
-      <w:proofErr w:type="gramStart"/>
-      <w:r>
+        <w:t>Instale as dependências digitando : npm i</w:t>
+      </w:r>
+    </w:p>
+    <w:p>
+      <w:pPr>
+        <w:pStyle w:val="PargrafodaLista"/>
+        <w:numPr>
+          <w:ilvl w:val="0"/>
+          <w:numId w:val="1"/>
+        </w:numPr>
+        <w:jc w:val="both"/>
         <w:rPr>
           <w:rFonts w:ascii="Consolas" w:hAnsi="Consolas"/>
         </w:rPr>
-        <w:t>digitando :</w:t>
-      </w:r>
-      <w:proofErr w:type="gramEnd"/>
+      </w:pPr>
       <w:r>
         <w:rPr>
           <w:rFonts w:ascii="Consolas" w:hAnsi="Consolas"/>
         </w:rPr>
-        <w:t xml:space="preserve"> npm i</w:t>
+        <w:t>Vemos que a aplicação possui três componentes Usuário</w:t>
+      </w:r>
+      <w:r>
+        <w:rPr>
+          <w:rFonts w:ascii="Consolas" w:hAnsi="Consolas"/>
+        </w:rPr>
+        <w:t>, UsuárioEditar e UsuárioInfo, nós iremos realizar a comunicação entre estes componentes.</w:t>
       </w:r>
     </w:p>
     <w:p>
@@ -125,41 +136,44 @@
         <w:rPr>
           <w:rFonts w:ascii="Consolas" w:hAnsi="Consolas"/>
         </w:rPr>
-        <w:t>Vemos que a aplicação possui três componentes Usuário</w:t>
+        <w:t>No componente Usuario vamos criar um botão abaixo do primeiro parágrafo</w:t>
       </w:r>
       <w:r>
         <w:rPr>
           <w:rFonts w:ascii="Consolas" w:hAnsi="Consolas"/>
         </w:rPr>
-        <w:t xml:space="preserve">, </w:t>
-      </w:r>
-      <w:proofErr w:type="spellStart"/>
+        <w:t xml:space="preserve"> chamando a função click que irá receber a função ‘Alterar Nome’</w:t>
+      </w:r>
       <w:r>
         <w:rPr>
           <w:rFonts w:ascii="Consolas" w:hAnsi="Consolas"/>
         </w:rPr>
-        <w:t>UsuárioEditar</w:t>
-      </w:r>
-      <w:proofErr w:type="spellEnd"/>
-      <w:r>
+        <w:t>.</w:t>
+      </w:r>
+    </w:p>
+    <w:p>
+      <w:pPr>
+        <w:pStyle w:val="PargrafodaLista"/>
+        <w:numPr>
+          <w:ilvl w:val="0"/>
+          <w:numId w:val="1"/>
+        </w:numPr>
+        <w:jc w:val="both"/>
         <w:rPr>
           <w:rFonts w:ascii="Consolas" w:hAnsi="Consolas"/>
         </w:rPr>
-        <w:t xml:space="preserve"> e </w:t>
-      </w:r>
-      <w:proofErr w:type="spellStart"/>
+      </w:pPr>
       <w:r>
         <w:rPr>
           <w:rFonts w:ascii="Consolas" w:hAnsi="Consolas"/>
         </w:rPr>
-        <w:t>UsuárioInfo</w:t>
-      </w:r>
-      <w:proofErr w:type="spellEnd"/>
+        <w:t>Vamos dentro de export Default</w:t>
+      </w:r>
       <w:r>
         <w:rPr>
           <w:rFonts w:ascii="Consolas" w:hAnsi="Consolas"/>
         </w:rPr>
-        <w:t>, nós iremos realizar a comunicação entre estes componentes.</w:t>
+        <w:t xml:space="preserve"> utilizar a propriedade data() criando dentro dela a variável nome inicialmento com o valor ‘Pedro’.</w:t>
       </w:r>
     </w:p>
     <w:p>
@@ -178,158 +192,24 @@
         <w:rPr>
           <w:rFonts w:ascii="Consolas" w:hAnsi="Consolas"/>
         </w:rPr>
-        <w:t xml:space="preserve">No componente </w:t>
-      </w:r>
-      <w:proofErr w:type="spellStart"/>
+        <w:t>Vamos ainda adicionar a propriedade methods</w:t>
+      </w:r>
       <w:r>
         <w:rPr>
           <w:rFonts w:ascii="Consolas" w:hAnsi="Consolas"/>
         </w:rPr>
-        <w:t>Usuario</w:t>
-      </w:r>
-      <w:proofErr w:type="spellEnd"/>
+        <w:t xml:space="preserve"> criando o método ‘alterarNome’</w:t>
+      </w:r>
       <w:r>
         <w:rPr>
           <w:rFonts w:ascii="Consolas" w:hAnsi="Consolas"/>
         </w:rPr>
-        <w:t xml:space="preserve"> vamos criar um botão abaixo do primeiro parágrafo</w:t>
+        <w:t xml:space="preserve"> dentro do método iremos </w:t>
       </w:r>
       <w:r>
         <w:rPr>
           <w:rFonts w:ascii="Consolas" w:hAnsi="Consolas"/>
         </w:rPr>
-        <w:t xml:space="preserve"> chamando a função click que irá receber a função ‘Alterar Nome’</w:t>
-      </w:r>
-      <w:r>
-        <w:rPr>
-          <w:rFonts w:ascii="Consolas" w:hAnsi="Consolas"/>
-        </w:rPr>
-        <w:t>.</w:t>
-      </w:r>
-    </w:p>
-    <w:p>
-      <w:pPr>
-        <w:pStyle w:val="PargrafodaLista"/>
-        <w:numPr>
-          <w:ilvl w:val="0"/>
-          <w:numId w:val="1"/>
-        </w:numPr>
-        <w:jc w:val="both"/>
-        <w:rPr>
-          <w:rFonts w:ascii="Consolas" w:hAnsi="Consolas"/>
-        </w:rPr>
-      </w:pPr>
-      <w:r>
-        <w:rPr>
-          <w:rFonts w:ascii="Consolas" w:hAnsi="Consolas"/>
-        </w:rPr>
-        <w:t xml:space="preserve">Vamos dentro de </w:t>
-      </w:r>
-      <w:proofErr w:type="spellStart"/>
-      <w:r>
-        <w:rPr>
-          <w:rFonts w:ascii="Consolas" w:hAnsi="Consolas"/>
-        </w:rPr>
-        <w:t>export</w:t>
-      </w:r>
-      <w:proofErr w:type="spellEnd"/>
-      <w:r>
-        <w:rPr>
-          <w:rFonts w:ascii="Consolas" w:hAnsi="Consolas"/>
-        </w:rPr>
-        <w:t xml:space="preserve"> Default</w:t>
-      </w:r>
-      <w:r>
-        <w:rPr>
-          <w:rFonts w:ascii="Consolas" w:hAnsi="Consolas"/>
-        </w:rPr>
-        <w:t xml:space="preserve"> utilizar a propriedade </w:t>
-      </w:r>
-      <w:proofErr w:type="gramStart"/>
-      <w:r>
-        <w:rPr>
-          <w:rFonts w:ascii="Consolas" w:hAnsi="Consolas"/>
-        </w:rPr>
-        <w:t>data(</w:t>
-      </w:r>
-      <w:proofErr w:type="gramEnd"/>
-      <w:r>
-        <w:rPr>
-          <w:rFonts w:ascii="Consolas" w:hAnsi="Consolas"/>
-        </w:rPr>
-        <w:t xml:space="preserve">) criando dentro dela a variável nome </w:t>
-      </w:r>
-      <w:proofErr w:type="spellStart"/>
-      <w:r>
-        <w:rPr>
-          <w:rFonts w:ascii="Consolas" w:hAnsi="Consolas"/>
-        </w:rPr>
-        <w:t>inicialmento</w:t>
-      </w:r>
-      <w:proofErr w:type="spellEnd"/>
-      <w:r>
-        <w:rPr>
-          <w:rFonts w:ascii="Consolas" w:hAnsi="Consolas"/>
-        </w:rPr>
-        <w:t xml:space="preserve"> com o valor ‘Pedro’.</w:t>
-      </w:r>
-    </w:p>
-    <w:p>
-      <w:pPr>
-        <w:pStyle w:val="PargrafodaLista"/>
-        <w:numPr>
-          <w:ilvl w:val="0"/>
-          <w:numId w:val="1"/>
-        </w:numPr>
-        <w:jc w:val="both"/>
-        <w:rPr>
-          <w:rFonts w:ascii="Consolas" w:hAnsi="Consolas"/>
-        </w:rPr>
-      </w:pPr>
-      <w:r>
-        <w:rPr>
-          <w:rFonts w:ascii="Consolas" w:hAnsi="Consolas"/>
-        </w:rPr>
-        <w:t xml:space="preserve">Vamos ainda adicionar a propriedade </w:t>
-      </w:r>
-      <w:proofErr w:type="spellStart"/>
-      <w:r>
-        <w:rPr>
-          <w:rFonts w:ascii="Consolas" w:hAnsi="Consolas"/>
-        </w:rPr>
-        <w:t>methods</w:t>
-      </w:r>
-      <w:proofErr w:type="spellEnd"/>
-      <w:r>
-        <w:rPr>
-          <w:rFonts w:ascii="Consolas" w:hAnsi="Consolas"/>
-        </w:rPr>
-        <w:t xml:space="preserve"> criando o método ‘</w:t>
-      </w:r>
-      <w:proofErr w:type="spellStart"/>
-      <w:r>
-        <w:rPr>
-          <w:rFonts w:ascii="Consolas" w:hAnsi="Consolas"/>
-        </w:rPr>
-        <w:t>alterarNome</w:t>
-      </w:r>
-      <w:proofErr w:type="spellEnd"/>
-      <w:r>
-        <w:rPr>
-          <w:rFonts w:ascii="Consolas" w:hAnsi="Consolas"/>
-        </w:rPr>
-        <w:t>’</w:t>
-      </w:r>
-      <w:r>
-        <w:rPr>
-          <w:rFonts w:ascii="Consolas" w:hAnsi="Consolas"/>
-        </w:rPr>
-        <w:t xml:space="preserve"> dentro do método iremos </w:t>
-      </w:r>
-      <w:r>
-        <w:rPr>
-          <w:rFonts w:ascii="Consolas" w:hAnsi="Consolas"/>
-        </w:rPr>
         <w:t>passar o valor ‘Ana’ para a variável ‘nome’.</w:t>
       </w:r>
     </w:p>
@@ -360,7 +240,6 @@
         </w:rPr>
         <w:t>&lt;</w:t>
       </w:r>
-      <w:proofErr w:type="spellStart"/>
       <w:r>
         <w:rPr>
           <w:rFonts w:ascii="Consolas" w:eastAsia="Times New Roman" w:hAnsi="Consolas" w:cs="Times New Roman"/>
@@ -371,7 +250,6 @@
         </w:rPr>
         <w:t>template</w:t>
       </w:r>
-      <w:proofErr w:type="spellEnd"/>
       <w:r>
         <w:rPr>
           <w:rFonts w:ascii="Consolas" w:eastAsia="Times New Roman" w:hAnsi="Consolas" w:cs="Times New Roman"/>
@@ -410,7 +288,6 @@
         </w:rPr>
         <w:t>    &lt;</w:t>
       </w:r>
-      <w:proofErr w:type="spellStart"/>
       <w:r>
         <w:rPr>
           <w:rFonts w:ascii="Consolas" w:eastAsia="Times New Roman" w:hAnsi="Consolas" w:cs="Times New Roman"/>
@@ -421,7 +298,6 @@
         </w:rPr>
         <w:t>div</w:t>
       </w:r>
-      <w:proofErr w:type="spellEnd"/>
       <w:r>
         <w:rPr>
           <w:rFonts w:ascii="Consolas" w:eastAsia="Times New Roman" w:hAnsi="Consolas" w:cs="Times New Roman"/>
@@ -432,7 +308,6 @@
         </w:rPr>
         <w:t xml:space="preserve"> </w:t>
       </w:r>
-      <w:proofErr w:type="spellStart"/>
       <w:r>
         <w:rPr>
           <w:rFonts w:ascii="Consolas" w:eastAsia="Times New Roman" w:hAnsi="Consolas" w:cs="Times New Roman"/>
@@ -445,7 +320,6 @@
         </w:rPr>
         <w:t>class</w:t>
       </w:r>
-      <w:proofErr w:type="spellEnd"/>
       <w:r>
         <w:rPr>
           <w:rFonts w:ascii="Consolas" w:eastAsia="Times New Roman" w:hAnsi="Consolas" w:cs="Times New Roman"/>
@@ -610,29 +484,7 @@
           <w:szCs w:val="21"/>
           <w:lang w:eastAsia="pt-BR"/>
         </w:rPr>
-        <w:t xml:space="preserve">&gt;Esse é um componente muito </w:t>
-      </w:r>
-      <w:proofErr w:type="gramStart"/>
-      <w:r>
-        <w:rPr>
-          <w:rFonts w:ascii="Consolas" w:eastAsia="Times New Roman" w:hAnsi="Consolas" w:cs="Times New Roman"/>
-          <w:color w:val="F6F6F4"/>
-          <w:sz w:val="21"/>
-          <w:szCs w:val="21"/>
-          <w:lang w:eastAsia="pt-BR"/>
-        </w:rPr>
-        <w:t>legal!&lt;</w:t>
-      </w:r>
-      <w:proofErr w:type="gramEnd"/>
-      <w:r>
-        <w:rPr>
-          <w:rFonts w:ascii="Consolas" w:eastAsia="Times New Roman" w:hAnsi="Consolas" w:cs="Times New Roman"/>
-          <w:color w:val="F6F6F4"/>
-          <w:sz w:val="21"/>
-          <w:szCs w:val="21"/>
-          <w:lang w:eastAsia="pt-BR"/>
-        </w:rPr>
-        <w:t>/</w:t>
+        <w:t>&gt;Esse é um componente muito legal!&lt;/</w:t>
       </w:r>
       <w:r>
         <w:rPr>
@@ -682,7 +534,6 @@
         </w:rPr>
         <w:t>        &lt;</w:t>
       </w:r>
-      <w:proofErr w:type="spellStart"/>
       <w:r>
         <w:rPr>
           <w:rFonts w:ascii="Consolas" w:eastAsia="Times New Roman" w:hAnsi="Consolas" w:cs="Times New Roman"/>
@@ -693,7 +544,6 @@
         </w:rPr>
         <w:t>button</w:t>
       </w:r>
-      <w:proofErr w:type="spellEnd"/>
       <w:r>
         <w:rPr>
           <w:rFonts w:ascii="Consolas" w:eastAsia="Times New Roman" w:hAnsi="Consolas" w:cs="Times New Roman"/>
@@ -774,31 +624,8 @@
           <w:szCs w:val="21"/>
           <w:lang w:eastAsia="pt-BR"/>
         </w:rPr>
-        <w:t xml:space="preserve">&gt;Alterar </w:t>
-      </w:r>
-      <w:proofErr w:type="spellStart"/>
-      <w:r>
-        <w:rPr>
-          <w:rFonts w:ascii="Consolas" w:eastAsia="Times New Roman" w:hAnsi="Consolas" w:cs="Times New Roman"/>
-          <w:color w:val="F6F6F4"/>
-          <w:sz w:val="21"/>
-          <w:szCs w:val="21"/>
-          <w:lang w:eastAsia="pt-BR"/>
-        </w:rPr>
-        <w:t>Nonme</w:t>
-      </w:r>
-      <w:proofErr w:type="spellEnd"/>
-      <w:r>
-        <w:rPr>
-          <w:rFonts w:ascii="Consolas" w:eastAsia="Times New Roman" w:hAnsi="Consolas" w:cs="Times New Roman"/>
-          <w:color w:val="F6F6F4"/>
-          <w:sz w:val="21"/>
-          <w:szCs w:val="21"/>
-          <w:lang w:eastAsia="pt-BR"/>
-        </w:rPr>
-        <w:t>&lt;/</w:t>
-      </w:r>
-      <w:proofErr w:type="spellStart"/>
+        <w:t>&gt;Alterar Nonme&lt;/</w:t>
+      </w:r>
       <w:r>
         <w:rPr>
           <w:rFonts w:ascii="Consolas" w:eastAsia="Times New Roman" w:hAnsi="Consolas" w:cs="Times New Roman"/>
@@ -809,7 +636,6 @@
         </w:rPr>
         <w:t>button</w:t>
       </w:r>
-      <w:proofErr w:type="spellEnd"/>
       <w:r>
         <w:rPr>
           <w:rFonts w:ascii="Consolas" w:eastAsia="Times New Roman" w:hAnsi="Consolas" w:cs="Times New Roman"/>
@@ -848,7 +674,6 @@
         </w:rPr>
         <w:t>        &lt;</w:t>
       </w:r>
-      <w:proofErr w:type="spellStart"/>
       <w:r>
         <w:rPr>
           <w:rFonts w:ascii="Consolas" w:eastAsia="Times New Roman" w:hAnsi="Consolas" w:cs="Times New Roman"/>
@@ -859,7 +684,6 @@
         </w:rPr>
         <w:t>hr</w:t>
       </w:r>
-      <w:proofErr w:type="spellEnd"/>
       <w:r>
         <w:rPr>
           <w:rFonts w:ascii="Consolas" w:eastAsia="Times New Roman" w:hAnsi="Consolas" w:cs="Times New Roman"/>
@@ -898,7 +722,6 @@
         </w:rPr>
         <w:t>        &lt;</w:t>
       </w:r>
-      <w:proofErr w:type="spellStart"/>
       <w:r>
         <w:rPr>
           <w:rFonts w:ascii="Consolas" w:eastAsia="Times New Roman" w:hAnsi="Consolas" w:cs="Times New Roman"/>
@@ -909,7 +732,6 @@
         </w:rPr>
         <w:t>div</w:t>
       </w:r>
-      <w:proofErr w:type="spellEnd"/>
       <w:r>
         <w:rPr>
           <w:rFonts w:ascii="Consolas" w:eastAsia="Times New Roman" w:hAnsi="Consolas" w:cs="Times New Roman"/>
@@ -920,7 +742,6 @@
         </w:rPr>
         <w:t xml:space="preserve"> </w:t>
       </w:r>
-      <w:proofErr w:type="spellStart"/>
       <w:r>
         <w:rPr>
           <w:rFonts w:ascii="Consolas" w:eastAsia="Times New Roman" w:hAnsi="Consolas" w:cs="Times New Roman"/>
@@ -933,7 +754,6 @@
         </w:rPr>
         <w:t>class</w:t>
       </w:r>
-      <w:proofErr w:type="spellEnd"/>
       <w:r>
         <w:rPr>
           <w:rFonts w:ascii="Consolas" w:eastAsia="Times New Roman" w:hAnsi="Consolas" w:cs="Times New Roman"/>
@@ -1020,42 +840,8 @@
           <w:szCs w:val="21"/>
           <w:lang w:eastAsia="pt-BR"/>
         </w:rPr>
-        <w:t>app-</w:t>
-      </w:r>
-      <w:proofErr w:type="spellStart"/>
-      <w:r>
-        <w:rPr>
-          <w:rFonts w:ascii="Consolas" w:eastAsia="Times New Roman" w:hAnsi="Consolas" w:cs="Times New Roman"/>
-          <w:color w:val="F286C4"/>
-          <w:sz w:val="21"/>
-          <w:szCs w:val="21"/>
-          <w:lang w:eastAsia="pt-BR"/>
-        </w:rPr>
-        <w:t>usuario</w:t>
-      </w:r>
-      <w:proofErr w:type="spellEnd"/>
-      <w:r>
-        <w:rPr>
-          <w:rFonts w:ascii="Consolas" w:eastAsia="Times New Roman" w:hAnsi="Consolas" w:cs="Times New Roman"/>
-          <w:color w:val="F286C4"/>
-          <w:sz w:val="21"/>
-          <w:szCs w:val="21"/>
-          <w:lang w:eastAsia="pt-BR"/>
-        </w:rPr>
-        <w:t>-</w:t>
-      </w:r>
-      <w:proofErr w:type="spellStart"/>
-      <w:r>
-        <w:rPr>
-          <w:rFonts w:ascii="Consolas" w:eastAsia="Times New Roman" w:hAnsi="Consolas" w:cs="Times New Roman"/>
-          <w:color w:val="F286C4"/>
-          <w:sz w:val="21"/>
-          <w:szCs w:val="21"/>
-          <w:lang w:eastAsia="pt-BR"/>
-        </w:rPr>
-        <w:t>info</w:t>
-      </w:r>
-      <w:proofErr w:type="spellEnd"/>
+        <w:t>app-usuario-info</w:t>
+      </w:r>
       <w:r>
         <w:rPr>
           <w:rFonts w:ascii="Consolas" w:eastAsia="Times New Roman" w:hAnsi="Consolas" w:cs="Times New Roman"/>
@@ -1102,29 +888,7 @@
           <w:szCs w:val="21"/>
           <w:lang w:eastAsia="pt-BR"/>
         </w:rPr>
-        <w:t>app-</w:t>
-      </w:r>
-      <w:proofErr w:type="spellStart"/>
-      <w:r>
-        <w:rPr>
-          <w:rFonts w:ascii="Consolas" w:eastAsia="Times New Roman" w:hAnsi="Consolas" w:cs="Times New Roman"/>
-          <w:color w:val="F286C4"/>
-          <w:sz w:val="21"/>
-          <w:szCs w:val="21"/>
-          <w:lang w:eastAsia="pt-BR"/>
-        </w:rPr>
-        <w:t>usuario</w:t>
-      </w:r>
-      <w:proofErr w:type="spellEnd"/>
-      <w:r>
-        <w:rPr>
-          <w:rFonts w:ascii="Consolas" w:eastAsia="Times New Roman" w:hAnsi="Consolas" w:cs="Times New Roman"/>
-          <w:color w:val="F286C4"/>
-          <w:sz w:val="21"/>
-          <w:szCs w:val="21"/>
-          <w:lang w:eastAsia="pt-BR"/>
-        </w:rPr>
-        <w:t>-editar</w:t>
+        <w:t>app-usuario-editar</w:t>
       </w:r>
       <w:r>
         <w:rPr>
@@ -1164,7 +928,6 @@
         </w:rPr>
         <w:t>        &lt;/</w:t>
       </w:r>
-      <w:proofErr w:type="spellStart"/>
       <w:r>
         <w:rPr>
           <w:rFonts w:ascii="Consolas" w:eastAsia="Times New Roman" w:hAnsi="Consolas" w:cs="Times New Roman"/>
@@ -1175,7 +938,6 @@
         </w:rPr>
         <w:t>div</w:t>
       </w:r>
-      <w:proofErr w:type="spellEnd"/>
       <w:r>
         <w:rPr>
           <w:rFonts w:ascii="Consolas" w:eastAsia="Times New Roman" w:hAnsi="Consolas" w:cs="Times New Roman"/>
@@ -1214,7 +976,6 @@
         </w:rPr>
         <w:t>    &lt;/</w:t>
       </w:r>
-      <w:proofErr w:type="spellStart"/>
       <w:r>
         <w:rPr>
           <w:rFonts w:ascii="Consolas" w:eastAsia="Times New Roman" w:hAnsi="Consolas" w:cs="Times New Roman"/>
@@ -1225,7 +986,6 @@
         </w:rPr>
         <w:t>div</w:t>
       </w:r>
-      <w:proofErr w:type="spellEnd"/>
       <w:r>
         <w:rPr>
           <w:rFonts w:ascii="Consolas" w:eastAsia="Times New Roman" w:hAnsi="Consolas" w:cs="Times New Roman"/>
@@ -1264,7 +1024,6 @@
         </w:rPr>
         <w:t>&lt;/</w:t>
       </w:r>
-      <w:proofErr w:type="spellStart"/>
       <w:r>
         <w:rPr>
           <w:rFonts w:ascii="Consolas" w:eastAsia="Times New Roman" w:hAnsi="Consolas" w:cs="Times New Roman"/>
@@ -1275,7 +1034,6 @@
         </w:rPr>
         <w:t>template</w:t>
       </w:r>
-      <w:proofErr w:type="spellEnd"/>
       <w:r>
         <w:rPr>
           <w:rFonts w:ascii="Consolas" w:eastAsia="Times New Roman" w:hAnsi="Consolas" w:cs="Times New Roman"/>
@@ -1370,7 +1128,6 @@
           <w:lang w:eastAsia="pt-BR"/>
         </w:rPr>
       </w:pPr>
-      <w:proofErr w:type="spellStart"/>
       <w:r>
         <w:rPr>
           <w:rFonts w:ascii="Consolas" w:eastAsia="Times New Roman" w:hAnsi="Consolas" w:cs="Times New Roman"/>
@@ -1381,7 +1138,26 @@
         </w:rPr>
         <w:t>import</w:t>
       </w:r>
-      <w:proofErr w:type="spellEnd"/>
+      <w:r>
+        <w:rPr>
+          <w:rFonts w:ascii="Consolas" w:eastAsia="Times New Roman" w:hAnsi="Consolas" w:cs="Times New Roman"/>
+          <w:color w:val="F6F6F4"/>
+          <w:sz w:val="21"/>
+          <w:szCs w:val="21"/>
+          <w:lang w:eastAsia="pt-BR"/>
+        </w:rPr>
+        <w:t xml:space="preserve"> AppUsuarioInfo </w:t>
+      </w:r>
+      <w:r>
+        <w:rPr>
+          <w:rFonts w:ascii="Consolas" w:eastAsia="Times New Roman" w:hAnsi="Consolas" w:cs="Times New Roman"/>
+          <w:color w:val="F286C4"/>
+          <w:sz w:val="21"/>
+          <w:szCs w:val="21"/>
+          <w:lang w:eastAsia="pt-BR"/>
+        </w:rPr>
+        <w:t>from</w:t>
+      </w:r>
       <w:r>
         <w:rPr>
           <w:rFonts w:ascii="Consolas" w:eastAsia="Times New Roman" w:hAnsi="Consolas" w:cs="Times New Roman"/>
@@ -1392,18 +1168,84 @@
         </w:rPr>
         <w:t xml:space="preserve"> </w:t>
       </w:r>
-      <w:proofErr w:type="spellStart"/>
-      <w:r>
-        <w:rPr>
-          <w:rFonts w:ascii="Consolas" w:eastAsia="Times New Roman" w:hAnsi="Consolas" w:cs="Times New Roman"/>
-          <w:color w:val="F6F6F4"/>
-          <w:sz w:val="21"/>
-          <w:szCs w:val="21"/>
-          <w:lang w:eastAsia="pt-BR"/>
-        </w:rPr>
-        <w:t>AppUsuarioInfo</w:t>
-      </w:r>
-      <w:proofErr w:type="spellEnd"/>
+      <w:r>
+        <w:rPr>
+          <w:rFonts w:ascii="Consolas" w:eastAsia="Times New Roman" w:hAnsi="Consolas" w:cs="Times New Roman"/>
+          <w:color w:val="DEE492"/>
+          <w:sz w:val="21"/>
+          <w:szCs w:val="21"/>
+          <w:lang w:eastAsia="pt-BR"/>
+        </w:rPr>
+        <w:t>'</w:t>
+      </w:r>
+      <w:r>
+        <w:rPr>
+          <w:rFonts w:ascii="Consolas" w:eastAsia="Times New Roman" w:hAnsi="Consolas" w:cs="Times New Roman"/>
+          <w:color w:val="E7EE98"/>
+          <w:sz w:val="21"/>
+          <w:szCs w:val="21"/>
+          <w:lang w:eastAsia="pt-BR"/>
+        </w:rPr>
+        <w:t>./UsuarioInfo</w:t>
+      </w:r>
+      <w:r>
+        <w:rPr>
+          <w:rFonts w:ascii="Consolas" w:eastAsia="Times New Roman" w:hAnsi="Consolas" w:cs="Times New Roman"/>
+          <w:color w:val="DEE492"/>
+          <w:sz w:val="21"/>
+          <w:szCs w:val="21"/>
+          <w:lang w:eastAsia="pt-BR"/>
+        </w:rPr>
+        <w:t>'</w:t>
+      </w:r>
+    </w:p>
+    <w:p>
+      <w:pPr>
+        <w:pStyle w:val="PargrafodaLista"/>
+        <w:numPr>
+          <w:ilvl w:val="0"/>
+          <w:numId w:val="1"/>
+        </w:numPr>
+        <w:shd w:val="clear" w:color="auto" w:fill="282A36"/>
+        <w:spacing w:after="0" w:line="285" w:lineRule="atLeast"/>
+        <w:rPr>
+          <w:rFonts w:ascii="Consolas" w:eastAsia="Times New Roman" w:hAnsi="Consolas" w:cs="Times New Roman"/>
+          <w:color w:val="F6F6F4"/>
+          <w:sz w:val="21"/>
+          <w:szCs w:val="21"/>
+          <w:lang w:eastAsia="pt-BR"/>
+        </w:rPr>
+      </w:pPr>
+      <w:r>
+        <w:rPr>
+          <w:rFonts w:ascii="Consolas" w:eastAsia="Times New Roman" w:hAnsi="Consolas" w:cs="Times New Roman"/>
+          <w:color w:val="F286C4"/>
+          <w:sz w:val="21"/>
+          <w:szCs w:val="21"/>
+          <w:lang w:eastAsia="pt-BR"/>
+        </w:rPr>
+        <w:t>import</w:t>
+      </w:r>
+      <w:r>
+        <w:rPr>
+          <w:rFonts w:ascii="Consolas" w:eastAsia="Times New Roman" w:hAnsi="Consolas" w:cs="Times New Roman"/>
+          <w:color w:val="F6F6F4"/>
+          <w:sz w:val="21"/>
+          <w:szCs w:val="21"/>
+          <w:lang w:eastAsia="pt-BR"/>
+        </w:rPr>
+        <w:t xml:space="preserve"> AppUsuarioEditar </w:t>
+      </w:r>
+      <w:r>
+        <w:rPr>
+          <w:rFonts w:ascii="Consolas" w:eastAsia="Times New Roman" w:hAnsi="Consolas" w:cs="Times New Roman"/>
+          <w:color w:val="F286C4"/>
+          <w:sz w:val="21"/>
+          <w:szCs w:val="21"/>
+          <w:lang w:eastAsia="pt-BR"/>
+        </w:rPr>
+        <w:t>from</w:t>
+      </w:r>
       <w:r>
         <w:rPr>
           <w:rFonts w:ascii="Consolas" w:eastAsia="Times New Roman" w:hAnsi="Consolas" w:cs="Times New Roman"/>
@@ -1414,18 +1256,82 @@
         </w:rPr>
         <w:t xml:space="preserve"> </w:t>
       </w:r>
-      <w:proofErr w:type="spellStart"/>
-      <w:r>
-        <w:rPr>
-          <w:rFonts w:ascii="Consolas" w:eastAsia="Times New Roman" w:hAnsi="Consolas" w:cs="Times New Roman"/>
-          <w:color w:val="F286C4"/>
-          <w:sz w:val="21"/>
-          <w:szCs w:val="21"/>
-          <w:lang w:eastAsia="pt-BR"/>
-        </w:rPr>
-        <w:t>from</w:t>
-      </w:r>
-      <w:proofErr w:type="spellEnd"/>
+      <w:r>
+        <w:rPr>
+          <w:rFonts w:ascii="Consolas" w:eastAsia="Times New Roman" w:hAnsi="Consolas" w:cs="Times New Roman"/>
+          <w:color w:val="DEE492"/>
+          <w:sz w:val="21"/>
+          <w:szCs w:val="21"/>
+          <w:lang w:eastAsia="pt-BR"/>
+        </w:rPr>
+        <w:t>'</w:t>
+      </w:r>
+      <w:r>
+        <w:rPr>
+          <w:rFonts w:ascii="Consolas" w:eastAsia="Times New Roman" w:hAnsi="Consolas" w:cs="Times New Roman"/>
+          <w:color w:val="E7EE98"/>
+          <w:sz w:val="21"/>
+          <w:szCs w:val="21"/>
+          <w:lang w:eastAsia="pt-BR"/>
+        </w:rPr>
+        <w:t>./UsuarioEditar</w:t>
+      </w:r>
+      <w:r>
+        <w:rPr>
+          <w:rFonts w:ascii="Consolas" w:eastAsia="Times New Roman" w:hAnsi="Consolas" w:cs="Times New Roman"/>
+          <w:color w:val="DEE492"/>
+          <w:sz w:val="21"/>
+          <w:szCs w:val="21"/>
+          <w:lang w:eastAsia="pt-BR"/>
+        </w:rPr>
+        <w:t>'</w:t>
+      </w:r>
+    </w:p>
+    <w:p>
+      <w:pPr>
+        <w:pStyle w:val="PargrafodaLista"/>
+        <w:numPr>
+          <w:ilvl w:val="0"/>
+          <w:numId w:val="1"/>
+        </w:numPr>
+        <w:shd w:val="clear" w:color="auto" w:fill="282A36"/>
+        <w:spacing w:after="0" w:line="285" w:lineRule="atLeast"/>
+        <w:rPr>
+          <w:rFonts w:ascii="Consolas" w:eastAsia="Times New Roman" w:hAnsi="Consolas" w:cs="Times New Roman"/>
+          <w:color w:val="F6F6F4"/>
+          <w:sz w:val="21"/>
+          <w:szCs w:val="21"/>
+          <w:lang w:eastAsia="pt-BR"/>
+        </w:rPr>
+      </w:pPr>
+    </w:p>
+    <w:p>
+      <w:pPr>
+        <w:pStyle w:val="PargrafodaLista"/>
+        <w:numPr>
+          <w:ilvl w:val="0"/>
+          <w:numId w:val="1"/>
+        </w:numPr>
+        <w:shd w:val="clear" w:color="auto" w:fill="282A36"/>
+        <w:spacing w:after="0" w:line="285" w:lineRule="atLeast"/>
+        <w:rPr>
+          <w:rFonts w:ascii="Consolas" w:eastAsia="Times New Roman" w:hAnsi="Consolas" w:cs="Times New Roman"/>
+          <w:color w:val="F6F6F4"/>
+          <w:sz w:val="21"/>
+          <w:szCs w:val="21"/>
+          <w:lang w:eastAsia="pt-BR"/>
+        </w:rPr>
+      </w:pPr>
+      <w:r>
+        <w:rPr>
+          <w:rFonts w:ascii="Consolas" w:eastAsia="Times New Roman" w:hAnsi="Consolas" w:cs="Times New Roman"/>
+          <w:color w:val="F286C4"/>
+          <w:sz w:val="21"/>
+          <w:szCs w:val="21"/>
+          <w:lang w:eastAsia="pt-BR"/>
+        </w:rPr>
+        <w:t>export</w:t>
+      </w:r>
       <w:r>
         <w:rPr>
           <w:rFonts w:ascii="Consolas" w:eastAsia="Times New Roman" w:hAnsi="Consolas" w:cs="Times New Roman"/>
@@ -1436,7 +1342,218 @@
         </w:rPr>
         <w:t xml:space="preserve"> </w:t>
       </w:r>
-      <w:proofErr w:type="gramStart"/>
+      <w:r>
+        <w:rPr>
+          <w:rFonts w:ascii="Consolas" w:eastAsia="Times New Roman" w:hAnsi="Consolas" w:cs="Times New Roman"/>
+          <w:color w:val="F286C4"/>
+          <w:sz w:val="21"/>
+          <w:szCs w:val="21"/>
+          <w:lang w:eastAsia="pt-BR"/>
+        </w:rPr>
+        <w:t>default</w:t>
+      </w:r>
+      <w:r>
+        <w:rPr>
+          <w:rFonts w:ascii="Consolas" w:eastAsia="Times New Roman" w:hAnsi="Consolas" w:cs="Times New Roman"/>
+          <w:color w:val="F6F6F4"/>
+          <w:sz w:val="21"/>
+          <w:szCs w:val="21"/>
+          <w:lang w:eastAsia="pt-BR"/>
+        </w:rPr>
+        <w:t xml:space="preserve"> {</w:t>
+      </w:r>
+    </w:p>
+    <w:p>
+      <w:pPr>
+        <w:pStyle w:val="PargrafodaLista"/>
+        <w:numPr>
+          <w:ilvl w:val="0"/>
+          <w:numId w:val="1"/>
+        </w:numPr>
+        <w:shd w:val="clear" w:color="auto" w:fill="282A36"/>
+        <w:spacing w:after="0" w:line="285" w:lineRule="atLeast"/>
+        <w:rPr>
+          <w:rFonts w:ascii="Consolas" w:eastAsia="Times New Roman" w:hAnsi="Consolas" w:cs="Times New Roman"/>
+          <w:color w:val="F6F6F4"/>
+          <w:sz w:val="21"/>
+          <w:szCs w:val="21"/>
+          <w:lang w:eastAsia="pt-BR"/>
+        </w:rPr>
+      </w:pPr>
+      <w:r>
+        <w:rPr>
+          <w:rFonts w:ascii="Consolas" w:eastAsia="Times New Roman" w:hAnsi="Consolas" w:cs="Times New Roman"/>
+          <w:color w:val="F6F6F4"/>
+          <w:sz w:val="21"/>
+          <w:szCs w:val="21"/>
+          <w:lang w:eastAsia="pt-BR"/>
+        </w:rPr>
+        <w:t>    components</w:t>
+      </w:r>
+      <w:r>
+        <w:rPr>
+          <w:rFonts w:ascii="Consolas" w:eastAsia="Times New Roman" w:hAnsi="Consolas" w:cs="Times New Roman"/>
+          <w:color w:val="F286C4"/>
+          <w:sz w:val="21"/>
+          <w:szCs w:val="21"/>
+          <w:lang w:eastAsia="pt-BR"/>
+        </w:rPr>
+        <w:t>:</w:t>
+      </w:r>
+      <w:r>
+        <w:rPr>
+          <w:rFonts w:ascii="Consolas" w:eastAsia="Times New Roman" w:hAnsi="Consolas" w:cs="Times New Roman"/>
+          <w:color w:val="F6F6F4"/>
+          <w:sz w:val="21"/>
+          <w:szCs w:val="21"/>
+          <w:lang w:eastAsia="pt-BR"/>
+        </w:rPr>
+        <w:t xml:space="preserve"> { AppUsuarioInfo, AppUsuarioEditar },</w:t>
+      </w:r>
+    </w:p>
+    <w:p>
+      <w:pPr>
+        <w:pStyle w:val="PargrafodaLista"/>
+        <w:numPr>
+          <w:ilvl w:val="0"/>
+          <w:numId w:val="1"/>
+        </w:numPr>
+        <w:shd w:val="clear" w:color="auto" w:fill="282A36"/>
+        <w:spacing w:after="0" w:line="285" w:lineRule="atLeast"/>
+        <w:rPr>
+          <w:rFonts w:ascii="Consolas" w:eastAsia="Times New Roman" w:hAnsi="Consolas" w:cs="Times New Roman"/>
+          <w:color w:val="F6F6F4"/>
+          <w:sz w:val="21"/>
+          <w:szCs w:val="21"/>
+          <w:lang w:eastAsia="pt-BR"/>
+        </w:rPr>
+      </w:pPr>
+      <w:r>
+        <w:rPr>
+          <w:rFonts w:ascii="Consolas" w:eastAsia="Times New Roman" w:hAnsi="Consolas" w:cs="Times New Roman"/>
+          <w:color w:val="F6F6F4"/>
+          <w:sz w:val="21"/>
+          <w:szCs w:val="21"/>
+          <w:lang w:eastAsia="pt-BR"/>
+        </w:rPr>
+        <w:t xml:space="preserve">    </w:t>
+      </w:r>
+      <w:r>
+        <w:rPr>
+          <w:rFonts w:ascii="Consolas" w:eastAsia="Times New Roman" w:hAnsi="Consolas" w:cs="Times New Roman"/>
+          <w:color w:val="62E884"/>
+          <w:sz w:val="21"/>
+          <w:szCs w:val="21"/>
+          <w:lang w:eastAsia="pt-BR"/>
+        </w:rPr>
+        <w:t>data</w:t>
+      </w:r>
+      <w:r>
+        <w:rPr>
+          <w:rFonts w:ascii="Consolas" w:eastAsia="Times New Roman" w:hAnsi="Consolas" w:cs="Times New Roman"/>
+          <w:color w:val="F6F6F4"/>
+          <w:sz w:val="21"/>
+          <w:szCs w:val="21"/>
+          <w:lang w:eastAsia="pt-BR"/>
+        </w:rPr>
+        <w:t>() {</w:t>
+      </w:r>
+    </w:p>
+    <w:p>
+      <w:pPr>
+        <w:pStyle w:val="PargrafodaLista"/>
+        <w:numPr>
+          <w:ilvl w:val="0"/>
+          <w:numId w:val="1"/>
+        </w:numPr>
+        <w:shd w:val="clear" w:color="auto" w:fill="282A36"/>
+        <w:spacing w:after="0" w:line="285" w:lineRule="atLeast"/>
+        <w:rPr>
+          <w:rFonts w:ascii="Consolas" w:eastAsia="Times New Roman" w:hAnsi="Consolas" w:cs="Times New Roman"/>
+          <w:color w:val="F6F6F4"/>
+          <w:sz w:val="21"/>
+          <w:szCs w:val="21"/>
+          <w:lang w:eastAsia="pt-BR"/>
+        </w:rPr>
+      </w:pPr>
+      <w:r>
+        <w:rPr>
+          <w:rFonts w:ascii="Consolas" w:eastAsia="Times New Roman" w:hAnsi="Consolas" w:cs="Times New Roman"/>
+          <w:color w:val="F6F6F4"/>
+          <w:sz w:val="21"/>
+          <w:szCs w:val="21"/>
+          <w:lang w:eastAsia="pt-BR"/>
+        </w:rPr>
+        <w:t xml:space="preserve">        </w:t>
+      </w:r>
+      <w:r>
+        <w:rPr>
+          <w:rFonts w:ascii="Consolas" w:eastAsia="Times New Roman" w:hAnsi="Consolas" w:cs="Times New Roman"/>
+          <w:color w:val="F286C4"/>
+          <w:sz w:val="21"/>
+          <w:szCs w:val="21"/>
+          <w:lang w:eastAsia="pt-BR"/>
+        </w:rPr>
+        <w:t>return</w:t>
+      </w:r>
+      <w:r>
+        <w:rPr>
+          <w:rFonts w:ascii="Consolas" w:eastAsia="Times New Roman" w:hAnsi="Consolas" w:cs="Times New Roman"/>
+          <w:color w:val="F6F6F4"/>
+          <w:sz w:val="21"/>
+          <w:szCs w:val="21"/>
+          <w:lang w:eastAsia="pt-BR"/>
+        </w:rPr>
+        <w:t xml:space="preserve"> {</w:t>
+      </w:r>
+    </w:p>
+    <w:p>
+      <w:pPr>
+        <w:pStyle w:val="PargrafodaLista"/>
+        <w:numPr>
+          <w:ilvl w:val="0"/>
+          <w:numId w:val="1"/>
+        </w:numPr>
+        <w:shd w:val="clear" w:color="auto" w:fill="282A36"/>
+        <w:spacing w:after="0" w:line="285" w:lineRule="atLeast"/>
+        <w:rPr>
+          <w:rFonts w:ascii="Consolas" w:eastAsia="Times New Roman" w:hAnsi="Consolas" w:cs="Times New Roman"/>
+          <w:color w:val="F6F6F4"/>
+          <w:sz w:val="21"/>
+          <w:szCs w:val="21"/>
+          <w:lang w:eastAsia="pt-BR"/>
+        </w:rPr>
+      </w:pPr>
+      <w:r>
+        <w:rPr>
+          <w:rFonts w:ascii="Consolas" w:eastAsia="Times New Roman" w:hAnsi="Consolas" w:cs="Times New Roman"/>
+          <w:color w:val="F6F6F4"/>
+          <w:sz w:val="21"/>
+          <w:szCs w:val="21"/>
+          <w:lang w:eastAsia="pt-BR"/>
+        </w:rPr>
+        <w:t>            nome</w:t>
+      </w:r>
+      <w:r>
+        <w:rPr>
+          <w:rFonts w:ascii="Consolas" w:eastAsia="Times New Roman" w:hAnsi="Consolas" w:cs="Times New Roman"/>
+          <w:color w:val="F286C4"/>
+          <w:sz w:val="21"/>
+          <w:szCs w:val="21"/>
+          <w:lang w:eastAsia="pt-BR"/>
+        </w:rPr>
+        <w:t>:</w:t>
+      </w:r>
+      <w:r>
+        <w:rPr>
+          <w:rFonts w:ascii="Consolas" w:eastAsia="Times New Roman" w:hAnsi="Consolas" w:cs="Times New Roman"/>
+          <w:color w:val="F6F6F4"/>
+          <w:sz w:val="21"/>
+          <w:szCs w:val="21"/>
+          <w:lang w:eastAsia="pt-BR"/>
+        </w:rPr>
+        <w:t xml:space="preserve"> </w:t>
+      </w:r>
       <w:r>
         <w:rPr>
           <w:rFonts w:ascii="Consolas" w:eastAsia="Times New Roman" w:hAnsi="Consolas" w:cs="Times New Roman"/>
@@ -1455,21 +1572,8 @@
           <w:szCs w:val="21"/>
           <w:lang w:eastAsia="pt-BR"/>
         </w:rPr>
-        <w:t>./</w:t>
-      </w:r>
-      <w:proofErr w:type="spellStart"/>
-      <w:proofErr w:type="gramEnd"/>
-      <w:r>
-        <w:rPr>
-          <w:rFonts w:ascii="Consolas" w:eastAsia="Times New Roman" w:hAnsi="Consolas" w:cs="Times New Roman"/>
-          <w:color w:val="E7EE98"/>
-          <w:sz w:val="21"/>
-          <w:szCs w:val="21"/>
-          <w:lang w:eastAsia="pt-BR"/>
-        </w:rPr>
-        <w:t>UsuarioInfo</w:t>
-      </w:r>
-      <w:proofErr w:type="spellEnd"/>
+        <w:t>Pedro</w:t>
+      </w:r>
       <w:r>
         <w:rPr>
           <w:rFonts w:ascii="Consolas" w:eastAsia="Times New Roman" w:hAnsi="Consolas" w:cs="Times New Roman"/>
@@ -1498,183 +1602,81 @@
           <w:lang w:eastAsia="pt-BR"/>
         </w:rPr>
       </w:pPr>
-      <w:proofErr w:type="spellStart"/>
-      <w:r>
-        <w:rPr>
-          <w:rFonts w:ascii="Consolas" w:eastAsia="Times New Roman" w:hAnsi="Consolas" w:cs="Times New Roman"/>
-          <w:color w:val="F286C4"/>
-          <w:sz w:val="21"/>
-          <w:szCs w:val="21"/>
-          <w:lang w:eastAsia="pt-BR"/>
-        </w:rPr>
-        <w:t>import</w:t>
-      </w:r>
-      <w:proofErr w:type="spellEnd"/>
-      <w:r>
-        <w:rPr>
-          <w:rFonts w:ascii="Consolas" w:eastAsia="Times New Roman" w:hAnsi="Consolas" w:cs="Times New Roman"/>
-          <w:color w:val="F6F6F4"/>
-          <w:sz w:val="21"/>
-          <w:szCs w:val="21"/>
-          <w:lang w:eastAsia="pt-BR"/>
-        </w:rPr>
-        <w:t xml:space="preserve"> </w:t>
-      </w:r>
-      <w:proofErr w:type="spellStart"/>
-      <w:r>
-        <w:rPr>
-          <w:rFonts w:ascii="Consolas" w:eastAsia="Times New Roman" w:hAnsi="Consolas" w:cs="Times New Roman"/>
-          <w:color w:val="F6F6F4"/>
-          <w:sz w:val="21"/>
-          <w:szCs w:val="21"/>
-          <w:lang w:eastAsia="pt-BR"/>
-        </w:rPr>
-        <w:t>AppUsuarioEditar</w:t>
-      </w:r>
-      <w:proofErr w:type="spellEnd"/>
-      <w:r>
-        <w:rPr>
-          <w:rFonts w:ascii="Consolas" w:eastAsia="Times New Roman" w:hAnsi="Consolas" w:cs="Times New Roman"/>
-          <w:color w:val="F6F6F4"/>
-          <w:sz w:val="21"/>
-          <w:szCs w:val="21"/>
-          <w:lang w:eastAsia="pt-BR"/>
-        </w:rPr>
-        <w:t xml:space="preserve"> </w:t>
-      </w:r>
-      <w:proofErr w:type="spellStart"/>
-      <w:r>
-        <w:rPr>
-          <w:rFonts w:ascii="Consolas" w:eastAsia="Times New Roman" w:hAnsi="Consolas" w:cs="Times New Roman"/>
-          <w:color w:val="F286C4"/>
-          <w:sz w:val="21"/>
-          <w:szCs w:val="21"/>
-          <w:lang w:eastAsia="pt-BR"/>
-        </w:rPr>
-        <w:t>from</w:t>
-      </w:r>
-      <w:proofErr w:type="spellEnd"/>
-      <w:r>
-        <w:rPr>
-          <w:rFonts w:ascii="Consolas" w:eastAsia="Times New Roman" w:hAnsi="Consolas" w:cs="Times New Roman"/>
-          <w:color w:val="F6F6F4"/>
-          <w:sz w:val="21"/>
-          <w:szCs w:val="21"/>
-          <w:lang w:eastAsia="pt-BR"/>
-        </w:rPr>
-        <w:t xml:space="preserve"> </w:t>
-      </w:r>
-      <w:proofErr w:type="gramStart"/>
-      <w:r>
-        <w:rPr>
-          <w:rFonts w:ascii="Consolas" w:eastAsia="Times New Roman" w:hAnsi="Consolas" w:cs="Times New Roman"/>
-          <w:color w:val="DEE492"/>
-          <w:sz w:val="21"/>
-          <w:szCs w:val="21"/>
-          <w:lang w:eastAsia="pt-BR"/>
-        </w:rPr>
-        <w:t>'</w:t>
-      </w:r>
-      <w:r>
-        <w:rPr>
-          <w:rFonts w:ascii="Consolas" w:eastAsia="Times New Roman" w:hAnsi="Consolas" w:cs="Times New Roman"/>
-          <w:color w:val="E7EE98"/>
-          <w:sz w:val="21"/>
-          <w:szCs w:val="21"/>
-          <w:lang w:eastAsia="pt-BR"/>
-        </w:rPr>
-        <w:t>./</w:t>
-      </w:r>
-      <w:proofErr w:type="spellStart"/>
-      <w:proofErr w:type="gramEnd"/>
-      <w:r>
-        <w:rPr>
-          <w:rFonts w:ascii="Consolas" w:eastAsia="Times New Roman" w:hAnsi="Consolas" w:cs="Times New Roman"/>
-          <w:color w:val="E7EE98"/>
-          <w:sz w:val="21"/>
-          <w:szCs w:val="21"/>
-          <w:lang w:eastAsia="pt-BR"/>
-        </w:rPr>
-        <w:t>UsuarioEditar</w:t>
-      </w:r>
-      <w:proofErr w:type="spellEnd"/>
-      <w:r>
-        <w:rPr>
-          <w:rFonts w:ascii="Consolas" w:eastAsia="Times New Roman" w:hAnsi="Consolas" w:cs="Times New Roman"/>
-          <w:color w:val="DEE492"/>
-          <w:sz w:val="21"/>
-          <w:szCs w:val="21"/>
-          <w:lang w:eastAsia="pt-BR"/>
-        </w:rPr>
-        <w:t>'</w:t>
-      </w:r>
-    </w:p>
-    <w:p>
-      <w:pPr>
-        <w:pStyle w:val="PargrafodaLista"/>
-        <w:numPr>
-          <w:ilvl w:val="0"/>
-          <w:numId w:val="1"/>
-        </w:numPr>
-        <w:shd w:val="clear" w:color="auto" w:fill="282A36"/>
-        <w:spacing w:after="0" w:line="285" w:lineRule="atLeast"/>
-        <w:rPr>
-          <w:rFonts w:ascii="Consolas" w:eastAsia="Times New Roman" w:hAnsi="Consolas" w:cs="Times New Roman"/>
-          <w:color w:val="F6F6F4"/>
-          <w:sz w:val="21"/>
-          <w:szCs w:val="21"/>
-          <w:lang w:eastAsia="pt-BR"/>
-        </w:rPr>
-      </w:pPr>
-    </w:p>
-    <w:p>
-      <w:pPr>
-        <w:pStyle w:val="PargrafodaLista"/>
-        <w:numPr>
-          <w:ilvl w:val="0"/>
-          <w:numId w:val="1"/>
-        </w:numPr>
-        <w:shd w:val="clear" w:color="auto" w:fill="282A36"/>
-        <w:spacing w:after="0" w:line="285" w:lineRule="atLeast"/>
-        <w:rPr>
-          <w:rFonts w:ascii="Consolas" w:eastAsia="Times New Roman" w:hAnsi="Consolas" w:cs="Times New Roman"/>
-          <w:color w:val="F6F6F4"/>
-          <w:sz w:val="21"/>
-          <w:szCs w:val="21"/>
-          <w:lang w:eastAsia="pt-BR"/>
-        </w:rPr>
-      </w:pPr>
-      <w:proofErr w:type="spellStart"/>
-      <w:r>
-        <w:rPr>
-          <w:rFonts w:ascii="Consolas" w:eastAsia="Times New Roman" w:hAnsi="Consolas" w:cs="Times New Roman"/>
-          <w:color w:val="F286C4"/>
-          <w:sz w:val="21"/>
-          <w:szCs w:val="21"/>
-          <w:lang w:eastAsia="pt-BR"/>
-        </w:rPr>
-        <w:t>export</w:t>
-      </w:r>
-      <w:proofErr w:type="spellEnd"/>
-      <w:r>
-        <w:rPr>
-          <w:rFonts w:ascii="Consolas" w:eastAsia="Times New Roman" w:hAnsi="Consolas" w:cs="Times New Roman"/>
-          <w:color w:val="F6F6F4"/>
-          <w:sz w:val="21"/>
-          <w:szCs w:val="21"/>
-          <w:lang w:eastAsia="pt-BR"/>
-        </w:rPr>
-        <w:t xml:space="preserve"> </w:t>
-      </w:r>
-      <w:r>
-        <w:rPr>
-          <w:rFonts w:ascii="Consolas" w:eastAsia="Times New Roman" w:hAnsi="Consolas" w:cs="Times New Roman"/>
-          <w:color w:val="F286C4"/>
-          <w:sz w:val="21"/>
-          <w:szCs w:val="21"/>
-          <w:lang w:eastAsia="pt-BR"/>
-        </w:rPr>
-        <w:t>default</w:t>
+      <w:r>
+        <w:rPr>
+          <w:rFonts w:ascii="Consolas" w:eastAsia="Times New Roman" w:hAnsi="Consolas" w:cs="Times New Roman"/>
+          <w:color w:val="F6F6F4"/>
+          <w:sz w:val="21"/>
+          <w:szCs w:val="21"/>
+          <w:lang w:eastAsia="pt-BR"/>
+        </w:rPr>
+        <w:t>        }</w:t>
+      </w:r>
+    </w:p>
+    <w:p>
+      <w:pPr>
+        <w:pStyle w:val="PargrafodaLista"/>
+        <w:numPr>
+          <w:ilvl w:val="0"/>
+          <w:numId w:val="1"/>
+        </w:numPr>
+        <w:shd w:val="clear" w:color="auto" w:fill="282A36"/>
+        <w:spacing w:after="0" w:line="285" w:lineRule="atLeast"/>
+        <w:rPr>
+          <w:rFonts w:ascii="Consolas" w:eastAsia="Times New Roman" w:hAnsi="Consolas" w:cs="Times New Roman"/>
+          <w:color w:val="F6F6F4"/>
+          <w:sz w:val="21"/>
+          <w:szCs w:val="21"/>
+          <w:lang w:eastAsia="pt-BR"/>
+        </w:rPr>
+      </w:pPr>
+      <w:r>
+        <w:rPr>
+          <w:rFonts w:ascii="Consolas" w:eastAsia="Times New Roman" w:hAnsi="Consolas" w:cs="Times New Roman"/>
+          <w:color w:val="F6F6F4"/>
+          <w:sz w:val="21"/>
+          <w:szCs w:val="21"/>
+          <w:lang w:eastAsia="pt-BR"/>
+        </w:rPr>
+        <w:t>    },</w:t>
+      </w:r>
+    </w:p>
+    <w:p>
+      <w:pPr>
+        <w:pStyle w:val="PargrafodaLista"/>
+        <w:numPr>
+          <w:ilvl w:val="0"/>
+          <w:numId w:val="1"/>
+        </w:numPr>
+        <w:shd w:val="clear" w:color="auto" w:fill="282A36"/>
+        <w:spacing w:after="0" w:line="285" w:lineRule="atLeast"/>
+        <w:rPr>
+          <w:rFonts w:ascii="Consolas" w:eastAsia="Times New Roman" w:hAnsi="Consolas" w:cs="Times New Roman"/>
+          <w:color w:val="F6F6F4"/>
+          <w:sz w:val="21"/>
+          <w:szCs w:val="21"/>
+          <w:lang w:eastAsia="pt-BR"/>
+        </w:rPr>
+      </w:pPr>
+      <w:r>
+        <w:rPr>
+          <w:rFonts w:ascii="Consolas" w:eastAsia="Times New Roman" w:hAnsi="Consolas" w:cs="Times New Roman"/>
+          <w:color w:val="F6F6F4"/>
+          <w:sz w:val="21"/>
+          <w:szCs w:val="21"/>
+          <w:lang w:eastAsia="pt-BR"/>
+        </w:rPr>
+        <w:t>    methods</w:t>
+      </w:r>
+      <w:r>
+        <w:rPr>
+          <w:rFonts w:ascii="Consolas" w:eastAsia="Times New Roman" w:hAnsi="Consolas" w:cs="Times New Roman"/>
+          <w:color w:val="F286C4"/>
+          <w:sz w:val="21"/>
+          <w:szCs w:val="21"/>
+          <w:lang w:eastAsia="pt-BR"/>
+        </w:rPr>
+        <w:t>:</w:t>
       </w:r>
       <w:r>
         <w:rPr>
@@ -1712,125 +1714,8 @@
           <w:szCs w:val="21"/>
           <w:lang w:eastAsia="pt-BR"/>
         </w:rPr>
-        <w:t xml:space="preserve">    </w:t>
-      </w:r>
-      <w:proofErr w:type="spellStart"/>
-      <w:r>
-        <w:rPr>
-          <w:rFonts w:ascii="Consolas" w:eastAsia="Times New Roman" w:hAnsi="Consolas" w:cs="Times New Roman"/>
-          <w:color w:val="F6F6F4"/>
-          <w:sz w:val="21"/>
-          <w:szCs w:val="21"/>
-          <w:lang w:eastAsia="pt-BR"/>
-        </w:rPr>
-        <w:t>components</w:t>
-      </w:r>
-      <w:proofErr w:type="spellEnd"/>
-      <w:r>
-        <w:rPr>
-          <w:rFonts w:ascii="Consolas" w:eastAsia="Times New Roman" w:hAnsi="Consolas" w:cs="Times New Roman"/>
-          <w:color w:val="F286C4"/>
-          <w:sz w:val="21"/>
-          <w:szCs w:val="21"/>
-          <w:lang w:eastAsia="pt-BR"/>
-        </w:rPr>
-        <w:t>:</w:t>
-      </w:r>
-      <w:r>
-        <w:rPr>
-          <w:rFonts w:ascii="Consolas" w:eastAsia="Times New Roman" w:hAnsi="Consolas" w:cs="Times New Roman"/>
-          <w:color w:val="F6F6F4"/>
-          <w:sz w:val="21"/>
-          <w:szCs w:val="21"/>
-          <w:lang w:eastAsia="pt-BR"/>
-        </w:rPr>
-        <w:t xml:space="preserve"> </w:t>
-      </w:r>
-      <w:proofErr w:type="gramStart"/>
-      <w:r>
-        <w:rPr>
-          <w:rFonts w:ascii="Consolas" w:eastAsia="Times New Roman" w:hAnsi="Consolas" w:cs="Times New Roman"/>
-          <w:color w:val="F6F6F4"/>
-          <w:sz w:val="21"/>
-          <w:szCs w:val="21"/>
-          <w:lang w:eastAsia="pt-BR"/>
-        </w:rPr>
-        <w:t xml:space="preserve">{ </w:t>
-      </w:r>
-      <w:proofErr w:type="spellStart"/>
-      <w:r>
-        <w:rPr>
-          <w:rFonts w:ascii="Consolas" w:eastAsia="Times New Roman" w:hAnsi="Consolas" w:cs="Times New Roman"/>
-          <w:color w:val="F6F6F4"/>
-          <w:sz w:val="21"/>
-          <w:szCs w:val="21"/>
-          <w:lang w:eastAsia="pt-BR"/>
-        </w:rPr>
-        <w:t>AppUsuarioInfo</w:t>
-      </w:r>
-      <w:proofErr w:type="spellEnd"/>
-      <w:proofErr w:type="gramEnd"/>
-      <w:r>
-        <w:rPr>
-          <w:rFonts w:ascii="Consolas" w:eastAsia="Times New Roman" w:hAnsi="Consolas" w:cs="Times New Roman"/>
-          <w:color w:val="F6F6F4"/>
-          <w:sz w:val="21"/>
-          <w:szCs w:val="21"/>
-          <w:lang w:eastAsia="pt-BR"/>
-        </w:rPr>
-        <w:t xml:space="preserve">, </w:t>
-      </w:r>
-      <w:proofErr w:type="spellStart"/>
-      <w:r>
-        <w:rPr>
-          <w:rFonts w:ascii="Consolas" w:eastAsia="Times New Roman" w:hAnsi="Consolas" w:cs="Times New Roman"/>
-          <w:color w:val="F6F6F4"/>
-          <w:sz w:val="21"/>
-          <w:szCs w:val="21"/>
-          <w:lang w:eastAsia="pt-BR"/>
-        </w:rPr>
-        <w:t>AppUsuarioEditar</w:t>
-      </w:r>
-      <w:proofErr w:type="spellEnd"/>
-      <w:r>
-        <w:rPr>
-          <w:rFonts w:ascii="Consolas" w:eastAsia="Times New Roman" w:hAnsi="Consolas" w:cs="Times New Roman"/>
-          <w:color w:val="F6F6F4"/>
-          <w:sz w:val="21"/>
-          <w:szCs w:val="21"/>
-          <w:lang w:eastAsia="pt-BR"/>
-        </w:rPr>
-        <w:t xml:space="preserve"> },</w:t>
-      </w:r>
-    </w:p>
-    <w:p>
-      <w:pPr>
-        <w:pStyle w:val="PargrafodaLista"/>
-        <w:numPr>
-          <w:ilvl w:val="0"/>
-          <w:numId w:val="1"/>
-        </w:numPr>
-        <w:shd w:val="clear" w:color="auto" w:fill="282A36"/>
-        <w:spacing w:after="0" w:line="285" w:lineRule="atLeast"/>
-        <w:rPr>
-          <w:rFonts w:ascii="Consolas" w:eastAsia="Times New Roman" w:hAnsi="Consolas" w:cs="Times New Roman"/>
-          <w:color w:val="F6F6F4"/>
-          <w:sz w:val="21"/>
-          <w:szCs w:val="21"/>
-          <w:lang w:eastAsia="pt-BR"/>
-        </w:rPr>
-      </w:pPr>
-      <w:r>
-        <w:rPr>
-          <w:rFonts w:ascii="Consolas" w:eastAsia="Times New Roman" w:hAnsi="Consolas" w:cs="Times New Roman"/>
-          <w:color w:val="F6F6F4"/>
-          <w:sz w:val="21"/>
-          <w:szCs w:val="21"/>
-          <w:lang w:eastAsia="pt-BR"/>
-        </w:rPr>
-        <w:t xml:space="preserve">    </w:t>
-      </w:r>
-      <w:proofErr w:type="gramStart"/>
+        <w:t xml:space="preserve">        </w:t>
+      </w:r>
       <w:r>
         <w:rPr>
           <w:rFonts w:ascii="Consolas" w:eastAsia="Times New Roman" w:hAnsi="Consolas" w:cs="Times New Roman"/>
@@ -1839,334 +1724,17 @@
           <w:szCs w:val="21"/>
           <w:lang w:eastAsia="pt-BR"/>
         </w:rPr>
-        <w:t>data</w:t>
-      </w:r>
-      <w:r>
-        <w:rPr>
-          <w:rFonts w:ascii="Consolas" w:eastAsia="Times New Roman" w:hAnsi="Consolas" w:cs="Times New Roman"/>
-          <w:color w:val="F6F6F4"/>
-          <w:sz w:val="21"/>
-          <w:szCs w:val="21"/>
-          <w:lang w:eastAsia="pt-BR"/>
-        </w:rPr>
-        <w:t>(</w:t>
-      </w:r>
-      <w:proofErr w:type="gramEnd"/>
-      <w:r>
-        <w:rPr>
-          <w:rFonts w:ascii="Consolas" w:eastAsia="Times New Roman" w:hAnsi="Consolas" w:cs="Times New Roman"/>
-          <w:color w:val="F6F6F4"/>
-          <w:sz w:val="21"/>
-          <w:szCs w:val="21"/>
-          <w:lang w:eastAsia="pt-BR"/>
-        </w:rPr>
-        <w:t>) {</w:t>
-      </w:r>
-    </w:p>
-    <w:p>
-      <w:pPr>
-        <w:pStyle w:val="PargrafodaLista"/>
-        <w:numPr>
-          <w:ilvl w:val="0"/>
-          <w:numId w:val="1"/>
-        </w:numPr>
-        <w:shd w:val="clear" w:color="auto" w:fill="282A36"/>
-        <w:spacing w:after="0" w:line="285" w:lineRule="atLeast"/>
-        <w:rPr>
-          <w:rFonts w:ascii="Consolas" w:eastAsia="Times New Roman" w:hAnsi="Consolas" w:cs="Times New Roman"/>
-          <w:color w:val="F6F6F4"/>
-          <w:sz w:val="21"/>
-          <w:szCs w:val="21"/>
-          <w:lang w:eastAsia="pt-BR"/>
-        </w:rPr>
-      </w:pPr>
-      <w:r>
-        <w:rPr>
-          <w:rFonts w:ascii="Consolas" w:eastAsia="Times New Roman" w:hAnsi="Consolas" w:cs="Times New Roman"/>
-          <w:color w:val="F6F6F4"/>
-          <w:sz w:val="21"/>
-          <w:szCs w:val="21"/>
-          <w:lang w:eastAsia="pt-BR"/>
-        </w:rPr>
-        <w:t xml:space="preserve">        </w:t>
-      </w:r>
-      <w:proofErr w:type="spellStart"/>
-      <w:r>
-        <w:rPr>
-          <w:rFonts w:ascii="Consolas" w:eastAsia="Times New Roman" w:hAnsi="Consolas" w:cs="Times New Roman"/>
-          <w:color w:val="F286C4"/>
-          <w:sz w:val="21"/>
-          <w:szCs w:val="21"/>
-          <w:lang w:eastAsia="pt-BR"/>
-        </w:rPr>
-        <w:t>return</w:t>
-      </w:r>
-      <w:proofErr w:type="spellEnd"/>
-      <w:r>
-        <w:rPr>
-          <w:rFonts w:ascii="Consolas" w:eastAsia="Times New Roman" w:hAnsi="Consolas" w:cs="Times New Roman"/>
-          <w:color w:val="F6F6F4"/>
-          <w:sz w:val="21"/>
-          <w:szCs w:val="21"/>
-          <w:lang w:eastAsia="pt-BR"/>
-        </w:rPr>
-        <w:t xml:space="preserve"> {</w:t>
-      </w:r>
-    </w:p>
-    <w:p>
-      <w:pPr>
-        <w:pStyle w:val="PargrafodaLista"/>
-        <w:numPr>
-          <w:ilvl w:val="0"/>
-          <w:numId w:val="1"/>
-        </w:numPr>
-        <w:shd w:val="clear" w:color="auto" w:fill="282A36"/>
-        <w:spacing w:after="0" w:line="285" w:lineRule="atLeast"/>
-        <w:rPr>
-          <w:rFonts w:ascii="Consolas" w:eastAsia="Times New Roman" w:hAnsi="Consolas" w:cs="Times New Roman"/>
-          <w:color w:val="F6F6F4"/>
-          <w:sz w:val="21"/>
-          <w:szCs w:val="21"/>
-          <w:lang w:eastAsia="pt-BR"/>
-        </w:rPr>
-      </w:pPr>
-      <w:r>
-        <w:rPr>
-          <w:rFonts w:ascii="Consolas" w:eastAsia="Times New Roman" w:hAnsi="Consolas" w:cs="Times New Roman"/>
-          <w:color w:val="F6F6F4"/>
-          <w:sz w:val="21"/>
-          <w:szCs w:val="21"/>
-          <w:lang w:eastAsia="pt-BR"/>
-        </w:rPr>
-        <w:t>            nome</w:t>
-      </w:r>
-      <w:r>
-        <w:rPr>
-          <w:rFonts w:ascii="Consolas" w:eastAsia="Times New Roman" w:hAnsi="Consolas" w:cs="Times New Roman"/>
-          <w:color w:val="F286C4"/>
-          <w:sz w:val="21"/>
-          <w:szCs w:val="21"/>
-          <w:lang w:eastAsia="pt-BR"/>
-        </w:rPr>
-        <w:t>:</w:t>
-      </w:r>
-      <w:r>
-        <w:rPr>
-          <w:rFonts w:ascii="Consolas" w:eastAsia="Times New Roman" w:hAnsi="Consolas" w:cs="Times New Roman"/>
-          <w:color w:val="F6F6F4"/>
-          <w:sz w:val="21"/>
-          <w:szCs w:val="21"/>
-          <w:lang w:eastAsia="pt-BR"/>
-        </w:rPr>
-        <w:t xml:space="preserve"> </w:t>
-      </w:r>
-      <w:r>
-        <w:rPr>
-          <w:rFonts w:ascii="Consolas" w:eastAsia="Times New Roman" w:hAnsi="Consolas" w:cs="Times New Roman"/>
-          <w:color w:val="DEE492"/>
-          <w:sz w:val="21"/>
-          <w:szCs w:val="21"/>
-          <w:lang w:eastAsia="pt-BR"/>
-        </w:rPr>
-        <w:t>'</w:t>
-      </w:r>
-      <w:r>
-        <w:rPr>
-          <w:rFonts w:ascii="Consolas" w:eastAsia="Times New Roman" w:hAnsi="Consolas" w:cs="Times New Roman"/>
-          <w:color w:val="E7EE98"/>
-          <w:sz w:val="21"/>
-          <w:szCs w:val="21"/>
-          <w:lang w:eastAsia="pt-BR"/>
-        </w:rPr>
-        <w:t>Pedro</w:t>
-      </w:r>
-      <w:r>
-        <w:rPr>
-          <w:rFonts w:ascii="Consolas" w:eastAsia="Times New Roman" w:hAnsi="Consolas" w:cs="Times New Roman"/>
-          <w:color w:val="DEE492"/>
-          <w:sz w:val="21"/>
-          <w:szCs w:val="21"/>
-          <w:lang w:eastAsia="pt-BR"/>
-        </w:rPr>
-        <w:t>'</w:t>
-      </w:r>
-    </w:p>
-    <w:p>
-      <w:pPr>
-        <w:pStyle w:val="PargrafodaLista"/>
-        <w:numPr>
-          <w:ilvl w:val="0"/>
-          <w:numId w:val="1"/>
-        </w:numPr>
-        <w:shd w:val="clear" w:color="auto" w:fill="282A36"/>
-        <w:spacing w:after="0" w:line="285" w:lineRule="atLeast"/>
-        <w:rPr>
-          <w:rFonts w:ascii="Consolas" w:eastAsia="Times New Roman" w:hAnsi="Consolas" w:cs="Times New Roman"/>
-          <w:color w:val="F6F6F4"/>
-          <w:sz w:val="21"/>
-          <w:szCs w:val="21"/>
-          <w:lang w:eastAsia="pt-BR"/>
-        </w:rPr>
-      </w:pPr>
-      <w:r>
-        <w:rPr>
-          <w:rFonts w:ascii="Consolas" w:eastAsia="Times New Roman" w:hAnsi="Consolas" w:cs="Times New Roman"/>
-          <w:color w:val="F6F6F4"/>
-          <w:sz w:val="21"/>
-          <w:szCs w:val="21"/>
-          <w:lang w:eastAsia="pt-BR"/>
-        </w:rPr>
-        <w:t>        }</w:t>
-      </w:r>
-    </w:p>
-    <w:p>
-      <w:pPr>
-        <w:pStyle w:val="PargrafodaLista"/>
-        <w:numPr>
-          <w:ilvl w:val="0"/>
-          <w:numId w:val="1"/>
-        </w:numPr>
-        <w:shd w:val="clear" w:color="auto" w:fill="282A36"/>
-        <w:spacing w:after="0" w:line="285" w:lineRule="atLeast"/>
-        <w:rPr>
-          <w:rFonts w:ascii="Consolas" w:eastAsia="Times New Roman" w:hAnsi="Consolas" w:cs="Times New Roman"/>
-          <w:color w:val="F6F6F4"/>
-          <w:sz w:val="21"/>
-          <w:szCs w:val="21"/>
-          <w:lang w:eastAsia="pt-BR"/>
-        </w:rPr>
-      </w:pPr>
-      <w:r>
-        <w:rPr>
-          <w:rFonts w:ascii="Consolas" w:eastAsia="Times New Roman" w:hAnsi="Consolas" w:cs="Times New Roman"/>
-          <w:color w:val="F6F6F4"/>
-          <w:sz w:val="21"/>
-          <w:szCs w:val="21"/>
-          <w:lang w:eastAsia="pt-BR"/>
-        </w:rPr>
-        <w:t>    },</w:t>
-      </w:r>
-    </w:p>
-    <w:p>
-      <w:pPr>
-        <w:pStyle w:val="PargrafodaLista"/>
-        <w:numPr>
-          <w:ilvl w:val="0"/>
-          <w:numId w:val="1"/>
-        </w:numPr>
-        <w:shd w:val="clear" w:color="auto" w:fill="282A36"/>
-        <w:spacing w:after="0" w:line="285" w:lineRule="atLeast"/>
-        <w:rPr>
-          <w:rFonts w:ascii="Consolas" w:eastAsia="Times New Roman" w:hAnsi="Consolas" w:cs="Times New Roman"/>
-          <w:color w:val="F6F6F4"/>
-          <w:sz w:val="21"/>
-          <w:szCs w:val="21"/>
-          <w:lang w:eastAsia="pt-BR"/>
-        </w:rPr>
-      </w:pPr>
-      <w:r>
-        <w:rPr>
-          <w:rFonts w:ascii="Consolas" w:eastAsia="Times New Roman" w:hAnsi="Consolas" w:cs="Times New Roman"/>
-          <w:color w:val="F6F6F4"/>
-          <w:sz w:val="21"/>
-          <w:szCs w:val="21"/>
-          <w:lang w:eastAsia="pt-BR"/>
-        </w:rPr>
-        <w:t xml:space="preserve">    </w:t>
-      </w:r>
-      <w:proofErr w:type="spellStart"/>
-      <w:r>
-        <w:rPr>
-          <w:rFonts w:ascii="Consolas" w:eastAsia="Times New Roman" w:hAnsi="Consolas" w:cs="Times New Roman"/>
-          <w:color w:val="F6F6F4"/>
-          <w:sz w:val="21"/>
-          <w:szCs w:val="21"/>
-          <w:lang w:eastAsia="pt-BR"/>
-        </w:rPr>
-        <w:t>methods</w:t>
-      </w:r>
-      <w:proofErr w:type="spellEnd"/>
-      <w:r>
-        <w:rPr>
-          <w:rFonts w:ascii="Consolas" w:eastAsia="Times New Roman" w:hAnsi="Consolas" w:cs="Times New Roman"/>
-          <w:color w:val="F286C4"/>
-          <w:sz w:val="21"/>
-          <w:szCs w:val="21"/>
-          <w:lang w:eastAsia="pt-BR"/>
-        </w:rPr>
-        <w:t>:</w:t>
-      </w:r>
-      <w:r>
-        <w:rPr>
-          <w:rFonts w:ascii="Consolas" w:eastAsia="Times New Roman" w:hAnsi="Consolas" w:cs="Times New Roman"/>
-          <w:color w:val="F6F6F4"/>
-          <w:sz w:val="21"/>
-          <w:szCs w:val="21"/>
-          <w:lang w:eastAsia="pt-BR"/>
-        </w:rPr>
-        <w:t xml:space="preserve"> {</w:t>
-      </w:r>
-    </w:p>
-    <w:p>
-      <w:pPr>
-        <w:pStyle w:val="PargrafodaLista"/>
-        <w:numPr>
-          <w:ilvl w:val="0"/>
-          <w:numId w:val="1"/>
-        </w:numPr>
-        <w:shd w:val="clear" w:color="auto" w:fill="282A36"/>
-        <w:spacing w:after="0" w:line="285" w:lineRule="atLeast"/>
-        <w:rPr>
-          <w:rFonts w:ascii="Consolas" w:eastAsia="Times New Roman" w:hAnsi="Consolas" w:cs="Times New Roman"/>
-          <w:color w:val="F6F6F4"/>
-          <w:sz w:val="21"/>
-          <w:szCs w:val="21"/>
-          <w:lang w:eastAsia="pt-BR"/>
-        </w:rPr>
-      </w:pPr>
-      <w:r>
-        <w:rPr>
-          <w:rFonts w:ascii="Consolas" w:eastAsia="Times New Roman" w:hAnsi="Consolas" w:cs="Times New Roman"/>
-          <w:color w:val="F6F6F4"/>
-          <w:sz w:val="21"/>
-          <w:szCs w:val="21"/>
-          <w:lang w:eastAsia="pt-BR"/>
-        </w:rPr>
-        <w:t xml:space="preserve">        </w:t>
-      </w:r>
-      <w:proofErr w:type="spellStart"/>
-      <w:proofErr w:type="gramStart"/>
-      <w:r>
-        <w:rPr>
-          <w:rFonts w:ascii="Consolas" w:eastAsia="Times New Roman" w:hAnsi="Consolas" w:cs="Times New Roman"/>
-          <w:color w:val="62E884"/>
-          <w:sz w:val="21"/>
-          <w:szCs w:val="21"/>
-          <w:lang w:eastAsia="pt-BR"/>
-        </w:rPr>
         <w:t>alterarNome</w:t>
       </w:r>
-      <w:proofErr w:type="spellEnd"/>
-      <w:r>
-        <w:rPr>
-          <w:rFonts w:ascii="Consolas" w:eastAsia="Times New Roman" w:hAnsi="Consolas" w:cs="Times New Roman"/>
-          <w:color w:val="F6F6F4"/>
-          <w:sz w:val="21"/>
-          <w:szCs w:val="21"/>
-          <w:lang w:eastAsia="pt-BR"/>
-        </w:rPr>
-        <w:t>(</w:t>
-      </w:r>
-      <w:proofErr w:type="gramEnd"/>
-      <w:r>
-        <w:rPr>
-          <w:rFonts w:ascii="Consolas" w:eastAsia="Times New Roman" w:hAnsi="Consolas" w:cs="Times New Roman"/>
-          <w:color w:val="F6F6F4"/>
-          <w:sz w:val="21"/>
-          <w:szCs w:val="21"/>
-          <w:lang w:eastAsia="pt-BR"/>
-        </w:rPr>
-        <w:t>){</w:t>
+      <w:r>
+        <w:rPr>
+          <w:rFonts w:ascii="Consolas" w:eastAsia="Times New Roman" w:hAnsi="Consolas" w:cs="Times New Roman"/>
+          <w:color w:val="F6F6F4"/>
+          <w:sz w:val="21"/>
+          <w:szCs w:val="21"/>
+          <w:lang w:eastAsia="pt-BR"/>
+        </w:rPr>
+        <w:t>(){</w:t>
       </w:r>
     </w:p>
     <w:p>
@@ -2196,8 +1764,6 @@
         </w:rPr>
         <w:t xml:space="preserve">            </w:t>
       </w:r>
-      <w:proofErr w:type="spellStart"/>
-      <w:proofErr w:type="gramStart"/>
       <w:r>
         <w:rPr>
           <w:rFonts w:ascii="Consolas" w:eastAsia="Times New Roman" w:hAnsi="Consolas" w:cs="Times New Roman"/>
@@ -2218,19 +1784,7 @@
           <w:szCs w:val="21"/>
           <w:lang w:eastAsia="pt-BR"/>
         </w:rPr>
-        <w:t>.nome</w:t>
-      </w:r>
-      <w:proofErr w:type="spellEnd"/>
-      <w:proofErr w:type="gramEnd"/>
-      <w:r>
-        <w:rPr>
-          <w:rFonts w:ascii="Consolas" w:eastAsia="Times New Roman" w:hAnsi="Consolas" w:cs="Times New Roman"/>
-          <w:color w:val="F6F6F4"/>
-          <w:sz w:val="21"/>
-          <w:szCs w:val="21"/>
-          <w:lang w:eastAsia="pt-BR"/>
-        </w:rPr>
-        <w:t xml:space="preserve"> </w:t>
+        <w:t xml:space="preserve">.nome </w:t>
       </w:r>
       <w:r>
         <w:rPr>
@@ -2461,7 +2015,6 @@
         <w:lastRenderedPageBreak/>
         <w:t>&lt;</w:t>
       </w:r>
-      <w:proofErr w:type="spellStart"/>
       <w:r>
         <w:rPr>
           <w:rFonts w:ascii="Consolas" w:eastAsia="Times New Roman" w:hAnsi="Consolas" w:cs="Times New Roman"/>
@@ -2472,7 +2025,6 @@
         </w:rPr>
         <w:t>style</w:t>
       </w:r>
-      <w:proofErr w:type="spellEnd"/>
       <w:r>
         <w:rPr>
           <w:rFonts w:ascii="Consolas" w:eastAsia="Times New Roman" w:hAnsi="Consolas" w:cs="Times New Roman"/>
@@ -2483,7 +2035,6 @@
         </w:rPr>
         <w:t xml:space="preserve"> </w:t>
       </w:r>
-      <w:proofErr w:type="spellStart"/>
       <w:r>
         <w:rPr>
           <w:rFonts w:ascii="Consolas" w:eastAsia="Times New Roman" w:hAnsi="Consolas" w:cs="Times New Roman"/>
@@ -2496,7 +2047,6 @@
         </w:rPr>
         <w:t>scoped</w:t>
       </w:r>
-      <w:proofErr w:type="spellEnd"/>
       <w:r>
         <w:rPr>
           <w:rFonts w:ascii="Consolas" w:eastAsia="Times New Roman" w:hAnsi="Consolas" w:cs="Times New Roman"/>
@@ -2741,7 +2291,6 @@
         </w:rPr>
         <w:t xml:space="preserve">        </w:t>
       </w:r>
-      <w:proofErr w:type="spellStart"/>
       <w:r>
         <w:rPr>
           <w:rFonts w:ascii="Consolas" w:eastAsia="Times New Roman" w:hAnsi="Consolas" w:cs="Times New Roman"/>
@@ -2752,7 +2301,6 @@
         </w:rPr>
         <w:t>padding</w:t>
       </w:r>
-      <w:proofErr w:type="spellEnd"/>
       <w:r>
         <w:rPr>
           <w:rFonts w:ascii="Consolas" w:eastAsia="Times New Roman" w:hAnsi="Consolas" w:cs="Times New Roman"/>
@@ -2897,79 +2445,95 @@
           <w:szCs w:val="21"/>
           <w:lang w:eastAsia="pt-BR"/>
         </w:rPr>
+        <w:t xml:space="preserve"> hr</w:t>
+      </w:r>
+      <w:r>
+        <w:rPr>
+          <w:rFonts w:ascii="Consolas" w:eastAsia="Times New Roman" w:hAnsi="Consolas" w:cs="Times New Roman"/>
+          <w:color w:val="F6F6F4"/>
+          <w:sz w:val="21"/>
+          <w:szCs w:val="21"/>
+          <w:lang w:eastAsia="pt-BR"/>
+        </w:rPr>
+        <w:t xml:space="preserve"> {</w:t>
+      </w:r>
+    </w:p>
+    <w:p>
+      <w:pPr>
+        <w:pStyle w:val="PargrafodaLista"/>
+        <w:numPr>
+          <w:ilvl w:val="0"/>
+          <w:numId w:val="1"/>
+        </w:numPr>
+        <w:shd w:val="clear" w:color="auto" w:fill="282A36"/>
+        <w:spacing w:after="0" w:line="285" w:lineRule="atLeast"/>
+        <w:rPr>
+          <w:rFonts w:ascii="Consolas" w:eastAsia="Times New Roman" w:hAnsi="Consolas" w:cs="Times New Roman"/>
+          <w:color w:val="F6F6F4"/>
+          <w:sz w:val="21"/>
+          <w:szCs w:val="21"/>
+          <w:lang w:eastAsia="pt-BR"/>
+        </w:rPr>
+      </w:pPr>
+      <w:r>
+        <w:rPr>
+          <w:rFonts w:ascii="Consolas" w:eastAsia="Times New Roman" w:hAnsi="Consolas" w:cs="Times New Roman"/>
+          <w:color w:val="F6F6F4"/>
+          <w:sz w:val="21"/>
+          <w:szCs w:val="21"/>
+          <w:lang w:eastAsia="pt-BR"/>
+        </w:rPr>
+        <w:t xml:space="preserve">        </w:t>
+      </w:r>
+      <w:r>
+        <w:rPr>
+          <w:rFonts w:ascii="Consolas" w:eastAsia="Times New Roman" w:hAnsi="Consolas" w:cs="Times New Roman"/>
+          <w:color w:val="97E1F1"/>
+          <w:sz w:val="21"/>
+          <w:szCs w:val="21"/>
+          <w:lang w:eastAsia="pt-BR"/>
+        </w:rPr>
+        <w:t>margin</w:t>
+      </w:r>
+      <w:r>
+        <w:rPr>
+          <w:rFonts w:ascii="Consolas" w:eastAsia="Times New Roman" w:hAnsi="Consolas" w:cs="Times New Roman"/>
+          <w:color w:val="F286C4"/>
+          <w:sz w:val="21"/>
+          <w:szCs w:val="21"/>
+          <w:lang w:eastAsia="pt-BR"/>
+        </w:rPr>
+        <w:t>:</w:t>
+      </w:r>
+      <w:r>
+        <w:rPr>
+          <w:rFonts w:ascii="Consolas" w:eastAsia="Times New Roman" w:hAnsi="Consolas" w:cs="Times New Roman"/>
+          <w:color w:val="F6F6F4"/>
+          <w:sz w:val="21"/>
+          <w:szCs w:val="21"/>
+          <w:lang w:eastAsia="pt-BR"/>
+        </w:rPr>
         <w:t xml:space="preserve"> </w:t>
       </w:r>
-      <w:proofErr w:type="spellStart"/>
-      <w:r>
-        <w:rPr>
-          <w:rFonts w:ascii="Consolas" w:eastAsia="Times New Roman" w:hAnsi="Consolas" w:cs="Times New Roman"/>
-          <w:color w:val="F286C4"/>
-          <w:sz w:val="21"/>
-          <w:szCs w:val="21"/>
-          <w:lang w:eastAsia="pt-BR"/>
-        </w:rPr>
-        <w:t>hr</w:t>
-      </w:r>
-      <w:proofErr w:type="spellEnd"/>
-      <w:r>
-        <w:rPr>
-          <w:rFonts w:ascii="Consolas" w:eastAsia="Times New Roman" w:hAnsi="Consolas" w:cs="Times New Roman"/>
-          <w:color w:val="F6F6F4"/>
-          <w:sz w:val="21"/>
-          <w:szCs w:val="21"/>
-          <w:lang w:eastAsia="pt-BR"/>
-        </w:rPr>
-        <w:t xml:space="preserve"> {</w:t>
-      </w:r>
-    </w:p>
-    <w:p>
-      <w:pPr>
-        <w:pStyle w:val="PargrafodaLista"/>
-        <w:numPr>
-          <w:ilvl w:val="0"/>
-          <w:numId w:val="1"/>
-        </w:numPr>
-        <w:shd w:val="clear" w:color="auto" w:fill="282A36"/>
-        <w:spacing w:after="0" w:line="285" w:lineRule="atLeast"/>
-        <w:rPr>
-          <w:rFonts w:ascii="Consolas" w:eastAsia="Times New Roman" w:hAnsi="Consolas" w:cs="Times New Roman"/>
-          <w:color w:val="F6F6F4"/>
-          <w:sz w:val="21"/>
-          <w:szCs w:val="21"/>
-          <w:lang w:eastAsia="pt-BR"/>
-        </w:rPr>
-      </w:pPr>
-      <w:r>
-        <w:rPr>
-          <w:rFonts w:ascii="Consolas" w:eastAsia="Times New Roman" w:hAnsi="Consolas" w:cs="Times New Roman"/>
-          <w:color w:val="F6F6F4"/>
-          <w:sz w:val="21"/>
-          <w:szCs w:val="21"/>
-          <w:lang w:eastAsia="pt-BR"/>
-        </w:rPr>
-        <w:t xml:space="preserve">        </w:t>
-      </w:r>
-      <w:proofErr w:type="spellStart"/>
-      <w:r>
-        <w:rPr>
-          <w:rFonts w:ascii="Consolas" w:eastAsia="Times New Roman" w:hAnsi="Consolas" w:cs="Times New Roman"/>
-          <w:color w:val="97E1F1"/>
-          <w:sz w:val="21"/>
-          <w:szCs w:val="21"/>
-          <w:lang w:eastAsia="pt-BR"/>
-        </w:rPr>
-        <w:t>margin</w:t>
-      </w:r>
-      <w:proofErr w:type="spellEnd"/>
-      <w:r>
-        <w:rPr>
-          <w:rFonts w:ascii="Consolas" w:eastAsia="Times New Roman" w:hAnsi="Consolas" w:cs="Times New Roman"/>
-          <w:color w:val="F286C4"/>
-          <w:sz w:val="21"/>
-          <w:szCs w:val="21"/>
-          <w:lang w:eastAsia="pt-BR"/>
-        </w:rPr>
-        <w:t>:</w:t>
+      <w:r>
+        <w:rPr>
+          <w:rFonts w:ascii="Consolas" w:eastAsia="Times New Roman" w:hAnsi="Consolas" w:cs="Times New Roman"/>
+          <w:color w:val="BF9EEE"/>
+          <w:sz w:val="21"/>
+          <w:szCs w:val="21"/>
+          <w:lang w:eastAsia="pt-BR"/>
+        </w:rPr>
+        <w:t>20</w:t>
+      </w:r>
+      <w:r>
+        <w:rPr>
+          <w:rFonts w:ascii="Consolas" w:eastAsia="Times New Roman" w:hAnsi="Consolas" w:cs="Times New Roman"/>
+          <w:color w:val="F286C4"/>
+          <w:sz w:val="21"/>
+          <w:szCs w:val="21"/>
+          <w:lang w:eastAsia="pt-BR"/>
+        </w:rPr>
+        <w:t>px</w:t>
       </w:r>
       <w:r>
         <w:rPr>
@@ -2989,7 +2553,7 @@
           <w:szCs w:val="21"/>
           <w:lang w:eastAsia="pt-BR"/>
         </w:rPr>
-        <w:t>20</w:t>
+        <w:t>10</w:t>
       </w:r>
       <w:r>
         <w:rPr>
@@ -3009,36 +2573,6 @@
           <w:szCs w:val="21"/>
           <w:lang w:eastAsia="pt-BR"/>
         </w:rPr>
-        <w:t xml:space="preserve"> </w:t>
-      </w:r>
-      <w:r>
-        <w:rPr>
-          <w:rFonts w:ascii="Consolas" w:eastAsia="Times New Roman" w:hAnsi="Consolas" w:cs="Times New Roman"/>
-          <w:color w:val="BF9EEE"/>
-          <w:sz w:val="21"/>
-          <w:szCs w:val="21"/>
-          <w:lang w:eastAsia="pt-BR"/>
-        </w:rPr>
-        <w:t>10</w:t>
-      </w:r>
-      <w:r>
-        <w:rPr>
-          <w:rFonts w:ascii="Consolas" w:eastAsia="Times New Roman" w:hAnsi="Consolas" w:cs="Times New Roman"/>
-          <w:color w:val="F286C4"/>
-          <w:sz w:val="21"/>
-          <w:szCs w:val="21"/>
-          <w:lang w:eastAsia="pt-BR"/>
-        </w:rPr>
-        <w:t>px</w:t>
-      </w:r>
-      <w:r>
-        <w:rPr>
-          <w:rFonts w:ascii="Consolas" w:eastAsia="Times New Roman" w:hAnsi="Consolas" w:cs="Times New Roman"/>
-          <w:color w:val="F6F6F4"/>
-          <w:sz w:val="21"/>
-          <w:szCs w:val="21"/>
-          <w:lang w:eastAsia="pt-BR"/>
-        </w:rPr>
         <w:t>;</w:t>
       </w:r>
     </w:p>
@@ -3115,7 +2649,6 @@
         </w:rPr>
         <w:t xml:space="preserve">    </w:t>
       </w:r>
-      <w:proofErr w:type="gramStart"/>
       <w:r>
         <w:rPr>
           <w:rFonts w:ascii="Consolas" w:eastAsia="Times New Roman" w:hAnsi="Consolas" w:cs="Times New Roman"/>
@@ -3128,7 +2661,6 @@
         </w:rPr>
         <w:t>.componentes</w:t>
       </w:r>
-      <w:proofErr w:type="gramEnd"/>
       <w:r>
         <w:rPr>
           <w:rFonts w:ascii="Consolas" w:eastAsia="Times New Roman" w:hAnsi="Consolas" w:cs="Times New Roman"/>
@@ -3197,7 +2729,6 @@
         </w:rPr>
         <w:t xml:space="preserve"> </w:t>
       </w:r>
-      <w:proofErr w:type="spellStart"/>
       <w:r>
         <w:rPr>
           <w:rFonts w:ascii="Consolas" w:eastAsia="Times New Roman" w:hAnsi="Consolas" w:cs="Times New Roman"/>
@@ -3208,7 +2739,6 @@
         </w:rPr>
         <w:t>flex</w:t>
       </w:r>
-      <w:proofErr w:type="spellEnd"/>
       <w:r>
         <w:rPr>
           <w:rFonts w:ascii="Consolas" w:eastAsia="Times New Roman" w:hAnsi="Consolas" w:cs="Times New Roman"/>
@@ -3293,7 +2823,6 @@
         </w:rPr>
         <w:t xml:space="preserve">    </w:t>
       </w:r>
-      <w:proofErr w:type="gramStart"/>
       <w:r>
         <w:rPr>
           <w:rFonts w:ascii="Consolas" w:eastAsia="Times New Roman" w:hAnsi="Consolas" w:cs="Times New Roman"/>
@@ -3306,7 +2835,6 @@
         </w:rPr>
         <w:t>.componentes</w:t>
       </w:r>
-      <w:proofErr w:type="gramEnd"/>
       <w:r>
         <w:rPr>
           <w:rFonts w:ascii="Consolas" w:eastAsia="Times New Roman" w:hAnsi="Consolas" w:cs="Times New Roman"/>
@@ -3355,7 +2883,6 @@
         </w:rPr>
         <w:t xml:space="preserve">        </w:t>
       </w:r>
-      <w:proofErr w:type="spellStart"/>
       <w:r>
         <w:rPr>
           <w:rFonts w:ascii="Consolas" w:eastAsia="Times New Roman" w:hAnsi="Consolas" w:cs="Times New Roman"/>
@@ -3366,7 +2893,6 @@
         </w:rPr>
         <w:t>margin</w:t>
       </w:r>
-      <w:proofErr w:type="spellEnd"/>
       <w:r>
         <w:rPr>
           <w:rFonts w:ascii="Consolas" w:eastAsia="Times New Roman" w:hAnsi="Consolas" w:cs="Times New Roman"/>
@@ -3473,7 +2999,6 @@
         </w:rPr>
         <w:t>&lt;/</w:t>
       </w:r>
-      <w:proofErr w:type="spellStart"/>
       <w:r>
         <w:rPr>
           <w:rFonts w:ascii="Consolas" w:eastAsia="Times New Roman" w:hAnsi="Consolas" w:cs="Times New Roman"/>
@@ -3484,7 +3009,6 @@
         </w:rPr>
         <w:t>style</w:t>
       </w:r>
-      <w:proofErr w:type="spellEnd"/>
       <w:r>
         <w:rPr>
           <w:rFonts w:ascii="Consolas" w:eastAsia="Times New Roman" w:hAnsi="Consolas" w:cs="Times New Roman"/>
@@ -3517,10 +3041,6 @@
     <w:p>
       <w:pPr>
         <w:pStyle w:val="PargrafodaLista"/>
-        <w:numPr>
-          <w:ilvl w:val="0"/>
-          <w:numId w:val="1"/>
-        </w:numPr>
         <w:jc w:val="both"/>
         <w:rPr>
           <w:rFonts w:ascii="Consolas" w:hAnsi="Consolas"/>
@@ -3539,6 +3059,2166 @@
           <w:rFonts w:ascii="Consolas" w:hAnsi="Consolas"/>
         </w:rPr>
       </w:pPr>
+      <w:r>
+        <w:rPr>
+          <w:rFonts w:ascii="Consolas" w:hAnsi="Consolas"/>
+        </w:rPr>
+        <w:t xml:space="preserve">No componente </w:t>
+      </w:r>
+      <w:r>
+        <w:rPr>
+          <w:rFonts w:ascii="Consolas" w:hAnsi="Consolas"/>
+        </w:rPr>
+        <w:t>UsuarioInfo iremos adicionar outro parágrafo e interpolar a variável nome</w:t>
+      </w:r>
+      <w:r>
+        <w:rPr>
+          <w:rFonts w:ascii="Consolas" w:hAnsi="Consolas"/>
+        </w:rPr>
+        <w:t xml:space="preserve"> que foi declarada no componente Usuário.</w:t>
+      </w:r>
+    </w:p>
+    <w:p>
+      <w:pPr>
+        <w:pStyle w:val="PargrafodaLista"/>
+        <w:numPr>
+          <w:ilvl w:val="0"/>
+          <w:numId w:val="1"/>
+        </w:numPr>
+        <w:jc w:val="both"/>
+        <w:rPr>
+          <w:rFonts w:ascii="Consolas" w:hAnsi="Consolas"/>
+        </w:rPr>
+      </w:pPr>
+      <w:r>
+        <w:rPr>
+          <w:rFonts w:ascii="Consolas" w:hAnsi="Consolas"/>
+        </w:rPr>
+        <w:t xml:space="preserve">Porém </w:t>
+      </w:r>
+      <w:r>
+        <w:rPr>
+          <w:rFonts w:ascii="Consolas" w:hAnsi="Consolas"/>
+        </w:rPr>
+        <w:t xml:space="preserve">para </w:t>
+      </w:r>
+      <w:r>
+        <w:rPr>
+          <w:rFonts w:ascii="Consolas" w:hAnsi="Consolas"/>
+        </w:rPr>
+        <w:t xml:space="preserve">passarmos valores para outros componentes </w:t>
+      </w:r>
+      <w:r>
+        <w:rPr>
+          <w:rFonts w:ascii="Consolas" w:hAnsi="Consolas"/>
+        </w:rPr>
+        <w:t xml:space="preserve">temos que definir uma propriedade chamada props onde iremos indicar quais são as variáveis que </w:t>
+      </w:r>
+      <w:r>
+        <w:rPr>
+          <w:rFonts w:ascii="Consolas" w:hAnsi="Consolas"/>
+        </w:rPr>
+        <w:t xml:space="preserve">serão </w:t>
+      </w:r>
+      <w:r>
+        <w:rPr>
+          <w:rFonts w:ascii="Consolas" w:hAnsi="Consolas"/>
+        </w:rPr>
+        <w:t xml:space="preserve">recebidas pelo </w:t>
+      </w:r>
+      <w:r>
+        <w:rPr>
+          <w:rFonts w:ascii="Consolas" w:hAnsi="Consolas"/>
+        </w:rPr>
+        <w:t xml:space="preserve">componente </w:t>
+      </w:r>
+      <w:r>
+        <w:rPr>
+          <w:rFonts w:ascii="Consolas" w:hAnsi="Consolas"/>
+        </w:rPr>
+        <w:t>passadas para o template.</w:t>
+      </w:r>
+    </w:p>
+    <w:p>
+      <w:pPr>
+        <w:pStyle w:val="PargrafodaLista"/>
+        <w:numPr>
+          <w:ilvl w:val="0"/>
+          <w:numId w:val="1"/>
+        </w:numPr>
+        <w:shd w:val="clear" w:color="auto" w:fill="282A36"/>
+        <w:spacing w:after="0" w:line="285" w:lineRule="atLeast"/>
+        <w:rPr>
+          <w:rFonts w:ascii="Consolas" w:eastAsia="Times New Roman" w:hAnsi="Consolas" w:cs="Times New Roman"/>
+          <w:color w:val="F6F6F4"/>
+          <w:sz w:val="21"/>
+          <w:szCs w:val="21"/>
+          <w:lang w:eastAsia="pt-BR"/>
+        </w:rPr>
+      </w:pPr>
+      <w:r>
+        <w:rPr>
+          <w:rFonts w:ascii="Consolas" w:eastAsia="Times New Roman" w:hAnsi="Consolas" w:cs="Times New Roman"/>
+          <w:color w:val="F6F6F4"/>
+          <w:sz w:val="21"/>
+          <w:szCs w:val="21"/>
+          <w:lang w:eastAsia="pt-BR"/>
+        </w:rPr>
+        <w:t>&lt;</w:t>
+      </w:r>
+      <w:r>
+        <w:rPr>
+          <w:rFonts w:ascii="Consolas" w:eastAsia="Times New Roman" w:hAnsi="Consolas" w:cs="Times New Roman"/>
+          <w:color w:val="F286C4"/>
+          <w:sz w:val="21"/>
+          <w:szCs w:val="21"/>
+          <w:lang w:eastAsia="pt-BR"/>
+        </w:rPr>
+        <w:t>template</w:t>
+      </w:r>
+      <w:r>
+        <w:rPr>
+          <w:rFonts w:ascii="Consolas" w:eastAsia="Times New Roman" w:hAnsi="Consolas" w:cs="Times New Roman"/>
+          <w:color w:val="F6F6F4"/>
+          <w:sz w:val="21"/>
+          <w:szCs w:val="21"/>
+          <w:lang w:eastAsia="pt-BR"/>
+        </w:rPr>
+        <w:t>&gt;</w:t>
+      </w:r>
+    </w:p>
+    <w:p>
+      <w:pPr>
+        <w:pStyle w:val="PargrafodaLista"/>
+        <w:numPr>
+          <w:ilvl w:val="0"/>
+          <w:numId w:val="1"/>
+        </w:numPr>
+        <w:shd w:val="clear" w:color="auto" w:fill="282A36"/>
+        <w:spacing w:after="0" w:line="285" w:lineRule="atLeast"/>
+        <w:rPr>
+          <w:rFonts w:ascii="Consolas" w:eastAsia="Times New Roman" w:hAnsi="Consolas" w:cs="Times New Roman"/>
+          <w:color w:val="F6F6F4"/>
+          <w:sz w:val="21"/>
+          <w:szCs w:val="21"/>
+          <w:lang w:eastAsia="pt-BR"/>
+        </w:rPr>
+      </w:pPr>
+      <w:r>
+        <w:rPr>
+          <w:rFonts w:ascii="Consolas" w:eastAsia="Times New Roman" w:hAnsi="Consolas" w:cs="Times New Roman"/>
+          <w:color w:val="F6F6F4"/>
+          <w:sz w:val="21"/>
+          <w:szCs w:val="21"/>
+          <w:lang w:eastAsia="pt-BR"/>
+        </w:rPr>
+        <w:t>    &lt;</w:t>
+      </w:r>
+      <w:r>
+        <w:rPr>
+          <w:rFonts w:ascii="Consolas" w:eastAsia="Times New Roman" w:hAnsi="Consolas" w:cs="Times New Roman"/>
+          <w:color w:val="F286C4"/>
+          <w:sz w:val="21"/>
+          <w:szCs w:val="21"/>
+          <w:lang w:eastAsia="pt-BR"/>
+        </w:rPr>
+        <w:t>div</w:t>
+      </w:r>
+      <w:r>
+        <w:rPr>
+          <w:rFonts w:ascii="Consolas" w:eastAsia="Times New Roman" w:hAnsi="Consolas" w:cs="Times New Roman"/>
+          <w:color w:val="F6F6F4"/>
+          <w:sz w:val="21"/>
+          <w:szCs w:val="21"/>
+          <w:lang w:eastAsia="pt-BR"/>
+        </w:rPr>
+        <w:t xml:space="preserve"> </w:t>
+      </w:r>
+      <w:r>
+        <w:rPr>
+          <w:rFonts w:ascii="Consolas" w:eastAsia="Times New Roman" w:hAnsi="Consolas" w:cs="Times New Roman"/>
+          <w:i/>
+          <w:iCs/>
+          <w:color w:val="62E884"/>
+          <w:sz w:val="21"/>
+          <w:szCs w:val="21"/>
+          <w:lang w:eastAsia="pt-BR"/>
+        </w:rPr>
+        <w:t>class</w:t>
+      </w:r>
+      <w:r>
+        <w:rPr>
+          <w:rFonts w:ascii="Consolas" w:eastAsia="Times New Roman" w:hAnsi="Consolas" w:cs="Times New Roman"/>
+          <w:color w:val="F6F6F4"/>
+          <w:sz w:val="21"/>
+          <w:szCs w:val="21"/>
+          <w:lang w:eastAsia="pt-BR"/>
+        </w:rPr>
+        <w:t>=</w:t>
+      </w:r>
+      <w:r>
+        <w:rPr>
+          <w:rFonts w:ascii="Consolas" w:eastAsia="Times New Roman" w:hAnsi="Consolas" w:cs="Times New Roman"/>
+          <w:color w:val="DEE492"/>
+          <w:sz w:val="21"/>
+          <w:szCs w:val="21"/>
+          <w:lang w:eastAsia="pt-BR"/>
+        </w:rPr>
+        <w:t>"</w:t>
+      </w:r>
+      <w:r>
+        <w:rPr>
+          <w:rFonts w:ascii="Consolas" w:eastAsia="Times New Roman" w:hAnsi="Consolas" w:cs="Times New Roman"/>
+          <w:color w:val="E7EE98"/>
+          <w:sz w:val="21"/>
+          <w:szCs w:val="21"/>
+          <w:lang w:eastAsia="pt-BR"/>
+        </w:rPr>
+        <w:t>componente</w:t>
+      </w:r>
+      <w:r>
+        <w:rPr>
+          <w:rFonts w:ascii="Consolas" w:eastAsia="Times New Roman" w:hAnsi="Consolas" w:cs="Times New Roman"/>
+          <w:color w:val="DEE492"/>
+          <w:sz w:val="21"/>
+          <w:szCs w:val="21"/>
+          <w:lang w:eastAsia="pt-BR"/>
+        </w:rPr>
+        <w:t>"</w:t>
+      </w:r>
+      <w:r>
+        <w:rPr>
+          <w:rFonts w:ascii="Consolas" w:eastAsia="Times New Roman" w:hAnsi="Consolas" w:cs="Times New Roman"/>
+          <w:color w:val="F6F6F4"/>
+          <w:sz w:val="21"/>
+          <w:szCs w:val="21"/>
+          <w:lang w:eastAsia="pt-BR"/>
+        </w:rPr>
+        <w:t>&gt;</w:t>
+      </w:r>
+    </w:p>
+    <w:p>
+      <w:pPr>
+        <w:pStyle w:val="PargrafodaLista"/>
+        <w:numPr>
+          <w:ilvl w:val="0"/>
+          <w:numId w:val="1"/>
+        </w:numPr>
+        <w:shd w:val="clear" w:color="auto" w:fill="282A36"/>
+        <w:spacing w:after="0" w:line="285" w:lineRule="atLeast"/>
+        <w:rPr>
+          <w:rFonts w:ascii="Consolas" w:eastAsia="Times New Roman" w:hAnsi="Consolas" w:cs="Times New Roman"/>
+          <w:color w:val="F6F6F4"/>
+          <w:sz w:val="21"/>
+          <w:szCs w:val="21"/>
+          <w:lang w:eastAsia="pt-BR"/>
+        </w:rPr>
+      </w:pPr>
+      <w:r>
+        <w:rPr>
+          <w:rFonts w:ascii="Consolas" w:eastAsia="Times New Roman" w:hAnsi="Consolas" w:cs="Times New Roman"/>
+          <w:color w:val="F6F6F4"/>
+          <w:sz w:val="21"/>
+          <w:szCs w:val="21"/>
+          <w:lang w:eastAsia="pt-BR"/>
+        </w:rPr>
+        <w:t>        &lt;</w:t>
+      </w:r>
+      <w:r>
+        <w:rPr>
+          <w:rFonts w:ascii="Consolas" w:eastAsia="Times New Roman" w:hAnsi="Consolas" w:cs="Times New Roman"/>
+          <w:color w:val="F286C4"/>
+          <w:sz w:val="21"/>
+          <w:szCs w:val="21"/>
+          <w:lang w:eastAsia="pt-BR"/>
+        </w:rPr>
+        <w:t>h2</w:t>
+      </w:r>
+      <w:r>
+        <w:rPr>
+          <w:rFonts w:ascii="Consolas" w:eastAsia="Times New Roman" w:hAnsi="Consolas" w:cs="Times New Roman"/>
+          <w:color w:val="F6F6F4"/>
+          <w:sz w:val="21"/>
+          <w:szCs w:val="21"/>
+          <w:lang w:eastAsia="pt-BR"/>
+        </w:rPr>
+        <w:t>&gt;As Informações de Usuário&lt;/</w:t>
+      </w:r>
+      <w:r>
+        <w:rPr>
+          <w:rFonts w:ascii="Consolas" w:eastAsia="Times New Roman" w:hAnsi="Consolas" w:cs="Times New Roman"/>
+          <w:color w:val="F286C4"/>
+          <w:sz w:val="21"/>
+          <w:szCs w:val="21"/>
+          <w:lang w:eastAsia="pt-BR"/>
+        </w:rPr>
+        <w:t>h2</w:t>
+      </w:r>
+      <w:r>
+        <w:rPr>
+          <w:rFonts w:ascii="Consolas" w:eastAsia="Times New Roman" w:hAnsi="Consolas" w:cs="Times New Roman"/>
+          <w:color w:val="F6F6F4"/>
+          <w:sz w:val="21"/>
+          <w:szCs w:val="21"/>
+          <w:lang w:eastAsia="pt-BR"/>
+        </w:rPr>
+        <w:t>&gt;</w:t>
+      </w:r>
+    </w:p>
+    <w:p>
+      <w:pPr>
+        <w:pStyle w:val="PargrafodaLista"/>
+        <w:numPr>
+          <w:ilvl w:val="0"/>
+          <w:numId w:val="1"/>
+        </w:numPr>
+        <w:shd w:val="clear" w:color="auto" w:fill="282A36"/>
+        <w:spacing w:after="0" w:line="285" w:lineRule="atLeast"/>
+        <w:rPr>
+          <w:rFonts w:ascii="Consolas" w:eastAsia="Times New Roman" w:hAnsi="Consolas" w:cs="Times New Roman"/>
+          <w:color w:val="F6F6F4"/>
+          <w:sz w:val="21"/>
+          <w:szCs w:val="21"/>
+          <w:lang w:eastAsia="pt-BR"/>
+        </w:rPr>
+      </w:pPr>
+      <w:r>
+        <w:rPr>
+          <w:rFonts w:ascii="Consolas" w:eastAsia="Times New Roman" w:hAnsi="Consolas" w:cs="Times New Roman"/>
+          <w:color w:val="F6F6F4"/>
+          <w:sz w:val="21"/>
+          <w:szCs w:val="21"/>
+          <w:lang w:eastAsia="pt-BR"/>
+        </w:rPr>
+        <w:t>        &lt;</w:t>
+      </w:r>
+      <w:r>
+        <w:rPr>
+          <w:rFonts w:ascii="Consolas" w:eastAsia="Times New Roman" w:hAnsi="Consolas" w:cs="Times New Roman"/>
+          <w:color w:val="F286C4"/>
+          <w:sz w:val="21"/>
+          <w:szCs w:val="21"/>
+          <w:lang w:eastAsia="pt-BR"/>
+        </w:rPr>
+        <w:t>p</w:t>
+      </w:r>
+      <w:r>
+        <w:rPr>
+          <w:rFonts w:ascii="Consolas" w:eastAsia="Times New Roman" w:hAnsi="Consolas" w:cs="Times New Roman"/>
+          <w:color w:val="F6F6F4"/>
+          <w:sz w:val="21"/>
+          <w:szCs w:val="21"/>
+          <w:lang w:eastAsia="pt-BR"/>
+        </w:rPr>
+        <w:t>&gt;Vários detalhes...&lt;/</w:t>
+      </w:r>
+      <w:r>
+        <w:rPr>
+          <w:rFonts w:ascii="Consolas" w:eastAsia="Times New Roman" w:hAnsi="Consolas" w:cs="Times New Roman"/>
+          <w:color w:val="F286C4"/>
+          <w:sz w:val="21"/>
+          <w:szCs w:val="21"/>
+          <w:lang w:eastAsia="pt-BR"/>
+        </w:rPr>
+        <w:t>p</w:t>
+      </w:r>
+      <w:r>
+        <w:rPr>
+          <w:rFonts w:ascii="Consolas" w:eastAsia="Times New Roman" w:hAnsi="Consolas" w:cs="Times New Roman"/>
+          <w:color w:val="F6F6F4"/>
+          <w:sz w:val="21"/>
+          <w:szCs w:val="21"/>
+          <w:lang w:eastAsia="pt-BR"/>
+        </w:rPr>
+        <w:t>&gt;</w:t>
+      </w:r>
+    </w:p>
+    <w:p>
+      <w:pPr>
+        <w:pStyle w:val="PargrafodaLista"/>
+        <w:numPr>
+          <w:ilvl w:val="0"/>
+          <w:numId w:val="1"/>
+        </w:numPr>
+        <w:shd w:val="clear" w:color="auto" w:fill="282A36"/>
+        <w:spacing w:after="0" w:line="285" w:lineRule="atLeast"/>
+        <w:rPr>
+          <w:rFonts w:ascii="Consolas" w:eastAsia="Times New Roman" w:hAnsi="Consolas" w:cs="Times New Roman"/>
+          <w:color w:val="F6F6F4"/>
+          <w:sz w:val="21"/>
+          <w:szCs w:val="21"/>
+          <w:lang w:eastAsia="pt-BR"/>
+        </w:rPr>
+      </w:pPr>
+      <w:r>
+        <w:rPr>
+          <w:rFonts w:ascii="Consolas" w:eastAsia="Times New Roman" w:hAnsi="Consolas" w:cs="Times New Roman"/>
+          <w:color w:val="F6F6F4"/>
+          <w:sz w:val="21"/>
+          <w:szCs w:val="21"/>
+          <w:lang w:eastAsia="pt-BR"/>
+        </w:rPr>
+        <w:t>        &lt;</w:t>
+      </w:r>
+      <w:r>
+        <w:rPr>
+          <w:rFonts w:ascii="Consolas" w:eastAsia="Times New Roman" w:hAnsi="Consolas" w:cs="Times New Roman"/>
+          <w:color w:val="F286C4"/>
+          <w:sz w:val="21"/>
+          <w:szCs w:val="21"/>
+          <w:lang w:eastAsia="pt-BR"/>
+        </w:rPr>
+        <w:t>p</w:t>
+      </w:r>
+      <w:r>
+        <w:rPr>
+          <w:rFonts w:ascii="Consolas" w:eastAsia="Times New Roman" w:hAnsi="Consolas" w:cs="Times New Roman"/>
+          <w:color w:val="F6F6F4"/>
+          <w:sz w:val="21"/>
+          <w:szCs w:val="21"/>
+          <w:lang w:eastAsia="pt-BR"/>
+        </w:rPr>
+        <w:t>&gt;Nome do Usuário: &lt;</w:t>
+      </w:r>
+      <w:r>
+        <w:rPr>
+          <w:rFonts w:ascii="Consolas" w:eastAsia="Times New Roman" w:hAnsi="Consolas" w:cs="Times New Roman"/>
+          <w:color w:val="F286C4"/>
+          <w:sz w:val="21"/>
+          <w:szCs w:val="21"/>
+          <w:lang w:eastAsia="pt-BR"/>
+        </w:rPr>
+        <w:t>strong</w:t>
+      </w:r>
+      <w:r>
+        <w:rPr>
+          <w:rFonts w:ascii="Consolas" w:eastAsia="Times New Roman" w:hAnsi="Consolas" w:cs="Times New Roman"/>
+          <w:color w:val="F6F6F4"/>
+          <w:sz w:val="21"/>
+          <w:szCs w:val="21"/>
+          <w:lang w:eastAsia="pt-BR"/>
+        </w:rPr>
+        <w:t>&gt;{{nome}}&lt;/</w:t>
+      </w:r>
+      <w:r>
+        <w:rPr>
+          <w:rFonts w:ascii="Consolas" w:eastAsia="Times New Roman" w:hAnsi="Consolas" w:cs="Times New Roman"/>
+          <w:color w:val="F286C4"/>
+          <w:sz w:val="21"/>
+          <w:szCs w:val="21"/>
+          <w:lang w:eastAsia="pt-BR"/>
+        </w:rPr>
+        <w:t>strong</w:t>
+      </w:r>
+      <w:r>
+        <w:rPr>
+          <w:rFonts w:ascii="Consolas" w:eastAsia="Times New Roman" w:hAnsi="Consolas" w:cs="Times New Roman"/>
+          <w:color w:val="F6F6F4"/>
+          <w:sz w:val="21"/>
+          <w:szCs w:val="21"/>
+          <w:lang w:eastAsia="pt-BR"/>
+        </w:rPr>
+        <w:t>&gt;&lt;/</w:t>
+      </w:r>
+      <w:r>
+        <w:rPr>
+          <w:rFonts w:ascii="Consolas" w:eastAsia="Times New Roman" w:hAnsi="Consolas" w:cs="Times New Roman"/>
+          <w:color w:val="F286C4"/>
+          <w:sz w:val="21"/>
+          <w:szCs w:val="21"/>
+          <w:lang w:eastAsia="pt-BR"/>
+        </w:rPr>
+        <w:t>p</w:t>
+      </w:r>
+      <w:r>
+        <w:rPr>
+          <w:rFonts w:ascii="Consolas" w:eastAsia="Times New Roman" w:hAnsi="Consolas" w:cs="Times New Roman"/>
+          <w:color w:val="F6F6F4"/>
+          <w:sz w:val="21"/>
+          <w:szCs w:val="21"/>
+          <w:lang w:eastAsia="pt-BR"/>
+        </w:rPr>
+        <w:t>&gt;</w:t>
+      </w:r>
+    </w:p>
+    <w:p>
+      <w:pPr>
+        <w:pStyle w:val="PargrafodaLista"/>
+        <w:numPr>
+          <w:ilvl w:val="0"/>
+          <w:numId w:val="1"/>
+        </w:numPr>
+        <w:shd w:val="clear" w:color="auto" w:fill="282A36"/>
+        <w:spacing w:after="0" w:line="285" w:lineRule="atLeast"/>
+        <w:rPr>
+          <w:rFonts w:ascii="Consolas" w:eastAsia="Times New Roman" w:hAnsi="Consolas" w:cs="Times New Roman"/>
+          <w:color w:val="F6F6F4"/>
+          <w:sz w:val="21"/>
+          <w:szCs w:val="21"/>
+          <w:lang w:eastAsia="pt-BR"/>
+        </w:rPr>
+      </w:pPr>
+      <w:r>
+        <w:rPr>
+          <w:rFonts w:ascii="Consolas" w:eastAsia="Times New Roman" w:hAnsi="Consolas" w:cs="Times New Roman"/>
+          <w:color w:val="F6F6F4"/>
+          <w:sz w:val="21"/>
+          <w:szCs w:val="21"/>
+          <w:lang w:eastAsia="pt-BR"/>
+        </w:rPr>
+        <w:t>    &lt;/</w:t>
+      </w:r>
+      <w:r>
+        <w:rPr>
+          <w:rFonts w:ascii="Consolas" w:eastAsia="Times New Roman" w:hAnsi="Consolas" w:cs="Times New Roman"/>
+          <w:color w:val="F286C4"/>
+          <w:sz w:val="21"/>
+          <w:szCs w:val="21"/>
+          <w:lang w:eastAsia="pt-BR"/>
+        </w:rPr>
+        <w:t>div</w:t>
+      </w:r>
+      <w:r>
+        <w:rPr>
+          <w:rFonts w:ascii="Consolas" w:eastAsia="Times New Roman" w:hAnsi="Consolas" w:cs="Times New Roman"/>
+          <w:color w:val="F6F6F4"/>
+          <w:sz w:val="21"/>
+          <w:szCs w:val="21"/>
+          <w:lang w:eastAsia="pt-BR"/>
+        </w:rPr>
+        <w:t>&gt;</w:t>
+      </w:r>
+    </w:p>
+    <w:p>
+      <w:pPr>
+        <w:pStyle w:val="PargrafodaLista"/>
+        <w:numPr>
+          <w:ilvl w:val="0"/>
+          <w:numId w:val="1"/>
+        </w:numPr>
+        <w:shd w:val="clear" w:color="auto" w:fill="282A36"/>
+        <w:spacing w:after="0" w:line="285" w:lineRule="atLeast"/>
+        <w:rPr>
+          <w:rFonts w:ascii="Consolas" w:eastAsia="Times New Roman" w:hAnsi="Consolas" w:cs="Times New Roman"/>
+          <w:color w:val="F6F6F4"/>
+          <w:sz w:val="21"/>
+          <w:szCs w:val="21"/>
+          <w:lang w:eastAsia="pt-BR"/>
+        </w:rPr>
+      </w:pPr>
+      <w:r>
+        <w:rPr>
+          <w:rFonts w:ascii="Consolas" w:eastAsia="Times New Roman" w:hAnsi="Consolas" w:cs="Times New Roman"/>
+          <w:color w:val="F6F6F4"/>
+          <w:sz w:val="21"/>
+          <w:szCs w:val="21"/>
+          <w:lang w:eastAsia="pt-BR"/>
+        </w:rPr>
+        <w:t>&lt;/</w:t>
+      </w:r>
+      <w:r>
+        <w:rPr>
+          <w:rFonts w:ascii="Consolas" w:eastAsia="Times New Roman" w:hAnsi="Consolas" w:cs="Times New Roman"/>
+          <w:color w:val="F286C4"/>
+          <w:sz w:val="21"/>
+          <w:szCs w:val="21"/>
+          <w:lang w:eastAsia="pt-BR"/>
+        </w:rPr>
+        <w:t>template</w:t>
+      </w:r>
+      <w:r>
+        <w:rPr>
+          <w:rFonts w:ascii="Consolas" w:eastAsia="Times New Roman" w:hAnsi="Consolas" w:cs="Times New Roman"/>
+          <w:color w:val="F6F6F4"/>
+          <w:sz w:val="21"/>
+          <w:szCs w:val="21"/>
+          <w:lang w:eastAsia="pt-BR"/>
+        </w:rPr>
+        <w:t>&gt;</w:t>
+      </w:r>
+    </w:p>
+    <w:p>
+      <w:pPr>
+        <w:pStyle w:val="PargrafodaLista"/>
+        <w:numPr>
+          <w:ilvl w:val="0"/>
+          <w:numId w:val="1"/>
+        </w:numPr>
+        <w:shd w:val="clear" w:color="auto" w:fill="282A36"/>
+        <w:spacing w:after="0" w:line="285" w:lineRule="atLeast"/>
+        <w:rPr>
+          <w:rFonts w:ascii="Consolas" w:eastAsia="Times New Roman" w:hAnsi="Consolas" w:cs="Times New Roman"/>
+          <w:color w:val="F6F6F4"/>
+          <w:sz w:val="21"/>
+          <w:szCs w:val="21"/>
+          <w:lang w:eastAsia="pt-BR"/>
+        </w:rPr>
+      </w:pPr>
+    </w:p>
+    <w:p>
+      <w:pPr>
+        <w:pStyle w:val="PargrafodaLista"/>
+        <w:numPr>
+          <w:ilvl w:val="0"/>
+          <w:numId w:val="1"/>
+        </w:numPr>
+        <w:shd w:val="clear" w:color="auto" w:fill="282A36"/>
+        <w:spacing w:after="0" w:line="285" w:lineRule="atLeast"/>
+        <w:rPr>
+          <w:rFonts w:ascii="Consolas" w:eastAsia="Times New Roman" w:hAnsi="Consolas" w:cs="Times New Roman"/>
+          <w:color w:val="F6F6F4"/>
+          <w:sz w:val="21"/>
+          <w:szCs w:val="21"/>
+          <w:lang w:eastAsia="pt-BR"/>
+        </w:rPr>
+      </w:pPr>
+      <w:r>
+        <w:rPr>
+          <w:rFonts w:ascii="Consolas" w:eastAsia="Times New Roman" w:hAnsi="Consolas" w:cs="Times New Roman"/>
+          <w:color w:val="F6F6F4"/>
+          <w:sz w:val="21"/>
+          <w:szCs w:val="21"/>
+          <w:lang w:eastAsia="pt-BR"/>
+        </w:rPr>
+        <w:t>&lt;</w:t>
+      </w:r>
+      <w:r>
+        <w:rPr>
+          <w:rFonts w:ascii="Consolas" w:eastAsia="Times New Roman" w:hAnsi="Consolas" w:cs="Times New Roman"/>
+          <w:color w:val="F286C4"/>
+          <w:sz w:val="21"/>
+          <w:szCs w:val="21"/>
+          <w:lang w:eastAsia="pt-BR"/>
+        </w:rPr>
+        <w:t>script</w:t>
+      </w:r>
+      <w:r>
+        <w:rPr>
+          <w:rFonts w:ascii="Consolas" w:eastAsia="Times New Roman" w:hAnsi="Consolas" w:cs="Times New Roman"/>
+          <w:color w:val="F6F6F4"/>
+          <w:sz w:val="21"/>
+          <w:szCs w:val="21"/>
+          <w:lang w:eastAsia="pt-BR"/>
+        </w:rPr>
+        <w:t>&gt;</w:t>
+      </w:r>
+    </w:p>
+    <w:p>
+      <w:pPr>
+        <w:pStyle w:val="PargrafodaLista"/>
+        <w:numPr>
+          <w:ilvl w:val="0"/>
+          <w:numId w:val="1"/>
+        </w:numPr>
+        <w:shd w:val="clear" w:color="auto" w:fill="282A36"/>
+        <w:spacing w:after="0" w:line="285" w:lineRule="atLeast"/>
+        <w:rPr>
+          <w:rFonts w:ascii="Consolas" w:eastAsia="Times New Roman" w:hAnsi="Consolas" w:cs="Times New Roman"/>
+          <w:color w:val="F6F6F4"/>
+          <w:sz w:val="21"/>
+          <w:szCs w:val="21"/>
+          <w:lang w:eastAsia="pt-BR"/>
+        </w:rPr>
+      </w:pPr>
+      <w:r>
+        <w:rPr>
+          <w:rFonts w:ascii="Consolas" w:eastAsia="Times New Roman" w:hAnsi="Consolas" w:cs="Times New Roman"/>
+          <w:color w:val="F286C4"/>
+          <w:sz w:val="21"/>
+          <w:szCs w:val="21"/>
+          <w:lang w:eastAsia="pt-BR"/>
+        </w:rPr>
+        <w:t>export</w:t>
+      </w:r>
+      <w:r>
+        <w:rPr>
+          <w:rFonts w:ascii="Consolas" w:eastAsia="Times New Roman" w:hAnsi="Consolas" w:cs="Times New Roman"/>
+          <w:color w:val="F6F6F4"/>
+          <w:sz w:val="21"/>
+          <w:szCs w:val="21"/>
+          <w:lang w:eastAsia="pt-BR"/>
+        </w:rPr>
+        <w:t xml:space="preserve"> </w:t>
+      </w:r>
+      <w:r>
+        <w:rPr>
+          <w:rFonts w:ascii="Consolas" w:eastAsia="Times New Roman" w:hAnsi="Consolas" w:cs="Times New Roman"/>
+          <w:color w:val="F286C4"/>
+          <w:sz w:val="21"/>
+          <w:szCs w:val="21"/>
+          <w:lang w:eastAsia="pt-BR"/>
+        </w:rPr>
+        <w:t>default</w:t>
+      </w:r>
+      <w:r>
+        <w:rPr>
+          <w:rFonts w:ascii="Consolas" w:eastAsia="Times New Roman" w:hAnsi="Consolas" w:cs="Times New Roman"/>
+          <w:color w:val="F6F6F4"/>
+          <w:sz w:val="21"/>
+          <w:szCs w:val="21"/>
+          <w:lang w:eastAsia="pt-BR"/>
+        </w:rPr>
+        <w:t xml:space="preserve"> {</w:t>
+      </w:r>
+    </w:p>
+    <w:p>
+      <w:pPr>
+        <w:pStyle w:val="PargrafodaLista"/>
+        <w:numPr>
+          <w:ilvl w:val="0"/>
+          <w:numId w:val="1"/>
+        </w:numPr>
+        <w:shd w:val="clear" w:color="auto" w:fill="282A36"/>
+        <w:spacing w:after="0" w:line="285" w:lineRule="atLeast"/>
+        <w:rPr>
+          <w:rFonts w:ascii="Consolas" w:eastAsia="Times New Roman" w:hAnsi="Consolas" w:cs="Times New Roman"/>
+          <w:color w:val="F6F6F4"/>
+          <w:sz w:val="21"/>
+          <w:szCs w:val="21"/>
+          <w:lang w:eastAsia="pt-BR"/>
+        </w:rPr>
+      </w:pPr>
+      <w:r>
+        <w:rPr>
+          <w:rFonts w:ascii="Consolas" w:eastAsia="Times New Roman" w:hAnsi="Consolas" w:cs="Times New Roman"/>
+          <w:color w:val="F6F6F4"/>
+          <w:sz w:val="21"/>
+          <w:szCs w:val="21"/>
+          <w:lang w:eastAsia="pt-BR"/>
+        </w:rPr>
+        <w:t>    props</w:t>
+      </w:r>
+      <w:r>
+        <w:rPr>
+          <w:rFonts w:ascii="Consolas" w:eastAsia="Times New Roman" w:hAnsi="Consolas" w:cs="Times New Roman"/>
+          <w:color w:val="F286C4"/>
+          <w:sz w:val="21"/>
+          <w:szCs w:val="21"/>
+          <w:lang w:eastAsia="pt-BR"/>
+        </w:rPr>
+        <w:t>:</w:t>
+      </w:r>
+      <w:r>
+        <w:rPr>
+          <w:rFonts w:ascii="Consolas" w:eastAsia="Times New Roman" w:hAnsi="Consolas" w:cs="Times New Roman"/>
+          <w:color w:val="F6F6F4"/>
+          <w:sz w:val="21"/>
+          <w:szCs w:val="21"/>
+          <w:lang w:eastAsia="pt-BR"/>
+        </w:rPr>
+        <w:t>[</w:t>
+      </w:r>
+    </w:p>
+    <w:p>
+      <w:pPr>
+        <w:pStyle w:val="PargrafodaLista"/>
+        <w:numPr>
+          <w:ilvl w:val="0"/>
+          <w:numId w:val="1"/>
+        </w:numPr>
+        <w:shd w:val="clear" w:color="auto" w:fill="282A36"/>
+        <w:spacing w:after="0" w:line="285" w:lineRule="atLeast"/>
+        <w:rPr>
+          <w:rFonts w:ascii="Consolas" w:eastAsia="Times New Roman" w:hAnsi="Consolas" w:cs="Times New Roman"/>
+          <w:color w:val="F6F6F4"/>
+          <w:sz w:val="21"/>
+          <w:szCs w:val="21"/>
+          <w:lang w:eastAsia="pt-BR"/>
+        </w:rPr>
+      </w:pPr>
+      <w:r>
+        <w:rPr>
+          <w:rFonts w:ascii="Consolas" w:eastAsia="Times New Roman" w:hAnsi="Consolas" w:cs="Times New Roman"/>
+          <w:color w:val="F6F6F4"/>
+          <w:sz w:val="21"/>
+          <w:szCs w:val="21"/>
+          <w:lang w:eastAsia="pt-BR"/>
+        </w:rPr>
+        <w:t xml:space="preserve">        </w:t>
+      </w:r>
+      <w:r>
+        <w:rPr>
+          <w:rFonts w:ascii="Consolas" w:eastAsia="Times New Roman" w:hAnsi="Consolas" w:cs="Times New Roman"/>
+          <w:color w:val="DEE492"/>
+          <w:sz w:val="21"/>
+          <w:szCs w:val="21"/>
+          <w:lang w:eastAsia="pt-BR"/>
+        </w:rPr>
+        <w:t>'</w:t>
+      </w:r>
+      <w:r>
+        <w:rPr>
+          <w:rFonts w:ascii="Consolas" w:eastAsia="Times New Roman" w:hAnsi="Consolas" w:cs="Times New Roman"/>
+          <w:color w:val="E7EE98"/>
+          <w:sz w:val="21"/>
+          <w:szCs w:val="21"/>
+          <w:lang w:eastAsia="pt-BR"/>
+        </w:rPr>
+        <w:t>nome</w:t>
+      </w:r>
+      <w:r>
+        <w:rPr>
+          <w:rFonts w:ascii="Consolas" w:eastAsia="Times New Roman" w:hAnsi="Consolas" w:cs="Times New Roman"/>
+          <w:color w:val="DEE492"/>
+          <w:sz w:val="21"/>
+          <w:szCs w:val="21"/>
+          <w:lang w:eastAsia="pt-BR"/>
+        </w:rPr>
+        <w:t>'</w:t>
+      </w:r>
+    </w:p>
+    <w:p>
+      <w:pPr>
+        <w:pStyle w:val="PargrafodaLista"/>
+        <w:numPr>
+          <w:ilvl w:val="0"/>
+          <w:numId w:val="1"/>
+        </w:numPr>
+        <w:shd w:val="clear" w:color="auto" w:fill="282A36"/>
+        <w:spacing w:after="0" w:line="285" w:lineRule="atLeast"/>
+        <w:rPr>
+          <w:rFonts w:ascii="Consolas" w:eastAsia="Times New Roman" w:hAnsi="Consolas" w:cs="Times New Roman"/>
+          <w:color w:val="F6F6F4"/>
+          <w:sz w:val="21"/>
+          <w:szCs w:val="21"/>
+          <w:lang w:eastAsia="pt-BR"/>
+        </w:rPr>
+      </w:pPr>
+      <w:r>
+        <w:rPr>
+          <w:rFonts w:ascii="Consolas" w:eastAsia="Times New Roman" w:hAnsi="Consolas" w:cs="Times New Roman"/>
+          <w:color w:val="F6F6F4"/>
+          <w:sz w:val="21"/>
+          <w:szCs w:val="21"/>
+          <w:lang w:eastAsia="pt-BR"/>
+        </w:rPr>
+        <w:t>    ]</w:t>
+      </w:r>
+    </w:p>
+    <w:p>
+      <w:pPr>
+        <w:pStyle w:val="PargrafodaLista"/>
+        <w:numPr>
+          <w:ilvl w:val="0"/>
+          <w:numId w:val="1"/>
+        </w:numPr>
+        <w:shd w:val="clear" w:color="auto" w:fill="282A36"/>
+        <w:spacing w:after="0" w:line="285" w:lineRule="atLeast"/>
+        <w:rPr>
+          <w:rFonts w:ascii="Consolas" w:eastAsia="Times New Roman" w:hAnsi="Consolas" w:cs="Times New Roman"/>
+          <w:color w:val="F6F6F4"/>
+          <w:sz w:val="21"/>
+          <w:szCs w:val="21"/>
+          <w:lang w:eastAsia="pt-BR"/>
+        </w:rPr>
+      </w:pPr>
+      <w:r>
+        <w:rPr>
+          <w:rFonts w:ascii="Consolas" w:eastAsia="Times New Roman" w:hAnsi="Consolas" w:cs="Times New Roman"/>
+          <w:color w:val="F6F6F4"/>
+          <w:sz w:val="21"/>
+          <w:szCs w:val="21"/>
+          <w:lang w:eastAsia="pt-BR"/>
+        </w:rPr>
+        <w:t>}</w:t>
+      </w:r>
+    </w:p>
+    <w:p>
+      <w:pPr>
+        <w:pStyle w:val="PargrafodaLista"/>
+        <w:numPr>
+          <w:ilvl w:val="0"/>
+          <w:numId w:val="1"/>
+        </w:numPr>
+        <w:shd w:val="clear" w:color="auto" w:fill="282A36"/>
+        <w:spacing w:after="0" w:line="285" w:lineRule="atLeast"/>
+        <w:rPr>
+          <w:rFonts w:ascii="Consolas" w:eastAsia="Times New Roman" w:hAnsi="Consolas" w:cs="Times New Roman"/>
+          <w:color w:val="F6F6F4"/>
+          <w:sz w:val="21"/>
+          <w:szCs w:val="21"/>
+          <w:lang w:eastAsia="pt-BR"/>
+        </w:rPr>
+      </w:pPr>
+      <w:r>
+        <w:rPr>
+          <w:rFonts w:ascii="Consolas" w:eastAsia="Times New Roman" w:hAnsi="Consolas" w:cs="Times New Roman"/>
+          <w:color w:val="F6F6F4"/>
+          <w:sz w:val="21"/>
+          <w:szCs w:val="21"/>
+          <w:lang w:eastAsia="pt-BR"/>
+        </w:rPr>
+        <w:t>&lt;/</w:t>
+      </w:r>
+      <w:r>
+        <w:rPr>
+          <w:rFonts w:ascii="Consolas" w:eastAsia="Times New Roman" w:hAnsi="Consolas" w:cs="Times New Roman"/>
+          <w:color w:val="F286C4"/>
+          <w:sz w:val="21"/>
+          <w:szCs w:val="21"/>
+          <w:lang w:eastAsia="pt-BR"/>
+        </w:rPr>
+        <w:t>script</w:t>
+      </w:r>
+      <w:r>
+        <w:rPr>
+          <w:rFonts w:ascii="Consolas" w:eastAsia="Times New Roman" w:hAnsi="Consolas" w:cs="Times New Roman"/>
+          <w:color w:val="F6F6F4"/>
+          <w:sz w:val="21"/>
+          <w:szCs w:val="21"/>
+          <w:lang w:eastAsia="pt-BR"/>
+        </w:rPr>
+        <w:t>&gt;</w:t>
+      </w:r>
+    </w:p>
+    <w:p>
+      <w:pPr>
+        <w:pStyle w:val="PargrafodaLista"/>
+        <w:numPr>
+          <w:ilvl w:val="0"/>
+          <w:numId w:val="1"/>
+        </w:numPr>
+        <w:shd w:val="clear" w:color="auto" w:fill="282A36"/>
+        <w:spacing w:after="0" w:line="285" w:lineRule="atLeast"/>
+        <w:rPr>
+          <w:rFonts w:ascii="Consolas" w:eastAsia="Times New Roman" w:hAnsi="Consolas" w:cs="Times New Roman"/>
+          <w:color w:val="F6F6F4"/>
+          <w:sz w:val="21"/>
+          <w:szCs w:val="21"/>
+          <w:lang w:eastAsia="pt-BR"/>
+        </w:rPr>
+      </w:pPr>
+    </w:p>
+    <w:p>
+      <w:pPr>
+        <w:pStyle w:val="PargrafodaLista"/>
+        <w:numPr>
+          <w:ilvl w:val="0"/>
+          <w:numId w:val="1"/>
+        </w:numPr>
+        <w:shd w:val="clear" w:color="auto" w:fill="282A36"/>
+        <w:spacing w:after="0" w:line="285" w:lineRule="atLeast"/>
+        <w:rPr>
+          <w:rFonts w:ascii="Consolas" w:eastAsia="Times New Roman" w:hAnsi="Consolas" w:cs="Times New Roman"/>
+          <w:color w:val="F6F6F4"/>
+          <w:sz w:val="21"/>
+          <w:szCs w:val="21"/>
+          <w:lang w:eastAsia="pt-BR"/>
+        </w:rPr>
+      </w:pPr>
+      <w:r>
+        <w:rPr>
+          <w:rFonts w:ascii="Consolas" w:eastAsia="Times New Roman" w:hAnsi="Consolas" w:cs="Times New Roman"/>
+          <w:color w:val="F6F6F4"/>
+          <w:sz w:val="21"/>
+          <w:szCs w:val="21"/>
+          <w:lang w:eastAsia="pt-BR"/>
+        </w:rPr>
+        <w:t>&lt;</w:t>
+      </w:r>
+      <w:r>
+        <w:rPr>
+          <w:rFonts w:ascii="Consolas" w:eastAsia="Times New Roman" w:hAnsi="Consolas" w:cs="Times New Roman"/>
+          <w:color w:val="F286C4"/>
+          <w:sz w:val="21"/>
+          <w:szCs w:val="21"/>
+          <w:lang w:eastAsia="pt-BR"/>
+        </w:rPr>
+        <w:t>style</w:t>
+      </w:r>
+      <w:r>
+        <w:rPr>
+          <w:rFonts w:ascii="Consolas" w:eastAsia="Times New Roman" w:hAnsi="Consolas" w:cs="Times New Roman"/>
+          <w:color w:val="F6F6F4"/>
+          <w:sz w:val="21"/>
+          <w:szCs w:val="21"/>
+          <w:lang w:eastAsia="pt-BR"/>
+        </w:rPr>
+        <w:t xml:space="preserve"> </w:t>
+      </w:r>
+      <w:r>
+        <w:rPr>
+          <w:rFonts w:ascii="Consolas" w:eastAsia="Times New Roman" w:hAnsi="Consolas" w:cs="Times New Roman"/>
+          <w:i/>
+          <w:iCs/>
+          <w:color w:val="62E884"/>
+          <w:sz w:val="21"/>
+          <w:szCs w:val="21"/>
+          <w:lang w:eastAsia="pt-BR"/>
+        </w:rPr>
+        <w:t>scoped</w:t>
+      </w:r>
+      <w:r>
+        <w:rPr>
+          <w:rFonts w:ascii="Consolas" w:eastAsia="Times New Roman" w:hAnsi="Consolas" w:cs="Times New Roman"/>
+          <w:color w:val="F6F6F4"/>
+          <w:sz w:val="21"/>
+          <w:szCs w:val="21"/>
+          <w:lang w:eastAsia="pt-BR"/>
+        </w:rPr>
+        <w:t>&gt;</w:t>
+      </w:r>
+    </w:p>
+    <w:p>
+      <w:pPr>
+        <w:pStyle w:val="PargrafodaLista"/>
+        <w:numPr>
+          <w:ilvl w:val="0"/>
+          <w:numId w:val="1"/>
+        </w:numPr>
+        <w:shd w:val="clear" w:color="auto" w:fill="282A36"/>
+        <w:spacing w:after="0" w:line="285" w:lineRule="atLeast"/>
+        <w:rPr>
+          <w:rFonts w:ascii="Consolas" w:eastAsia="Times New Roman" w:hAnsi="Consolas" w:cs="Times New Roman"/>
+          <w:color w:val="F6F6F4"/>
+          <w:sz w:val="21"/>
+          <w:szCs w:val="21"/>
+          <w:lang w:eastAsia="pt-BR"/>
+        </w:rPr>
+      </w:pPr>
+      <w:r>
+        <w:rPr>
+          <w:rFonts w:ascii="Consolas" w:eastAsia="Times New Roman" w:hAnsi="Consolas" w:cs="Times New Roman"/>
+          <w:color w:val="F6F6F4"/>
+          <w:sz w:val="21"/>
+          <w:szCs w:val="21"/>
+          <w:lang w:eastAsia="pt-BR"/>
+        </w:rPr>
+        <w:t xml:space="preserve">    </w:t>
+      </w:r>
+      <w:r>
+        <w:rPr>
+          <w:rFonts w:ascii="Consolas" w:eastAsia="Times New Roman" w:hAnsi="Consolas" w:cs="Times New Roman"/>
+          <w:i/>
+          <w:iCs/>
+          <w:color w:val="62E884"/>
+          <w:sz w:val="21"/>
+          <w:szCs w:val="21"/>
+          <w:lang w:eastAsia="pt-BR"/>
+        </w:rPr>
+        <w:t>.componente</w:t>
+      </w:r>
+      <w:r>
+        <w:rPr>
+          <w:rFonts w:ascii="Consolas" w:eastAsia="Times New Roman" w:hAnsi="Consolas" w:cs="Times New Roman"/>
+          <w:color w:val="F6F6F4"/>
+          <w:sz w:val="21"/>
+          <w:szCs w:val="21"/>
+          <w:lang w:eastAsia="pt-BR"/>
+        </w:rPr>
+        <w:t xml:space="preserve"> {</w:t>
+      </w:r>
+    </w:p>
+    <w:p>
+      <w:pPr>
+        <w:pStyle w:val="PargrafodaLista"/>
+        <w:numPr>
+          <w:ilvl w:val="0"/>
+          <w:numId w:val="1"/>
+        </w:numPr>
+        <w:shd w:val="clear" w:color="auto" w:fill="282A36"/>
+        <w:spacing w:after="0" w:line="285" w:lineRule="atLeast"/>
+        <w:rPr>
+          <w:rFonts w:ascii="Consolas" w:eastAsia="Times New Roman" w:hAnsi="Consolas" w:cs="Times New Roman"/>
+          <w:color w:val="F6F6F4"/>
+          <w:sz w:val="21"/>
+          <w:szCs w:val="21"/>
+          <w:lang w:eastAsia="pt-BR"/>
+        </w:rPr>
+      </w:pPr>
+      <w:r>
+        <w:rPr>
+          <w:rFonts w:ascii="Consolas" w:eastAsia="Times New Roman" w:hAnsi="Consolas" w:cs="Times New Roman"/>
+          <w:color w:val="F6F6F4"/>
+          <w:sz w:val="21"/>
+          <w:szCs w:val="21"/>
+          <w:lang w:eastAsia="pt-BR"/>
+        </w:rPr>
+        <w:t xml:space="preserve">        </w:t>
+      </w:r>
+      <w:r>
+        <w:rPr>
+          <w:rFonts w:ascii="Consolas" w:eastAsia="Times New Roman" w:hAnsi="Consolas" w:cs="Times New Roman"/>
+          <w:color w:val="97E1F1"/>
+          <w:sz w:val="21"/>
+          <w:szCs w:val="21"/>
+          <w:lang w:eastAsia="pt-BR"/>
+        </w:rPr>
+        <w:t>flex</w:t>
+      </w:r>
+      <w:r>
+        <w:rPr>
+          <w:rFonts w:ascii="Consolas" w:eastAsia="Times New Roman" w:hAnsi="Consolas" w:cs="Times New Roman"/>
+          <w:color w:val="F286C4"/>
+          <w:sz w:val="21"/>
+          <w:szCs w:val="21"/>
+          <w:lang w:eastAsia="pt-BR"/>
+        </w:rPr>
+        <w:t>:</w:t>
+      </w:r>
+      <w:r>
+        <w:rPr>
+          <w:rFonts w:ascii="Consolas" w:eastAsia="Times New Roman" w:hAnsi="Consolas" w:cs="Times New Roman"/>
+          <w:color w:val="F6F6F4"/>
+          <w:sz w:val="21"/>
+          <w:szCs w:val="21"/>
+          <w:lang w:eastAsia="pt-BR"/>
+        </w:rPr>
+        <w:t xml:space="preserve"> </w:t>
+      </w:r>
+      <w:r>
+        <w:rPr>
+          <w:rFonts w:ascii="Consolas" w:eastAsia="Times New Roman" w:hAnsi="Consolas" w:cs="Times New Roman"/>
+          <w:color w:val="BF9EEE"/>
+          <w:sz w:val="21"/>
+          <w:szCs w:val="21"/>
+          <w:lang w:eastAsia="pt-BR"/>
+        </w:rPr>
+        <w:t>1</w:t>
+      </w:r>
+      <w:r>
+        <w:rPr>
+          <w:rFonts w:ascii="Consolas" w:eastAsia="Times New Roman" w:hAnsi="Consolas" w:cs="Times New Roman"/>
+          <w:color w:val="F6F6F4"/>
+          <w:sz w:val="21"/>
+          <w:szCs w:val="21"/>
+          <w:lang w:eastAsia="pt-BR"/>
+        </w:rPr>
+        <w:t>;</w:t>
+      </w:r>
+    </w:p>
+    <w:p>
+      <w:pPr>
+        <w:pStyle w:val="PargrafodaLista"/>
+        <w:numPr>
+          <w:ilvl w:val="0"/>
+          <w:numId w:val="1"/>
+        </w:numPr>
+        <w:shd w:val="clear" w:color="auto" w:fill="282A36"/>
+        <w:spacing w:after="0" w:line="285" w:lineRule="atLeast"/>
+        <w:rPr>
+          <w:rFonts w:ascii="Consolas" w:eastAsia="Times New Roman" w:hAnsi="Consolas" w:cs="Times New Roman"/>
+          <w:color w:val="F6F6F4"/>
+          <w:sz w:val="21"/>
+          <w:szCs w:val="21"/>
+          <w:lang w:eastAsia="pt-BR"/>
+        </w:rPr>
+      </w:pPr>
+      <w:r>
+        <w:rPr>
+          <w:rFonts w:ascii="Consolas" w:eastAsia="Times New Roman" w:hAnsi="Consolas" w:cs="Times New Roman"/>
+          <w:color w:val="F6F6F4"/>
+          <w:sz w:val="21"/>
+          <w:szCs w:val="21"/>
+          <w:lang w:eastAsia="pt-BR"/>
+        </w:rPr>
+        <w:t xml:space="preserve">        </w:t>
+      </w:r>
+      <w:r>
+        <w:rPr>
+          <w:rFonts w:ascii="Consolas" w:eastAsia="Times New Roman" w:hAnsi="Consolas" w:cs="Times New Roman"/>
+          <w:color w:val="97E1F1"/>
+          <w:sz w:val="21"/>
+          <w:szCs w:val="21"/>
+          <w:lang w:eastAsia="pt-BR"/>
+        </w:rPr>
+        <w:t>background-color</w:t>
+      </w:r>
+      <w:r>
+        <w:rPr>
+          <w:rFonts w:ascii="Consolas" w:eastAsia="Times New Roman" w:hAnsi="Consolas" w:cs="Times New Roman"/>
+          <w:color w:val="F286C4"/>
+          <w:sz w:val="21"/>
+          <w:szCs w:val="21"/>
+          <w:lang w:eastAsia="pt-BR"/>
+        </w:rPr>
+        <w:t>:</w:t>
+      </w:r>
+      <w:r>
+        <w:rPr>
+          <w:rFonts w:ascii="Consolas" w:eastAsia="Times New Roman" w:hAnsi="Consolas" w:cs="Times New Roman"/>
+          <w:color w:val="F6F6F4"/>
+          <w:sz w:val="21"/>
+          <w:szCs w:val="21"/>
+          <w:lang w:eastAsia="pt-BR"/>
+        </w:rPr>
+        <w:t xml:space="preserve"> </w:t>
+      </w:r>
+      <w:r>
+        <w:rPr>
+          <w:rFonts w:ascii="Consolas" w:eastAsia="Times New Roman" w:hAnsi="Consolas" w:cs="Times New Roman"/>
+          <w:color w:val="BF9EEE"/>
+          <w:sz w:val="21"/>
+          <w:szCs w:val="21"/>
+          <w:lang w:eastAsia="pt-BR"/>
+        </w:rPr>
+        <w:t>#ec485f</w:t>
+      </w:r>
+      <w:r>
+        <w:rPr>
+          <w:rFonts w:ascii="Consolas" w:eastAsia="Times New Roman" w:hAnsi="Consolas" w:cs="Times New Roman"/>
+          <w:color w:val="F6F6F4"/>
+          <w:sz w:val="21"/>
+          <w:szCs w:val="21"/>
+          <w:lang w:eastAsia="pt-BR"/>
+        </w:rPr>
+        <w:t>;</w:t>
+      </w:r>
+    </w:p>
+    <w:p>
+      <w:pPr>
+        <w:pStyle w:val="PargrafodaLista"/>
+        <w:numPr>
+          <w:ilvl w:val="0"/>
+          <w:numId w:val="1"/>
+        </w:numPr>
+        <w:shd w:val="clear" w:color="auto" w:fill="282A36"/>
+        <w:spacing w:after="0" w:line="285" w:lineRule="atLeast"/>
+        <w:rPr>
+          <w:rFonts w:ascii="Consolas" w:eastAsia="Times New Roman" w:hAnsi="Consolas" w:cs="Times New Roman"/>
+          <w:color w:val="F6F6F4"/>
+          <w:sz w:val="21"/>
+          <w:szCs w:val="21"/>
+          <w:lang w:eastAsia="pt-BR"/>
+        </w:rPr>
+      </w:pPr>
+      <w:r>
+        <w:rPr>
+          <w:rFonts w:ascii="Consolas" w:eastAsia="Times New Roman" w:hAnsi="Consolas" w:cs="Times New Roman"/>
+          <w:color w:val="F6F6F4"/>
+          <w:sz w:val="21"/>
+          <w:szCs w:val="21"/>
+          <w:lang w:eastAsia="pt-BR"/>
+        </w:rPr>
+        <w:t xml:space="preserve">        </w:t>
+      </w:r>
+      <w:r>
+        <w:rPr>
+          <w:rFonts w:ascii="Consolas" w:eastAsia="Times New Roman" w:hAnsi="Consolas" w:cs="Times New Roman"/>
+          <w:color w:val="97E1F1"/>
+          <w:sz w:val="21"/>
+          <w:szCs w:val="21"/>
+          <w:lang w:eastAsia="pt-BR"/>
+        </w:rPr>
+        <w:t>color</w:t>
+      </w:r>
+      <w:r>
+        <w:rPr>
+          <w:rFonts w:ascii="Consolas" w:eastAsia="Times New Roman" w:hAnsi="Consolas" w:cs="Times New Roman"/>
+          <w:color w:val="F286C4"/>
+          <w:sz w:val="21"/>
+          <w:szCs w:val="21"/>
+          <w:lang w:eastAsia="pt-BR"/>
+        </w:rPr>
+        <w:t>:</w:t>
+      </w:r>
+      <w:r>
+        <w:rPr>
+          <w:rFonts w:ascii="Consolas" w:eastAsia="Times New Roman" w:hAnsi="Consolas" w:cs="Times New Roman"/>
+          <w:color w:val="F6F6F4"/>
+          <w:sz w:val="21"/>
+          <w:szCs w:val="21"/>
+          <w:lang w:eastAsia="pt-BR"/>
+        </w:rPr>
+        <w:t xml:space="preserve"> </w:t>
+      </w:r>
+      <w:r>
+        <w:rPr>
+          <w:rFonts w:ascii="Consolas" w:eastAsia="Times New Roman" w:hAnsi="Consolas" w:cs="Times New Roman"/>
+          <w:color w:val="BF9EEE"/>
+          <w:sz w:val="21"/>
+          <w:szCs w:val="21"/>
+          <w:lang w:eastAsia="pt-BR"/>
+        </w:rPr>
+        <w:t>#fff</w:t>
+      </w:r>
+      <w:r>
+        <w:rPr>
+          <w:rFonts w:ascii="Consolas" w:eastAsia="Times New Roman" w:hAnsi="Consolas" w:cs="Times New Roman"/>
+          <w:color w:val="F6F6F4"/>
+          <w:sz w:val="21"/>
+          <w:szCs w:val="21"/>
+          <w:lang w:eastAsia="pt-BR"/>
+        </w:rPr>
+        <w:t>;</w:t>
+      </w:r>
+    </w:p>
+    <w:p>
+      <w:pPr>
+        <w:pStyle w:val="PargrafodaLista"/>
+        <w:numPr>
+          <w:ilvl w:val="0"/>
+          <w:numId w:val="1"/>
+        </w:numPr>
+        <w:shd w:val="clear" w:color="auto" w:fill="282A36"/>
+        <w:spacing w:after="0" w:line="285" w:lineRule="atLeast"/>
+        <w:rPr>
+          <w:rFonts w:ascii="Consolas" w:eastAsia="Times New Roman" w:hAnsi="Consolas" w:cs="Times New Roman"/>
+          <w:color w:val="F6F6F4"/>
+          <w:sz w:val="21"/>
+          <w:szCs w:val="21"/>
+          <w:lang w:eastAsia="pt-BR"/>
+        </w:rPr>
+      </w:pPr>
+      <w:r>
+        <w:rPr>
+          <w:rFonts w:ascii="Consolas" w:eastAsia="Times New Roman" w:hAnsi="Consolas" w:cs="Times New Roman"/>
+          <w:color w:val="F6F6F4"/>
+          <w:sz w:val="21"/>
+          <w:szCs w:val="21"/>
+          <w:lang w:eastAsia="pt-BR"/>
+        </w:rPr>
+        <w:lastRenderedPageBreak/>
+        <w:t>    }</w:t>
+      </w:r>
+    </w:p>
+    <w:p>
+      <w:pPr>
+        <w:pStyle w:val="PargrafodaLista"/>
+        <w:numPr>
+          <w:ilvl w:val="0"/>
+          <w:numId w:val="1"/>
+        </w:numPr>
+        <w:shd w:val="clear" w:color="auto" w:fill="282A36"/>
+        <w:spacing w:after="0" w:line="285" w:lineRule="atLeast"/>
+        <w:rPr>
+          <w:rFonts w:ascii="Consolas" w:eastAsia="Times New Roman" w:hAnsi="Consolas" w:cs="Times New Roman"/>
+          <w:color w:val="F6F6F4"/>
+          <w:sz w:val="21"/>
+          <w:szCs w:val="21"/>
+          <w:lang w:eastAsia="pt-BR"/>
+        </w:rPr>
+      </w:pPr>
+      <w:r>
+        <w:rPr>
+          <w:rFonts w:ascii="Consolas" w:eastAsia="Times New Roman" w:hAnsi="Consolas" w:cs="Times New Roman"/>
+          <w:color w:val="F6F6F4"/>
+          <w:sz w:val="21"/>
+          <w:szCs w:val="21"/>
+          <w:lang w:eastAsia="pt-BR"/>
+        </w:rPr>
+        <w:t>&lt;/</w:t>
+      </w:r>
+      <w:r>
+        <w:rPr>
+          <w:rFonts w:ascii="Consolas" w:eastAsia="Times New Roman" w:hAnsi="Consolas" w:cs="Times New Roman"/>
+          <w:color w:val="F286C4"/>
+          <w:sz w:val="21"/>
+          <w:szCs w:val="21"/>
+          <w:lang w:eastAsia="pt-BR"/>
+        </w:rPr>
+        <w:t>style</w:t>
+      </w:r>
+      <w:r>
+        <w:rPr>
+          <w:rFonts w:ascii="Consolas" w:eastAsia="Times New Roman" w:hAnsi="Consolas" w:cs="Times New Roman"/>
+          <w:color w:val="F6F6F4"/>
+          <w:sz w:val="21"/>
+          <w:szCs w:val="21"/>
+          <w:lang w:eastAsia="pt-BR"/>
+        </w:rPr>
+        <w:t>&gt;</w:t>
+      </w:r>
+    </w:p>
+    <w:p>
+      <w:pPr>
+        <w:pStyle w:val="PargrafodaLista"/>
+        <w:numPr>
+          <w:ilvl w:val="0"/>
+          <w:numId w:val="1"/>
+        </w:numPr>
+        <w:shd w:val="clear" w:color="auto" w:fill="282A36"/>
+        <w:spacing w:after="0" w:line="285" w:lineRule="atLeast"/>
+        <w:rPr>
+          <w:rFonts w:ascii="Consolas" w:eastAsia="Times New Roman" w:hAnsi="Consolas" w:cs="Times New Roman"/>
+          <w:color w:val="F6F6F4"/>
+          <w:sz w:val="21"/>
+          <w:szCs w:val="21"/>
+          <w:lang w:eastAsia="pt-BR"/>
+        </w:rPr>
+      </w:pPr>
+    </w:p>
+    <w:p>
+      <w:pPr>
+        <w:pStyle w:val="PargrafodaLista"/>
+        <w:jc w:val="both"/>
+        <w:rPr>
+          <w:rFonts w:ascii="Consolas" w:hAnsi="Consolas"/>
+        </w:rPr>
+      </w:pPr>
+    </w:p>
+    <w:p>
+      <w:pPr>
+        <w:pStyle w:val="PargrafodaLista"/>
+        <w:numPr>
+          <w:ilvl w:val="0"/>
+          <w:numId w:val="1"/>
+        </w:numPr>
+        <w:jc w:val="both"/>
+        <w:rPr>
+          <w:rFonts w:ascii="Consolas" w:hAnsi="Consolas"/>
+        </w:rPr>
+      </w:pPr>
+      <w:r>
+        <w:rPr>
+          <w:rFonts w:ascii="Consolas" w:hAnsi="Consolas"/>
+        </w:rPr>
+        <w:t>Agora no componente</w:t>
+      </w:r>
+      <w:r>
+        <w:rPr>
+          <w:rFonts w:ascii="Consolas" w:hAnsi="Consolas"/>
+        </w:rPr>
+        <w:t xml:space="preserve"> Usuari</w:t>
+      </w:r>
+      <w:r>
+        <w:rPr>
+          <w:rFonts w:ascii="Consolas" w:hAnsi="Consolas"/>
+        </w:rPr>
+        <w:t>o vamos adicionar a variável nome no carregamento do componente no template.</w:t>
+      </w:r>
+    </w:p>
+    <w:p>
+      <w:pPr>
+        <w:pStyle w:val="PargrafodaLista"/>
+        <w:numPr>
+          <w:ilvl w:val="0"/>
+          <w:numId w:val="1"/>
+        </w:numPr>
+        <w:shd w:val="clear" w:color="auto" w:fill="282A36"/>
+        <w:spacing w:after="0" w:line="285" w:lineRule="atLeast"/>
+        <w:rPr>
+          <w:rFonts w:ascii="Consolas" w:eastAsia="Times New Roman" w:hAnsi="Consolas" w:cs="Times New Roman"/>
+          <w:color w:val="F6F6F4"/>
+          <w:sz w:val="21"/>
+          <w:szCs w:val="21"/>
+          <w:lang w:eastAsia="pt-BR"/>
+        </w:rPr>
+      </w:pPr>
+      <w:r>
+        <w:rPr>
+          <w:rFonts w:ascii="Consolas" w:eastAsia="Times New Roman" w:hAnsi="Consolas" w:cs="Times New Roman"/>
+          <w:color w:val="F6F6F4"/>
+          <w:sz w:val="21"/>
+          <w:szCs w:val="21"/>
+          <w:lang w:eastAsia="pt-BR"/>
+        </w:rPr>
+        <w:t>&lt;</w:t>
+      </w:r>
+      <w:r>
+        <w:rPr>
+          <w:rFonts w:ascii="Consolas" w:eastAsia="Times New Roman" w:hAnsi="Consolas" w:cs="Times New Roman"/>
+          <w:color w:val="F286C4"/>
+          <w:sz w:val="21"/>
+          <w:szCs w:val="21"/>
+          <w:lang w:eastAsia="pt-BR"/>
+        </w:rPr>
+        <w:t>div</w:t>
+      </w:r>
+      <w:r>
+        <w:rPr>
+          <w:rFonts w:ascii="Consolas" w:eastAsia="Times New Roman" w:hAnsi="Consolas" w:cs="Times New Roman"/>
+          <w:color w:val="F6F6F4"/>
+          <w:sz w:val="21"/>
+          <w:szCs w:val="21"/>
+          <w:lang w:eastAsia="pt-BR"/>
+        </w:rPr>
+        <w:t xml:space="preserve"> </w:t>
+      </w:r>
+      <w:r>
+        <w:rPr>
+          <w:rFonts w:ascii="Consolas" w:eastAsia="Times New Roman" w:hAnsi="Consolas" w:cs="Times New Roman"/>
+          <w:i/>
+          <w:iCs/>
+          <w:color w:val="62E884"/>
+          <w:sz w:val="21"/>
+          <w:szCs w:val="21"/>
+          <w:lang w:eastAsia="pt-BR"/>
+        </w:rPr>
+        <w:t>class</w:t>
+      </w:r>
+      <w:r>
+        <w:rPr>
+          <w:rFonts w:ascii="Consolas" w:eastAsia="Times New Roman" w:hAnsi="Consolas" w:cs="Times New Roman"/>
+          <w:color w:val="F6F6F4"/>
+          <w:sz w:val="21"/>
+          <w:szCs w:val="21"/>
+          <w:lang w:eastAsia="pt-BR"/>
+        </w:rPr>
+        <w:t>=</w:t>
+      </w:r>
+      <w:r>
+        <w:rPr>
+          <w:rFonts w:ascii="Consolas" w:eastAsia="Times New Roman" w:hAnsi="Consolas" w:cs="Times New Roman"/>
+          <w:color w:val="DEE492"/>
+          <w:sz w:val="21"/>
+          <w:szCs w:val="21"/>
+          <w:lang w:eastAsia="pt-BR"/>
+        </w:rPr>
+        <w:t>"</w:t>
+      </w:r>
+      <w:r>
+        <w:rPr>
+          <w:rFonts w:ascii="Consolas" w:eastAsia="Times New Roman" w:hAnsi="Consolas" w:cs="Times New Roman"/>
+          <w:color w:val="E7EE98"/>
+          <w:sz w:val="21"/>
+          <w:szCs w:val="21"/>
+          <w:lang w:eastAsia="pt-BR"/>
+        </w:rPr>
+        <w:t>componentes</w:t>
+      </w:r>
+      <w:r>
+        <w:rPr>
+          <w:rFonts w:ascii="Consolas" w:eastAsia="Times New Roman" w:hAnsi="Consolas" w:cs="Times New Roman"/>
+          <w:color w:val="DEE492"/>
+          <w:sz w:val="21"/>
+          <w:szCs w:val="21"/>
+          <w:lang w:eastAsia="pt-BR"/>
+        </w:rPr>
+        <w:t>"</w:t>
+      </w:r>
+      <w:r>
+        <w:rPr>
+          <w:rFonts w:ascii="Consolas" w:eastAsia="Times New Roman" w:hAnsi="Consolas" w:cs="Times New Roman"/>
+          <w:color w:val="F6F6F4"/>
+          <w:sz w:val="21"/>
+          <w:szCs w:val="21"/>
+          <w:lang w:eastAsia="pt-BR"/>
+        </w:rPr>
+        <w:t>&gt;</w:t>
+      </w:r>
+    </w:p>
+    <w:p>
+      <w:pPr>
+        <w:pStyle w:val="PargrafodaLista"/>
+        <w:numPr>
+          <w:ilvl w:val="0"/>
+          <w:numId w:val="1"/>
+        </w:numPr>
+        <w:shd w:val="clear" w:color="auto" w:fill="282A36"/>
+        <w:spacing w:after="0" w:line="285" w:lineRule="atLeast"/>
+        <w:rPr>
+          <w:rFonts w:ascii="Consolas" w:eastAsia="Times New Roman" w:hAnsi="Consolas" w:cs="Times New Roman"/>
+          <w:color w:val="F6F6F4"/>
+          <w:sz w:val="21"/>
+          <w:szCs w:val="21"/>
+          <w:lang w:eastAsia="pt-BR"/>
+        </w:rPr>
+      </w:pPr>
+      <w:r>
+        <w:rPr>
+          <w:rFonts w:ascii="Consolas" w:eastAsia="Times New Roman" w:hAnsi="Consolas" w:cs="Times New Roman"/>
+          <w:color w:val="F6F6F4"/>
+          <w:sz w:val="21"/>
+          <w:szCs w:val="21"/>
+          <w:lang w:eastAsia="pt-BR"/>
+        </w:rPr>
+        <w:t>            &lt;</w:t>
+      </w:r>
+      <w:r>
+        <w:rPr>
+          <w:rFonts w:ascii="Consolas" w:eastAsia="Times New Roman" w:hAnsi="Consolas" w:cs="Times New Roman"/>
+          <w:color w:val="F286C4"/>
+          <w:sz w:val="21"/>
+          <w:szCs w:val="21"/>
+          <w:lang w:eastAsia="pt-BR"/>
+        </w:rPr>
+        <w:t>app-usuario-info</w:t>
+      </w:r>
+      <w:r>
+        <w:rPr>
+          <w:rFonts w:ascii="Consolas" w:eastAsia="Times New Roman" w:hAnsi="Consolas" w:cs="Times New Roman"/>
+          <w:color w:val="F6F6F4"/>
+          <w:sz w:val="21"/>
+          <w:szCs w:val="21"/>
+          <w:lang w:eastAsia="pt-BR"/>
+        </w:rPr>
+        <w:t xml:space="preserve"> </w:t>
+      </w:r>
+      <w:r>
+        <w:rPr>
+          <w:rFonts w:ascii="Consolas" w:eastAsia="Times New Roman" w:hAnsi="Consolas" w:cs="Times New Roman"/>
+          <w:i/>
+          <w:iCs/>
+          <w:color w:val="62E884"/>
+          <w:sz w:val="21"/>
+          <w:szCs w:val="21"/>
+          <w:lang w:eastAsia="pt-BR"/>
+        </w:rPr>
+        <w:t>nome</w:t>
+      </w:r>
+      <w:r>
+        <w:rPr>
+          <w:rFonts w:ascii="Consolas" w:eastAsia="Times New Roman" w:hAnsi="Consolas" w:cs="Times New Roman"/>
+          <w:color w:val="F6F6F4"/>
+          <w:sz w:val="21"/>
+          <w:szCs w:val="21"/>
+          <w:lang w:eastAsia="pt-BR"/>
+        </w:rPr>
+        <w:t>=</w:t>
+      </w:r>
+      <w:r>
+        <w:rPr>
+          <w:rFonts w:ascii="Consolas" w:eastAsia="Times New Roman" w:hAnsi="Consolas" w:cs="Times New Roman"/>
+          <w:color w:val="DEE492"/>
+          <w:sz w:val="21"/>
+          <w:szCs w:val="21"/>
+          <w:lang w:eastAsia="pt-BR"/>
+        </w:rPr>
+        <w:t>'</w:t>
+      </w:r>
+      <w:r>
+        <w:rPr>
+          <w:rFonts w:ascii="Consolas" w:eastAsia="Times New Roman" w:hAnsi="Consolas" w:cs="Times New Roman"/>
+          <w:color w:val="E7EE98"/>
+          <w:sz w:val="21"/>
+          <w:szCs w:val="21"/>
+          <w:lang w:eastAsia="pt-BR"/>
+        </w:rPr>
+        <w:t>Pedro</w:t>
+      </w:r>
+      <w:r>
+        <w:rPr>
+          <w:rFonts w:ascii="Consolas" w:eastAsia="Times New Roman" w:hAnsi="Consolas" w:cs="Times New Roman"/>
+          <w:color w:val="DEE492"/>
+          <w:sz w:val="21"/>
+          <w:szCs w:val="21"/>
+          <w:lang w:eastAsia="pt-BR"/>
+        </w:rPr>
+        <w:t>'</w:t>
+      </w:r>
+      <w:r>
+        <w:rPr>
+          <w:rFonts w:ascii="Consolas" w:eastAsia="Times New Roman" w:hAnsi="Consolas" w:cs="Times New Roman"/>
+          <w:color w:val="F6F6F4"/>
+          <w:sz w:val="21"/>
+          <w:szCs w:val="21"/>
+          <w:lang w:eastAsia="pt-BR"/>
+        </w:rPr>
+        <w:t xml:space="preserve"> /&gt;</w:t>
+      </w:r>
+    </w:p>
+    <w:p>
+      <w:pPr>
+        <w:pStyle w:val="PargrafodaLista"/>
+        <w:numPr>
+          <w:ilvl w:val="0"/>
+          <w:numId w:val="1"/>
+        </w:numPr>
+        <w:shd w:val="clear" w:color="auto" w:fill="282A36"/>
+        <w:spacing w:after="0" w:line="285" w:lineRule="atLeast"/>
+        <w:rPr>
+          <w:rFonts w:ascii="Consolas" w:eastAsia="Times New Roman" w:hAnsi="Consolas" w:cs="Times New Roman"/>
+          <w:color w:val="F6F6F4"/>
+          <w:sz w:val="21"/>
+          <w:szCs w:val="21"/>
+          <w:lang w:eastAsia="pt-BR"/>
+        </w:rPr>
+      </w:pPr>
+      <w:r>
+        <w:rPr>
+          <w:rFonts w:ascii="Consolas" w:eastAsia="Times New Roman" w:hAnsi="Consolas" w:cs="Times New Roman"/>
+          <w:color w:val="F6F6F4"/>
+          <w:sz w:val="21"/>
+          <w:szCs w:val="21"/>
+          <w:lang w:eastAsia="pt-BR"/>
+        </w:rPr>
+        <w:t>            &lt;</w:t>
+      </w:r>
+      <w:r>
+        <w:rPr>
+          <w:rFonts w:ascii="Consolas" w:eastAsia="Times New Roman" w:hAnsi="Consolas" w:cs="Times New Roman"/>
+          <w:color w:val="F286C4"/>
+          <w:sz w:val="21"/>
+          <w:szCs w:val="21"/>
+          <w:lang w:eastAsia="pt-BR"/>
+        </w:rPr>
+        <w:t>app-usuario-editar</w:t>
+      </w:r>
+      <w:r>
+        <w:rPr>
+          <w:rFonts w:ascii="Consolas" w:eastAsia="Times New Roman" w:hAnsi="Consolas" w:cs="Times New Roman"/>
+          <w:color w:val="F6F6F4"/>
+          <w:sz w:val="21"/>
+          <w:szCs w:val="21"/>
+          <w:lang w:eastAsia="pt-BR"/>
+        </w:rPr>
+        <w:t xml:space="preserve"> /&gt;</w:t>
+      </w:r>
+    </w:p>
+    <w:p>
+      <w:pPr>
+        <w:pStyle w:val="PargrafodaLista"/>
+        <w:numPr>
+          <w:ilvl w:val="0"/>
+          <w:numId w:val="1"/>
+        </w:numPr>
+        <w:shd w:val="clear" w:color="auto" w:fill="282A36"/>
+        <w:spacing w:after="0" w:line="285" w:lineRule="atLeast"/>
+        <w:rPr>
+          <w:rFonts w:ascii="Consolas" w:eastAsia="Times New Roman" w:hAnsi="Consolas" w:cs="Times New Roman"/>
+          <w:color w:val="F6F6F4"/>
+          <w:sz w:val="21"/>
+          <w:szCs w:val="21"/>
+          <w:lang w:eastAsia="pt-BR"/>
+        </w:rPr>
+      </w:pPr>
+      <w:r>
+        <w:rPr>
+          <w:rFonts w:ascii="Consolas" w:eastAsia="Times New Roman" w:hAnsi="Consolas" w:cs="Times New Roman"/>
+          <w:color w:val="F6F6F4"/>
+          <w:sz w:val="21"/>
+          <w:szCs w:val="21"/>
+          <w:lang w:eastAsia="pt-BR"/>
+        </w:rPr>
+        <w:t>        &lt;/</w:t>
+      </w:r>
+      <w:r>
+        <w:rPr>
+          <w:rFonts w:ascii="Consolas" w:eastAsia="Times New Roman" w:hAnsi="Consolas" w:cs="Times New Roman"/>
+          <w:color w:val="F286C4"/>
+          <w:sz w:val="21"/>
+          <w:szCs w:val="21"/>
+          <w:lang w:eastAsia="pt-BR"/>
+        </w:rPr>
+        <w:t>div</w:t>
+      </w:r>
+      <w:r>
+        <w:rPr>
+          <w:rFonts w:ascii="Consolas" w:eastAsia="Times New Roman" w:hAnsi="Consolas" w:cs="Times New Roman"/>
+          <w:color w:val="F6F6F4"/>
+          <w:sz w:val="21"/>
+          <w:szCs w:val="21"/>
+          <w:lang w:eastAsia="pt-BR"/>
+        </w:rPr>
+        <w:t>&gt;</w:t>
+      </w:r>
+    </w:p>
+    <w:p>
+      <w:pPr>
+        <w:pStyle w:val="PargrafodaLista"/>
+        <w:numPr>
+          <w:ilvl w:val="0"/>
+          <w:numId w:val="1"/>
+        </w:numPr>
+        <w:jc w:val="both"/>
+        <w:rPr>
+          <w:rFonts w:ascii="Consolas" w:hAnsi="Consolas"/>
+        </w:rPr>
+      </w:pPr>
+      <w:r>
+        <w:rPr>
+          <w:rFonts w:ascii="Consolas" w:hAnsi="Consolas"/>
+        </w:rPr>
+        <w:t>A comunicação entre componentes ‘pai’ e ‘filho’ se dá através de props que são criadas para passarmos valores entre componentes.</w:t>
+      </w:r>
+    </w:p>
+    <w:p>
+      <w:pPr>
+        <w:pStyle w:val="PargrafodaLista"/>
+        <w:numPr>
+          <w:ilvl w:val="0"/>
+          <w:numId w:val="1"/>
+        </w:numPr>
+        <w:jc w:val="both"/>
+        <w:rPr>
+          <w:rFonts w:ascii="Consolas" w:hAnsi="Consolas"/>
+        </w:rPr>
+      </w:pPr>
+      <w:r>
+        <w:rPr>
+          <w:rFonts w:ascii="Consolas" w:hAnsi="Consolas"/>
+        </w:rPr>
+        <w:t>No componente filho nós dizemos quais são as props que e</w:t>
+      </w:r>
+      <w:r>
+        <w:rPr>
+          <w:rFonts w:ascii="Consolas" w:hAnsi="Consolas"/>
+        </w:rPr>
+        <w:t>speramos receber e no componente pai nós passamos essa propriedade.</w:t>
+      </w:r>
+    </w:p>
+    <w:p>
+      <w:pPr>
+        <w:pStyle w:val="PargrafodaLista"/>
+        <w:numPr>
+          <w:ilvl w:val="0"/>
+          <w:numId w:val="1"/>
+        </w:numPr>
+        <w:jc w:val="both"/>
+        <w:rPr>
+          <w:rFonts w:ascii="Consolas" w:hAnsi="Consolas"/>
+        </w:rPr>
+      </w:pPr>
+      <w:r>
+        <w:rPr>
+          <w:rFonts w:ascii="Consolas" w:hAnsi="Consolas"/>
+        </w:rPr>
+        <w:t>Ainda no componente Usuário nós iremos utilizar a diretiva v-bind:nome</w:t>
+      </w:r>
+      <w:r>
+        <w:rPr>
+          <w:rFonts w:ascii="Consolas" w:hAnsi="Consolas"/>
+        </w:rPr>
+        <w:t xml:space="preserve"> para passarmos o valor da ‘variavel nome’ para o template, pois da forma que estava a variável era estática.</w:t>
+      </w:r>
+    </w:p>
+    <w:p>
+      <w:pPr>
+        <w:pStyle w:val="PargrafodaLista"/>
+        <w:numPr>
+          <w:ilvl w:val="0"/>
+          <w:numId w:val="1"/>
+        </w:numPr>
+        <w:shd w:val="clear" w:color="auto" w:fill="282A36"/>
+        <w:spacing w:after="0" w:line="285" w:lineRule="atLeast"/>
+        <w:rPr>
+          <w:rFonts w:ascii="Consolas" w:eastAsia="Times New Roman" w:hAnsi="Consolas" w:cs="Times New Roman"/>
+          <w:color w:val="F6F6F4"/>
+          <w:sz w:val="21"/>
+          <w:szCs w:val="21"/>
+          <w:lang w:eastAsia="pt-BR"/>
+        </w:rPr>
+      </w:pPr>
+      <w:r>
+        <w:rPr>
+          <w:rFonts w:ascii="Consolas" w:eastAsia="Times New Roman" w:hAnsi="Consolas" w:cs="Times New Roman"/>
+          <w:color w:val="F6F6F4"/>
+          <w:sz w:val="21"/>
+          <w:szCs w:val="21"/>
+          <w:lang w:eastAsia="pt-BR"/>
+        </w:rPr>
+        <w:t>&lt;</w:t>
+      </w:r>
+      <w:r>
+        <w:rPr>
+          <w:rFonts w:ascii="Consolas" w:eastAsia="Times New Roman" w:hAnsi="Consolas" w:cs="Times New Roman"/>
+          <w:color w:val="F286C4"/>
+          <w:sz w:val="21"/>
+          <w:szCs w:val="21"/>
+          <w:lang w:eastAsia="pt-BR"/>
+        </w:rPr>
+        <w:t>div</w:t>
+      </w:r>
+      <w:r>
+        <w:rPr>
+          <w:rFonts w:ascii="Consolas" w:eastAsia="Times New Roman" w:hAnsi="Consolas" w:cs="Times New Roman"/>
+          <w:color w:val="F6F6F4"/>
+          <w:sz w:val="21"/>
+          <w:szCs w:val="21"/>
+          <w:lang w:eastAsia="pt-BR"/>
+        </w:rPr>
+        <w:t xml:space="preserve"> </w:t>
+      </w:r>
+      <w:r>
+        <w:rPr>
+          <w:rFonts w:ascii="Consolas" w:eastAsia="Times New Roman" w:hAnsi="Consolas" w:cs="Times New Roman"/>
+          <w:i/>
+          <w:iCs/>
+          <w:color w:val="62E884"/>
+          <w:sz w:val="21"/>
+          <w:szCs w:val="21"/>
+          <w:lang w:eastAsia="pt-BR"/>
+        </w:rPr>
+        <w:t>class</w:t>
+      </w:r>
+      <w:r>
+        <w:rPr>
+          <w:rFonts w:ascii="Consolas" w:eastAsia="Times New Roman" w:hAnsi="Consolas" w:cs="Times New Roman"/>
+          <w:color w:val="F6F6F4"/>
+          <w:sz w:val="21"/>
+          <w:szCs w:val="21"/>
+          <w:lang w:eastAsia="pt-BR"/>
+        </w:rPr>
+        <w:t>=</w:t>
+      </w:r>
+      <w:r>
+        <w:rPr>
+          <w:rFonts w:ascii="Consolas" w:eastAsia="Times New Roman" w:hAnsi="Consolas" w:cs="Times New Roman"/>
+          <w:color w:val="DEE492"/>
+          <w:sz w:val="21"/>
+          <w:szCs w:val="21"/>
+          <w:lang w:eastAsia="pt-BR"/>
+        </w:rPr>
+        <w:t>"</w:t>
+      </w:r>
+      <w:r>
+        <w:rPr>
+          <w:rFonts w:ascii="Consolas" w:eastAsia="Times New Roman" w:hAnsi="Consolas" w:cs="Times New Roman"/>
+          <w:color w:val="E7EE98"/>
+          <w:sz w:val="21"/>
+          <w:szCs w:val="21"/>
+          <w:lang w:eastAsia="pt-BR"/>
+        </w:rPr>
+        <w:t>componentes</w:t>
+      </w:r>
+      <w:r>
+        <w:rPr>
+          <w:rFonts w:ascii="Consolas" w:eastAsia="Times New Roman" w:hAnsi="Consolas" w:cs="Times New Roman"/>
+          <w:color w:val="DEE492"/>
+          <w:sz w:val="21"/>
+          <w:szCs w:val="21"/>
+          <w:lang w:eastAsia="pt-BR"/>
+        </w:rPr>
+        <w:t>"</w:t>
+      </w:r>
+      <w:r>
+        <w:rPr>
+          <w:rFonts w:ascii="Consolas" w:eastAsia="Times New Roman" w:hAnsi="Consolas" w:cs="Times New Roman"/>
+          <w:color w:val="F6F6F4"/>
+          <w:sz w:val="21"/>
+          <w:szCs w:val="21"/>
+          <w:lang w:eastAsia="pt-BR"/>
+        </w:rPr>
+        <w:t>&gt;</w:t>
+      </w:r>
+    </w:p>
+    <w:p>
+      <w:pPr>
+        <w:pStyle w:val="PargrafodaLista"/>
+        <w:numPr>
+          <w:ilvl w:val="0"/>
+          <w:numId w:val="1"/>
+        </w:numPr>
+        <w:shd w:val="clear" w:color="auto" w:fill="282A36"/>
+        <w:spacing w:after="0" w:line="285" w:lineRule="atLeast"/>
+        <w:rPr>
+          <w:rFonts w:ascii="Consolas" w:eastAsia="Times New Roman" w:hAnsi="Consolas" w:cs="Times New Roman"/>
+          <w:color w:val="F6F6F4"/>
+          <w:sz w:val="21"/>
+          <w:szCs w:val="21"/>
+          <w:lang w:eastAsia="pt-BR"/>
+        </w:rPr>
+      </w:pPr>
+      <w:r>
+        <w:rPr>
+          <w:rFonts w:ascii="Consolas" w:eastAsia="Times New Roman" w:hAnsi="Consolas" w:cs="Times New Roman"/>
+          <w:color w:val="F6F6F4"/>
+          <w:sz w:val="21"/>
+          <w:szCs w:val="21"/>
+          <w:lang w:eastAsia="pt-BR"/>
+        </w:rPr>
+        <w:t>            &lt;</w:t>
+      </w:r>
+      <w:r>
+        <w:rPr>
+          <w:rFonts w:ascii="Consolas" w:eastAsia="Times New Roman" w:hAnsi="Consolas" w:cs="Times New Roman"/>
+          <w:color w:val="F286C4"/>
+          <w:sz w:val="21"/>
+          <w:szCs w:val="21"/>
+          <w:lang w:eastAsia="pt-BR"/>
+        </w:rPr>
+        <w:t>app-usuario-info</w:t>
+      </w:r>
+      <w:r>
+        <w:rPr>
+          <w:rFonts w:ascii="Consolas" w:eastAsia="Times New Roman" w:hAnsi="Consolas" w:cs="Times New Roman"/>
+          <w:color w:val="F6F6F4"/>
+          <w:sz w:val="21"/>
+          <w:szCs w:val="21"/>
+          <w:lang w:eastAsia="pt-BR"/>
+        </w:rPr>
+        <w:t xml:space="preserve"> </w:t>
+      </w:r>
+      <w:r>
+        <w:rPr>
+          <w:rFonts w:ascii="Consolas" w:eastAsia="Times New Roman" w:hAnsi="Consolas" w:cs="Times New Roman"/>
+          <w:i/>
+          <w:iCs/>
+          <w:color w:val="62E884"/>
+          <w:sz w:val="21"/>
+          <w:szCs w:val="21"/>
+          <w:lang w:eastAsia="pt-BR"/>
+        </w:rPr>
+        <w:t>v-bind</w:t>
+      </w:r>
+      <w:r>
+        <w:rPr>
+          <w:rFonts w:ascii="Consolas" w:eastAsia="Times New Roman" w:hAnsi="Consolas" w:cs="Times New Roman"/>
+          <w:color w:val="F6F6F4"/>
+          <w:sz w:val="21"/>
+          <w:szCs w:val="21"/>
+          <w:lang w:eastAsia="pt-BR"/>
+        </w:rPr>
+        <w:t>:</w:t>
+      </w:r>
+      <w:r>
+        <w:rPr>
+          <w:rFonts w:ascii="Consolas" w:eastAsia="Times New Roman" w:hAnsi="Consolas" w:cs="Times New Roman"/>
+          <w:i/>
+          <w:iCs/>
+          <w:color w:val="62E884"/>
+          <w:sz w:val="21"/>
+          <w:szCs w:val="21"/>
+          <w:lang w:eastAsia="pt-BR"/>
+        </w:rPr>
+        <w:t>nome</w:t>
+      </w:r>
+      <w:r>
+        <w:rPr>
+          <w:rFonts w:ascii="Consolas" w:eastAsia="Times New Roman" w:hAnsi="Consolas" w:cs="Times New Roman"/>
+          <w:color w:val="F286C4"/>
+          <w:sz w:val="21"/>
+          <w:szCs w:val="21"/>
+          <w:lang w:eastAsia="pt-BR"/>
+        </w:rPr>
+        <w:t>=</w:t>
+      </w:r>
+      <w:r>
+        <w:rPr>
+          <w:rFonts w:ascii="Consolas" w:eastAsia="Times New Roman" w:hAnsi="Consolas" w:cs="Times New Roman"/>
+          <w:color w:val="DEE492"/>
+          <w:sz w:val="21"/>
+          <w:szCs w:val="21"/>
+          <w:lang w:eastAsia="pt-BR"/>
+        </w:rPr>
+        <w:t>'</w:t>
+      </w:r>
+      <w:r>
+        <w:rPr>
+          <w:rFonts w:ascii="Consolas" w:eastAsia="Times New Roman" w:hAnsi="Consolas" w:cs="Times New Roman"/>
+          <w:color w:val="F6F6F4"/>
+          <w:sz w:val="21"/>
+          <w:szCs w:val="21"/>
+          <w:lang w:eastAsia="pt-BR"/>
+        </w:rPr>
+        <w:t>nome</w:t>
+      </w:r>
+      <w:r>
+        <w:rPr>
+          <w:rFonts w:ascii="Consolas" w:eastAsia="Times New Roman" w:hAnsi="Consolas" w:cs="Times New Roman"/>
+          <w:color w:val="DEE492"/>
+          <w:sz w:val="21"/>
+          <w:szCs w:val="21"/>
+          <w:lang w:eastAsia="pt-BR"/>
+        </w:rPr>
+        <w:t>'</w:t>
+      </w:r>
+      <w:r>
+        <w:rPr>
+          <w:rFonts w:ascii="Consolas" w:eastAsia="Times New Roman" w:hAnsi="Consolas" w:cs="Times New Roman"/>
+          <w:color w:val="F6F6F4"/>
+          <w:sz w:val="21"/>
+          <w:szCs w:val="21"/>
+          <w:lang w:eastAsia="pt-BR"/>
+        </w:rPr>
+        <w:t xml:space="preserve"> /&gt;</w:t>
+      </w:r>
+    </w:p>
+    <w:p>
+      <w:pPr>
+        <w:pStyle w:val="PargrafodaLista"/>
+        <w:numPr>
+          <w:ilvl w:val="0"/>
+          <w:numId w:val="1"/>
+        </w:numPr>
+        <w:shd w:val="clear" w:color="auto" w:fill="282A36"/>
+        <w:spacing w:after="0" w:line="285" w:lineRule="atLeast"/>
+        <w:rPr>
+          <w:rFonts w:ascii="Consolas" w:eastAsia="Times New Roman" w:hAnsi="Consolas" w:cs="Times New Roman"/>
+          <w:color w:val="F6F6F4"/>
+          <w:sz w:val="21"/>
+          <w:szCs w:val="21"/>
+          <w:lang w:eastAsia="pt-BR"/>
+        </w:rPr>
+      </w:pPr>
+      <w:r>
+        <w:rPr>
+          <w:rFonts w:ascii="Consolas" w:eastAsia="Times New Roman" w:hAnsi="Consolas" w:cs="Times New Roman"/>
+          <w:color w:val="F6F6F4"/>
+          <w:sz w:val="21"/>
+          <w:szCs w:val="21"/>
+          <w:lang w:eastAsia="pt-BR"/>
+        </w:rPr>
+        <w:t>            &lt;</w:t>
+      </w:r>
+      <w:r>
+        <w:rPr>
+          <w:rFonts w:ascii="Consolas" w:eastAsia="Times New Roman" w:hAnsi="Consolas" w:cs="Times New Roman"/>
+          <w:color w:val="F286C4"/>
+          <w:sz w:val="21"/>
+          <w:szCs w:val="21"/>
+          <w:lang w:eastAsia="pt-BR"/>
+        </w:rPr>
+        <w:t>app-usuario-editar</w:t>
+      </w:r>
+      <w:r>
+        <w:rPr>
+          <w:rFonts w:ascii="Consolas" w:eastAsia="Times New Roman" w:hAnsi="Consolas" w:cs="Times New Roman"/>
+          <w:color w:val="F6F6F4"/>
+          <w:sz w:val="21"/>
+          <w:szCs w:val="21"/>
+          <w:lang w:eastAsia="pt-BR"/>
+        </w:rPr>
+        <w:t xml:space="preserve"> /&gt;</w:t>
+      </w:r>
+    </w:p>
+    <w:p>
+      <w:pPr>
+        <w:pStyle w:val="PargrafodaLista"/>
+        <w:numPr>
+          <w:ilvl w:val="0"/>
+          <w:numId w:val="1"/>
+        </w:numPr>
+        <w:shd w:val="clear" w:color="auto" w:fill="282A36"/>
+        <w:spacing w:after="0" w:line="285" w:lineRule="atLeast"/>
+        <w:rPr>
+          <w:rFonts w:ascii="Consolas" w:eastAsia="Times New Roman" w:hAnsi="Consolas" w:cs="Times New Roman"/>
+          <w:color w:val="F6F6F4"/>
+          <w:sz w:val="21"/>
+          <w:szCs w:val="21"/>
+          <w:lang w:eastAsia="pt-BR"/>
+        </w:rPr>
+      </w:pPr>
+      <w:r>
+        <w:rPr>
+          <w:rFonts w:ascii="Consolas" w:eastAsia="Times New Roman" w:hAnsi="Consolas" w:cs="Times New Roman"/>
+          <w:color w:val="F6F6F4"/>
+          <w:sz w:val="21"/>
+          <w:szCs w:val="21"/>
+          <w:lang w:eastAsia="pt-BR"/>
+        </w:rPr>
+        <w:t>        &lt;/</w:t>
+      </w:r>
+      <w:r>
+        <w:rPr>
+          <w:rFonts w:ascii="Consolas" w:eastAsia="Times New Roman" w:hAnsi="Consolas" w:cs="Times New Roman"/>
+          <w:color w:val="F286C4"/>
+          <w:sz w:val="21"/>
+          <w:szCs w:val="21"/>
+          <w:lang w:eastAsia="pt-BR"/>
+        </w:rPr>
+        <w:t>div</w:t>
+      </w:r>
+      <w:r>
+        <w:rPr>
+          <w:rFonts w:ascii="Consolas" w:eastAsia="Times New Roman" w:hAnsi="Consolas" w:cs="Times New Roman"/>
+          <w:color w:val="F6F6F4"/>
+          <w:sz w:val="21"/>
+          <w:szCs w:val="21"/>
+          <w:lang w:eastAsia="pt-BR"/>
+        </w:rPr>
+        <w:t>&gt;</w:t>
+      </w:r>
+    </w:p>
+    <w:p>
+      <w:pPr>
+        <w:pStyle w:val="PargrafodaLista"/>
+        <w:numPr>
+          <w:ilvl w:val="0"/>
+          <w:numId w:val="1"/>
+        </w:numPr>
+        <w:jc w:val="both"/>
+        <w:rPr>
+          <w:rFonts w:ascii="Consolas" w:hAnsi="Consolas"/>
+        </w:rPr>
+      </w:pPr>
+      <w:r>
+        <w:rPr>
+          <w:rFonts w:ascii="Consolas" w:hAnsi="Consolas"/>
+        </w:rPr>
+        <w:t>Desta forma conseguimos também alterar o nome através do botão no template.</w:t>
+      </w:r>
     </w:p>
     <w:p>
       <w:pPr>

</xml_diff>

<commit_message>
Criando uma funcao dentro da propriedade default de um atributo de uma props - Validando props 02
</commit_message>
<xml_diff>
--- a/Comunicacao_entre_componentes.docx
+++ b/Comunicacao_entre_componentes.docx
@@ -92,21 +92,7 @@
         <w:rPr>
           <w:rFonts w:ascii="Consolas" w:hAnsi="Consolas"/>
         </w:rPr>
-        <w:t xml:space="preserve">Instale as dependências </w:t>
-      </w:r>
-      <w:proofErr w:type="gramStart"/>
-      <w:r>
-        <w:rPr>
-          <w:rFonts w:ascii="Consolas" w:hAnsi="Consolas"/>
-        </w:rPr>
-        <w:t>digitando :</w:t>
-      </w:r>
-      <w:proofErr w:type="gramEnd"/>
-      <w:r>
-        <w:rPr>
-          <w:rFonts w:ascii="Consolas" w:hAnsi="Consolas"/>
-        </w:rPr>
-        <w:t xml:space="preserve"> npm i</w:t>
+        <w:t>Instale as dependências digitando : npm i</w:t>
       </w:r>
     </w:p>
     <w:p>
@@ -243,21 +229,7 @@
         <w:rPr>
           <w:rFonts w:ascii="Consolas" w:hAnsi="Consolas"/>
         </w:rPr>
-        <w:t xml:space="preserve"> utilizar a propriedade </w:t>
-      </w:r>
-      <w:proofErr w:type="gramStart"/>
-      <w:r>
-        <w:rPr>
-          <w:rFonts w:ascii="Consolas" w:hAnsi="Consolas"/>
-        </w:rPr>
-        <w:t>data(</w:t>
-      </w:r>
-      <w:proofErr w:type="gramEnd"/>
-      <w:r>
-        <w:rPr>
-          <w:rFonts w:ascii="Consolas" w:hAnsi="Consolas"/>
-        </w:rPr>
-        <w:t xml:space="preserve">) criando dentro dela a variável nome </w:t>
+        <w:t xml:space="preserve"> utilizar a propriedade data() criando dentro dela a variável nome </w:t>
       </w:r>
       <w:proofErr w:type="spellStart"/>
       <w:r>
@@ -610,29 +582,7 @@
           <w:szCs w:val="21"/>
           <w:lang w:eastAsia="pt-BR"/>
         </w:rPr>
-        <w:t xml:space="preserve">&gt;Esse é um componente muito </w:t>
-      </w:r>
-      <w:proofErr w:type="gramStart"/>
-      <w:r>
-        <w:rPr>
-          <w:rFonts w:ascii="Consolas" w:eastAsia="Times New Roman" w:hAnsi="Consolas" w:cs="Times New Roman"/>
-          <w:color w:val="F6F6F4"/>
-          <w:sz w:val="21"/>
-          <w:szCs w:val="21"/>
-          <w:lang w:eastAsia="pt-BR"/>
-        </w:rPr>
-        <w:t>legal!&lt;</w:t>
-      </w:r>
-      <w:proofErr w:type="gramEnd"/>
-      <w:r>
-        <w:rPr>
-          <w:rFonts w:ascii="Consolas" w:eastAsia="Times New Roman" w:hAnsi="Consolas" w:cs="Times New Roman"/>
-          <w:color w:val="F6F6F4"/>
-          <w:sz w:val="21"/>
-          <w:szCs w:val="21"/>
-          <w:lang w:eastAsia="pt-BR"/>
-        </w:rPr>
-        <w:t>/</w:t>
+        <w:t>&gt;Esse é um componente muito legal!&lt;/</w:t>
       </w:r>
       <w:r>
         <w:rPr>
@@ -1436,7 +1386,6 @@
         </w:rPr>
         <w:t xml:space="preserve"> </w:t>
       </w:r>
-      <w:proofErr w:type="gramStart"/>
       <w:r>
         <w:rPr>
           <w:rFonts w:ascii="Consolas" w:eastAsia="Times New Roman" w:hAnsi="Consolas" w:cs="Times New Roman"/>
@@ -1458,7 +1407,6 @@
         <w:t>./</w:t>
       </w:r>
       <w:proofErr w:type="spellStart"/>
-      <w:proofErr w:type="gramEnd"/>
       <w:r>
         <w:rPr>
           <w:rFonts w:ascii="Consolas" w:eastAsia="Times New Roman" w:hAnsi="Consolas" w:cs="Times New Roman"/>
@@ -1564,7 +1512,6 @@
         </w:rPr>
         <w:t xml:space="preserve"> </w:t>
       </w:r>
-      <w:proofErr w:type="gramStart"/>
       <w:r>
         <w:rPr>
           <w:rFonts w:ascii="Consolas" w:eastAsia="Times New Roman" w:hAnsi="Consolas" w:cs="Times New Roman"/>
@@ -1586,7 +1533,6 @@
         <w:t>./</w:t>
       </w:r>
       <w:proofErr w:type="spellStart"/>
-      <w:proofErr w:type="gramEnd"/>
       <w:r>
         <w:rPr>
           <w:rFonts w:ascii="Consolas" w:eastAsia="Times New Roman" w:hAnsi="Consolas" w:cs="Times New Roman"/>
@@ -1744,63 +1690,283 @@
           <w:szCs w:val="21"/>
           <w:lang w:eastAsia="pt-BR"/>
         </w:rPr>
+        <w:t xml:space="preserve"> { </w:t>
+      </w:r>
+      <w:proofErr w:type="spellStart"/>
+      <w:r>
+        <w:rPr>
+          <w:rFonts w:ascii="Consolas" w:eastAsia="Times New Roman" w:hAnsi="Consolas" w:cs="Times New Roman"/>
+          <w:color w:val="F6F6F4"/>
+          <w:sz w:val="21"/>
+          <w:szCs w:val="21"/>
+          <w:lang w:eastAsia="pt-BR"/>
+        </w:rPr>
+        <w:t>AppUsuarioInfo</w:t>
+      </w:r>
+      <w:proofErr w:type="spellEnd"/>
+      <w:r>
+        <w:rPr>
+          <w:rFonts w:ascii="Consolas" w:eastAsia="Times New Roman" w:hAnsi="Consolas" w:cs="Times New Roman"/>
+          <w:color w:val="F6F6F4"/>
+          <w:sz w:val="21"/>
+          <w:szCs w:val="21"/>
+          <w:lang w:eastAsia="pt-BR"/>
+        </w:rPr>
+        <w:t xml:space="preserve">, </w:t>
+      </w:r>
+      <w:proofErr w:type="spellStart"/>
+      <w:r>
+        <w:rPr>
+          <w:rFonts w:ascii="Consolas" w:eastAsia="Times New Roman" w:hAnsi="Consolas" w:cs="Times New Roman"/>
+          <w:color w:val="F6F6F4"/>
+          <w:sz w:val="21"/>
+          <w:szCs w:val="21"/>
+          <w:lang w:eastAsia="pt-BR"/>
+        </w:rPr>
+        <w:t>AppUsuarioEditar</w:t>
+      </w:r>
+      <w:proofErr w:type="spellEnd"/>
+      <w:r>
+        <w:rPr>
+          <w:rFonts w:ascii="Consolas" w:eastAsia="Times New Roman" w:hAnsi="Consolas" w:cs="Times New Roman"/>
+          <w:color w:val="F6F6F4"/>
+          <w:sz w:val="21"/>
+          <w:szCs w:val="21"/>
+          <w:lang w:eastAsia="pt-BR"/>
+        </w:rPr>
+        <w:t xml:space="preserve"> },</w:t>
+      </w:r>
+    </w:p>
+    <w:p>
+      <w:pPr>
+        <w:pStyle w:val="PargrafodaLista"/>
+        <w:numPr>
+          <w:ilvl w:val="0"/>
+          <w:numId w:val="1"/>
+        </w:numPr>
+        <w:shd w:val="clear" w:color="auto" w:fill="282A36"/>
+        <w:spacing w:after="0" w:line="285" w:lineRule="atLeast"/>
+        <w:rPr>
+          <w:rFonts w:ascii="Consolas" w:eastAsia="Times New Roman" w:hAnsi="Consolas" w:cs="Times New Roman"/>
+          <w:color w:val="F6F6F4"/>
+          <w:sz w:val="21"/>
+          <w:szCs w:val="21"/>
+          <w:lang w:eastAsia="pt-BR"/>
+        </w:rPr>
+      </w:pPr>
+      <w:r>
+        <w:rPr>
+          <w:rFonts w:ascii="Consolas" w:eastAsia="Times New Roman" w:hAnsi="Consolas" w:cs="Times New Roman"/>
+          <w:color w:val="F6F6F4"/>
+          <w:sz w:val="21"/>
+          <w:szCs w:val="21"/>
+          <w:lang w:eastAsia="pt-BR"/>
+        </w:rPr>
+        <w:t xml:space="preserve">    </w:t>
+      </w:r>
+      <w:r>
+        <w:rPr>
+          <w:rFonts w:ascii="Consolas" w:eastAsia="Times New Roman" w:hAnsi="Consolas" w:cs="Times New Roman"/>
+          <w:color w:val="62E884"/>
+          <w:sz w:val="21"/>
+          <w:szCs w:val="21"/>
+          <w:lang w:eastAsia="pt-BR"/>
+        </w:rPr>
+        <w:t>data</w:t>
+      </w:r>
+      <w:r>
+        <w:rPr>
+          <w:rFonts w:ascii="Consolas" w:eastAsia="Times New Roman" w:hAnsi="Consolas" w:cs="Times New Roman"/>
+          <w:color w:val="F6F6F4"/>
+          <w:sz w:val="21"/>
+          <w:szCs w:val="21"/>
+          <w:lang w:eastAsia="pt-BR"/>
+        </w:rPr>
+        <w:t>() {</w:t>
+      </w:r>
+    </w:p>
+    <w:p>
+      <w:pPr>
+        <w:pStyle w:val="PargrafodaLista"/>
+        <w:numPr>
+          <w:ilvl w:val="0"/>
+          <w:numId w:val="1"/>
+        </w:numPr>
+        <w:shd w:val="clear" w:color="auto" w:fill="282A36"/>
+        <w:spacing w:after="0" w:line="285" w:lineRule="atLeast"/>
+        <w:rPr>
+          <w:rFonts w:ascii="Consolas" w:eastAsia="Times New Roman" w:hAnsi="Consolas" w:cs="Times New Roman"/>
+          <w:color w:val="F6F6F4"/>
+          <w:sz w:val="21"/>
+          <w:szCs w:val="21"/>
+          <w:lang w:eastAsia="pt-BR"/>
+        </w:rPr>
+      </w:pPr>
+      <w:r>
+        <w:rPr>
+          <w:rFonts w:ascii="Consolas" w:eastAsia="Times New Roman" w:hAnsi="Consolas" w:cs="Times New Roman"/>
+          <w:color w:val="F6F6F4"/>
+          <w:sz w:val="21"/>
+          <w:szCs w:val="21"/>
+          <w:lang w:eastAsia="pt-BR"/>
+        </w:rPr>
+        <w:t xml:space="preserve">        </w:t>
+      </w:r>
+      <w:proofErr w:type="spellStart"/>
+      <w:r>
+        <w:rPr>
+          <w:rFonts w:ascii="Consolas" w:eastAsia="Times New Roman" w:hAnsi="Consolas" w:cs="Times New Roman"/>
+          <w:color w:val="F286C4"/>
+          <w:sz w:val="21"/>
+          <w:szCs w:val="21"/>
+          <w:lang w:eastAsia="pt-BR"/>
+        </w:rPr>
+        <w:t>return</w:t>
+      </w:r>
+      <w:proofErr w:type="spellEnd"/>
+      <w:r>
+        <w:rPr>
+          <w:rFonts w:ascii="Consolas" w:eastAsia="Times New Roman" w:hAnsi="Consolas" w:cs="Times New Roman"/>
+          <w:color w:val="F6F6F4"/>
+          <w:sz w:val="21"/>
+          <w:szCs w:val="21"/>
+          <w:lang w:eastAsia="pt-BR"/>
+        </w:rPr>
+        <w:t xml:space="preserve"> {</w:t>
+      </w:r>
+    </w:p>
+    <w:p>
+      <w:pPr>
+        <w:pStyle w:val="PargrafodaLista"/>
+        <w:numPr>
+          <w:ilvl w:val="0"/>
+          <w:numId w:val="1"/>
+        </w:numPr>
+        <w:shd w:val="clear" w:color="auto" w:fill="282A36"/>
+        <w:spacing w:after="0" w:line="285" w:lineRule="atLeast"/>
+        <w:rPr>
+          <w:rFonts w:ascii="Consolas" w:eastAsia="Times New Roman" w:hAnsi="Consolas" w:cs="Times New Roman"/>
+          <w:color w:val="F6F6F4"/>
+          <w:sz w:val="21"/>
+          <w:szCs w:val="21"/>
+          <w:lang w:eastAsia="pt-BR"/>
+        </w:rPr>
+      </w:pPr>
+      <w:r>
+        <w:rPr>
+          <w:rFonts w:ascii="Consolas" w:eastAsia="Times New Roman" w:hAnsi="Consolas" w:cs="Times New Roman"/>
+          <w:color w:val="F6F6F4"/>
+          <w:sz w:val="21"/>
+          <w:szCs w:val="21"/>
+          <w:lang w:eastAsia="pt-BR"/>
+        </w:rPr>
+        <w:t>            nome</w:t>
+      </w:r>
+      <w:r>
+        <w:rPr>
+          <w:rFonts w:ascii="Consolas" w:eastAsia="Times New Roman" w:hAnsi="Consolas" w:cs="Times New Roman"/>
+          <w:color w:val="F286C4"/>
+          <w:sz w:val="21"/>
+          <w:szCs w:val="21"/>
+          <w:lang w:eastAsia="pt-BR"/>
+        </w:rPr>
+        <w:t>:</w:t>
+      </w:r>
+      <w:r>
+        <w:rPr>
+          <w:rFonts w:ascii="Consolas" w:eastAsia="Times New Roman" w:hAnsi="Consolas" w:cs="Times New Roman"/>
+          <w:color w:val="F6F6F4"/>
+          <w:sz w:val="21"/>
+          <w:szCs w:val="21"/>
+          <w:lang w:eastAsia="pt-BR"/>
+        </w:rPr>
         <w:t xml:space="preserve"> </w:t>
       </w:r>
-      <w:proofErr w:type="gramStart"/>
-      <w:r>
-        <w:rPr>
-          <w:rFonts w:ascii="Consolas" w:eastAsia="Times New Roman" w:hAnsi="Consolas" w:cs="Times New Roman"/>
-          <w:color w:val="F6F6F4"/>
-          <w:sz w:val="21"/>
-          <w:szCs w:val="21"/>
-          <w:lang w:eastAsia="pt-BR"/>
-        </w:rPr>
-        <w:t xml:space="preserve">{ </w:t>
-      </w:r>
-      <w:proofErr w:type="spellStart"/>
-      <w:r>
-        <w:rPr>
-          <w:rFonts w:ascii="Consolas" w:eastAsia="Times New Roman" w:hAnsi="Consolas" w:cs="Times New Roman"/>
-          <w:color w:val="F6F6F4"/>
-          <w:sz w:val="21"/>
-          <w:szCs w:val="21"/>
-          <w:lang w:eastAsia="pt-BR"/>
-        </w:rPr>
-        <w:t>AppUsuarioInfo</w:t>
-      </w:r>
-      <w:proofErr w:type="spellEnd"/>
-      <w:proofErr w:type="gramEnd"/>
-      <w:r>
-        <w:rPr>
-          <w:rFonts w:ascii="Consolas" w:eastAsia="Times New Roman" w:hAnsi="Consolas" w:cs="Times New Roman"/>
-          <w:color w:val="F6F6F4"/>
-          <w:sz w:val="21"/>
-          <w:szCs w:val="21"/>
-          <w:lang w:eastAsia="pt-BR"/>
-        </w:rPr>
-        <w:t xml:space="preserve">, </w:t>
-      </w:r>
-      <w:proofErr w:type="spellStart"/>
-      <w:r>
-        <w:rPr>
-          <w:rFonts w:ascii="Consolas" w:eastAsia="Times New Roman" w:hAnsi="Consolas" w:cs="Times New Roman"/>
-          <w:color w:val="F6F6F4"/>
-          <w:sz w:val="21"/>
-          <w:szCs w:val="21"/>
-          <w:lang w:eastAsia="pt-BR"/>
-        </w:rPr>
-        <w:t>AppUsuarioEditar</w:t>
-      </w:r>
-      <w:proofErr w:type="spellEnd"/>
-      <w:r>
-        <w:rPr>
-          <w:rFonts w:ascii="Consolas" w:eastAsia="Times New Roman" w:hAnsi="Consolas" w:cs="Times New Roman"/>
-          <w:color w:val="F6F6F4"/>
-          <w:sz w:val="21"/>
-          <w:szCs w:val="21"/>
-          <w:lang w:eastAsia="pt-BR"/>
-        </w:rPr>
-        <w:t xml:space="preserve"> },</w:t>
+      <w:r>
+        <w:rPr>
+          <w:rFonts w:ascii="Consolas" w:eastAsia="Times New Roman" w:hAnsi="Consolas" w:cs="Times New Roman"/>
+          <w:color w:val="DEE492"/>
+          <w:sz w:val="21"/>
+          <w:szCs w:val="21"/>
+          <w:lang w:eastAsia="pt-BR"/>
+        </w:rPr>
+        <w:t>'</w:t>
+      </w:r>
+      <w:r>
+        <w:rPr>
+          <w:rFonts w:ascii="Consolas" w:eastAsia="Times New Roman" w:hAnsi="Consolas" w:cs="Times New Roman"/>
+          <w:color w:val="E7EE98"/>
+          <w:sz w:val="21"/>
+          <w:szCs w:val="21"/>
+          <w:lang w:eastAsia="pt-BR"/>
+        </w:rPr>
+        <w:t>Pedro</w:t>
+      </w:r>
+      <w:r>
+        <w:rPr>
+          <w:rFonts w:ascii="Consolas" w:eastAsia="Times New Roman" w:hAnsi="Consolas" w:cs="Times New Roman"/>
+          <w:color w:val="DEE492"/>
+          <w:sz w:val="21"/>
+          <w:szCs w:val="21"/>
+          <w:lang w:eastAsia="pt-BR"/>
+        </w:rPr>
+        <w:t>'</w:t>
+      </w:r>
+    </w:p>
+    <w:p>
+      <w:pPr>
+        <w:pStyle w:val="PargrafodaLista"/>
+        <w:numPr>
+          <w:ilvl w:val="0"/>
+          <w:numId w:val="1"/>
+        </w:numPr>
+        <w:shd w:val="clear" w:color="auto" w:fill="282A36"/>
+        <w:spacing w:after="0" w:line="285" w:lineRule="atLeast"/>
+        <w:rPr>
+          <w:rFonts w:ascii="Consolas" w:eastAsia="Times New Roman" w:hAnsi="Consolas" w:cs="Times New Roman"/>
+          <w:color w:val="F6F6F4"/>
+          <w:sz w:val="21"/>
+          <w:szCs w:val="21"/>
+          <w:lang w:eastAsia="pt-BR"/>
+        </w:rPr>
+      </w:pPr>
+      <w:r>
+        <w:rPr>
+          <w:rFonts w:ascii="Consolas" w:eastAsia="Times New Roman" w:hAnsi="Consolas" w:cs="Times New Roman"/>
+          <w:color w:val="F6F6F4"/>
+          <w:sz w:val="21"/>
+          <w:szCs w:val="21"/>
+          <w:lang w:eastAsia="pt-BR"/>
+        </w:rPr>
+        <w:t>        }</w:t>
+      </w:r>
+    </w:p>
+    <w:p>
+      <w:pPr>
+        <w:pStyle w:val="PargrafodaLista"/>
+        <w:numPr>
+          <w:ilvl w:val="0"/>
+          <w:numId w:val="1"/>
+        </w:numPr>
+        <w:shd w:val="clear" w:color="auto" w:fill="282A36"/>
+        <w:spacing w:after="0" w:line="285" w:lineRule="atLeast"/>
+        <w:rPr>
+          <w:rFonts w:ascii="Consolas" w:eastAsia="Times New Roman" w:hAnsi="Consolas" w:cs="Times New Roman"/>
+          <w:color w:val="F6F6F4"/>
+          <w:sz w:val="21"/>
+          <w:szCs w:val="21"/>
+          <w:lang w:eastAsia="pt-BR"/>
+        </w:rPr>
+      </w:pPr>
+      <w:r>
+        <w:rPr>
+          <w:rFonts w:ascii="Consolas" w:eastAsia="Times New Roman" w:hAnsi="Consolas" w:cs="Times New Roman"/>
+          <w:color w:val="F6F6F4"/>
+          <w:sz w:val="21"/>
+          <w:szCs w:val="21"/>
+          <w:lang w:eastAsia="pt-BR"/>
+        </w:rPr>
+        <w:t>    },</w:t>
       </w:r>
     </w:p>
     <w:p>
@@ -1830,7 +1996,67 @@
         </w:rPr>
         <w:t xml:space="preserve">    </w:t>
       </w:r>
-      <w:proofErr w:type="gramStart"/>
+      <w:proofErr w:type="spellStart"/>
+      <w:r>
+        <w:rPr>
+          <w:rFonts w:ascii="Consolas" w:eastAsia="Times New Roman" w:hAnsi="Consolas" w:cs="Times New Roman"/>
+          <w:color w:val="F6F6F4"/>
+          <w:sz w:val="21"/>
+          <w:szCs w:val="21"/>
+          <w:lang w:eastAsia="pt-BR"/>
+        </w:rPr>
+        <w:t>methods</w:t>
+      </w:r>
+      <w:proofErr w:type="spellEnd"/>
+      <w:r>
+        <w:rPr>
+          <w:rFonts w:ascii="Consolas" w:eastAsia="Times New Roman" w:hAnsi="Consolas" w:cs="Times New Roman"/>
+          <w:color w:val="F286C4"/>
+          <w:sz w:val="21"/>
+          <w:szCs w:val="21"/>
+          <w:lang w:eastAsia="pt-BR"/>
+        </w:rPr>
+        <w:t>:</w:t>
+      </w:r>
+      <w:r>
+        <w:rPr>
+          <w:rFonts w:ascii="Consolas" w:eastAsia="Times New Roman" w:hAnsi="Consolas" w:cs="Times New Roman"/>
+          <w:color w:val="F6F6F4"/>
+          <w:sz w:val="21"/>
+          <w:szCs w:val="21"/>
+          <w:lang w:eastAsia="pt-BR"/>
+        </w:rPr>
+        <w:t xml:space="preserve"> {</w:t>
+      </w:r>
+    </w:p>
+    <w:p>
+      <w:pPr>
+        <w:pStyle w:val="PargrafodaLista"/>
+        <w:numPr>
+          <w:ilvl w:val="0"/>
+          <w:numId w:val="1"/>
+        </w:numPr>
+        <w:shd w:val="clear" w:color="auto" w:fill="282A36"/>
+        <w:spacing w:after="0" w:line="285" w:lineRule="atLeast"/>
+        <w:rPr>
+          <w:rFonts w:ascii="Consolas" w:eastAsia="Times New Roman" w:hAnsi="Consolas" w:cs="Times New Roman"/>
+          <w:color w:val="F6F6F4"/>
+          <w:sz w:val="21"/>
+          <w:szCs w:val="21"/>
+          <w:lang w:eastAsia="pt-BR"/>
+        </w:rPr>
+      </w:pPr>
+      <w:r>
+        <w:rPr>
+          <w:rFonts w:ascii="Consolas" w:eastAsia="Times New Roman" w:hAnsi="Consolas" w:cs="Times New Roman"/>
+          <w:color w:val="F6F6F4"/>
+          <w:sz w:val="21"/>
+          <w:szCs w:val="21"/>
+          <w:lang w:eastAsia="pt-BR"/>
+        </w:rPr>
+        <w:t xml:space="preserve">        </w:t>
+      </w:r>
+      <w:proofErr w:type="spellStart"/>
       <w:r>
         <w:rPr>
           <w:rFonts w:ascii="Consolas" w:eastAsia="Times New Roman" w:hAnsi="Consolas" w:cs="Times New Roman"/>
@@ -1839,311 +2065,6 @@
           <w:szCs w:val="21"/>
           <w:lang w:eastAsia="pt-BR"/>
         </w:rPr>
-        <w:t>data</w:t>
-      </w:r>
-      <w:r>
-        <w:rPr>
-          <w:rFonts w:ascii="Consolas" w:eastAsia="Times New Roman" w:hAnsi="Consolas" w:cs="Times New Roman"/>
-          <w:color w:val="F6F6F4"/>
-          <w:sz w:val="21"/>
-          <w:szCs w:val="21"/>
-          <w:lang w:eastAsia="pt-BR"/>
-        </w:rPr>
-        <w:t>(</w:t>
-      </w:r>
-      <w:proofErr w:type="gramEnd"/>
-      <w:r>
-        <w:rPr>
-          <w:rFonts w:ascii="Consolas" w:eastAsia="Times New Roman" w:hAnsi="Consolas" w:cs="Times New Roman"/>
-          <w:color w:val="F6F6F4"/>
-          <w:sz w:val="21"/>
-          <w:szCs w:val="21"/>
-          <w:lang w:eastAsia="pt-BR"/>
-        </w:rPr>
-        <w:t>) {</w:t>
-      </w:r>
-    </w:p>
-    <w:p>
-      <w:pPr>
-        <w:pStyle w:val="PargrafodaLista"/>
-        <w:numPr>
-          <w:ilvl w:val="0"/>
-          <w:numId w:val="1"/>
-        </w:numPr>
-        <w:shd w:val="clear" w:color="auto" w:fill="282A36"/>
-        <w:spacing w:after="0" w:line="285" w:lineRule="atLeast"/>
-        <w:rPr>
-          <w:rFonts w:ascii="Consolas" w:eastAsia="Times New Roman" w:hAnsi="Consolas" w:cs="Times New Roman"/>
-          <w:color w:val="F6F6F4"/>
-          <w:sz w:val="21"/>
-          <w:szCs w:val="21"/>
-          <w:lang w:eastAsia="pt-BR"/>
-        </w:rPr>
-      </w:pPr>
-      <w:r>
-        <w:rPr>
-          <w:rFonts w:ascii="Consolas" w:eastAsia="Times New Roman" w:hAnsi="Consolas" w:cs="Times New Roman"/>
-          <w:color w:val="F6F6F4"/>
-          <w:sz w:val="21"/>
-          <w:szCs w:val="21"/>
-          <w:lang w:eastAsia="pt-BR"/>
-        </w:rPr>
-        <w:t xml:space="preserve">        </w:t>
-      </w:r>
-      <w:proofErr w:type="spellStart"/>
-      <w:r>
-        <w:rPr>
-          <w:rFonts w:ascii="Consolas" w:eastAsia="Times New Roman" w:hAnsi="Consolas" w:cs="Times New Roman"/>
-          <w:color w:val="F286C4"/>
-          <w:sz w:val="21"/>
-          <w:szCs w:val="21"/>
-          <w:lang w:eastAsia="pt-BR"/>
-        </w:rPr>
-        <w:t>return</w:t>
-      </w:r>
-      <w:proofErr w:type="spellEnd"/>
-      <w:r>
-        <w:rPr>
-          <w:rFonts w:ascii="Consolas" w:eastAsia="Times New Roman" w:hAnsi="Consolas" w:cs="Times New Roman"/>
-          <w:color w:val="F6F6F4"/>
-          <w:sz w:val="21"/>
-          <w:szCs w:val="21"/>
-          <w:lang w:eastAsia="pt-BR"/>
-        </w:rPr>
-        <w:t xml:space="preserve"> {</w:t>
-      </w:r>
-    </w:p>
-    <w:p>
-      <w:pPr>
-        <w:pStyle w:val="PargrafodaLista"/>
-        <w:numPr>
-          <w:ilvl w:val="0"/>
-          <w:numId w:val="1"/>
-        </w:numPr>
-        <w:shd w:val="clear" w:color="auto" w:fill="282A36"/>
-        <w:spacing w:after="0" w:line="285" w:lineRule="atLeast"/>
-        <w:rPr>
-          <w:rFonts w:ascii="Consolas" w:eastAsia="Times New Roman" w:hAnsi="Consolas" w:cs="Times New Roman"/>
-          <w:color w:val="F6F6F4"/>
-          <w:sz w:val="21"/>
-          <w:szCs w:val="21"/>
-          <w:lang w:eastAsia="pt-BR"/>
-        </w:rPr>
-      </w:pPr>
-      <w:r>
-        <w:rPr>
-          <w:rFonts w:ascii="Consolas" w:eastAsia="Times New Roman" w:hAnsi="Consolas" w:cs="Times New Roman"/>
-          <w:color w:val="F6F6F4"/>
-          <w:sz w:val="21"/>
-          <w:szCs w:val="21"/>
-          <w:lang w:eastAsia="pt-BR"/>
-        </w:rPr>
-        <w:t>            nome</w:t>
-      </w:r>
-      <w:r>
-        <w:rPr>
-          <w:rFonts w:ascii="Consolas" w:eastAsia="Times New Roman" w:hAnsi="Consolas" w:cs="Times New Roman"/>
-          <w:color w:val="F286C4"/>
-          <w:sz w:val="21"/>
-          <w:szCs w:val="21"/>
-          <w:lang w:eastAsia="pt-BR"/>
-        </w:rPr>
-        <w:t>:</w:t>
-      </w:r>
-      <w:r>
-        <w:rPr>
-          <w:rFonts w:ascii="Consolas" w:eastAsia="Times New Roman" w:hAnsi="Consolas" w:cs="Times New Roman"/>
-          <w:color w:val="F6F6F4"/>
-          <w:sz w:val="21"/>
-          <w:szCs w:val="21"/>
-          <w:lang w:eastAsia="pt-BR"/>
-        </w:rPr>
-        <w:t xml:space="preserve"> </w:t>
-      </w:r>
-      <w:r>
-        <w:rPr>
-          <w:rFonts w:ascii="Consolas" w:eastAsia="Times New Roman" w:hAnsi="Consolas" w:cs="Times New Roman"/>
-          <w:color w:val="DEE492"/>
-          <w:sz w:val="21"/>
-          <w:szCs w:val="21"/>
-          <w:lang w:eastAsia="pt-BR"/>
-        </w:rPr>
-        <w:t>'</w:t>
-      </w:r>
-      <w:r>
-        <w:rPr>
-          <w:rFonts w:ascii="Consolas" w:eastAsia="Times New Roman" w:hAnsi="Consolas" w:cs="Times New Roman"/>
-          <w:color w:val="E7EE98"/>
-          <w:sz w:val="21"/>
-          <w:szCs w:val="21"/>
-          <w:lang w:eastAsia="pt-BR"/>
-        </w:rPr>
-        <w:t>Pedro</w:t>
-      </w:r>
-      <w:r>
-        <w:rPr>
-          <w:rFonts w:ascii="Consolas" w:eastAsia="Times New Roman" w:hAnsi="Consolas" w:cs="Times New Roman"/>
-          <w:color w:val="DEE492"/>
-          <w:sz w:val="21"/>
-          <w:szCs w:val="21"/>
-          <w:lang w:eastAsia="pt-BR"/>
-        </w:rPr>
-        <w:t>'</w:t>
-      </w:r>
-    </w:p>
-    <w:p>
-      <w:pPr>
-        <w:pStyle w:val="PargrafodaLista"/>
-        <w:numPr>
-          <w:ilvl w:val="0"/>
-          <w:numId w:val="1"/>
-        </w:numPr>
-        <w:shd w:val="clear" w:color="auto" w:fill="282A36"/>
-        <w:spacing w:after="0" w:line="285" w:lineRule="atLeast"/>
-        <w:rPr>
-          <w:rFonts w:ascii="Consolas" w:eastAsia="Times New Roman" w:hAnsi="Consolas" w:cs="Times New Roman"/>
-          <w:color w:val="F6F6F4"/>
-          <w:sz w:val="21"/>
-          <w:szCs w:val="21"/>
-          <w:lang w:eastAsia="pt-BR"/>
-        </w:rPr>
-      </w:pPr>
-      <w:r>
-        <w:rPr>
-          <w:rFonts w:ascii="Consolas" w:eastAsia="Times New Roman" w:hAnsi="Consolas" w:cs="Times New Roman"/>
-          <w:color w:val="F6F6F4"/>
-          <w:sz w:val="21"/>
-          <w:szCs w:val="21"/>
-          <w:lang w:eastAsia="pt-BR"/>
-        </w:rPr>
-        <w:t>        }</w:t>
-      </w:r>
-    </w:p>
-    <w:p>
-      <w:pPr>
-        <w:pStyle w:val="PargrafodaLista"/>
-        <w:numPr>
-          <w:ilvl w:val="0"/>
-          <w:numId w:val="1"/>
-        </w:numPr>
-        <w:shd w:val="clear" w:color="auto" w:fill="282A36"/>
-        <w:spacing w:after="0" w:line="285" w:lineRule="atLeast"/>
-        <w:rPr>
-          <w:rFonts w:ascii="Consolas" w:eastAsia="Times New Roman" w:hAnsi="Consolas" w:cs="Times New Roman"/>
-          <w:color w:val="F6F6F4"/>
-          <w:sz w:val="21"/>
-          <w:szCs w:val="21"/>
-          <w:lang w:eastAsia="pt-BR"/>
-        </w:rPr>
-      </w:pPr>
-      <w:r>
-        <w:rPr>
-          <w:rFonts w:ascii="Consolas" w:eastAsia="Times New Roman" w:hAnsi="Consolas" w:cs="Times New Roman"/>
-          <w:color w:val="F6F6F4"/>
-          <w:sz w:val="21"/>
-          <w:szCs w:val="21"/>
-          <w:lang w:eastAsia="pt-BR"/>
-        </w:rPr>
-        <w:t>    },</w:t>
-      </w:r>
-    </w:p>
-    <w:p>
-      <w:pPr>
-        <w:pStyle w:val="PargrafodaLista"/>
-        <w:numPr>
-          <w:ilvl w:val="0"/>
-          <w:numId w:val="1"/>
-        </w:numPr>
-        <w:shd w:val="clear" w:color="auto" w:fill="282A36"/>
-        <w:spacing w:after="0" w:line="285" w:lineRule="atLeast"/>
-        <w:rPr>
-          <w:rFonts w:ascii="Consolas" w:eastAsia="Times New Roman" w:hAnsi="Consolas" w:cs="Times New Roman"/>
-          <w:color w:val="F6F6F4"/>
-          <w:sz w:val="21"/>
-          <w:szCs w:val="21"/>
-          <w:lang w:eastAsia="pt-BR"/>
-        </w:rPr>
-      </w:pPr>
-      <w:r>
-        <w:rPr>
-          <w:rFonts w:ascii="Consolas" w:eastAsia="Times New Roman" w:hAnsi="Consolas" w:cs="Times New Roman"/>
-          <w:color w:val="F6F6F4"/>
-          <w:sz w:val="21"/>
-          <w:szCs w:val="21"/>
-          <w:lang w:eastAsia="pt-BR"/>
-        </w:rPr>
-        <w:t xml:space="preserve">    </w:t>
-      </w:r>
-      <w:proofErr w:type="spellStart"/>
-      <w:r>
-        <w:rPr>
-          <w:rFonts w:ascii="Consolas" w:eastAsia="Times New Roman" w:hAnsi="Consolas" w:cs="Times New Roman"/>
-          <w:color w:val="F6F6F4"/>
-          <w:sz w:val="21"/>
-          <w:szCs w:val="21"/>
-          <w:lang w:eastAsia="pt-BR"/>
-        </w:rPr>
-        <w:t>methods</w:t>
-      </w:r>
-      <w:proofErr w:type="spellEnd"/>
-      <w:r>
-        <w:rPr>
-          <w:rFonts w:ascii="Consolas" w:eastAsia="Times New Roman" w:hAnsi="Consolas" w:cs="Times New Roman"/>
-          <w:color w:val="F286C4"/>
-          <w:sz w:val="21"/>
-          <w:szCs w:val="21"/>
-          <w:lang w:eastAsia="pt-BR"/>
-        </w:rPr>
-        <w:t>:</w:t>
-      </w:r>
-      <w:r>
-        <w:rPr>
-          <w:rFonts w:ascii="Consolas" w:eastAsia="Times New Roman" w:hAnsi="Consolas" w:cs="Times New Roman"/>
-          <w:color w:val="F6F6F4"/>
-          <w:sz w:val="21"/>
-          <w:szCs w:val="21"/>
-          <w:lang w:eastAsia="pt-BR"/>
-        </w:rPr>
-        <w:t xml:space="preserve"> {</w:t>
-      </w:r>
-    </w:p>
-    <w:p>
-      <w:pPr>
-        <w:pStyle w:val="PargrafodaLista"/>
-        <w:numPr>
-          <w:ilvl w:val="0"/>
-          <w:numId w:val="1"/>
-        </w:numPr>
-        <w:shd w:val="clear" w:color="auto" w:fill="282A36"/>
-        <w:spacing w:after="0" w:line="285" w:lineRule="atLeast"/>
-        <w:rPr>
-          <w:rFonts w:ascii="Consolas" w:eastAsia="Times New Roman" w:hAnsi="Consolas" w:cs="Times New Roman"/>
-          <w:color w:val="F6F6F4"/>
-          <w:sz w:val="21"/>
-          <w:szCs w:val="21"/>
-          <w:lang w:eastAsia="pt-BR"/>
-        </w:rPr>
-      </w:pPr>
-      <w:r>
-        <w:rPr>
-          <w:rFonts w:ascii="Consolas" w:eastAsia="Times New Roman" w:hAnsi="Consolas" w:cs="Times New Roman"/>
-          <w:color w:val="F6F6F4"/>
-          <w:sz w:val="21"/>
-          <w:szCs w:val="21"/>
-          <w:lang w:eastAsia="pt-BR"/>
-        </w:rPr>
-        <w:t xml:space="preserve">        </w:t>
-      </w:r>
-      <w:proofErr w:type="spellStart"/>
-      <w:proofErr w:type="gramStart"/>
-      <w:r>
-        <w:rPr>
-          <w:rFonts w:ascii="Consolas" w:eastAsia="Times New Roman" w:hAnsi="Consolas" w:cs="Times New Roman"/>
-          <w:color w:val="62E884"/>
-          <w:sz w:val="21"/>
-          <w:szCs w:val="21"/>
-          <w:lang w:eastAsia="pt-BR"/>
-        </w:rPr>
         <w:t>alterarNome</w:t>
       </w:r>
       <w:proofErr w:type="spellEnd"/>
@@ -2155,18 +2076,7 @@
           <w:szCs w:val="21"/>
           <w:lang w:eastAsia="pt-BR"/>
         </w:rPr>
-        <w:t>(</w:t>
-      </w:r>
-      <w:proofErr w:type="gramEnd"/>
-      <w:r>
-        <w:rPr>
-          <w:rFonts w:ascii="Consolas" w:eastAsia="Times New Roman" w:hAnsi="Consolas" w:cs="Times New Roman"/>
-          <w:color w:val="F6F6F4"/>
-          <w:sz w:val="21"/>
-          <w:szCs w:val="21"/>
-          <w:lang w:eastAsia="pt-BR"/>
-        </w:rPr>
-        <w:t>){</w:t>
+        <w:t>(){</w:t>
       </w:r>
     </w:p>
     <w:p>
@@ -2197,7 +2107,6 @@
         <w:t xml:space="preserve">            </w:t>
       </w:r>
       <w:proofErr w:type="spellStart"/>
-      <w:proofErr w:type="gramStart"/>
       <w:r>
         <w:rPr>
           <w:rFonts w:ascii="Consolas" w:eastAsia="Times New Roman" w:hAnsi="Consolas" w:cs="Times New Roman"/>
@@ -2221,7 +2130,6 @@
         <w:t>.nome</w:t>
       </w:r>
       <w:proofErr w:type="spellEnd"/>
-      <w:proofErr w:type="gramEnd"/>
       <w:r>
         <w:rPr>
           <w:rFonts w:ascii="Consolas" w:eastAsia="Times New Roman" w:hAnsi="Consolas" w:cs="Times New Roman"/>
@@ -3115,7 +3023,6 @@
         </w:rPr>
         <w:t xml:space="preserve">    </w:t>
       </w:r>
-      <w:proofErr w:type="gramStart"/>
       <w:r>
         <w:rPr>
           <w:rFonts w:ascii="Consolas" w:eastAsia="Times New Roman" w:hAnsi="Consolas" w:cs="Times New Roman"/>
@@ -3128,7 +3035,6 @@
         </w:rPr>
         <w:t>.componentes</w:t>
       </w:r>
-      <w:proofErr w:type="gramEnd"/>
       <w:r>
         <w:rPr>
           <w:rFonts w:ascii="Consolas" w:eastAsia="Times New Roman" w:hAnsi="Consolas" w:cs="Times New Roman"/>
@@ -3293,7 +3199,6 @@
         </w:rPr>
         <w:t xml:space="preserve">    </w:t>
       </w:r>
-      <w:proofErr w:type="gramStart"/>
       <w:r>
         <w:rPr>
           <w:rFonts w:ascii="Consolas" w:eastAsia="Times New Roman" w:hAnsi="Consolas" w:cs="Times New Roman"/>
@@ -3306,7 +3211,6 @@
         </w:rPr>
         <w:t>.componentes</w:t>
       </w:r>
-      <w:proofErr w:type="gramEnd"/>
       <w:r>
         <w:rPr>
           <w:rFonts w:ascii="Consolas" w:eastAsia="Times New Roman" w:hAnsi="Consolas" w:cs="Times New Roman"/>
@@ -4018,29 +3922,7 @@
           <w:szCs w:val="21"/>
           <w:lang w:eastAsia="pt-BR"/>
         </w:rPr>
-        <w:t>&gt;{{nome</w:t>
-      </w:r>
-      <w:proofErr w:type="gramStart"/>
-      <w:r>
-        <w:rPr>
-          <w:rFonts w:ascii="Consolas" w:eastAsia="Times New Roman" w:hAnsi="Consolas" w:cs="Times New Roman"/>
-          <w:color w:val="F6F6F4"/>
-          <w:sz w:val="21"/>
-          <w:szCs w:val="21"/>
-          <w:lang w:eastAsia="pt-BR"/>
-        </w:rPr>
-        <w:t>}}&lt;</w:t>
-      </w:r>
-      <w:proofErr w:type="gramEnd"/>
-      <w:r>
-        <w:rPr>
-          <w:rFonts w:ascii="Consolas" w:eastAsia="Times New Roman" w:hAnsi="Consolas" w:cs="Times New Roman"/>
-          <w:color w:val="F6F6F4"/>
-          <w:sz w:val="21"/>
-          <w:szCs w:val="21"/>
-          <w:lang w:eastAsia="pt-BR"/>
-        </w:rPr>
-        <w:t>/</w:t>
+        <w:t>&gt;{{nome}}&lt;/</w:t>
       </w:r>
       <w:proofErr w:type="spellStart"/>
       <w:r>
@@ -4350,7 +4232,6 @@
         <w:t>props</w:t>
       </w:r>
       <w:proofErr w:type="spellEnd"/>
-      <w:proofErr w:type="gramStart"/>
       <w:r>
         <w:rPr>
           <w:rFonts w:ascii="Consolas" w:eastAsia="Times New Roman" w:hAnsi="Consolas" w:cs="Times New Roman"/>
@@ -4371,7 +4252,6 @@
         </w:rPr>
         <w:t>[</w:t>
       </w:r>
-      <w:proofErr w:type="gramEnd"/>
     </w:p>
     <w:p>
       <w:pPr>
@@ -4654,7 +4534,6 @@
         </w:rPr>
         <w:t xml:space="preserve">    </w:t>
       </w:r>
-      <w:proofErr w:type="gramStart"/>
       <w:r>
         <w:rPr>
           <w:rFonts w:ascii="Consolas" w:eastAsia="Times New Roman" w:hAnsi="Consolas" w:cs="Times New Roman"/>
@@ -4667,7 +4546,6 @@
         </w:rPr>
         <w:t>.componente</w:t>
       </w:r>
-      <w:proofErr w:type="gramEnd"/>
       <w:r>
         <w:rPr>
           <w:rFonts w:ascii="Consolas" w:eastAsia="Times New Roman" w:hAnsi="Consolas" w:cs="Times New Roman"/>
@@ -6150,14 +6028,7 @@
         <w:rPr>
           <w:rFonts w:ascii="Consolas" w:hAnsi="Consolas"/>
         </w:rPr>
-        <w:t xml:space="preserve"> utilizando o comando split para converter </w:t>
-      </w:r>
-      <w:proofErr w:type="gramStart"/>
-      <w:r>
-        <w:rPr>
-          <w:rFonts w:ascii="Consolas" w:hAnsi="Consolas"/>
-        </w:rPr>
-        <w:t xml:space="preserve">ele em um </w:t>
+        <w:t xml:space="preserve"> utilizando o comando split para converter ele em um </w:t>
       </w:r>
       <w:proofErr w:type="spellStart"/>
       <w:r>
@@ -6185,14 +6056,7 @@
         <w:rPr>
           <w:rFonts w:ascii="Consolas" w:hAnsi="Consolas"/>
         </w:rPr>
-        <w:t xml:space="preserve"> vamos</w:t>
-      </w:r>
-      <w:proofErr w:type="gramEnd"/>
-      <w:r>
-        <w:rPr>
-          <w:rFonts w:ascii="Consolas" w:hAnsi="Consolas"/>
-        </w:rPr>
-        <w:t xml:space="preserve"> utilizar também a função reverse do </w:t>
+        <w:t xml:space="preserve"> vamos utilizar também a função reverse do </w:t>
       </w:r>
       <w:proofErr w:type="spellStart"/>
       <w:r>
@@ -6310,7 +6174,6 @@
         <w:t xml:space="preserve"> para o método que criamos </w:t>
       </w:r>
       <w:proofErr w:type="spellStart"/>
-      <w:proofErr w:type="gramStart"/>
       <w:r>
         <w:rPr>
           <w:rFonts w:ascii="Consolas" w:hAnsi="Consolas"/>
@@ -6322,14 +6185,7 @@
         <w:rPr>
           <w:rFonts w:ascii="Consolas" w:hAnsi="Consolas"/>
         </w:rPr>
-        <w:t>(</w:t>
-      </w:r>
-      <w:proofErr w:type="gramEnd"/>
-      <w:r>
-        <w:rPr>
-          <w:rFonts w:ascii="Consolas" w:hAnsi="Consolas"/>
-        </w:rPr>
-        <w:t>).</w:t>
+        <w:t>().</w:t>
       </w:r>
     </w:p>
     <w:p>
@@ -6721,29 +6577,7 @@
           <w:szCs w:val="21"/>
           <w:lang w:eastAsia="pt-BR"/>
         </w:rPr>
-        <w:t>()</w:t>
-      </w:r>
-      <w:proofErr w:type="gramStart"/>
-      <w:r>
-        <w:rPr>
-          <w:rFonts w:ascii="Consolas" w:eastAsia="Times New Roman" w:hAnsi="Consolas" w:cs="Times New Roman"/>
-          <w:color w:val="F6F6F4"/>
-          <w:sz w:val="21"/>
-          <w:szCs w:val="21"/>
-          <w:lang w:eastAsia="pt-BR"/>
-        </w:rPr>
-        <w:t>}}&lt;</w:t>
-      </w:r>
-      <w:proofErr w:type="gramEnd"/>
-      <w:r>
-        <w:rPr>
-          <w:rFonts w:ascii="Consolas" w:eastAsia="Times New Roman" w:hAnsi="Consolas" w:cs="Times New Roman"/>
-          <w:color w:val="F6F6F4"/>
-          <w:sz w:val="21"/>
-          <w:szCs w:val="21"/>
-          <w:lang w:eastAsia="pt-BR"/>
-        </w:rPr>
-        <w:t>/</w:t>
+        <w:t>()}}&lt;/</w:t>
       </w:r>
       <w:proofErr w:type="spellStart"/>
       <w:r>
@@ -7053,7 +6887,6 @@
         <w:t>props</w:t>
       </w:r>
       <w:proofErr w:type="spellEnd"/>
-      <w:proofErr w:type="gramStart"/>
       <w:r>
         <w:rPr>
           <w:rFonts w:ascii="Consolas" w:eastAsia="Times New Roman" w:hAnsi="Consolas" w:cs="Times New Roman"/>
@@ -7074,7 +6907,6 @@
         </w:rPr>
         <w:t>[</w:t>
       </w:r>
-      <w:proofErr w:type="gramEnd"/>
     </w:p>
     <w:p>
       <w:pPr>
@@ -7251,7 +7083,6 @@
         <w:t xml:space="preserve">        </w:t>
       </w:r>
       <w:proofErr w:type="spellStart"/>
-      <w:proofErr w:type="gramStart"/>
       <w:r>
         <w:rPr>
           <w:rFonts w:ascii="Consolas" w:eastAsia="Times New Roman" w:hAnsi="Consolas" w:cs="Times New Roman"/>
@@ -7271,18 +7102,7 @@
           <w:szCs w:val="21"/>
           <w:lang w:eastAsia="pt-BR"/>
         </w:rPr>
-        <w:t>(</w:t>
-      </w:r>
-      <w:proofErr w:type="gramEnd"/>
-      <w:r>
-        <w:rPr>
-          <w:rFonts w:ascii="Consolas" w:eastAsia="Times New Roman" w:hAnsi="Consolas" w:cs="Times New Roman"/>
-          <w:color w:val="F6F6F4"/>
-          <w:sz w:val="21"/>
-          <w:szCs w:val="21"/>
-          <w:lang w:eastAsia="pt-BR"/>
-        </w:rPr>
-        <w:t>){</w:t>
+        <w:t>(){</w:t>
       </w:r>
     </w:p>
     <w:p>
@@ -7335,7 +7155,6 @@
         <w:t xml:space="preserve"> </w:t>
       </w:r>
       <w:proofErr w:type="spellStart"/>
-      <w:proofErr w:type="gramStart"/>
       <w:r>
         <w:rPr>
           <w:rFonts w:ascii="Consolas" w:eastAsia="Times New Roman" w:hAnsi="Consolas" w:cs="Times New Roman"/>
@@ -7356,18 +7175,7 @@
           <w:szCs w:val="21"/>
           <w:lang w:eastAsia="pt-BR"/>
         </w:rPr>
-        <w:t>.nome</w:t>
-      </w:r>
-      <w:proofErr w:type="gramEnd"/>
-      <w:r>
-        <w:rPr>
-          <w:rFonts w:ascii="Consolas" w:eastAsia="Times New Roman" w:hAnsi="Consolas" w:cs="Times New Roman"/>
-          <w:color w:val="F6F6F4"/>
-          <w:sz w:val="21"/>
-          <w:szCs w:val="21"/>
-          <w:lang w:eastAsia="pt-BR"/>
-        </w:rPr>
-        <w:t>.</w:t>
+        <w:t>.nome.</w:t>
       </w:r>
       <w:r>
         <w:rPr>
@@ -7724,7 +7532,6 @@
         </w:rPr>
         <w:t xml:space="preserve">    </w:t>
       </w:r>
-      <w:proofErr w:type="gramStart"/>
       <w:r>
         <w:rPr>
           <w:rFonts w:ascii="Consolas" w:eastAsia="Times New Roman" w:hAnsi="Consolas" w:cs="Times New Roman"/>
@@ -7737,7 +7544,6 @@
         </w:rPr>
         <w:t>.componente</w:t>
       </w:r>
-      <w:proofErr w:type="gramEnd"/>
       <w:r>
         <w:rPr>
           <w:rFonts w:ascii="Consolas" w:eastAsia="Times New Roman" w:hAnsi="Consolas" w:cs="Times New Roman"/>
@@ -8105,27 +7911,7 @@
           <w:szCs w:val="24"/>
           <w:highlight w:val="yellow"/>
         </w:rPr>
-        <w:t xml:space="preserve">Para corrigir um erro no </w:t>
-      </w:r>
-      <w:proofErr w:type="gramStart"/>
-      <w:r>
-        <w:rPr>
-          <w:rFonts w:ascii="Consolas" w:hAnsi="Consolas"/>
-          <w:sz w:val="24"/>
-          <w:szCs w:val="24"/>
-          <w:highlight w:val="yellow"/>
-        </w:rPr>
-        <w:t>console :</w:t>
-      </w:r>
-      <w:proofErr w:type="gramEnd"/>
-      <w:r>
-        <w:rPr>
-          <w:rFonts w:ascii="Consolas" w:hAnsi="Consolas"/>
-          <w:sz w:val="24"/>
-          <w:szCs w:val="24"/>
-          <w:highlight w:val="yellow"/>
-        </w:rPr>
-        <w:t xml:space="preserve"> de </w:t>
+        <w:t xml:space="preserve">Para corrigir um erro no console : de </w:t>
       </w:r>
       <w:proofErr w:type="spellStart"/>
       <w:r>
@@ -8560,14 +8346,7 @@
         <w:rPr>
           <w:rFonts w:ascii="Consolas" w:hAnsi="Consolas"/>
         </w:rPr>
-        <w:t xml:space="preserve"> iremos </w:t>
-      </w:r>
-      <w:proofErr w:type="gramStart"/>
-      <w:r>
-        <w:rPr>
-          <w:rFonts w:ascii="Consolas" w:hAnsi="Consolas"/>
-        </w:rPr>
-        <w:t xml:space="preserve">alterar  </w:t>
+        <w:t xml:space="preserve"> iremos alterar  </w:t>
       </w:r>
       <w:proofErr w:type="spellStart"/>
       <w:r>
@@ -8577,7 +8356,6 @@
         <w:t>props</w:t>
       </w:r>
       <w:proofErr w:type="spellEnd"/>
-      <w:proofErr w:type="gramEnd"/>
       <w:r>
         <w:rPr>
           <w:rFonts w:ascii="Consolas" w:hAnsi="Consolas"/>
@@ -8718,7 +8496,6 @@
         <w:t>props</w:t>
       </w:r>
       <w:proofErr w:type="spellEnd"/>
-      <w:proofErr w:type="gramStart"/>
       <w:r>
         <w:rPr>
           <w:rFonts w:ascii="Consolas" w:eastAsia="Times New Roman" w:hAnsi="Consolas" w:cs="Times New Roman"/>
@@ -8739,7 +8516,6 @@
         </w:rPr>
         <w:t>{</w:t>
       </w:r>
-      <w:proofErr w:type="gramEnd"/>
     </w:p>
     <w:p>
       <w:pPr>
@@ -9022,7 +8798,6 @@
         <w:t>props</w:t>
       </w:r>
       <w:proofErr w:type="spellEnd"/>
-      <w:proofErr w:type="gramStart"/>
       <w:r>
         <w:rPr>
           <w:rFonts w:ascii="Consolas" w:eastAsia="Times New Roman" w:hAnsi="Consolas" w:cs="Times New Roman"/>
@@ -9043,7 +8818,6 @@
         </w:rPr>
         <w:t>{</w:t>
       </w:r>
-      <w:proofErr w:type="gramEnd"/>
     </w:p>
     <w:p>
       <w:pPr>
@@ -9072,7 +8846,6 @@
         </w:rPr>
         <w:t>        nome</w:t>
       </w:r>
-      <w:proofErr w:type="gramStart"/>
       <w:r>
         <w:rPr>
           <w:rFonts w:ascii="Consolas" w:eastAsia="Times New Roman" w:hAnsi="Consolas" w:cs="Times New Roman"/>
@@ -9093,7 +8866,6 @@
         </w:rPr>
         <w:t>{</w:t>
       </w:r>
-      <w:proofErr w:type="gramEnd"/>
     </w:p>
     <w:p>
       <w:pPr>
@@ -9512,7 +9284,6 @@
         <w:t>            &lt;</w:t>
       </w:r>
       <w:proofErr w:type="spellStart"/>
-      <w:proofErr w:type="gramStart"/>
       <w:r>
         <w:rPr>
           <w:rFonts w:ascii="Consolas" w:eastAsia="Times New Roman" w:hAnsi="Consolas" w:cs="Times New Roman"/>
@@ -9535,18 +9306,7 @@
           <w:szCs w:val="21"/>
           <w:lang w:eastAsia="pt-BR"/>
         </w:rPr>
-        <w:t xml:space="preserve">  /</w:t>
-      </w:r>
-      <w:proofErr w:type="gramEnd"/>
-      <w:r>
-        <w:rPr>
-          <w:rFonts w:ascii="Consolas" w:eastAsia="Times New Roman" w:hAnsi="Consolas" w:cs="Times New Roman"/>
-          <w:color w:val="F6F6F4"/>
-          <w:sz w:val="21"/>
-          <w:szCs w:val="21"/>
-          <w:lang w:eastAsia="pt-BR"/>
-        </w:rPr>
-        <w:t>&gt;</w:t>
+        <w:t xml:space="preserve">  /&gt;</w:t>
       </w:r>
     </w:p>
     <w:p>
@@ -10209,7 +9969,6 @@
         <w:t>props</w:t>
       </w:r>
       <w:proofErr w:type="spellEnd"/>
-      <w:proofErr w:type="gramStart"/>
       <w:r>
         <w:rPr>
           <w:rFonts w:ascii="Consolas" w:eastAsia="Times New Roman" w:hAnsi="Consolas" w:cs="Times New Roman"/>
@@ -10230,7 +9989,6 @@
         </w:rPr>
         <w:t>{</w:t>
       </w:r>
-      <w:proofErr w:type="gramEnd"/>
     </w:p>
     <w:p>
       <w:pPr>
@@ -10259,7 +10017,6 @@
         </w:rPr>
         <w:t>        nome</w:t>
       </w:r>
-      <w:proofErr w:type="gramStart"/>
       <w:r>
         <w:rPr>
           <w:rFonts w:ascii="Consolas" w:eastAsia="Times New Roman" w:hAnsi="Consolas" w:cs="Times New Roman"/>
@@ -10280,7 +10037,6 @@
         </w:rPr>
         <w:t>{</w:t>
       </w:r>
-      <w:proofErr w:type="gramEnd"/>
     </w:p>
     <w:p>
       <w:pPr>
@@ -10733,7 +10489,6 @@
         <w:t>            &lt;</w:t>
       </w:r>
       <w:proofErr w:type="spellStart"/>
-      <w:proofErr w:type="gramStart"/>
       <w:r>
         <w:rPr>
           <w:rFonts w:ascii="Consolas" w:eastAsia="Times New Roman" w:hAnsi="Consolas" w:cs="Times New Roman"/>
@@ -10756,18 +10511,7 @@
           <w:szCs w:val="21"/>
           <w:lang w:eastAsia="pt-BR"/>
         </w:rPr>
-        <w:t xml:space="preserve">  /</w:t>
-      </w:r>
-      <w:proofErr w:type="gramEnd"/>
-      <w:r>
-        <w:rPr>
-          <w:rFonts w:ascii="Consolas" w:eastAsia="Times New Roman" w:hAnsi="Consolas" w:cs="Times New Roman"/>
-          <w:color w:val="F6F6F4"/>
-          <w:sz w:val="21"/>
-          <w:szCs w:val="21"/>
-          <w:lang w:eastAsia="pt-BR"/>
-        </w:rPr>
-        <w:t>&gt;</w:t>
+        <w:t xml:space="preserve">  /&gt;</w:t>
       </w:r>
     </w:p>
     <w:p>
@@ -10888,6 +10632,7 @@
       <w:r>
         <w:rPr>
           <w:rFonts w:ascii="Consolas" w:hAnsi="Consolas"/>
+          <w:noProof/>
         </w:rPr>
         <w:drawing>
           <wp:inline distT="0" distB="0" distL="0" distR="0" wp14:anchorId="7C0A4090" wp14:editId="310855F9">
@@ -10949,6 +10694,1421 @@
           <w:rFonts w:ascii="Consolas" w:hAnsi="Consolas"/>
         </w:rPr>
         <w:t>o nome do usuário como Anônimo.</w:t>
+      </w:r>
+    </w:p>
+    <w:p>
+      <w:pPr>
+        <w:pStyle w:val="PargrafodaLista"/>
+        <w:jc w:val="both"/>
+        <w:rPr>
+          <w:rFonts w:ascii="Consolas" w:hAnsi="Consolas"/>
+          <w:b/>
+          <w:bCs/>
+          <w:sz w:val="28"/>
+          <w:szCs w:val="28"/>
+        </w:rPr>
+      </w:pPr>
+      <w:r>
+        <w:rPr>
+          <w:rFonts w:ascii="Consolas" w:hAnsi="Consolas"/>
+          <w:b/>
+          <w:bCs/>
+          <w:sz w:val="28"/>
+          <w:szCs w:val="28"/>
+        </w:rPr>
+        <w:lastRenderedPageBreak/>
+        <w:t xml:space="preserve">Aula 125 – Validando </w:t>
+      </w:r>
+      <w:proofErr w:type="spellStart"/>
+      <w:r>
+        <w:rPr>
+          <w:rFonts w:ascii="Consolas" w:hAnsi="Consolas"/>
+          <w:b/>
+          <w:bCs/>
+          <w:sz w:val="28"/>
+          <w:szCs w:val="28"/>
+        </w:rPr>
+        <w:t>props</w:t>
+      </w:r>
+      <w:proofErr w:type="spellEnd"/>
+      <w:r>
+        <w:rPr>
+          <w:rFonts w:ascii="Consolas" w:hAnsi="Consolas"/>
+          <w:b/>
+          <w:bCs/>
+          <w:sz w:val="28"/>
+          <w:szCs w:val="28"/>
+        </w:rPr>
+        <w:t xml:space="preserve"> 02</w:t>
+      </w:r>
+    </w:p>
+    <w:p>
+      <w:pPr>
+        <w:pStyle w:val="PargrafodaLista"/>
+        <w:numPr>
+          <w:ilvl w:val="0"/>
+          <w:numId w:val="1"/>
+        </w:numPr>
+        <w:jc w:val="both"/>
+        <w:rPr>
+          <w:rFonts w:ascii="Consolas" w:hAnsi="Consolas"/>
+        </w:rPr>
+      </w:pPr>
+      <w:r>
+        <w:rPr>
+          <w:rFonts w:ascii="Consolas" w:hAnsi="Consolas"/>
+        </w:rPr>
+        <w:t xml:space="preserve">Ainda no componente </w:t>
+      </w:r>
+      <w:proofErr w:type="spellStart"/>
+      <w:r>
+        <w:rPr>
+          <w:rFonts w:ascii="Consolas" w:hAnsi="Consolas"/>
+        </w:rPr>
+        <w:t>UsuarioInfo</w:t>
+      </w:r>
+      <w:proofErr w:type="spellEnd"/>
+      <w:r>
+        <w:rPr>
+          <w:rFonts w:ascii="Consolas" w:hAnsi="Consolas"/>
+        </w:rPr>
+        <w:t xml:space="preserve"> t</w:t>
+      </w:r>
+      <w:r>
+        <w:rPr>
+          <w:rFonts w:ascii="Consolas" w:hAnsi="Consolas"/>
+        </w:rPr>
+        <w:t xml:space="preserve">emos a possibilidade também de declarar uma </w:t>
+      </w:r>
+      <w:proofErr w:type="spellStart"/>
+      <w:r>
+        <w:rPr>
+          <w:rFonts w:ascii="Consolas" w:hAnsi="Consolas"/>
+        </w:rPr>
+        <w:t>function</w:t>
+      </w:r>
+      <w:proofErr w:type="spellEnd"/>
+      <w:r>
+        <w:rPr>
+          <w:rFonts w:ascii="Consolas" w:hAnsi="Consolas"/>
+        </w:rPr>
+        <w:t xml:space="preserve"> </w:t>
+      </w:r>
+      <w:r>
+        <w:rPr>
+          <w:rFonts w:ascii="Consolas" w:hAnsi="Consolas"/>
+        </w:rPr>
+        <w:t xml:space="preserve">dentro do atributo default na variável nome da </w:t>
+      </w:r>
+      <w:proofErr w:type="spellStart"/>
+      <w:r>
+        <w:rPr>
+          <w:rFonts w:ascii="Consolas" w:hAnsi="Consolas"/>
+        </w:rPr>
+        <w:t>props</w:t>
+      </w:r>
+      <w:proofErr w:type="spellEnd"/>
+      <w:r>
+        <w:rPr>
+          <w:rFonts w:ascii="Consolas" w:hAnsi="Consolas"/>
+        </w:rPr>
+        <w:t>.</w:t>
+      </w:r>
+    </w:p>
+    <w:p>
+      <w:pPr>
+        <w:pStyle w:val="PargrafodaLista"/>
+        <w:numPr>
+          <w:ilvl w:val="0"/>
+          <w:numId w:val="1"/>
+        </w:numPr>
+        <w:jc w:val="both"/>
+        <w:rPr>
+          <w:rFonts w:ascii="Consolas" w:hAnsi="Consolas"/>
+        </w:rPr>
+      </w:pPr>
+      <w:r>
+        <w:rPr>
+          <w:rFonts w:ascii="Consolas" w:hAnsi="Consolas"/>
+        </w:rPr>
+        <w:t xml:space="preserve">Faremos um exemplo onde </w:t>
+      </w:r>
+      <w:r>
+        <w:rPr>
+          <w:rFonts w:ascii="Consolas" w:hAnsi="Consolas"/>
+        </w:rPr>
+        <w:t xml:space="preserve">caso não seja fornecido a </w:t>
+      </w:r>
+      <w:proofErr w:type="spellStart"/>
+      <w:r>
+        <w:rPr>
+          <w:rFonts w:ascii="Consolas" w:hAnsi="Consolas"/>
+        </w:rPr>
+        <w:t>props</w:t>
+      </w:r>
+      <w:proofErr w:type="spellEnd"/>
+      <w:r>
+        <w:rPr>
+          <w:rFonts w:ascii="Consolas" w:hAnsi="Consolas"/>
+        </w:rPr>
+        <w:t xml:space="preserve"> nome para o componente filho, será </w:t>
+      </w:r>
+      <w:r>
+        <w:rPr>
+          <w:rFonts w:ascii="Consolas" w:hAnsi="Consolas"/>
+        </w:rPr>
+        <w:t xml:space="preserve">retornado um </w:t>
+      </w:r>
+      <w:proofErr w:type="spellStart"/>
+      <w:r>
+        <w:rPr>
+          <w:rFonts w:ascii="Consolas" w:hAnsi="Consolas"/>
+        </w:rPr>
+        <w:t>array</w:t>
+      </w:r>
+      <w:proofErr w:type="spellEnd"/>
+      <w:r>
+        <w:rPr>
+          <w:rFonts w:ascii="Consolas" w:hAnsi="Consolas"/>
+        </w:rPr>
+        <w:t xml:space="preserve"> de 10 posições preenchidas com </w:t>
+      </w:r>
+      <w:r>
+        <w:rPr>
+          <w:rFonts w:ascii="Consolas" w:hAnsi="Consolas"/>
+        </w:rPr>
+        <w:t>o zero</w:t>
+      </w:r>
+      <w:r>
+        <w:rPr>
+          <w:rFonts w:ascii="Consolas" w:hAnsi="Consolas"/>
+        </w:rPr>
+        <w:t xml:space="preserve"> juntados com uma vírgula entre eles.</w:t>
+      </w:r>
+    </w:p>
+    <w:p>
+      <w:pPr>
+        <w:pStyle w:val="PargrafodaLista"/>
+        <w:numPr>
+          <w:ilvl w:val="0"/>
+          <w:numId w:val="1"/>
+        </w:numPr>
+        <w:shd w:val="clear" w:color="auto" w:fill="282A36"/>
+        <w:spacing w:after="0" w:line="285" w:lineRule="atLeast"/>
+        <w:rPr>
+          <w:rFonts w:ascii="Consolas" w:eastAsia="Times New Roman" w:hAnsi="Consolas" w:cs="Times New Roman"/>
+          <w:color w:val="F6F6F4"/>
+          <w:sz w:val="21"/>
+          <w:szCs w:val="21"/>
+          <w:lang w:eastAsia="pt-BR"/>
+        </w:rPr>
+      </w:pPr>
+      <w:proofErr w:type="spellStart"/>
+      <w:r>
+        <w:rPr>
+          <w:rFonts w:ascii="Consolas" w:eastAsia="Times New Roman" w:hAnsi="Consolas" w:cs="Times New Roman"/>
+          <w:color w:val="F6F6F4"/>
+          <w:sz w:val="21"/>
+          <w:szCs w:val="21"/>
+          <w:lang w:eastAsia="pt-BR"/>
+        </w:rPr>
+        <w:t>props</w:t>
+      </w:r>
+      <w:proofErr w:type="spellEnd"/>
+      <w:r>
+        <w:rPr>
+          <w:rFonts w:ascii="Consolas" w:eastAsia="Times New Roman" w:hAnsi="Consolas" w:cs="Times New Roman"/>
+          <w:color w:val="F286C4"/>
+          <w:sz w:val="21"/>
+          <w:szCs w:val="21"/>
+          <w:lang w:eastAsia="pt-BR"/>
+        </w:rPr>
+        <w:t>:</w:t>
+      </w:r>
+      <w:r>
+        <w:rPr>
+          <w:rFonts w:ascii="Consolas" w:eastAsia="Times New Roman" w:hAnsi="Consolas" w:cs="Times New Roman"/>
+          <w:color w:val="F6F6F4"/>
+          <w:sz w:val="21"/>
+          <w:szCs w:val="21"/>
+          <w:lang w:eastAsia="pt-BR"/>
+        </w:rPr>
+        <w:t>{</w:t>
+      </w:r>
+    </w:p>
+    <w:p>
+      <w:pPr>
+        <w:pStyle w:val="PargrafodaLista"/>
+        <w:numPr>
+          <w:ilvl w:val="0"/>
+          <w:numId w:val="1"/>
+        </w:numPr>
+        <w:shd w:val="clear" w:color="auto" w:fill="282A36"/>
+        <w:spacing w:after="0" w:line="285" w:lineRule="atLeast"/>
+        <w:rPr>
+          <w:rFonts w:ascii="Consolas" w:eastAsia="Times New Roman" w:hAnsi="Consolas" w:cs="Times New Roman"/>
+          <w:color w:val="F6F6F4"/>
+          <w:sz w:val="21"/>
+          <w:szCs w:val="21"/>
+          <w:lang w:eastAsia="pt-BR"/>
+        </w:rPr>
+      </w:pPr>
+      <w:r>
+        <w:rPr>
+          <w:rFonts w:ascii="Consolas" w:eastAsia="Times New Roman" w:hAnsi="Consolas" w:cs="Times New Roman"/>
+          <w:color w:val="F6F6F4"/>
+          <w:sz w:val="21"/>
+          <w:szCs w:val="21"/>
+          <w:lang w:eastAsia="pt-BR"/>
+        </w:rPr>
+        <w:t>        nome</w:t>
+      </w:r>
+      <w:r>
+        <w:rPr>
+          <w:rFonts w:ascii="Consolas" w:eastAsia="Times New Roman" w:hAnsi="Consolas" w:cs="Times New Roman"/>
+          <w:color w:val="F286C4"/>
+          <w:sz w:val="21"/>
+          <w:szCs w:val="21"/>
+          <w:lang w:eastAsia="pt-BR"/>
+        </w:rPr>
+        <w:t>:</w:t>
+      </w:r>
+      <w:r>
+        <w:rPr>
+          <w:rFonts w:ascii="Consolas" w:eastAsia="Times New Roman" w:hAnsi="Consolas" w:cs="Times New Roman"/>
+          <w:color w:val="F6F6F4"/>
+          <w:sz w:val="21"/>
+          <w:szCs w:val="21"/>
+          <w:lang w:eastAsia="pt-BR"/>
+        </w:rPr>
+        <w:t>{</w:t>
+      </w:r>
+    </w:p>
+    <w:p>
+      <w:pPr>
+        <w:pStyle w:val="PargrafodaLista"/>
+        <w:numPr>
+          <w:ilvl w:val="0"/>
+          <w:numId w:val="1"/>
+        </w:numPr>
+        <w:shd w:val="clear" w:color="auto" w:fill="282A36"/>
+        <w:spacing w:after="0" w:line="285" w:lineRule="atLeast"/>
+        <w:rPr>
+          <w:rFonts w:ascii="Consolas" w:eastAsia="Times New Roman" w:hAnsi="Consolas" w:cs="Times New Roman"/>
+          <w:color w:val="F6F6F4"/>
+          <w:sz w:val="21"/>
+          <w:szCs w:val="21"/>
+          <w:lang w:eastAsia="pt-BR"/>
+        </w:rPr>
+      </w:pPr>
+      <w:r>
+        <w:rPr>
+          <w:rFonts w:ascii="Consolas" w:eastAsia="Times New Roman" w:hAnsi="Consolas" w:cs="Times New Roman"/>
+          <w:color w:val="F6F6F4"/>
+          <w:sz w:val="21"/>
+          <w:szCs w:val="21"/>
+          <w:lang w:eastAsia="pt-BR"/>
+        </w:rPr>
+        <w:t xml:space="preserve">            </w:t>
+      </w:r>
+      <w:proofErr w:type="spellStart"/>
+      <w:r>
+        <w:rPr>
+          <w:rFonts w:ascii="Consolas" w:eastAsia="Times New Roman" w:hAnsi="Consolas" w:cs="Times New Roman"/>
+          <w:color w:val="97E1F1"/>
+          <w:sz w:val="21"/>
+          <w:szCs w:val="21"/>
+          <w:lang w:eastAsia="pt-BR"/>
+        </w:rPr>
+        <w:t>type</w:t>
+      </w:r>
+      <w:proofErr w:type="spellEnd"/>
+      <w:r>
+        <w:rPr>
+          <w:rFonts w:ascii="Consolas" w:eastAsia="Times New Roman" w:hAnsi="Consolas" w:cs="Times New Roman"/>
+          <w:color w:val="F286C4"/>
+          <w:sz w:val="21"/>
+          <w:szCs w:val="21"/>
+          <w:lang w:eastAsia="pt-BR"/>
+        </w:rPr>
+        <w:t>:</w:t>
+      </w:r>
+      <w:r>
+        <w:rPr>
+          <w:rFonts w:ascii="Consolas" w:eastAsia="Times New Roman" w:hAnsi="Consolas" w:cs="Times New Roman"/>
+          <w:color w:val="F6F6F4"/>
+          <w:sz w:val="21"/>
+          <w:szCs w:val="21"/>
+          <w:lang w:eastAsia="pt-BR"/>
+        </w:rPr>
+        <w:t xml:space="preserve"> </w:t>
+      </w:r>
+      <w:proofErr w:type="spellStart"/>
+      <w:r>
+        <w:rPr>
+          <w:rFonts w:ascii="Consolas" w:eastAsia="Times New Roman" w:hAnsi="Consolas" w:cs="Times New Roman"/>
+          <w:i/>
+          <w:iCs/>
+          <w:color w:val="97E1F1"/>
+          <w:sz w:val="21"/>
+          <w:szCs w:val="21"/>
+          <w:lang w:eastAsia="pt-BR"/>
+        </w:rPr>
+        <w:t>String</w:t>
+      </w:r>
+      <w:proofErr w:type="spellEnd"/>
+      <w:r>
+        <w:rPr>
+          <w:rFonts w:ascii="Consolas" w:eastAsia="Times New Roman" w:hAnsi="Consolas" w:cs="Times New Roman"/>
+          <w:color w:val="F6F6F4"/>
+          <w:sz w:val="21"/>
+          <w:szCs w:val="21"/>
+          <w:lang w:eastAsia="pt-BR"/>
+        </w:rPr>
+        <w:t>,</w:t>
+      </w:r>
+    </w:p>
+    <w:p>
+      <w:pPr>
+        <w:pStyle w:val="PargrafodaLista"/>
+        <w:numPr>
+          <w:ilvl w:val="0"/>
+          <w:numId w:val="1"/>
+        </w:numPr>
+        <w:shd w:val="clear" w:color="auto" w:fill="282A36"/>
+        <w:spacing w:after="0" w:line="285" w:lineRule="atLeast"/>
+        <w:rPr>
+          <w:rFonts w:ascii="Consolas" w:eastAsia="Times New Roman" w:hAnsi="Consolas" w:cs="Times New Roman"/>
+          <w:color w:val="F6F6F4"/>
+          <w:sz w:val="21"/>
+          <w:szCs w:val="21"/>
+          <w:lang w:eastAsia="pt-BR"/>
+        </w:rPr>
+      </w:pPr>
+      <w:r>
+        <w:rPr>
+          <w:rFonts w:ascii="Consolas" w:eastAsia="Times New Roman" w:hAnsi="Consolas" w:cs="Times New Roman"/>
+          <w:color w:val="F6F6F4"/>
+          <w:sz w:val="21"/>
+          <w:szCs w:val="21"/>
+          <w:lang w:eastAsia="pt-BR"/>
+        </w:rPr>
+        <w:t>           </w:t>
+      </w:r>
+      <w:r>
+        <w:rPr>
+          <w:rFonts w:ascii="Consolas" w:eastAsia="Times New Roman" w:hAnsi="Consolas" w:cs="Times New Roman"/>
+          <w:color w:val="7B7F8B"/>
+          <w:sz w:val="21"/>
+          <w:szCs w:val="21"/>
+          <w:lang w:eastAsia="pt-BR"/>
+        </w:rPr>
+        <w:t>//</w:t>
+      </w:r>
+      <w:proofErr w:type="spellStart"/>
+      <w:r>
+        <w:rPr>
+          <w:rFonts w:ascii="Consolas" w:eastAsia="Times New Roman" w:hAnsi="Consolas" w:cs="Times New Roman"/>
+          <w:color w:val="7B7F8B"/>
+          <w:sz w:val="21"/>
+          <w:szCs w:val="21"/>
+          <w:lang w:eastAsia="pt-BR"/>
+        </w:rPr>
+        <w:t>required</w:t>
+      </w:r>
+      <w:proofErr w:type="spellEnd"/>
+      <w:r>
+        <w:rPr>
+          <w:rFonts w:ascii="Consolas" w:eastAsia="Times New Roman" w:hAnsi="Consolas" w:cs="Times New Roman"/>
+          <w:color w:val="7B7F8B"/>
+          <w:sz w:val="21"/>
+          <w:szCs w:val="21"/>
+          <w:lang w:eastAsia="pt-BR"/>
+        </w:rPr>
+        <w:t xml:space="preserve">: </w:t>
+      </w:r>
+      <w:proofErr w:type="spellStart"/>
+      <w:r>
+        <w:rPr>
+          <w:rFonts w:ascii="Consolas" w:eastAsia="Times New Roman" w:hAnsi="Consolas" w:cs="Times New Roman"/>
+          <w:color w:val="7B7F8B"/>
+          <w:sz w:val="21"/>
+          <w:szCs w:val="21"/>
+          <w:lang w:eastAsia="pt-BR"/>
+        </w:rPr>
+        <w:t>true</w:t>
+      </w:r>
+      <w:proofErr w:type="spellEnd"/>
+    </w:p>
+    <w:p>
+      <w:pPr>
+        <w:pStyle w:val="PargrafodaLista"/>
+        <w:numPr>
+          <w:ilvl w:val="0"/>
+          <w:numId w:val="1"/>
+        </w:numPr>
+        <w:shd w:val="clear" w:color="auto" w:fill="282A36"/>
+        <w:spacing w:after="0" w:line="285" w:lineRule="atLeast"/>
+        <w:rPr>
+          <w:rFonts w:ascii="Consolas" w:eastAsia="Times New Roman" w:hAnsi="Consolas" w:cs="Times New Roman"/>
+          <w:color w:val="F6F6F4"/>
+          <w:sz w:val="21"/>
+          <w:szCs w:val="21"/>
+          <w:lang w:eastAsia="pt-BR"/>
+        </w:rPr>
+      </w:pPr>
+      <w:r>
+        <w:rPr>
+          <w:rFonts w:ascii="Consolas" w:eastAsia="Times New Roman" w:hAnsi="Consolas" w:cs="Times New Roman"/>
+          <w:color w:val="F6F6F4"/>
+          <w:sz w:val="21"/>
+          <w:szCs w:val="21"/>
+          <w:lang w:eastAsia="pt-BR"/>
+        </w:rPr>
+        <w:t xml:space="preserve">        </w:t>
+      </w:r>
+      <w:r>
+        <w:rPr>
+          <w:rFonts w:ascii="Consolas" w:eastAsia="Times New Roman" w:hAnsi="Consolas" w:cs="Times New Roman"/>
+          <w:color w:val="7B7F8B"/>
+          <w:sz w:val="21"/>
+          <w:szCs w:val="21"/>
+          <w:lang w:eastAsia="pt-BR"/>
+        </w:rPr>
+        <w:t>//   default: 'Anônimo'</w:t>
+      </w:r>
+    </w:p>
+    <w:p>
+      <w:pPr>
+        <w:pStyle w:val="PargrafodaLista"/>
+        <w:numPr>
+          <w:ilvl w:val="0"/>
+          <w:numId w:val="1"/>
+        </w:numPr>
+        <w:shd w:val="clear" w:color="auto" w:fill="282A36"/>
+        <w:spacing w:after="0" w:line="285" w:lineRule="atLeast"/>
+        <w:rPr>
+          <w:rFonts w:ascii="Consolas" w:eastAsia="Times New Roman" w:hAnsi="Consolas" w:cs="Times New Roman"/>
+          <w:color w:val="F6F6F4"/>
+          <w:sz w:val="21"/>
+          <w:szCs w:val="21"/>
+          <w:lang w:eastAsia="pt-BR"/>
+        </w:rPr>
+      </w:pPr>
+      <w:r>
+        <w:rPr>
+          <w:rFonts w:ascii="Consolas" w:eastAsia="Times New Roman" w:hAnsi="Consolas" w:cs="Times New Roman"/>
+          <w:color w:val="F6F6F4"/>
+          <w:sz w:val="21"/>
+          <w:szCs w:val="21"/>
+          <w:lang w:eastAsia="pt-BR"/>
+        </w:rPr>
+        <w:t>             </w:t>
+      </w:r>
+      <w:r>
+        <w:rPr>
+          <w:rFonts w:ascii="Consolas" w:eastAsia="Times New Roman" w:hAnsi="Consolas" w:cs="Times New Roman"/>
+          <w:color w:val="62E884"/>
+          <w:sz w:val="21"/>
+          <w:szCs w:val="21"/>
+          <w:lang w:eastAsia="pt-BR"/>
+        </w:rPr>
+        <w:t>default</w:t>
+      </w:r>
+      <w:r>
+        <w:rPr>
+          <w:rFonts w:ascii="Consolas" w:eastAsia="Times New Roman" w:hAnsi="Consolas" w:cs="Times New Roman"/>
+          <w:color w:val="F286C4"/>
+          <w:sz w:val="21"/>
+          <w:szCs w:val="21"/>
+          <w:lang w:eastAsia="pt-BR"/>
+        </w:rPr>
+        <w:t>:</w:t>
+      </w:r>
+      <w:r>
+        <w:rPr>
+          <w:rFonts w:ascii="Consolas" w:eastAsia="Times New Roman" w:hAnsi="Consolas" w:cs="Times New Roman"/>
+          <w:color w:val="F6F6F4"/>
+          <w:sz w:val="21"/>
+          <w:szCs w:val="21"/>
+          <w:lang w:eastAsia="pt-BR"/>
+        </w:rPr>
+        <w:t xml:space="preserve"> </w:t>
+      </w:r>
+      <w:proofErr w:type="spellStart"/>
+      <w:r>
+        <w:rPr>
+          <w:rFonts w:ascii="Consolas" w:eastAsia="Times New Roman" w:hAnsi="Consolas" w:cs="Times New Roman"/>
+          <w:color w:val="F286C4"/>
+          <w:sz w:val="21"/>
+          <w:szCs w:val="21"/>
+          <w:lang w:eastAsia="pt-BR"/>
+        </w:rPr>
+        <w:t>function</w:t>
+      </w:r>
+      <w:proofErr w:type="spellEnd"/>
+      <w:r>
+        <w:rPr>
+          <w:rFonts w:ascii="Consolas" w:eastAsia="Times New Roman" w:hAnsi="Consolas" w:cs="Times New Roman"/>
+          <w:color w:val="F6F6F4"/>
+          <w:sz w:val="21"/>
+          <w:szCs w:val="21"/>
+          <w:lang w:eastAsia="pt-BR"/>
+        </w:rPr>
+        <w:t>(){</w:t>
+      </w:r>
+    </w:p>
+    <w:p>
+      <w:pPr>
+        <w:pStyle w:val="PargrafodaLista"/>
+        <w:numPr>
+          <w:ilvl w:val="0"/>
+          <w:numId w:val="1"/>
+        </w:numPr>
+        <w:shd w:val="clear" w:color="auto" w:fill="282A36"/>
+        <w:spacing w:after="0" w:line="285" w:lineRule="atLeast"/>
+        <w:rPr>
+          <w:rFonts w:ascii="Consolas" w:eastAsia="Times New Roman" w:hAnsi="Consolas" w:cs="Times New Roman"/>
+          <w:color w:val="F6F6F4"/>
+          <w:sz w:val="21"/>
+          <w:szCs w:val="21"/>
+          <w:lang w:eastAsia="pt-BR"/>
+        </w:rPr>
+      </w:pPr>
+      <w:r>
+        <w:rPr>
+          <w:rFonts w:ascii="Consolas" w:eastAsia="Times New Roman" w:hAnsi="Consolas" w:cs="Times New Roman"/>
+          <w:color w:val="F6F6F4"/>
+          <w:sz w:val="21"/>
+          <w:szCs w:val="21"/>
+          <w:lang w:eastAsia="pt-BR"/>
+        </w:rPr>
+        <w:t>                 </w:t>
+      </w:r>
+      <w:proofErr w:type="spellStart"/>
+      <w:r>
+        <w:rPr>
+          <w:rFonts w:ascii="Consolas" w:eastAsia="Times New Roman" w:hAnsi="Consolas" w:cs="Times New Roman"/>
+          <w:color w:val="F286C4"/>
+          <w:sz w:val="21"/>
+          <w:szCs w:val="21"/>
+          <w:lang w:eastAsia="pt-BR"/>
+        </w:rPr>
+        <w:t>return</w:t>
+      </w:r>
+      <w:proofErr w:type="spellEnd"/>
+      <w:r>
+        <w:rPr>
+          <w:rFonts w:ascii="Consolas" w:eastAsia="Times New Roman" w:hAnsi="Consolas" w:cs="Times New Roman"/>
+          <w:color w:val="F6F6F4"/>
+          <w:sz w:val="21"/>
+          <w:szCs w:val="21"/>
+          <w:lang w:eastAsia="pt-BR"/>
+        </w:rPr>
+        <w:t xml:space="preserve"> </w:t>
+      </w:r>
+      <w:proofErr w:type="spellStart"/>
+      <w:r>
+        <w:rPr>
+          <w:rFonts w:ascii="Consolas" w:eastAsia="Times New Roman" w:hAnsi="Consolas" w:cs="Times New Roman"/>
+          <w:i/>
+          <w:iCs/>
+          <w:color w:val="97E1F1"/>
+          <w:sz w:val="21"/>
+          <w:szCs w:val="21"/>
+          <w:lang w:eastAsia="pt-BR"/>
+        </w:rPr>
+        <w:t>Array</w:t>
+      </w:r>
+      <w:proofErr w:type="spellEnd"/>
+      <w:r>
+        <w:rPr>
+          <w:rFonts w:ascii="Consolas" w:eastAsia="Times New Roman" w:hAnsi="Consolas" w:cs="Times New Roman"/>
+          <w:color w:val="F6F6F4"/>
+          <w:sz w:val="21"/>
+          <w:szCs w:val="21"/>
+          <w:lang w:eastAsia="pt-BR"/>
+        </w:rPr>
+        <w:t>(</w:t>
+      </w:r>
+      <w:r>
+        <w:rPr>
+          <w:rFonts w:ascii="Consolas" w:eastAsia="Times New Roman" w:hAnsi="Consolas" w:cs="Times New Roman"/>
+          <w:color w:val="BF9EEE"/>
+          <w:sz w:val="21"/>
+          <w:szCs w:val="21"/>
+          <w:lang w:eastAsia="pt-BR"/>
+        </w:rPr>
+        <w:t>10</w:t>
+      </w:r>
+      <w:r>
+        <w:rPr>
+          <w:rFonts w:ascii="Consolas" w:eastAsia="Times New Roman" w:hAnsi="Consolas" w:cs="Times New Roman"/>
+          <w:color w:val="F6F6F4"/>
+          <w:sz w:val="21"/>
+          <w:szCs w:val="21"/>
+          <w:lang w:eastAsia="pt-BR"/>
+        </w:rPr>
+        <w:t>).</w:t>
+      </w:r>
+      <w:proofErr w:type="spellStart"/>
+      <w:r>
+        <w:rPr>
+          <w:rFonts w:ascii="Consolas" w:eastAsia="Times New Roman" w:hAnsi="Consolas" w:cs="Times New Roman"/>
+          <w:color w:val="62E884"/>
+          <w:sz w:val="21"/>
+          <w:szCs w:val="21"/>
+          <w:lang w:eastAsia="pt-BR"/>
+        </w:rPr>
+        <w:t>fill</w:t>
+      </w:r>
+      <w:proofErr w:type="spellEnd"/>
+      <w:r>
+        <w:rPr>
+          <w:rFonts w:ascii="Consolas" w:eastAsia="Times New Roman" w:hAnsi="Consolas" w:cs="Times New Roman"/>
+          <w:color w:val="F6F6F4"/>
+          <w:sz w:val="21"/>
+          <w:szCs w:val="21"/>
+          <w:lang w:eastAsia="pt-BR"/>
+        </w:rPr>
+        <w:t>(</w:t>
+      </w:r>
+      <w:r>
+        <w:rPr>
+          <w:rFonts w:ascii="Consolas" w:eastAsia="Times New Roman" w:hAnsi="Consolas" w:cs="Times New Roman"/>
+          <w:color w:val="BF9EEE"/>
+          <w:sz w:val="21"/>
+          <w:szCs w:val="21"/>
+          <w:lang w:eastAsia="pt-BR"/>
+        </w:rPr>
+        <w:t>0</w:t>
+      </w:r>
+      <w:r>
+        <w:rPr>
+          <w:rFonts w:ascii="Consolas" w:eastAsia="Times New Roman" w:hAnsi="Consolas" w:cs="Times New Roman"/>
+          <w:color w:val="F6F6F4"/>
+          <w:sz w:val="21"/>
+          <w:szCs w:val="21"/>
+          <w:lang w:eastAsia="pt-BR"/>
+        </w:rPr>
+        <w:t>).</w:t>
+      </w:r>
+      <w:proofErr w:type="spellStart"/>
+      <w:r>
+        <w:rPr>
+          <w:rFonts w:ascii="Consolas" w:eastAsia="Times New Roman" w:hAnsi="Consolas" w:cs="Times New Roman"/>
+          <w:color w:val="62E884"/>
+          <w:sz w:val="21"/>
+          <w:szCs w:val="21"/>
+          <w:lang w:eastAsia="pt-BR"/>
+        </w:rPr>
+        <w:t>join</w:t>
+      </w:r>
+      <w:proofErr w:type="spellEnd"/>
+      <w:r>
+        <w:rPr>
+          <w:rFonts w:ascii="Consolas" w:eastAsia="Times New Roman" w:hAnsi="Consolas" w:cs="Times New Roman"/>
+          <w:color w:val="F6F6F4"/>
+          <w:sz w:val="21"/>
+          <w:szCs w:val="21"/>
+          <w:lang w:eastAsia="pt-BR"/>
+        </w:rPr>
+        <w:t>(</w:t>
+      </w:r>
+      <w:r>
+        <w:rPr>
+          <w:rFonts w:ascii="Consolas" w:eastAsia="Times New Roman" w:hAnsi="Consolas" w:cs="Times New Roman"/>
+          <w:color w:val="DEE492"/>
+          <w:sz w:val="21"/>
+          <w:szCs w:val="21"/>
+          <w:lang w:eastAsia="pt-BR"/>
+        </w:rPr>
+        <w:t>'</w:t>
+      </w:r>
+      <w:r>
+        <w:rPr>
+          <w:rFonts w:ascii="Consolas" w:eastAsia="Times New Roman" w:hAnsi="Consolas" w:cs="Times New Roman"/>
+          <w:color w:val="E7EE98"/>
+          <w:sz w:val="21"/>
+          <w:szCs w:val="21"/>
+          <w:lang w:eastAsia="pt-BR"/>
+        </w:rPr>
+        <w:t>,</w:t>
+      </w:r>
+      <w:r>
+        <w:rPr>
+          <w:rFonts w:ascii="Consolas" w:eastAsia="Times New Roman" w:hAnsi="Consolas" w:cs="Times New Roman"/>
+          <w:color w:val="DEE492"/>
+          <w:sz w:val="21"/>
+          <w:szCs w:val="21"/>
+          <w:lang w:eastAsia="pt-BR"/>
+        </w:rPr>
+        <w:t>'</w:t>
+      </w:r>
+      <w:r>
+        <w:rPr>
+          <w:rFonts w:ascii="Consolas" w:eastAsia="Times New Roman" w:hAnsi="Consolas" w:cs="Times New Roman"/>
+          <w:color w:val="F6F6F4"/>
+          <w:sz w:val="21"/>
+          <w:szCs w:val="21"/>
+          <w:lang w:eastAsia="pt-BR"/>
+        </w:rPr>
+        <w:t>)</w:t>
+      </w:r>
+    </w:p>
+    <w:p>
+      <w:pPr>
+        <w:pStyle w:val="PargrafodaLista"/>
+        <w:numPr>
+          <w:ilvl w:val="0"/>
+          <w:numId w:val="1"/>
+        </w:numPr>
+        <w:shd w:val="clear" w:color="auto" w:fill="282A36"/>
+        <w:spacing w:after="0" w:line="285" w:lineRule="atLeast"/>
+        <w:rPr>
+          <w:rFonts w:ascii="Consolas" w:eastAsia="Times New Roman" w:hAnsi="Consolas" w:cs="Times New Roman"/>
+          <w:color w:val="F6F6F4"/>
+          <w:sz w:val="21"/>
+          <w:szCs w:val="21"/>
+          <w:lang w:eastAsia="pt-BR"/>
+        </w:rPr>
+      </w:pPr>
+      <w:r>
+        <w:rPr>
+          <w:rFonts w:ascii="Consolas" w:eastAsia="Times New Roman" w:hAnsi="Consolas" w:cs="Times New Roman"/>
+          <w:color w:val="F6F6F4"/>
+          <w:sz w:val="21"/>
+          <w:szCs w:val="21"/>
+          <w:lang w:eastAsia="pt-BR"/>
+        </w:rPr>
+        <w:t>             }</w:t>
+      </w:r>
+    </w:p>
+    <w:p>
+      <w:pPr>
+        <w:pStyle w:val="PargrafodaLista"/>
+        <w:numPr>
+          <w:ilvl w:val="0"/>
+          <w:numId w:val="1"/>
+        </w:numPr>
+        <w:shd w:val="clear" w:color="auto" w:fill="282A36"/>
+        <w:spacing w:after="0" w:line="285" w:lineRule="atLeast"/>
+        <w:rPr>
+          <w:rFonts w:ascii="Consolas" w:eastAsia="Times New Roman" w:hAnsi="Consolas" w:cs="Times New Roman"/>
+          <w:color w:val="F6F6F4"/>
+          <w:sz w:val="21"/>
+          <w:szCs w:val="21"/>
+          <w:lang w:eastAsia="pt-BR"/>
+        </w:rPr>
+      </w:pPr>
+      <w:r>
+        <w:rPr>
+          <w:rFonts w:ascii="Consolas" w:eastAsia="Times New Roman" w:hAnsi="Consolas" w:cs="Times New Roman"/>
+          <w:color w:val="F6F6F4"/>
+          <w:sz w:val="21"/>
+          <w:szCs w:val="21"/>
+          <w:lang w:eastAsia="pt-BR"/>
+        </w:rPr>
+        <w:t>        }</w:t>
+      </w:r>
+    </w:p>
+    <w:p>
+      <w:pPr>
+        <w:pStyle w:val="PargrafodaLista"/>
+        <w:numPr>
+          <w:ilvl w:val="0"/>
+          <w:numId w:val="1"/>
+        </w:numPr>
+        <w:shd w:val="clear" w:color="auto" w:fill="282A36"/>
+        <w:spacing w:after="0" w:line="285" w:lineRule="atLeast"/>
+        <w:rPr>
+          <w:rFonts w:ascii="Consolas" w:eastAsia="Times New Roman" w:hAnsi="Consolas" w:cs="Times New Roman"/>
+          <w:color w:val="F6F6F4"/>
+          <w:sz w:val="21"/>
+          <w:szCs w:val="21"/>
+          <w:lang w:eastAsia="pt-BR"/>
+        </w:rPr>
+      </w:pPr>
+      <w:r>
+        <w:rPr>
+          <w:rFonts w:ascii="Consolas" w:eastAsia="Times New Roman" w:hAnsi="Consolas" w:cs="Times New Roman"/>
+          <w:color w:val="F6F6F4"/>
+          <w:sz w:val="21"/>
+          <w:szCs w:val="21"/>
+          <w:lang w:eastAsia="pt-BR"/>
+        </w:rPr>
+        <w:t xml:space="preserve">        </w:t>
+      </w:r>
+      <w:r>
+        <w:rPr>
+          <w:rFonts w:ascii="Consolas" w:eastAsia="Times New Roman" w:hAnsi="Consolas" w:cs="Times New Roman"/>
+          <w:color w:val="7B7F8B"/>
+          <w:sz w:val="21"/>
+          <w:szCs w:val="21"/>
+          <w:lang w:eastAsia="pt-BR"/>
+        </w:rPr>
+        <w:t xml:space="preserve">// nome: </w:t>
+      </w:r>
+      <w:proofErr w:type="spellStart"/>
+      <w:r>
+        <w:rPr>
+          <w:rFonts w:ascii="Consolas" w:eastAsia="Times New Roman" w:hAnsi="Consolas" w:cs="Times New Roman"/>
+          <w:color w:val="7B7F8B"/>
+          <w:sz w:val="21"/>
+          <w:szCs w:val="21"/>
+          <w:lang w:eastAsia="pt-BR"/>
+        </w:rPr>
+        <w:t>String</w:t>
+      </w:r>
+      <w:proofErr w:type="spellEnd"/>
+    </w:p>
+    <w:p>
+      <w:pPr>
+        <w:pStyle w:val="PargrafodaLista"/>
+        <w:numPr>
+          <w:ilvl w:val="0"/>
+          <w:numId w:val="1"/>
+        </w:numPr>
+        <w:shd w:val="clear" w:color="auto" w:fill="282A36"/>
+        <w:spacing w:after="0" w:line="285" w:lineRule="atLeast"/>
+        <w:rPr>
+          <w:rFonts w:ascii="Consolas" w:eastAsia="Times New Roman" w:hAnsi="Consolas" w:cs="Times New Roman"/>
+          <w:color w:val="F6F6F4"/>
+          <w:sz w:val="21"/>
+          <w:szCs w:val="21"/>
+          <w:lang w:eastAsia="pt-BR"/>
+        </w:rPr>
+      </w:pPr>
+      <w:r>
+        <w:rPr>
+          <w:rFonts w:ascii="Consolas" w:eastAsia="Times New Roman" w:hAnsi="Consolas" w:cs="Times New Roman"/>
+          <w:color w:val="F6F6F4"/>
+          <w:sz w:val="21"/>
+          <w:szCs w:val="21"/>
+          <w:lang w:eastAsia="pt-BR"/>
+        </w:rPr>
+        <w:t>    }</w:t>
+      </w:r>
+    </w:p>
+    <w:p>
+      <w:pPr>
+        <w:pStyle w:val="PargrafodaLista"/>
+        <w:numPr>
+          <w:ilvl w:val="0"/>
+          <w:numId w:val="1"/>
+        </w:numPr>
+        <w:jc w:val="both"/>
+        <w:rPr>
+          <w:rFonts w:ascii="Consolas" w:hAnsi="Consolas"/>
+        </w:rPr>
+      </w:pPr>
+      <w:r>
+        <w:rPr>
+          <w:rFonts w:ascii="Consolas" w:hAnsi="Consolas"/>
+        </w:rPr>
+        <w:t xml:space="preserve">Agora vamos </w:t>
+      </w:r>
+      <w:r>
+        <w:rPr>
+          <w:rFonts w:ascii="Consolas" w:hAnsi="Consolas"/>
+        </w:rPr>
+        <w:t>comentar</w:t>
+      </w:r>
+      <w:r>
+        <w:rPr>
+          <w:rFonts w:ascii="Consolas" w:hAnsi="Consolas"/>
+        </w:rPr>
+        <w:t xml:space="preserve"> a </w:t>
+      </w:r>
+      <w:r>
+        <w:rPr>
+          <w:rFonts w:ascii="Consolas" w:hAnsi="Consolas"/>
+        </w:rPr>
+        <w:t>declaração</w:t>
+      </w:r>
+      <w:r>
+        <w:rPr>
+          <w:rFonts w:ascii="Consolas" w:hAnsi="Consolas"/>
+        </w:rPr>
+        <w:t xml:space="preserve"> da variável nome </w:t>
+      </w:r>
+      <w:r>
+        <w:rPr>
+          <w:rFonts w:ascii="Consolas" w:hAnsi="Consolas"/>
+        </w:rPr>
+        <w:t xml:space="preserve">do </w:t>
+      </w:r>
+      <w:proofErr w:type="spellStart"/>
+      <w:r>
+        <w:rPr>
+          <w:rFonts w:ascii="Consolas" w:hAnsi="Consolas"/>
+        </w:rPr>
+        <w:t>template</w:t>
+      </w:r>
+      <w:proofErr w:type="spellEnd"/>
+      <w:r>
+        <w:rPr>
+          <w:rFonts w:ascii="Consolas" w:hAnsi="Consolas"/>
+        </w:rPr>
+        <w:t xml:space="preserve"> </w:t>
+      </w:r>
+      <w:proofErr w:type="spellStart"/>
+      <w:r>
+        <w:rPr>
+          <w:rFonts w:ascii="Consolas" w:hAnsi="Consolas"/>
+        </w:rPr>
+        <w:t>UsuarioInfo</w:t>
+      </w:r>
+      <w:proofErr w:type="spellEnd"/>
+      <w:r>
+        <w:rPr>
+          <w:rFonts w:ascii="Consolas" w:hAnsi="Consolas"/>
+        </w:rPr>
+        <w:t xml:space="preserve"> do componente </w:t>
+      </w:r>
+      <w:proofErr w:type="spellStart"/>
+      <w:r>
+        <w:rPr>
+          <w:rFonts w:ascii="Consolas" w:hAnsi="Consolas"/>
+        </w:rPr>
+        <w:t>Usuario</w:t>
+      </w:r>
+      <w:proofErr w:type="spellEnd"/>
+      <w:r>
+        <w:rPr>
+          <w:rFonts w:ascii="Consolas" w:hAnsi="Consolas"/>
+        </w:rPr>
+        <w:t>.</w:t>
+      </w:r>
+      <w:r>
+        <w:rPr>
+          <w:rFonts w:ascii="Consolas" w:hAnsi="Consolas"/>
+        </w:rPr>
+        <w:t xml:space="preserve"> </w:t>
+      </w:r>
+    </w:p>
+    <w:p>
+      <w:pPr>
+        <w:pStyle w:val="PargrafodaLista"/>
+        <w:numPr>
+          <w:ilvl w:val="0"/>
+          <w:numId w:val="1"/>
+        </w:numPr>
+        <w:shd w:val="clear" w:color="auto" w:fill="282A36"/>
+        <w:spacing w:after="0" w:line="285" w:lineRule="atLeast"/>
+        <w:rPr>
+          <w:rFonts w:ascii="Consolas" w:eastAsia="Times New Roman" w:hAnsi="Consolas" w:cs="Times New Roman"/>
+          <w:color w:val="F6F6F4"/>
+          <w:sz w:val="21"/>
+          <w:szCs w:val="21"/>
+          <w:lang w:eastAsia="pt-BR"/>
+        </w:rPr>
+      </w:pPr>
+      <w:r>
+        <w:rPr>
+          <w:rFonts w:ascii="Consolas" w:eastAsia="Times New Roman" w:hAnsi="Consolas" w:cs="Times New Roman"/>
+          <w:color w:val="F6F6F4"/>
+          <w:sz w:val="21"/>
+          <w:szCs w:val="21"/>
+          <w:lang w:eastAsia="pt-BR"/>
+        </w:rPr>
+        <w:t>&lt;</w:t>
+      </w:r>
+      <w:proofErr w:type="spellStart"/>
+      <w:r>
+        <w:rPr>
+          <w:rFonts w:ascii="Consolas" w:eastAsia="Times New Roman" w:hAnsi="Consolas" w:cs="Times New Roman"/>
+          <w:color w:val="F286C4"/>
+          <w:sz w:val="21"/>
+          <w:szCs w:val="21"/>
+          <w:lang w:eastAsia="pt-BR"/>
+        </w:rPr>
+        <w:t>div</w:t>
+      </w:r>
+      <w:proofErr w:type="spellEnd"/>
+      <w:r>
+        <w:rPr>
+          <w:rFonts w:ascii="Consolas" w:eastAsia="Times New Roman" w:hAnsi="Consolas" w:cs="Times New Roman"/>
+          <w:color w:val="F6F6F4"/>
+          <w:sz w:val="21"/>
+          <w:szCs w:val="21"/>
+          <w:lang w:eastAsia="pt-BR"/>
+        </w:rPr>
+        <w:t xml:space="preserve"> </w:t>
+      </w:r>
+      <w:proofErr w:type="spellStart"/>
+      <w:r>
+        <w:rPr>
+          <w:rFonts w:ascii="Consolas" w:eastAsia="Times New Roman" w:hAnsi="Consolas" w:cs="Times New Roman"/>
+          <w:i/>
+          <w:iCs/>
+          <w:color w:val="62E884"/>
+          <w:sz w:val="21"/>
+          <w:szCs w:val="21"/>
+          <w:lang w:eastAsia="pt-BR"/>
+        </w:rPr>
+        <w:t>class</w:t>
+      </w:r>
+      <w:proofErr w:type="spellEnd"/>
+      <w:r>
+        <w:rPr>
+          <w:rFonts w:ascii="Consolas" w:eastAsia="Times New Roman" w:hAnsi="Consolas" w:cs="Times New Roman"/>
+          <w:color w:val="F286C4"/>
+          <w:sz w:val="21"/>
+          <w:szCs w:val="21"/>
+          <w:lang w:eastAsia="pt-BR"/>
+        </w:rPr>
+        <w:t>=</w:t>
+      </w:r>
+      <w:r>
+        <w:rPr>
+          <w:rFonts w:ascii="Consolas" w:eastAsia="Times New Roman" w:hAnsi="Consolas" w:cs="Times New Roman"/>
+          <w:color w:val="DEE492"/>
+          <w:sz w:val="21"/>
+          <w:szCs w:val="21"/>
+          <w:lang w:eastAsia="pt-BR"/>
+        </w:rPr>
+        <w:t>"</w:t>
+      </w:r>
+      <w:r>
+        <w:rPr>
+          <w:rFonts w:ascii="Consolas" w:eastAsia="Times New Roman" w:hAnsi="Consolas" w:cs="Times New Roman"/>
+          <w:color w:val="E7EE98"/>
+          <w:sz w:val="21"/>
+          <w:szCs w:val="21"/>
+          <w:lang w:eastAsia="pt-BR"/>
+        </w:rPr>
+        <w:t>componentes</w:t>
+      </w:r>
+      <w:r>
+        <w:rPr>
+          <w:rFonts w:ascii="Consolas" w:eastAsia="Times New Roman" w:hAnsi="Consolas" w:cs="Times New Roman"/>
+          <w:color w:val="DEE492"/>
+          <w:sz w:val="21"/>
+          <w:szCs w:val="21"/>
+          <w:lang w:eastAsia="pt-BR"/>
+        </w:rPr>
+        <w:t>"</w:t>
+      </w:r>
+      <w:r>
+        <w:rPr>
+          <w:rFonts w:ascii="Consolas" w:eastAsia="Times New Roman" w:hAnsi="Consolas" w:cs="Times New Roman"/>
+          <w:color w:val="F6F6F4"/>
+          <w:sz w:val="21"/>
+          <w:szCs w:val="21"/>
+          <w:lang w:eastAsia="pt-BR"/>
+        </w:rPr>
+        <w:t>&gt;</w:t>
+      </w:r>
+    </w:p>
+    <w:p>
+      <w:pPr>
+        <w:pStyle w:val="PargrafodaLista"/>
+        <w:numPr>
+          <w:ilvl w:val="0"/>
+          <w:numId w:val="1"/>
+        </w:numPr>
+        <w:shd w:val="clear" w:color="auto" w:fill="282A36"/>
+        <w:spacing w:after="0" w:line="285" w:lineRule="atLeast"/>
+        <w:rPr>
+          <w:rFonts w:ascii="Consolas" w:eastAsia="Times New Roman" w:hAnsi="Consolas" w:cs="Times New Roman"/>
+          <w:color w:val="F6F6F4"/>
+          <w:sz w:val="21"/>
+          <w:szCs w:val="21"/>
+          <w:lang w:eastAsia="pt-BR"/>
+        </w:rPr>
+      </w:pPr>
+      <w:r>
+        <w:rPr>
+          <w:rFonts w:ascii="Consolas" w:eastAsia="Times New Roman" w:hAnsi="Consolas" w:cs="Times New Roman"/>
+          <w:color w:val="F6F6F4"/>
+          <w:sz w:val="21"/>
+          <w:szCs w:val="21"/>
+          <w:lang w:eastAsia="pt-BR"/>
+        </w:rPr>
+        <w:t xml:space="preserve">            </w:t>
+      </w:r>
+      <w:r>
+        <w:rPr>
+          <w:rFonts w:ascii="Consolas" w:eastAsia="Times New Roman" w:hAnsi="Consolas" w:cs="Times New Roman"/>
+          <w:color w:val="7B7F8B"/>
+          <w:sz w:val="21"/>
+          <w:szCs w:val="21"/>
+          <w:lang w:eastAsia="pt-BR"/>
+        </w:rPr>
+        <w:t>&lt;!-- &lt;</w:t>
+      </w:r>
+      <w:proofErr w:type="spellStart"/>
+      <w:r>
+        <w:rPr>
+          <w:rFonts w:ascii="Consolas" w:eastAsia="Times New Roman" w:hAnsi="Consolas" w:cs="Times New Roman"/>
+          <w:color w:val="7B7F8B"/>
+          <w:sz w:val="21"/>
+          <w:szCs w:val="21"/>
+          <w:lang w:eastAsia="pt-BR"/>
+        </w:rPr>
+        <w:t>UsuarioInfo</w:t>
+      </w:r>
+      <w:proofErr w:type="spellEnd"/>
+      <w:r>
+        <w:rPr>
+          <w:rFonts w:ascii="Consolas" w:eastAsia="Times New Roman" w:hAnsi="Consolas" w:cs="Times New Roman"/>
+          <w:color w:val="7B7F8B"/>
+          <w:sz w:val="21"/>
+          <w:szCs w:val="21"/>
+          <w:lang w:eastAsia="pt-BR"/>
+        </w:rPr>
+        <w:t xml:space="preserve"> </w:t>
+      </w:r>
+      <w:proofErr w:type="spellStart"/>
+      <w:r>
+        <w:rPr>
+          <w:rFonts w:ascii="Consolas" w:eastAsia="Times New Roman" w:hAnsi="Consolas" w:cs="Times New Roman"/>
+          <w:color w:val="7B7F8B"/>
+          <w:sz w:val="21"/>
+          <w:szCs w:val="21"/>
+          <w:lang w:eastAsia="pt-BR"/>
+        </w:rPr>
+        <w:t>v-bind:nome</w:t>
+      </w:r>
+      <w:proofErr w:type="spellEnd"/>
+      <w:r>
+        <w:rPr>
+          <w:rFonts w:ascii="Consolas" w:eastAsia="Times New Roman" w:hAnsi="Consolas" w:cs="Times New Roman"/>
+          <w:color w:val="7B7F8B"/>
+          <w:sz w:val="21"/>
+          <w:szCs w:val="21"/>
+          <w:lang w:eastAsia="pt-BR"/>
+        </w:rPr>
+        <w:t>="nome" /&gt; --&gt;</w:t>
+      </w:r>
+    </w:p>
+    <w:p>
+      <w:pPr>
+        <w:pStyle w:val="PargrafodaLista"/>
+        <w:numPr>
+          <w:ilvl w:val="0"/>
+          <w:numId w:val="1"/>
+        </w:numPr>
+        <w:shd w:val="clear" w:color="auto" w:fill="282A36"/>
+        <w:spacing w:after="0" w:line="285" w:lineRule="atLeast"/>
+        <w:rPr>
+          <w:rFonts w:ascii="Consolas" w:eastAsia="Times New Roman" w:hAnsi="Consolas" w:cs="Times New Roman"/>
+          <w:color w:val="F6F6F4"/>
+          <w:sz w:val="21"/>
+          <w:szCs w:val="21"/>
+          <w:lang w:eastAsia="pt-BR"/>
+        </w:rPr>
+      </w:pPr>
+      <w:r>
+        <w:rPr>
+          <w:rFonts w:ascii="Consolas" w:eastAsia="Times New Roman" w:hAnsi="Consolas" w:cs="Times New Roman"/>
+          <w:color w:val="F6F6F4"/>
+          <w:sz w:val="21"/>
+          <w:szCs w:val="21"/>
+          <w:lang w:eastAsia="pt-BR"/>
+        </w:rPr>
+        <w:t>            &lt;</w:t>
+      </w:r>
+      <w:proofErr w:type="spellStart"/>
+      <w:r>
+        <w:rPr>
+          <w:rFonts w:ascii="Consolas" w:eastAsia="Times New Roman" w:hAnsi="Consolas" w:cs="Times New Roman"/>
+          <w:i/>
+          <w:iCs/>
+          <w:color w:val="EE6666"/>
+          <w:sz w:val="21"/>
+          <w:szCs w:val="21"/>
+          <w:u w:val="single"/>
+          <w:lang w:eastAsia="pt-BR"/>
+        </w:rPr>
+        <w:t>UsuarioInfo</w:t>
+      </w:r>
+      <w:proofErr w:type="spellEnd"/>
+      <w:r>
+        <w:rPr>
+          <w:rFonts w:ascii="Consolas" w:eastAsia="Times New Roman" w:hAnsi="Consolas" w:cs="Times New Roman"/>
+          <w:color w:val="F6F6F4"/>
+          <w:sz w:val="21"/>
+          <w:szCs w:val="21"/>
+          <w:lang w:eastAsia="pt-BR"/>
+        </w:rPr>
+        <w:t xml:space="preserve"> /&gt;</w:t>
+      </w:r>
+    </w:p>
+    <w:p>
+      <w:pPr>
+        <w:pStyle w:val="PargrafodaLista"/>
+        <w:numPr>
+          <w:ilvl w:val="0"/>
+          <w:numId w:val="1"/>
+        </w:numPr>
+        <w:shd w:val="clear" w:color="auto" w:fill="282A36"/>
+        <w:spacing w:after="0" w:line="285" w:lineRule="atLeast"/>
+        <w:rPr>
+          <w:rFonts w:ascii="Consolas" w:eastAsia="Times New Roman" w:hAnsi="Consolas" w:cs="Times New Roman"/>
+          <w:color w:val="F6F6F4"/>
+          <w:sz w:val="21"/>
+          <w:szCs w:val="21"/>
+          <w:lang w:eastAsia="pt-BR"/>
+        </w:rPr>
+      </w:pPr>
+      <w:r>
+        <w:rPr>
+          <w:rFonts w:ascii="Consolas" w:eastAsia="Times New Roman" w:hAnsi="Consolas" w:cs="Times New Roman"/>
+          <w:color w:val="F6F6F4"/>
+          <w:sz w:val="21"/>
+          <w:szCs w:val="21"/>
+          <w:lang w:eastAsia="pt-BR"/>
+        </w:rPr>
+        <w:t>            &lt;</w:t>
+      </w:r>
+      <w:proofErr w:type="spellStart"/>
+      <w:r>
+        <w:rPr>
+          <w:rFonts w:ascii="Consolas" w:eastAsia="Times New Roman" w:hAnsi="Consolas" w:cs="Times New Roman"/>
+          <w:i/>
+          <w:iCs/>
+          <w:color w:val="EE6666"/>
+          <w:sz w:val="21"/>
+          <w:szCs w:val="21"/>
+          <w:u w:val="single"/>
+          <w:lang w:eastAsia="pt-BR"/>
+        </w:rPr>
+        <w:t>UsuarioEditar</w:t>
+      </w:r>
+      <w:proofErr w:type="spellEnd"/>
+      <w:r>
+        <w:rPr>
+          <w:rFonts w:ascii="Consolas" w:eastAsia="Times New Roman" w:hAnsi="Consolas" w:cs="Times New Roman"/>
+          <w:color w:val="F6F6F4"/>
+          <w:sz w:val="21"/>
+          <w:szCs w:val="21"/>
+          <w:lang w:eastAsia="pt-BR"/>
+        </w:rPr>
+        <w:t xml:space="preserve"> /&gt;</w:t>
+      </w:r>
+    </w:p>
+    <w:p>
+      <w:pPr>
+        <w:pStyle w:val="PargrafodaLista"/>
+        <w:numPr>
+          <w:ilvl w:val="0"/>
+          <w:numId w:val="1"/>
+        </w:numPr>
+        <w:shd w:val="clear" w:color="auto" w:fill="282A36"/>
+        <w:spacing w:after="0" w:line="285" w:lineRule="atLeast"/>
+        <w:rPr>
+          <w:rFonts w:ascii="Consolas" w:eastAsia="Times New Roman" w:hAnsi="Consolas" w:cs="Times New Roman"/>
+          <w:color w:val="F6F6F4"/>
+          <w:sz w:val="21"/>
+          <w:szCs w:val="21"/>
+          <w:lang w:eastAsia="pt-BR"/>
+        </w:rPr>
+      </w:pPr>
+      <w:r>
+        <w:rPr>
+          <w:rFonts w:ascii="Consolas" w:eastAsia="Times New Roman" w:hAnsi="Consolas" w:cs="Times New Roman"/>
+          <w:color w:val="F6F6F4"/>
+          <w:sz w:val="21"/>
+          <w:szCs w:val="21"/>
+          <w:lang w:eastAsia="pt-BR"/>
+        </w:rPr>
+        <w:t>        &lt;/</w:t>
+      </w:r>
+      <w:proofErr w:type="spellStart"/>
+      <w:r>
+        <w:rPr>
+          <w:rFonts w:ascii="Consolas" w:eastAsia="Times New Roman" w:hAnsi="Consolas" w:cs="Times New Roman"/>
+          <w:color w:val="F286C4"/>
+          <w:sz w:val="21"/>
+          <w:szCs w:val="21"/>
+          <w:lang w:eastAsia="pt-BR"/>
+        </w:rPr>
+        <w:t>div</w:t>
+      </w:r>
+      <w:proofErr w:type="spellEnd"/>
+      <w:r>
+        <w:rPr>
+          <w:rFonts w:ascii="Consolas" w:eastAsia="Times New Roman" w:hAnsi="Consolas" w:cs="Times New Roman"/>
+          <w:color w:val="F6F6F4"/>
+          <w:sz w:val="21"/>
+          <w:szCs w:val="21"/>
+          <w:lang w:eastAsia="pt-BR"/>
+        </w:rPr>
+        <w:t>&gt;</w:t>
+      </w:r>
+    </w:p>
+    <w:p>
+      <w:pPr>
+        <w:pStyle w:val="PargrafodaLista"/>
+        <w:numPr>
+          <w:ilvl w:val="0"/>
+          <w:numId w:val="1"/>
+        </w:numPr>
+        <w:jc w:val="both"/>
+        <w:rPr>
+          <w:rFonts w:ascii="Consolas" w:hAnsi="Consolas"/>
+        </w:rPr>
+      </w:pPr>
+      <w:r>
+        <w:rPr>
+          <w:rFonts w:ascii="Consolas" w:hAnsi="Consolas"/>
+        </w:rPr>
+        <w:t>O resultado é:</w:t>
+      </w:r>
+    </w:p>
+    <w:p>
+      <w:pPr>
+        <w:pStyle w:val="PargrafodaLista"/>
+        <w:numPr>
+          <w:ilvl w:val="0"/>
+          <w:numId w:val="1"/>
+        </w:numPr>
+        <w:jc w:val="both"/>
+        <w:rPr>
+          <w:rFonts w:ascii="Consolas" w:hAnsi="Consolas"/>
+        </w:rPr>
+      </w:pPr>
+      <w:r>
+        <w:rPr>
+          <w:rFonts w:ascii="Consolas" w:hAnsi="Consolas"/>
+        </w:rPr>
+        <w:drawing>
+          <wp:inline distT="0" distB="0" distL="0" distR="0" wp14:anchorId="75AFDEA8" wp14:editId="2B65CB9B">
+            <wp:extent cx="4307840" cy="2871724"/>
+            <wp:effectExtent l="0" t="0" r="0" b="5080"/>
+            <wp:docPr id="2" name="Imagem 2"/>
+            <wp:cNvGraphicFramePr>
+              <a:graphicFrameLocks xmlns:a="http://schemas.openxmlformats.org/drawingml/2006/main" noChangeAspect="1"/>
+            </wp:cNvGraphicFramePr>
+            <a:graphic xmlns:a="http://schemas.openxmlformats.org/drawingml/2006/main">
+              <a:graphicData uri="http://schemas.openxmlformats.org/drawingml/2006/picture">
+                <pic:pic xmlns:pic="http://schemas.openxmlformats.org/drawingml/2006/picture">
+                  <pic:nvPicPr>
+                    <pic:cNvPr id="1" name=""/>
+                    <pic:cNvPicPr/>
+                  </pic:nvPicPr>
+                  <pic:blipFill>
+                    <a:blip r:embed="rId6"/>
+                    <a:stretch>
+                      <a:fillRect/>
+                    </a:stretch>
+                  </pic:blipFill>
+                  <pic:spPr>
+                    <a:xfrm>
+                      <a:off x="0" y="0"/>
+                      <a:ext cx="4318469" cy="2878810"/>
+                    </a:xfrm>
+                    <a:prstGeom prst="rect">
+                      <a:avLst/>
+                    </a:prstGeom>
+                  </pic:spPr>
+                </pic:pic>
+              </a:graphicData>
+            </a:graphic>
+          </wp:inline>
+        </w:drawing>
       </w:r>
     </w:p>
     <w:p>

</xml_diff>

<commit_message>
Comunicacao entre componente filho e Pai - Criando um evento dentro do componente filho, para o componente pai poder escutar o evento emitido juntamente com a variavel e novo valor atribuido.
</commit_message>
<xml_diff>
--- a/Comunicacao_entre_componentes.docx
+++ b/Comunicacao_entre_componentes.docx
@@ -12073,6 +12073,7 @@
       <w:r>
         <w:rPr>
           <w:rFonts w:ascii="Consolas" w:hAnsi="Consolas"/>
+          <w:noProof/>
         </w:rPr>
         <w:drawing>
           <wp:inline distT="0" distB="0" distL="0" distR="0" wp14:anchorId="75AFDEA8" wp14:editId="2B65CB9B">
@@ -12109,6 +12110,3644 @@
             </a:graphic>
           </wp:inline>
         </w:drawing>
+      </w:r>
+    </w:p>
+    <w:p>
+      <w:pPr>
+        <w:pStyle w:val="PargrafodaLista"/>
+        <w:jc w:val="both"/>
+        <w:rPr>
+          <w:rFonts w:ascii="Consolas" w:hAnsi="Consolas"/>
+        </w:rPr>
+      </w:pPr>
+    </w:p>
+    <w:p>
+      <w:pPr>
+        <w:pStyle w:val="PargrafodaLista"/>
+        <w:jc w:val="both"/>
+        <w:rPr>
+          <w:rFonts w:ascii="Consolas" w:hAnsi="Consolas"/>
+          <w:b/>
+          <w:bCs/>
+          <w:sz w:val="28"/>
+          <w:szCs w:val="28"/>
+        </w:rPr>
+      </w:pPr>
+      <w:r>
+        <w:rPr>
+          <w:rFonts w:ascii="Consolas" w:hAnsi="Consolas"/>
+          <w:b/>
+          <w:bCs/>
+          <w:sz w:val="28"/>
+          <w:szCs w:val="28"/>
+        </w:rPr>
+        <w:t xml:space="preserve">Aula </w:t>
+      </w:r>
+      <w:r>
+        <w:rPr>
+          <w:rFonts w:ascii="Consolas" w:hAnsi="Consolas"/>
+          <w:b/>
+          <w:bCs/>
+          <w:sz w:val="28"/>
+          <w:szCs w:val="28"/>
+        </w:rPr>
+        <w:t>126 – Comunicação Indireta</w:t>
+      </w:r>
+      <w:r>
+        <w:rPr>
+          <w:rFonts w:ascii="Consolas" w:hAnsi="Consolas"/>
+          <w:b/>
+          <w:bCs/>
+          <w:sz w:val="28"/>
+          <w:szCs w:val="28"/>
+        </w:rPr>
+        <w:t xml:space="preserve"> com Eventos personalizados</w:t>
+      </w:r>
+    </w:p>
+    <w:p>
+      <w:pPr>
+        <w:pStyle w:val="PargrafodaLista"/>
+        <w:numPr>
+          <w:ilvl w:val="0"/>
+          <w:numId w:val="1"/>
+        </w:numPr>
+        <w:jc w:val="both"/>
+        <w:rPr>
+          <w:rFonts w:ascii="Consolas" w:hAnsi="Consolas"/>
+        </w:rPr>
+      </w:pPr>
+      <w:r>
+        <w:rPr>
+          <w:rFonts w:ascii="Consolas" w:hAnsi="Consolas"/>
+        </w:rPr>
+        <w:t xml:space="preserve">A comunicação entre </w:t>
+      </w:r>
+      <w:r>
+        <w:rPr>
+          <w:rFonts w:ascii="Consolas" w:hAnsi="Consolas"/>
+        </w:rPr>
+        <w:t xml:space="preserve">o componente pai com o filho se dá através das </w:t>
+      </w:r>
+      <w:proofErr w:type="spellStart"/>
+      <w:r>
+        <w:rPr>
+          <w:rFonts w:ascii="Consolas" w:hAnsi="Consolas"/>
+        </w:rPr>
+        <w:t>props</w:t>
+      </w:r>
+      <w:proofErr w:type="spellEnd"/>
+      <w:r>
+        <w:rPr>
+          <w:rFonts w:ascii="Consolas" w:hAnsi="Consolas"/>
+        </w:rPr>
+        <w:t>.</w:t>
+      </w:r>
+      <w:r>
+        <w:rPr>
+          <w:rFonts w:ascii="Consolas" w:hAnsi="Consolas"/>
+        </w:rPr>
+        <w:t xml:space="preserve"> E a comunicação entre o filho e o pai se dá através de</w:t>
+      </w:r>
+      <w:r>
+        <w:rPr>
+          <w:rFonts w:ascii="Consolas" w:hAnsi="Consolas"/>
+        </w:rPr>
+        <w:t xml:space="preserve"> eventos personalizados</w:t>
+      </w:r>
+      <w:r>
+        <w:rPr>
+          <w:rFonts w:ascii="Consolas" w:hAnsi="Consolas"/>
+        </w:rPr>
+        <w:t>.</w:t>
+      </w:r>
+    </w:p>
+    <w:p>
+      <w:pPr>
+        <w:pStyle w:val="PargrafodaLista"/>
+        <w:numPr>
+          <w:ilvl w:val="0"/>
+          <w:numId w:val="1"/>
+        </w:numPr>
+        <w:jc w:val="both"/>
+        <w:rPr>
+          <w:rFonts w:ascii="Consolas" w:hAnsi="Consolas"/>
+        </w:rPr>
+      </w:pPr>
+      <w:r>
+        <w:rPr>
+          <w:rFonts w:ascii="Consolas" w:hAnsi="Consolas"/>
+        </w:rPr>
+        <w:lastRenderedPageBreak/>
+        <w:t>Para v</w:t>
+      </w:r>
+      <w:r>
+        <w:rPr>
+          <w:rFonts w:ascii="Consolas" w:hAnsi="Consolas"/>
+        </w:rPr>
+        <w:t>isualizar melhor vamos inserir no componente Pai(</w:t>
+      </w:r>
+      <w:proofErr w:type="spellStart"/>
+      <w:r>
+        <w:rPr>
+          <w:rFonts w:ascii="Consolas" w:hAnsi="Consolas"/>
+        </w:rPr>
+        <w:t>Usuario</w:t>
+      </w:r>
+      <w:proofErr w:type="spellEnd"/>
+      <w:r>
+        <w:rPr>
+          <w:rFonts w:ascii="Consolas" w:hAnsi="Consolas"/>
+        </w:rPr>
+        <w:t>) um</w:t>
+      </w:r>
+      <w:r>
+        <w:rPr>
+          <w:rFonts w:ascii="Consolas" w:hAnsi="Consolas"/>
+        </w:rPr>
+        <w:t xml:space="preserve"> novo parágrafo</w:t>
+      </w:r>
+      <w:r>
+        <w:rPr>
+          <w:rFonts w:ascii="Consolas" w:hAnsi="Consolas"/>
+        </w:rPr>
+        <w:t xml:space="preserve"> interpolando a variável nome.</w:t>
+      </w:r>
+    </w:p>
+    <w:p>
+      <w:pPr>
+        <w:shd w:val="clear" w:color="auto" w:fill="282A36"/>
+        <w:spacing w:line="285" w:lineRule="atLeast"/>
+        <w:rPr>
+          <w:rFonts w:ascii="Consolas" w:eastAsia="Times New Roman" w:hAnsi="Consolas" w:cs="Times New Roman"/>
+          <w:color w:val="F6F6F4"/>
+          <w:sz w:val="21"/>
+          <w:szCs w:val="21"/>
+          <w:lang w:eastAsia="pt-BR"/>
+        </w:rPr>
+      </w:pPr>
+      <w:r>
+        <w:rPr>
+          <w:rFonts w:ascii="Consolas" w:hAnsi="Consolas"/>
+        </w:rPr>
+        <w:t xml:space="preserve"> </w:t>
+      </w:r>
+      <w:r>
+        <w:rPr>
+          <w:rFonts w:ascii="Consolas" w:eastAsia="Times New Roman" w:hAnsi="Consolas" w:cs="Times New Roman"/>
+          <w:color w:val="F6F6F4"/>
+          <w:sz w:val="21"/>
+          <w:szCs w:val="21"/>
+          <w:lang w:eastAsia="pt-BR"/>
+        </w:rPr>
+        <w:t>&lt;</w:t>
+      </w:r>
+      <w:r>
+        <w:rPr>
+          <w:rFonts w:ascii="Consolas" w:eastAsia="Times New Roman" w:hAnsi="Consolas" w:cs="Times New Roman"/>
+          <w:color w:val="F286C4"/>
+          <w:sz w:val="21"/>
+          <w:szCs w:val="21"/>
+          <w:lang w:eastAsia="pt-BR"/>
+        </w:rPr>
+        <w:t>p</w:t>
+      </w:r>
+      <w:r>
+        <w:rPr>
+          <w:rFonts w:ascii="Consolas" w:eastAsia="Times New Roman" w:hAnsi="Consolas" w:cs="Times New Roman"/>
+          <w:color w:val="F6F6F4"/>
+          <w:sz w:val="21"/>
+          <w:szCs w:val="21"/>
+          <w:lang w:eastAsia="pt-BR"/>
+        </w:rPr>
+        <w:t>&gt;Esse é um componente muito legal!&lt;/</w:t>
+      </w:r>
+      <w:r>
+        <w:rPr>
+          <w:rFonts w:ascii="Consolas" w:eastAsia="Times New Roman" w:hAnsi="Consolas" w:cs="Times New Roman"/>
+          <w:color w:val="F286C4"/>
+          <w:sz w:val="21"/>
+          <w:szCs w:val="21"/>
+          <w:lang w:eastAsia="pt-BR"/>
+        </w:rPr>
+        <w:t>p</w:t>
+      </w:r>
+      <w:r>
+        <w:rPr>
+          <w:rFonts w:ascii="Consolas" w:eastAsia="Times New Roman" w:hAnsi="Consolas" w:cs="Times New Roman"/>
+          <w:color w:val="F6F6F4"/>
+          <w:sz w:val="21"/>
+          <w:szCs w:val="21"/>
+          <w:lang w:eastAsia="pt-BR"/>
+        </w:rPr>
+        <w:t>&gt;</w:t>
+      </w:r>
+    </w:p>
+    <w:p>
+      <w:pPr>
+        <w:shd w:val="clear" w:color="auto" w:fill="282A36"/>
+        <w:spacing w:after="0" w:line="285" w:lineRule="atLeast"/>
+        <w:rPr>
+          <w:rFonts w:ascii="Consolas" w:eastAsia="Times New Roman" w:hAnsi="Consolas" w:cs="Times New Roman"/>
+          <w:color w:val="F6F6F4"/>
+          <w:sz w:val="21"/>
+          <w:szCs w:val="21"/>
+          <w:lang w:eastAsia="pt-BR"/>
+        </w:rPr>
+      </w:pPr>
+      <w:r>
+        <w:rPr>
+          <w:rFonts w:ascii="Consolas" w:eastAsia="Times New Roman" w:hAnsi="Consolas" w:cs="Times New Roman"/>
+          <w:color w:val="F6F6F4"/>
+          <w:sz w:val="21"/>
+          <w:szCs w:val="21"/>
+          <w:lang w:eastAsia="pt-BR"/>
+        </w:rPr>
+        <w:t>        &lt;</w:t>
+      </w:r>
+      <w:r>
+        <w:rPr>
+          <w:rFonts w:ascii="Consolas" w:eastAsia="Times New Roman" w:hAnsi="Consolas" w:cs="Times New Roman"/>
+          <w:color w:val="F286C4"/>
+          <w:sz w:val="21"/>
+          <w:szCs w:val="21"/>
+          <w:lang w:eastAsia="pt-BR"/>
+        </w:rPr>
+        <w:t>p</w:t>
+      </w:r>
+      <w:r>
+        <w:rPr>
+          <w:rFonts w:ascii="Consolas" w:eastAsia="Times New Roman" w:hAnsi="Consolas" w:cs="Times New Roman"/>
+          <w:color w:val="F6F6F4"/>
+          <w:sz w:val="21"/>
+          <w:szCs w:val="21"/>
+          <w:lang w:eastAsia="pt-BR"/>
+        </w:rPr>
+        <w:t>&gt;O nome é &lt;</w:t>
+      </w:r>
+      <w:proofErr w:type="spellStart"/>
+      <w:r>
+        <w:rPr>
+          <w:rFonts w:ascii="Consolas" w:eastAsia="Times New Roman" w:hAnsi="Consolas" w:cs="Times New Roman"/>
+          <w:color w:val="F286C4"/>
+          <w:sz w:val="21"/>
+          <w:szCs w:val="21"/>
+          <w:lang w:eastAsia="pt-BR"/>
+        </w:rPr>
+        <w:t>strong</w:t>
+      </w:r>
+      <w:proofErr w:type="spellEnd"/>
+      <w:r>
+        <w:rPr>
+          <w:rFonts w:ascii="Consolas" w:eastAsia="Times New Roman" w:hAnsi="Consolas" w:cs="Times New Roman"/>
+          <w:color w:val="F6F6F4"/>
+          <w:sz w:val="21"/>
+          <w:szCs w:val="21"/>
+          <w:lang w:eastAsia="pt-BR"/>
+        </w:rPr>
+        <w:t>&gt;{{nome}}&lt;/</w:t>
+      </w:r>
+      <w:proofErr w:type="spellStart"/>
+      <w:r>
+        <w:rPr>
+          <w:rFonts w:ascii="Consolas" w:eastAsia="Times New Roman" w:hAnsi="Consolas" w:cs="Times New Roman"/>
+          <w:color w:val="F286C4"/>
+          <w:sz w:val="21"/>
+          <w:szCs w:val="21"/>
+          <w:lang w:eastAsia="pt-BR"/>
+        </w:rPr>
+        <w:t>strong</w:t>
+      </w:r>
+      <w:proofErr w:type="spellEnd"/>
+      <w:r>
+        <w:rPr>
+          <w:rFonts w:ascii="Consolas" w:eastAsia="Times New Roman" w:hAnsi="Consolas" w:cs="Times New Roman"/>
+          <w:color w:val="F6F6F4"/>
+          <w:sz w:val="21"/>
+          <w:szCs w:val="21"/>
+          <w:lang w:eastAsia="pt-BR"/>
+        </w:rPr>
+        <w:t>&gt;&lt;/</w:t>
+      </w:r>
+      <w:r>
+        <w:rPr>
+          <w:rFonts w:ascii="Consolas" w:eastAsia="Times New Roman" w:hAnsi="Consolas" w:cs="Times New Roman"/>
+          <w:color w:val="F286C4"/>
+          <w:sz w:val="21"/>
+          <w:szCs w:val="21"/>
+          <w:lang w:eastAsia="pt-BR"/>
+        </w:rPr>
+        <w:t>p</w:t>
+      </w:r>
+      <w:r>
+        <w:rPr>
+          <w:rFonts w:ascii="Consolas" w:eastAsia="Times New Roman" w:hAnsi="Consolas" w:cs="Times New Roman"/>
+          <w:color w:val="F6F6F4"/>
+          <w:sz w:val="21"/>
+          <w:szCs w:val="21"/>
+          <w:lang w:eastAsia="pt-BR"/>
+        </w:rPr>
+        <w:t>&gt;</w:t>
+      </w:r>
+    </w:p>
+    <w:p>
+      <w:pPr>
+        <w:pStyle w:val="PargrafodaLista"/>
+        <w:numPr>
+          <w:ilvl w:val="0"/>
+          <w:numId w:val="1"/>
+        </w:numPr>
+        <w:jc w:val="both"/>
+        <w:rPr>
+          <w:rFonts w:ascii="Consolas" w:hAnsi="Consolas"/>
+        </w:rPr>
+      </w:pPr>
+      <w:r>
+        <w:rPr>
+          <w:rFonts w:ascii="Consolas" w:hAnsi="Consolas"/>
+        </w:rPr>
+        <w:t>Agora</w:t>
+      </w:r>
+      <w:r>
+        <w:rPr>
+          <w:rFonts w:ascii="Consolas" w:hAnsi="Consolas"/>
+        </w:rPr>
+        <w:t xml:space="preserve"> no componente filho, </w:t>
+      </w:r>
+      <w:proofErr w:type="spellStart"/>
+      <w:r>
+        <w:rPr>
+          <w:rFonts w:ascii="Consolas" w:hAnsi="Consolas"/>
+        </w:rPr>
+        <w:t>UsuarioInfo</w:t>
+      </w:r>
+      <w:proofErr w:type="spellEnd"/>
+      <w:r>
+        <w:rPr>
+          <w:rFonts w:ascii="Consolas" w:hAnsi="Consolas"/>
+        </w:rPr>
+        <w:t>,</w:t>
+      </w:r>
+      <w:r>
+        <w:rPr>
+          <w:rFonts w:ascii="Consolas" w:hAnsi="Consolas"/>
+        </w:rPr>
+        <w:t xml:space="preserve"> nós vamos adicionar um novo botão </w:t>
+      </w:r>
+      <w:r>
+        <w:rPr>
+          <w:rFonts w:ascii="Consolas" w:hAnsi="Consolas"/>
+        </w:rPr>
+        <w:t xml:space="preserve">para chamar </w:t>
+      </w:r>
+      <w:r>
+        <w:rPr>
+          <w:rFonts w:ascii="Consolas" w:hAnsi="Consolas"/>
+        </w:rPr>
+        <w:t>o</w:t>
+      </w:r>
+      <w:r>
+        <w:rPr>
+          <w:rFonts w:ascii="Consolas" w:hAnsi="Consolas"/>
+        </w:rPr>
+        <w:t xml:space="preserve"> novo método </w:t>
+      </w:r>
+      <w:proofErr w:type="spellStart"/>
+      <w:r>
+        <w:rPr>
+          <w:rFonts w:ascii="Consolas" w:hAnsi="Consolas"/>
+        </w:rPr>
+        <w:t>reiniciarNome</w:t>
+      </w:r>
+      <w:proofErr w:type="spellEnd"/>
+      <w:r>
+        <w:rPr>
+          <w:rFonts w:ascii="Consolas" w:hAnsi="Consolas"/>
+        </w:rPr>
+        <w:t>.</w:t>
+      </w:r>
+      <w:r>
+        <w:rPr>
+          <w:rFonts w:ascii="Consolas" w:hAnsi="Consolas"/>
+        </w:rPr>
+        <w:t xml:space="preserve"> Esse método irá </w:t>
+      </w:r>
+      <w:r>
+        <w:rPr>
+          <w:rFonts w:ascii="Consolas" w:hAnsi="Consolas"/>
+        </w:rPr>
+        <w:t>voltar com o nome original.</w:t>
+      </w:r>
+    </w:p>
+    <w:p>
+      <w:pPr>
+        <w:pStyle w:val="PargrafodaLista"/>
+        <w:numPr>
+          <w:ilvl w:val="0"/>
+          <w:numId w:val="1"/>
+        </w:numPr>
+        <w:shd w:val="clear" w:color="auto" w:fill="282A36"/>
+        <w:spacing w:after="0" w:line="285" w:lineRule="atLeast"/>
+        <w:rPr>
+          <w:rFonts w:ascii="Consolas" w:eastAsia="Times New Roman" w:hAnsi="Consolas" w:cs="Times New Roman"/>
+          <w:color w:val="F6F6F4"/>
+          <w:sz w:val="21"/>
+          <w:szCs w:val="21"/>
+          <w:lang w:eastAsia="pt-BR"/>
+        </w:rPr>
+      </w:pPr>
+      <w:proofErr w:type="spellStart"/>
+      <w:r>
+        <w:rPr>
+          <w:rFonts w:ascii="Consolas" w:eastAsia="Times New Roman" w:hAnsi="Consolas" w:cs="Times New Roman"/>
+          <w:color w:val="F6F6F4"/>
+          <w:sz w:val="21"/>
+          <w:szCs w:val="21"/>
+          <w:lang w:eastAsia="pt-BR"/>
+        </w:rPr>
+        <w:t>methods</w:t>
+      </w:r>
+      <w:proofErr w:type="spellEnd"/>
+      <w:r>
+        <w:rPr>
+          <w:rFonts w:ascii="Consolas" w:eastAsia="Times New Roman" w:hAnsi="Consolas" w:cs="Times New Roman"/>
+          <w:color w:val="F286C4"/>
+          <w:sz w:val="21"/>
+          <w:szCs w:val="21"/>
+          <w:lang w:eastAsia="pt-BR"/>
+        </w:rPr>
+        <w:t>:</w:t>
+      </w:r>
+      <w:r>
+        <w:rPr>
+          <w:rFonts w:ascii="Consolas" w:eastAsia="Times New Roman" w:hAnsi="Consolas" w:cs="Times New Roman"/>
+          <w:color w:val="F6F6F4"/>
+          <w:sz w:val="21"/>
+          <w:szCs w:val="21"/>
+          <w:lang w:eastAsia="pt-BR"/>
+        </w:rPr>
+        <w:t xml:space="preserve"> {</w:t>
+      </w:r>
+    </w:p>
+    <w:p>
+      <w:pPr>
+        <w:pStyle w:val="PargrafodaLista"/>
+        <w:numPr>
+          <w:ilvl w:val="0"/>
+          <w:numId w:val="1"/>
+        </w:numPr>
+        <w:shd w:val="clear" w:color="auto" w:fill="282A36"/>
+        <w:spacing w:after="0" w:line="285" w:lineRule="atLeast"/>
+        <w:rPr>
+          <w:rFonts w:ascii="Consolas" w:eastAsia="Times New Roman" w:hAnsi="Consolas" w:cs="Times New Roman"/>
+          <w:color w:val="F6F6F4"/>
+          <w:sz w:val="21"/>
+          <w:szCs w:val="21"/>
+          <w:lang w:eastAsia="pt-BR"/>
+        </w:rPr>
+      </w:pPr>
+      <w:r>
+        <w:rPr>
+          <w:rFonts w:ascii="Consolas" w:eastAsia="Times New Roman" w:hAnsi="Consolas" w:cs="Times New Roman"/>
+          <w:color w:val="F6F6F4"/>
+          <w:sz w:val="21"/>
+          <w:szCs w:val="21"/>
+          <w:lang w:eastAsia="pt-BR"/>
+        </w:rPr>
+        <w:t xml:space="preserve">        </w:t>
+      </w:r>
+      <w:proofErr w:type="spellStart"/>
+      <w:r>
+        <w:rPr>
+          <w:rFonts w:ascii="Consolas" w:eastAsia="Times New Roman" w:hAnsi="Consolas" w:cs="Times New Roman"/>
+          <w:color w:val="62E884"/>
+          <w:sz w:val="21"/>
+          <w:szCs w:val="21"/>
+          <w:lang w:eastAsia="pt-BR"/>
+        </w:rPr>
+        <w:t>inverterNome</w:t>
+      </w:r>
+      <w:proofErr w:type="spellEnd"/>
+      <w:r>
+        <w:rPr>
+          <w:rFonts w:ascii="Consolas" w:eastAsia="Times New Roman" w:hAnsi="Consolas" w:cs="Times New Roman"/>
+          <w:color w:val="F6F6F4"/>
+          <w:sz w:val="21"/>
+          <w:szCs w:val="21"/>
+          <w:lang w:eastAsia="pt-BR"/>
+        </w:rPr>
+        <w:t>(){</w:t>
+      </w:r>
+    </w:p>
+    <w:p>
+      <w:pPr>
+        <w:pStyle w:val="PargrafodaLista"/>
+        <w:numPr>
+          <w:ilvl w:val="0"/>
+          <w:numId w:val="1"/>
+        </w:numPr>
+        <w:shd w:val="clear" w:color="auto" w:fill="282A36"/>
+        <w:spacing w:after="0" w:line="285" w:lineRule="atLeast"/>
+        <w:rPr>
+          <w:rFonts w:ascii="Consolas" w:eastAsia="Times New Roman" w:hAnsi="Consolas" w:cs="Times New Roman"/>
+          <w:color w:val="F6F6F4"/>
+          <w:sz w:val="21"/>
+          <w:szCs w:val="21"/>
+          <w:lang w:eastAsia="pt-BR"/>
+        </w:rPr>
+      </w:pPr>
+      <w:r>
+        <w:rPr>
+          <w:rFonts w:ascii="Consolas" w:eastAsia="Times New Roman" w:hAnsi="Consolas" w:cs="Times New Roman"/>
+          <w:color w:val="F6F6F4"/>
+          <w:sz w:val="21"/>
+          <w:szCs w:val="21"/>
+          <w:lang w:eastAsia="pt-BR"/>
+        </w:rPr>
+        <w:t>           </w:t>
+      </w:r>
+      <w:proofErr w:type="spellStart"/>
+      <w:r>
+        <w:rPr>
+          <w:rFonts w:ascii="Consolas" w:eastAsia="Times New Roman" w:hAnsi="Consolas" w:cs="Times New Roman"/>
+          <w:color w:val="F286C4"/>
+          <w:sz w:val="21"/>
+          <w:szCs w:val="21"/>
+          <w:lang w:eastAsia="pt-BR"/>
+        </w:rPr>
+        <w:t>return</w:t>
+      </w:r>
+      <w:proofErr w:type="spellEnd"/>
+      <w:r>
+        <w:rPr>
+          <w:rFonts w:ascii="Consolas" w:eastAsia="Times New Roman" w:hAnsi="Consolas" w:cs="Times New Roman"/>
+          <w:color w:val="F6F6F4"/>
+          <w:sz w:val="21"/>
+          <w:szCs w:val="21"/>
+          <w:lang w:eastAsia="pt-BR"/>
+        </w:rPr>
+        <w:t xml:space="preserve"> </w:t>
+      </w:r>
+      <w:proofErr w:type="spellStart"/>
+      <w:r>
+        <w:rPr>
+          <w:rFonts w:ascii="Consolas" w:eastAsia="Times New Roman" w:hAnsi="Consolas" w:cs="Times New Roman"/>
+          <w:i/>
+          <w:iCs/>
+          <w:color w:val="BF9EEE"/>
+          <w:sz w:val="21"/>
+          <w:szCs w:val="21"/>
+          <w:lang w:eastAsia="pt-BR"/>
+        </w:rPr>
+        <w:t>this</w:t>
+      </w:r>
+      <w:r>
+        <w:rPr>
+          <w:rFonts w:ascii="Consolas" w:eastAsia="Times New Roman" w:hAnsi="Consolas" w:cs="Times New Roman"/>
+          <w:color w:val="F6F6F4"/>
+          <w:sz w:val="21"/>
+          <w:szCs w:val="21"/>
+          <w:lang w:eastAsia="pt-BR"/>
+        </w:rPr>
+        <w:t>.nome.</w:t>
+      </w:r>
+      <w:r>
+        <w:rPr>
+          <w:rFonts w:ascii="Consolas" w:eastAsia="Times New Roman" w:hAnsi="Consolas" w:cs="Times New Roman"/>
+          <w:color w:val="62E884"/>
+          <w:sz w:val="21"/>
+          <w:szCs w:val="21"/>
+          <w:lang w:eastAsia="pt-BR"/>
+        </w:rPr>
+        <w:t>split</w:t>
+      </w:r>
+      <w:proofErr w:type="spellEnd"/>
+      <w:r>
+        <w:rPr>
+          <w:rFonts w:ascii="Consolas" w:eastAsia="Times New Roman" w:hAnsi="Consolas" w:cs="Times New Roman"/>
+          <w:color w:val="F6F6F4"/>
+          <w:sz w:val="21"/>
+          <w:szCs w:val="21"/>
+          <w:lang w:eastAsia="pt-BR"/>
+        </w:rPr>
+        <w:t>(</w:t>
+      </w:r>
+      <w:r>
+        <w:rPr>
+          <w:rFonts w:ascii="Consolas" w:eastAsia="Times New Roman" w:hAnsi="Consolas" w:cs="Times New Roman"/>
+          <w:color w:val="DEE492"/>
+          <w:sz w:val="21"/>
+          <w:szCs w:val="21"/>
+          <w:lang w:eastAsia="pt-BR"/>
+        </w:rPr>
+        <w:t>''</w:t>
+      </w:r>
+      <w:r>
+        <w:rPr>
+          <w:rFonts w:ascii="Consolas" w:eastAsia="Times New Roman" w:hAnsi="Consolas" w:cs="Times New Roman"/>
+          <w:color w:val="F6F6F4"/>
+          <w:sz w:val="21"/>
+          <w:szCs w:val="21"/>
+          <w:lang w:eastAsia="pt-BR"/>
+        </w:rPr>
+        <w:t>).</w:t>
+      </w:r>
+      <w:r>
+        <w:rPr>
+          <w:rFonts w:ascii="Consolas" w:eastAsia="Times New Roman" w:hAnsi="Consolas" w:cs="Times New Roman"/>
+          <w:color w:val="62E884"/>
+          <w:sz w:val="21"/>
+          <w:szCs w:val="21"/>
+          <w:lang w:eastAsia="pt-BR"/>
+        </w:rPr>
+        <w:t>reverse</w:t>
+      </w:r>
+      <w:r>
+        <w:rPr>
+          <w:rFonts w:ascii="Consolas" w:eastAsia="Times New Roman" w:hAnsi="Consolas" w:cs="Times New Roman"/>
+          <w:color w:val="F6F6F4"/>
+          <w:sz w:val="21"/>
+          <w:szCs w:val="21"/>
+          <w:lang w:eastAsia="pt-BR"/>
+        </w:rPr>
+        <w:t>().</w:t>
+      </w:r>
+      <w:proofErr w:type="spellStart"/>
+      <w:r>
+        <w:rPr>
+          <w:rFonts w:ascii="Consolas" w:eastAsia="Times New Roman" w:hAnsi="Consolas" w:cs="Times New Roman"/>
+          <w:color w:val="62E884"/>
+          <w:sz w:val="21"/>
+          <w:szCs w:val="21"/>
+          <w:lang w:eastAsia="pt-BR"/>
+        </w:rPr>
+        <w:t>join</w:t>
+      </w:r>
+      <w:proofErr w:type="spellEnd"/>
+      <w:r>
+        <w:rPr>
+          <w:rFonts w:ascii="Consolas" w:eastAsia="Times New Roman" w:hAnsi="Consolas" w:cs="Times New Roman"/>
+          <w:color w:val="F6F6F4"/>
+          <w:sz w:val="21"/>
+          <w:szCs w:val="21"/>
+          <w:lang w:eastAsia="pt-BR"/>
+        </w:rPr>
+        <w:t>(</w:t>
+      </w:r>
+      <w:r>
+        <w:rPr>
+          <w:rFonts w:ascii="Consolas" w:eastAsia="Times New Roman" w:hAnsi="Consolas" w:cs="Times New Roman"/>
+          <w:color w:val="DEE492"/>
+          <w:sz w:val="21"/>
+          <w:szCs w:val="21"/>
+          <w:lang w:eastAsia="pt-BR"/>
+        </w:rPr>
+        <w:t>''</w:t>
+      </w:r>
+      <w:r>
+        <w:rPr>
+          <w:rFonts w:ascii="Consolas" w:eastAsia="Times New Roman" w:hAnsi="Consolas" w:cs="Times New Roman"/>
+          <w:color w:val="F6F6F4"/>
+          <w:sz w:val="21"/>
+          <w:szCs w:val="21"/>
+          <w:lang w:eastAsia="pt-BR"/>
+        </w:rPr>
+        <w:t>)</w:t>
+      </w:r>
+    </w:p>
+    <w:p>
+      <w:pPr>
+        <w:pStyle w:val="PargrafodaLista"/>
+        <w:numPr>
+          <w:ilvl w:val="0"/>
+          <w:numId w:val="1"/>
+        </w:numPr>
+        <w:shd w:val="clear" w:color="auto" w:fill="282A36"/>
+        <w:spacing w:after="0" w:line="285" w:lineRule="atLeast"/>
+        <w:rPr>
+          <w:rFonts w:ascii="Consolas" w:eastAsia="Times New Roman" w:hAnsi="Consolas" w:cs="Times New Roman"/>
+          <w:color w:val="F6F6F4"/>
+          <w:sz w:val="21"/>
+          <w:szCs w:val="21"/>
+          <w:lang w:eastAsia="pt-BR"/>
+        </w:rPr>
+      </w:pPr>
+      <w:r>
+        <w:rPr>
+          <w:rFonts w:ascii="Consolas" w:eastAsia="Times New Roman" w:hAnsi="Consolas" w:cs="Times New Roman"/>
+          <w:color w:val="F6F6F4"/>
+          <w:sz w:val="21"/>
+          <w:szCs w:val="21"/>
+          <w:lang w:eastAsia="pt-BR"/>
+        </w:rPr>
+        <w:t>        },</w:t>
+      </w:r>
+    </w:p>
+    <w:p>
+      <w:pPr>
+        <w:pStyle w:val="PargrafodaLista"/>
+        <w:numPr>
+          <w:ilvl w:val="0"/>
+          <w:numId w:val="1"/>
+        </w:numPr>
+        <w:shd w:val="clear" w:color="auto" w:fill="282A36"/>
+        <w:spacing w:after="0" w:line="285" w:lineRule="atLeast"/>
+        <w:rPr>
+          <w:rFonts w:ascii="Consolas" w:eastAsia="Times New Roman" w:hAnsi="Consolas" w:cs="Times New Roman"/>
+          <w:color w:val="F6F6F4"/>
+          <w:sz w:val="21"/>
+          <w:szCs w:val="21"/>
+          <w:lang w:eastAsia="pt-BR"/>
+        </w:rPr>
+      </w:pPr>
+      <w:r>
+        <w:rPr>
+          <w:rFonts w:ascii="Consolas" w:eastAsia="Times New Roman" w:hAnsi="Consolas" w:cs="Times New Roman"/>
+          <w:color w:val="F6F6F4"/>
+          <w:sz w:val="21"/>
+          <w:szCs w:val="21"/>
+          <w:lang w:eastAsia="pt-BR"/>
+        </w:rPr>
+        <w:t xml:space="preserve">        </w:t>
+      </w:r>
+      <w:proofErr w:type="spellStart"/>
+      <w:r>
+        <w:rPr>
+          <w:rFonts w:ascii="Consolas" w:eastAsia="Times New Roman" w:hAnsi="Consolas" w:cs="Times New Roman"/>
+          <w:color w:val="62E884"/>
+          <w:sz w:val="21"/>
+          <w:szCs w:val="21"/>
+          <w:lang w:eastAsia="pt-BR"/>
+        </w:rPr>
+        <w:t>reiniciarNome</w:t>
+      </w:r>
+      <w:proofErr w:type="spellEnd"/>
+      <w:r>
+        <w:rPr>
+          <w:rFonts w:ascii="Consolas" w:eastAsia="Times New Roman" w:hAnsi="Consolas" w:cs="Times New Roman"/>
+          <w:color w:val="F6F6F4"/>
+          <w:sz w:val="21"/>
+          <w:szCs w:val="21"/>
+          <w:lang w:eastAsia="pt-BR"/>
+        </w:rPr>
+        <w:t>(){</w:t>
+      </w:r>
+    </w:p>
+    <w:p>
+      <w:pPr>
+        <w:pStyle w:val="PargrafodaLista"/>
+        <w:numPr>
+          <w:ilvl w:val="0"/>
+          <w:numId w:val="1"/>
+        </w:numPr>
+        <w:shd w:val="clear" w:color="auto" w:fill="282A36"/>
+        <w:spacing w:after="0" w:line="285" w:lineRule="atLeast"/>
+        <w:rPr>
+          <w:rFonts w:ascii="Consolas" w:eastAsia="Times New Roman" w:hAnsi="Consolas" w:cs="Times New Roman"/>
+          <w:color w:val="F6F6F4"/>
+          <w:sz w:val="21"/>
+          <w:szCs w:val="21"/>
+          <w:lang w:eastAsia="pt-BR"/>
+        </w:rPr>
+      </w:pPr>
+      <w:r>
+        <w:rPr>
+          <w:rFonts w:ascii="Consolas" w:eastAsia="Times New Roman" w:hAnsi="Consolas" w:cs="Times New Roman"/>
+          <w:color w:val="F6F6F4"/>
+          <w:sz w:val="21"/>
+          <w:szCs w:val="21"/>
+          <w:lang w:eastAsia="pt-BR"/>
+        </w:rPr>
+        <w:t xml:space="preserve">            </w:t>
+      </w:r>
+      <w:proofErr w:type="spellStart"/>
+      <w:r>
+        <w:rPr>
+          <w:rFonts w:ascii="Consolas" w:eastAsia="Times New Roman" w:hAnsi="Consolas" w:cs="Times New Roman"/>
+          <w:color w:val="F286C4"/>
+          <w:sz w:val="21"/>
+          <w:szCs w:val="21"/>
+          <w:lang w:eastAsia="pt-BR"/>
+        </w:rPr>
+        <w:t>return</w:t>
+      </w:r>
+      <w:proofErr w:type="spellEnd"/>
+      <w:r>
+        <w:rPr>
+          <w:rFonts w:ascii="Consolas" w:eastAsia="Times New Roman" w:hAnsi="Consolas" w:cs="Times New Roman"/>
+          <w:color w:val="F6F6F4"/>
+          <w:sz w:val="21"/>
+          <w:szCs w:val="21"/>
+          <w:lang w:eastAsia="pt-BR"/>
+        </w:rPr>
+        <w:t xml:space="preserve"> </w:t>
+      </w:r>
+      <w:proofErr w:type="spellStart"/>
+      <w:r>
+        <w:rPr>
+          <w:rFonts w:ascii="Consolas" w:eastAsia="Times New Roman" w:hAnsi="Consolas" w:cs="Times New Roman"/>
+          <w:i/>
+          <w:iCs/>
+          <w:color w:val="BF9EEE"/>
+          <w:sz w:val="21"/>
+          <w:szCs w:val="21"/>
+          <w:lang w:eastAsia="pt-BR"/>
+        </w:rPr>
+        <w:t>this</w:t>
+      </w:r>
+      <w:r>
+        <w:rPr>
+          <w:rFonts w:ascii="Consolas" w:eastAsia="Times New Roman" w:hAnsi="Consolas" w:cs="Times New Roman"/>
+          <w:color w:val="F6F6F4"/>
+          <w:sz w:val="21"/>
+          <w:szCs w:val="21"/>
+          <w:lang w:eastAsia="pt-BR"/>
+        </w:rPr>
+        <w:t>.nome</w:t>
+      </w:r>
+      <w:proofErr w:type="spellEnd"/>
+      <w:r>
+        <w:rPr>
+          <w:rFonts w:ascii="Consolas" w:eastAsia="Times New Roman" w:hAnsi="Consolas" w:cs="Times New Roman"/>
+          <w:color w:val="F6F6F4"/>
+          <w:sz w:val="21"/>
+          <w:szCs w:val="21"/>
+          <w:lang w:eastAsia="pt-BR"/>
+        </w:rPr>
+        <w:t xml:space="preserve"> </w:t>
+      </w:r>
+      <w:r>
+        <w:rPr>
+          <w:rFonts w:ascii="Consolas" w:eastAsia="Times New Roman" w:hAnsi="Consolas" w:cs="Times New Roman"/>
+          <w:color w:val="F286C4"/>
+          <w:sz w:val="21"/>
+          <w:szCs w:val="21"/>
+          <w:lang w:eastAsia="pt-BR"/>
+        </w:rPr>
+        <w:t>=</w:t>
+      </w:r>
+      <w:r>
+        <w:rPr>
+          <w:rFonts w:ascii="Consolas" w:eastAsia="Times New Roman" w:hAnsi="Consolas" w:cs="Times New Roman"/>
+          <w:color w:val="F6F6F4"/>
+          <w:sz w:val="21"/>
+          <w:szCs w:val="21"/>
+          <w:lang w:eastAsia="pt-BR"/>
+        </w:rPr>
+        <w:t xml:space="preserve"> </w:t>
+      </w:r>
+      <w:r>
+        <w:rPr>
+          <w:rFonts w:ascii="Consolas" w:eastAsia="Times New Roman" w:hAnsi="Consolas" w:cs="Times New Roman"/>
+          <w:color w:val="DEE492"/>
+          <w:sz w:val="21"/>
+          <w:szCs w:val="21"/>
+          <w:lang w:eastAsia="pt-BR"/>
+        </w:rPr>
+        <w:t>'</w:t>
+      </w:r>
+      <w:r>
+        <w:rPr>
+          <w:rFonts w:ascii="Consolas" w:eastAsia="Times New Roman" w:hAnsi="Consolas" w:cs="Times New Roman"/>
+          <w:color w:val="E7EE98"/>
+          <w:sz w:val="21"/>
+          <w:szCs w:val="21"/>
+          <w:lang w:eastAsia="pt-BR"/>
+        </w:rPr>
+        <w:t>Claudisnei</w:t>
+      </w:r>
+      <w:r>
+        <w:rPr>
+          <w:rFonts w:ascii="Consolas" w:eastAsia="Times New Roman" w:hAnsi="Consolas" w:cs="Times New Roman"/>
+          <w:color w:val="DEE492"/>
+          <w:sz w:val="21"/>
+          <w:szCs w:val="21"/>
+          <w:lang w:eastAsia="pt-BR"/>
+        </w:rPr>
+        <w:t>'</w:t>
+      </w:r>
+    </w:p>
+    <w:p>
+      <w:pPr>
+        <w:pStyle w:val="PargrafodaLista"/>
+        <w:numPr>
+          <w:ilvl w:val="0"/>
+          <w:numId w:val="1"/>
+        </w:numPr>
+        <w:shd w:val="clear" w:color="auto" w:fill="282A36"/>
+        <w:spacing w:after="0" w:line="285" w:lineRule="atLeast"/>
+        <w:rPr>
+          <w:rFonts w:ascii="Consolas" w:eastAsia="Times New Roman" w:hAnsi="Consolas" w:cs="Times New Roman"/>
+          <w:color w:val="F6F6F4"/>
+          <w:sz w:val="21"/>
+          <w:szCs w:val="21"/>
+          <w:lang w:eastAsia="pt-BR"/>
+        </w:rPr>
+      </w:pPr>
+      <w:r>
+        <w:rPr>
+          <w:rFonts w:ascii="Consolas" w:eastAsia="Times New Roman" w:hAnsi="Consolas" w:cs="Times New Roman"/>
+          <w:color w:val="F6F6F4"/>
+          <w:sz w:val="21"/>
+          <w:szCs w:val="21"/>
+          <w:lang w:eastAsia="pt-BR"/>
+        </w:rPr>
+        <w:t>        }</w:t>
+      </w:r>
+    </w:p>
+    <w:p>
+      <w:pPr>
+        <w:pStyle w:val="PargrafodaLista"/>
+        <w:numPr>
+          <w:ilvl w:val="0"/>
+          <w:numId w:val="1"/>
+        </w:numPr>
+        <w:shd w:val="clear" w:color="auto" w:fill="282A36"/>
+        <w:spacing w:after="0" w:line="285" w:lineRule="atLeast"/>
+        <w:rPr>
+          <w:rFonts w:ascii="Consolas" w:eastAsia="Times New Roman" w:hAnsi="Consolas" w:cs="Times New Roman"/>
+          <w:color w:val="F6F6F4"/>
+          <w:sz w:val="21"/>
+          <w:szCs w:val="21"/>
+          <w:lang w:eastAsia="pt-BR"/>
+        </w:rPr>
+      </w:pPr>
+      <w:r>
+        <w:rPr>
+          <w:rFonts w:ascii="Consolas" w:eastAsia="Times New Roman" w:hAnsi="Consolas" w:cs="Times New Roman"/>
+          <w:color w:val="F6F6F4"/>
+          <w:sz w:val="21"/>
+          <w:szCs w:val="21"/>
+          <w:lang w:eastAsia="pt-BR"/>
+        </w:rPr>
+        <w:t>    },</w:t>
+      </w:r>
+    </w:p>
+    <w:p>
+      <w:pPr>
+        <w:pStyle w:val="PargrafodaLista"/>
+        <w:jc w:val="both"/>
+        <w:rPr>
+          <w:rFonts w:ascii="Consolas" w:hAnsi="Consolas"/>
+        </w:rPr>
+      </w:pPr>
+    </w:p>
+    <w:p>
+      <w:pPr>
+        <w:pStyle w:val="PargrafodaLista"/>
+        <w:numPr>
+          <w:ilvl w:val="0"/>
+          <w:numId w:val="1"/>
+        </w:numPr>
+        <w:jc w:val="both"/>
+        <w:rPr>
+          <w:rFonts w:ascii="Consolas" w:hAnsi="Consolas"/>
+        </w:rPr>
+      </w:pPr>
+      <w:r>
+        <w:rPr>
+          <w:rFonts w:ascii="Consolas" w:hAnsi="Consolas"/>
+        </w:rPr>
+        <w:t>Porém desta forma o nome será reiniciado somente no componente filho.</w:t>
+      </w:r>
+    </w:p>
+    <w:p>
+      <w:pPr>
+        <w:pStyle w:val="PargrafodaLista"/>
+        <w:numPr>
+          <w:ilvl w:val="0"/>
+          <w:numId w:val="1"/>
+        </w:numPr>
+        <w:jc w:val="both"/>
+        <w:rPr>
+          <w:rFonts w:ascii="Consolas" w:hAnsi="Consolas"/>
+        </w:rPr>
+      </w:pPr>
+      <w:r>
+        <w:rPr>
+          <w:rFonts w:ascii="Consolas" w:hAnsi="Consolas"/>
+        </w:rPr>
+        <w:drawing>
+          <wp:inline distT="0" distB="0" distL="0" distR="0" wp14:anchorId="1D4EE713" wp14:editId="6DD2D9F7">
+            <wp:extent cx="3740573" cy="3428272"/>
+            <wp:effectExtent l="0" t="0" r="0" b="1270"/>
+            <wp:docPr id="3" name="Imagem 3"/>
+            <wp:cNvGraphicFramePr>
+              <a:graphicFrameLocks xmlns:a="http://schemas.openxmlformats.org/drawingml/2006/main" noChangeAspect="1"/>
+            </wp:cNvGraphicFramePr>
+            <a:graphic xmlns:a="http://schemas.openxmlformats.org/drawingml/2006/main">
+              <a:graphicData uri="http://schemas.openxmlformats.org/drawingml/2006/picture">
+                <pic:pic xmlns:pic="http://schemas.openxmlformats.org/drawingml/2006/picture">
+                  <pic:nvPicPr>
+                    <pic:cNvPr id="1" name=""/>
+                    <pic:cNvPicPr/>
+                  </pic:nvPicPr>
+                  <pic:blipFill>
+                    <a:blip r:embed="rId7"/>
+                    <a:stretch>
+                      <a:fillRect/>
+                    </a:stretch>
+                  </pic:blipFill>
+                  <pic:spPr>
+                    <a:xfrm>
+                      <a:off x="0" y="0"/>
+                      <a:ext cx="3745837" cy="3433097"/>
+                    </a:xfrm>
+                    <a:prstGeom prst="rect">
+                      <a:avLst/>
+                    </a:prstGeom>
+                  </pic:spPr>
+                </pic:pic>
+              </a:graphicData>
+            </a:graphic>
+          </wp:inline>
+        </w:drawing>
+      </w:r>
+    </w:p>
+    <w:p>
+      <w:pPr>
+        <w:pStyle w:val="PargrafodaLista"/>
+        <w:jc w:val="both"/>
+        <w:rPr>
+          <w:rFonts w:ascii="Consolas" w:hAnsi="Consolas"/>
+        </w:rPr>
+      </w:pPr>
+    </w:p>
+    <w:p>
+      <w:pPr>
+        <w:pStyle w:val="PargrafodaLista"/>
+        <w:numPr>
+          <w:ilvl w:val="0"/>
+          <w:numId w:val="1"/>
+        </w:numPr>
+        <w:jc w:val="both"/>
+        <w:rPr>
+          <w:rFonts w:ascii="Consolas" w:hAnsi="Consolas"/>
+        </w:rPr>
+      </w:pPr>
+      <w:r>
+        <w:rPr>
+          <w:rFonts w:ascii="Consolas" w:hAnsi="Consolas"/>
+        </w:rPr>
+        <w:t xml:space="preserve">Para podermos alterar o nome no componente Pai, temos que </w:t>
+      </w:r>
+      <w:r>
+        <w:rPr>
+          <w:rFonts w:ascii="Consolas" w:hAnsi="Consolas"/>
+        </w:rPr>
+        <w:t xml:space="preserve">modificar o método </w:t>
+      </w:r>
+      <w:proofErr w:type="spellStart"/>
+      <w:r>
+        <w:rPr>
+          <w:rFonts w:ascii="Consolas" w:hAnsi="Consolas"/>
+        </w:rPr>
+        <w:t>reiniciarNome</w:t>
+      </w:r>
+      <w:proofErr w:type="spellEnd"/>
+      <w:r>
+        <w:rPr>
+          <w:rFonts w:ascii="Consolas" w:hAnsi="Consolas"/>
+        </w:rPr>
+        <w:t xml:space="preserve"> no componente Filho</w:t>
+      </w:r>
+      <w:r>
+        <w:rPr>
+          <w:rFonts w:ascii="Consolas" w:hAnsi="Consolas"/>
+        </w:rPr>
+        <w:t xml:space="preserve"> </w:t>
+      </w:r>
+      <w:r>
+        <w:rPr>
+          <w:rFonts w:ascii="Consolas" w:hAnsi="Consolas"/>
+        </w:rPr>
+        <w:t>emitindo um evento que iremos chamar de ‘</w:t>
+      </w:r>
+      <w:proofErr w:type="spellStart"/>
+      <w:r>
+        <w:rPr>
+          <w:rFonts w:ascii="Consolas" w:hAnsi="Consolas"/>
+        </w:rPr>
+        <w:t>nomeMudou</w:t>
+      </w:r>
+      <w:proofErr w:type="spellEnd"/>
+      <w:r>
+        <w:rPr>
+          <w:rFonts w:ascii="Consolas" w:hAnsi="Consolas"/>
+        </w:rPr>
+        <w:t>’</w:t>
+      </w:r>
+      <w:r>
+        <w:rPr>
+          <w:rFonts w:ascii="Consolas" w:hAnsi="Consolas"/>
+        </w:rPr>
+        <w:t xml:space="preserve"> juntamente com o novo nome que acabou de ser reiniciado.</w:t>
+      </w:r>
+    </w:p>
+    <w:p>
+      <w:pPr>
+        <w:pStyle w:val="PargrafodaLista"/>
+        <w:numPr>
+          <w:ilvl w:val="0"/>
+          <w:numId w:val="1"/>
+        </w:numPr>
+        <w:shd w:val="clear" w:color="auto" w:fill="282A36"/>
+        <w:spacing w:after="0" w:line="285" w:lineRule="atLeast"/>
+        <w:rPr>
+          <w:rFonts w:ascii="Consolas" w:eastAsia="Times New Roman" w:hAnsi="Consolas" w:cs="Times New Roman"/>
+          <w:color w:val="F6F6F4"/>
+          <w:sz w:val="21"/>
+          <w:szCs w:val="21"/>
+          <w:lang w:eastAsia="pt-BR"/>
+        </w:rPr>
+      </w:pPr>
+      <w:proofErr w:type="spellStart"/>
+      <w:r>
+        <w:rPr>
+          <w:rFonts w:ascii="Consolas" w:eastAsia="Times New Roman" w:hAnsi="Consolas" w:cs="Times New Roman"/>
+          <w:color w:val="F6F6F4"/>
+          <w:sz w:val="21"/>
+          <w:szCs w:val="21"/>
+          <w:lang w:eastAsia="pt-BR"/>
+        </w:rPr>
+        <w:t>methods</w:t>
+      </w:r>
+      <w:proofErr w:type="spellEnd"/>
+      <w:r>
+        <w:rPr>
+          <w:rFonts w:ascii="Consolas" w:eastAsia="Times New Roman" w:hAnsi="Consolas" w:cs="Times New Roman"/>
+          <w:color w:val="F286C4"/>
+          <w:sz w:val="21"/>
+          <w:szCs w:val="21"/>
+          <w:lang w:eastAsia="pt-BR"/>
+        </w:rPr>
+        <w:t>:</w:t>
+      </w:r>
+      <w:r>
+        <w:rPr>
+          <w:rFonts w:ascii="Consolas" w:eastAsia="Times New Roman" w:hAnsi="Consolas" w:cs="Times New Roman"/>
+          <w:color w:val="F6F6F4"/>
+          <w:sz w:val="21"/>
+          <w:szCs w:val="21"/>
+          <w:lang w:eastAsia="pt-BR"/>
+        </w:rPr>
+        <w:t xml:space="preserve"> {</w:t>
+      </w:r>
+    </w:p>
+    <w:p>
+      <w:pPr>
+        <w:pStyle w:val="PargrafodaLista"/>
+        <w:numPr>
+          <w:ilvl w:val="0"/>
+          <w:numId w:val="1"/>
+        </w:numPr>
+        <w:shd w:val="clear" w:color="auto" w:fill="282A36"/>
+        <w:spacing w:after="0" w:line="285" w:lineRule="atLeast"/>
+        <w:rPr>
+          <w:rFonts w:ascii="Consolas" w:eastAsia="Times New Roman" w:hAnsi="Consolas" w:cs="Times New Roman"/>
+          <w:color w:val="F6F6F4"/>
+          <w:sz w:val="21"/>
+          <w:szCs w:val="21"/>
+          <w:lang w:eastAsia="pt-BR"/>
+        </w:rPr>
+      </w:pPr>
+      <w:r>
+        <w:rPr>
+          <w:rFonts w:ascii="Consolas" w:eastAsia="Times New Roman" w:hAnsi="Consolas" w:cs="Times New Roman"/>
+          <w:color w:val="F6F6F4"/>
+          <w:sz w:val="21"/>
+          <w:szCs w:val="21"/>
+          <w:lang w:eastAsia="pt-BR"/>
+        </w:rPr>
+        <w:t xml:space="preserve">        </w:t>
+      </w:r>
+      <w:proofErr w:type="spellStart"/>
+      <w:r>
+        <w:rPr>
+          <w:rFonts w:ascii="Consolas" w:eastAsia="Times New Roman" w:hAnsi="Consolas" w:cs="Times New Roman"/>
+          <w:color w:val="62E884"/>
+          <w:sz w:val="21"/>
+          <w:szCs w:val="21"/>
+          <w:lang w:eastAsia="pt-BR"/>
+        </w:rPr>
+        <w:t>inverterNome</w:t>
+      </w:r>
+      <w:proofErr w:type="spellEnd"/>
+      <w:r>
+        <w:rPr>
+          <w:rFonts w:ascii="Consolas" w:eastAsia="Times New Roman" w:hAnsi="Consolas" w:cs="Times New Roman"/>
+          <w:color w:val="F6F6F4"/>
+          <w:sz w:val="21"/>
+          <w:szCs w:val="21"/>
+          <w:lang w:eastAsia="pt-BR"/>
+        </w:rPr>
+        <w:t>(){</w:t>
+      </w:r>
+    </w:p>
+    <w:p>
+      <w:pPr>
+        <w:pStyle w:val="PargrafodaLista"/>
+        <w:numPr>
+          <w:ilvl w:val="0"/>
+          <w:numId w:val="1"/>
+        </w:numPr>
+        <w:shd w:val="clear" w:color="auto" w:fill="282A36"/>
+        <w:spacing w:after="0" w:line="285" w:lineRule="atLeast"/>
+        <w:rPr>
+          <w:rFonts w:ascii="Consolas" w:eastAsia="Times New Roman" w:hAnsi="Consolas" w:cs="Times New Roman"/>
+          <w:color w:val="F6F6F4"/>
+          <w:sz w:val="21"/>
+          <w:szCs w:val="21"/>
+          <w:lang w:eastAsia="pt-BR"/>
+        </w:rPr>
+      </w:pPr>
+      <w:r>
+        <w:rPr>
+          <w:rFonts w:ascii="Consolas" w:eastAsia="Times New Roman" w:hAnsi="Consolas" w:cs="Times New Roman"/>
+          <w:color w:val="F6F6F4"/>
+          <w:sz w:val="21"/>
+          <w:szCs w:val="21"/>
+          <w:lang w:eastAsia="pt-BR"/>
+        </w:rPr>
+        <w:t>           </w:t>
+      </w:r>
+      <w:proofErr w:type="spellStart"/>
+      <w:r>
+        <w:rPr>
+          <w:rFonts w:ascii="Consolas" w:eastAsia="Times New Roman" w:hAnsi="Consolas" w:cs="Times New Roman"/>
+          <w:color w:val="F286C4"/>
+          <w:sz w:val="21"/>
+          <w:szCs w:val="21"/>
+          <w:lang w:eastAsia="pt-BR"/>
+        </w:rPr>
+        <w:t>return</w:t>
+      </w:r>
+      <w:proofErr w:type="spellEnd"/>
+      <w:r>
+        <w:rPr>
+          <w:rFonts w:ascii="Consolas" w:eastAsia="Times New Roman" w:hAnsi="Consolas" w:cs="Times New Roman"/>
+          <w:color w:val="F6F6F4"/>
+          <w:sz w:val="21"/>
+          <w:szCs w:val="21"/>
+          <w:lang w:eastAsia="pt-BR"/>
+        </w:rPr>
+        <w:t xml:space="preserve"> </w:t>
+      </w:r>
+      <w:proofErr w:type="spellStart"/>
+      <w:r>
+        <w:rPr>
+          <w:rFonts w:ascii="Consolas" w:eastAsia="Times New Roman" w:hAnsi="Consolas" w:cs="Times New Roman"/>
+          <w:i/>
+          <w:iCs/>
+          <w:color w:val="BF9EEE"/>
+          <w:sz w:val="21"/>
+          <w:szCs w:val="21"/>
+          <w:lang w:eastAsia="pt-BR"/>
+        </w:rPr>
+        <w:t>this</w:t>
+      </w:r>
+      <w:r>
+        <w:rPr>
+          <w:rFonts w:ascii="Consolas" w:eastAsia="Times New Roman" w:hAnsi="Consolas" w:cs="Times New Roman"/>
+          <w:color w:val="F6F6F4"/>
+          <w:sz w:val="21"/>
+          <w:szCs w:val="21"/>
+          <w:lang w:eastAsia="pt-BR"/>
+        </w:rPr>
+        <w:t>.nome.</w:t>
+      </w:r>
+      <w:r>
+        <w:rPr>
+          <w:rFonts w:ascii="Consolas" w:eastAsia="Times New Roman" w:hAnsi="Consolas" w:cs="Times New Roman"/>
+          <w:color w:val="62E884"/>
+          <w:sz w:val="21"/>
+          <w:szCs w:val="21"/>
+          <w:lang w:eastAsia="pt-BR"/>
+        </w:rPr>
+        <w:t>split</w:t>
+      </w:r>
+      <w:proofErr w:type="spellEnd"/>
+      <w:r>
+        <w:rPr>
+          <w:rFonts w:ascii="Consolas" w:eastAsia="Times New Roman" w:hAnsi="Consolas" w:cs="Times New Roman"/>
+          <w:color w:val="F6F6F4"/>
+          <w:sz w:val="21"/>
+          <w:szCs w:val="21"/>
+          <w:lang w:eastAsia="pt-BR"/>
+        </w:rPr>
+        <w:t>(</w:t>
+      </w:r>
+      <w:r>
+        <w:rPr>
+          <w:rFonts w:ascii="Consolas" w:eastAsia="Times New Roman" w:hAnsi="Consolas" w:cs="Times New Roman"/>
+          <w:color w:val="DEE492"/>
+          <w:sz w:val="21"/>
+          <w:szCs w:val="21"/>
+          <w:lang w:eastAsia="pt-BR"/>
+        </w:rPr>
+        <w:t>''</w:t>
+      </w:r>
+      <w:r>
+        <w:rPr>
+          <w:rFonts w:ascii="Consolas" w:eastAsia="Times New Roman" w:hAnsi="Consolas" w:cs="Times New Roman"/>
+          <w:color w:val="F6F6F4"/>
+          <w:sz w:val="21"/>
+          <w:szCs w:val="21"/>
+          <w:lang w:eastAsia="pt-BR"/>
+        </w:rPr>
+        <w:t>).</w:t>
+      </w:r>
+      <w:r>
+        <w:rPr>
+          <w:rFonts w:ascii="Consolas" w:eastAsia="Times New Roman" w:hAnsi="Consolas" w:cs="Times New Roman"/>
+          <w:color w:val="62E884"/>
+          <w:sz w:val="21"/>
+          <w:szCs w:val="21"/>
+          <w:lang w:eastAsia="pt-BR"/>
+        </w:rPr>
+        <w:t>reverse</w:t>
+      </w:r>
+      <w:r>
+        <w:rPr>
+          <w:rFonts w:ascii="Consolas" w:eastAsia="Times New Roman" w:hAnsi="Consolas" w:cs="Times New Roman"/>
+          <w:color w:val="F6F6F4"/>
+          <w:sz w:val="21"/>
+          <w:szCs w:val="21"/>
+          <w:lang w:eastAsia="pt-BR"/>
+        </w:rPr>
+        <w:t>().</w:t>
+      </w:r>
+      <w:proofErr w:type="spellStart"/>
+      <w:r>
+        <w:rPr>
+          <w:rFonts w:ascii="Consolas" w:eastAsia="Times New Roman" w:hAnsi="Consolas" w:cs="Times New Roman"/>
+          <w:color w:val="62E884"/>
+          <w:sz w:val="21"/>
+          <w:szCs w:val="21"/>
+          <w:lang w:eastAsia="pt-BR"/>
+        </w:rPr>
+        <w:t>join</w:t>
+      </w:r>
+      <w:proofErr w:type="spellEnd"/>
+      <w:r>
+        <w:rPr>
+          <w:rFonts w:ascii="Consolas" w:eastAsia="Times New Roman" w:hAnsi="Consolas" w:cs="Times New Roman"/>
+          <w:color w:val="F6F6F4"/>
+          <w:sz w:val="21"/>
+          <w:szCs w:val="21"/>
+          <w:lang w:eastAsia="pt-BR"/>
+        </w:rPr>
+        <w:t>(</w:t>
+      </w:r>
+      <w:r>
+        <w:rPr>
+          <w:rFonts w:ascii="Consolas" w:eastAsia="Times New Roman" w:hAnsi="Consolas" w:cs="Times New Roman"/>
+          <w:color w:val="DEE492"/>
+          <w:sz w:val="21"/>
+          <w:szCs w:val="21"/>
+          <w:lang w:eastAsia="pt-BR"/>
+        </w:rPr>
+        <w:t>''</w:t>
+      </w:r>
+      <w:r>
+        <w:rPr>
+          <w:rFonts w:ascii="Consolas" w:eastAsia="Times New Roman" w:hAnsi="Consolas" w:cs="Times New Roman"/>
+          <w:color w:val="F6F6F4"/>
+          <w:sz w:val="21"/>
+          <w:szCs w:val="21"/>
+          <w:lang w:eastAsia="pt-BR"/>
+        </w:rPr>
+        <w:t>)</w:t>
+      </w:r>
+    </w:p>
+    <w:p>
+      <w:pPr>
+        <w:pStyle w:val="PargrafodaLista"/>
+        <w:numPr>
+          <w:ilvl w:val="0"/>
+          <w:numId w:val="1"/>
+        </w:numPr>
+        <w:shd w:val="clear" w:color="auto" w:fill="282A36"/>
+        <w:spacing w:after="0" w:line="285" w:lineRule="atLeast"/>
+        <w:rPr>
+          <w:rFonts w:ascii="Consolas" w:eastAsia="Times New Roman" w:hAnsi="Consolas" w:cs="Times New Roman"/>
+          <w:color w:val="F6F6F4"/>
+          <w:sz w:val="21"/>
+          <w:szCs w:val="21"/>
+          <w:lang w:eastAsia="pt-BR"/>
+        </w:rPr>
+      </w:pPr>
+      <w:r>
+        <w:rPr>
+          <w:rFonts w:ascii="Consolas" w:eastAsia="Times New Roman" w:hAnsi="Consolas" w:cs="Times New Roman"/>
+          <w:color w:val="F6F6F4"/>
+          <w:sz w:val="21"/>
+          <w:szCs w:val="21"/>
+          <w:lang w:eastAsia="pt-BR"/>
+        </w:rPr>
+        <w:t>        },</w:t>
+      </w:r>
+    </w:p>
+    <w:p>
+      <w:pPr>
+        <w:pStyle w:val="PargrafodaLista"/>
+        <w:numPr>
+          <w:ilvl w:val="0"/>
+          <w:numId w:val="1"/>
+        </w:numPr>
+        <w:shd w:val="clear" w:color="auto" w:fill="282A36"/>
+        <w:spacing w:after="0" w:line="285" w:lineRule="atLeast"/>
+        <w:rPr>
+          <w:rFonts w:ascii="Consolas" w:eastAsia="Times New Roman" w:hAnsi="Consolas" w:cs="Times New Roman"/>
+          <w:color w:val="F6F6F4"/>
+          <w:sz w:val="21"/>
+          <w:szCs w:val="21"/>
+          <w:lang w:eastAsia="pt-BR"/>
+        </w:rPr>
+      </w:pPr>
+      <w:r>
+        <w:rPr>
+          <w:rFonts w:ascii="Consolas" w:eastAsia="Times New Roman" w:hAnsi="Consolas" w:cs="Times New Roman"/>
+          <w:color w:val="F6F6F4"/>
+          <w:sz w:val="21"/>
+          <w:szCs w:val="21"/>
+          <w:lang w:eastAsia="pt-BR"/>
+        </w:rPr>
+        <w:t xml:space="preserve">        </w:t>
+      </w:r>
+      <w:proofErr w:type="spellStart"/>
+      <w:r>
+        <w:rPr>
+          <w:rFonts w:ascii="Consolas" w:eastAsia="Times New Roman" w:hAnsi="Consolas" w:cs="Times New Roman"/>
+          <w:color w:val="62E884"/>
+          <w:sz w:val="21"/>
+          <w:szCs w:val="21"/>
+          <w:lang w:eastAsia="pt-BR"/>
+        </w:rPr>
+        <w:t>reiniciarNome</w:t>
+      </w:r>
+      <w:proofErr w:type="spellEnd"/>
+      <w:r>
+        <w:rPr>
+          <w:rFonts w:ascii="Consolas" w:eastAsia="Times New Roman" w:hAnsi="Consolas" w:cs="Times New Roman"/>
+          <w:color w:val="F6F6F4"/>
+          <w:sz w:val="21"/>
+          <w:szCs w:val="21"/>
+          <w:lang w:eastAsia="pt-BR"/>
+        </w:rPr>
+        <w:t>(){</w:t>
+      </w:r>
+    </w:p>
+    <w:p>
+      <w:pPr>
+        <w:pStyle w:val="PargrafodaLista"/>
+        <w:numPr>
+          <w:ilvl w:val="0"/>
+          <w:numId w:val="1"/>
+        </w:numPr>
+        <w:shd w:val="clear" w:color="auto" w:fill="282A36"/>
+        <w:spacing w:after="0" w:line="285" w:lineRule="atLeast"/>
+        <w:rPr>
+          <w:rFonts w:ascii="Consolas" w:eastAsia="Times New Roman" w:hAnsi="Consolas" w:cs="Times New Roman"/>
+          <w:color w:val="F6F6F4"/>
+          <w:sz w:val="21"/>
+          <w:szCs w:val="21"/>
+          <w:lang w:eastAsia="pt-BR"/>
+        </w:rPr>
+      </w:pPr>
+      <w:r>
+        <w:rPr>
+          <w:rFonts w:ascii="Consolas" w:eastAsia="Times New Roman" w:hAnsi="Consolas" w:cs="Times New Roman"/>
+          <w:color w:val="F6F6F4"/>
+          <w:sz w:val="21"/>
+          <w:szCs w:val="21"/>
+          <w:lang w:eastAsia="pt-BR"/>
+        </w:rPr>
+        <w:t xml:space="preserve">            </w:t>
+      </w:r>
+      <w:proofErr w:type="spellStart"/>
+      <w:r>
+        <w:rPr>
+          <w:rFonts w:ascii="Consolas" w:eastAsia="Times New Roman" w:hAnsi="Consolas" w:cs="Times New Roman"/>
+          <w:i/>
+          <w:iCs/>
+          <w:color w:val="BF9EEE"/>
+          <w:sz w:val="21"/>
+          <w:szCs w:val="21"/>
+          <w:lang w:eastAsia="pt-BR"/>
+        </w:rPr>
+        <w:t>this</w:t>
+      </w:r>
+      <w:r>
+        <w:rPr>
+          <w:rFonts w:ascii="Consolas" w:eastAsia="Times New Roman" w:hAnsi="Consolas" w:cs="Times New Roman"/>
+          <w:color w:val="F6F6F4"/>
+          <w:sz w:val="21"/>
+          <w:szCs w:val="21"/>
+          <w:lang w:eastAsia="pt-BR"/>
+        </w:rPr>
+        <w:t>.nome</w:t>
+      </w:r>
+      <w:proofErr w:type="spellEnd"/>
+      <w:r>
+        <w:rPr>
+          <w:rFonts w:ascii="Consolas" w:eastAsia="Times New Roman" w:hAnsi="Consolas" w:cs="Times New Roman"/>
+          <w:color w:val="F6F6F4"/>
+          <w:sz w:val="21"/>
+          <w:szCs w:val="21"/>
+          <w:lang w:eastAsia="pt-BR"/>
+        </w:rPr>
+        <w:t xml:space="preserve"> </w:t>
+      </w:r>
+      <w:r>
+        <w:rPr>
+          <w:rFonts w:ascii="Consolas" w:eastAsia="Times New Roman" w:hAnsi="Consolas" w:cs="Times New Roman"/>
+          <w:color w:val="F286C4"/>
+          <w:sz w:val="21"/>
+          <w:szCs w:val="21"/>
+          <w:lang w:eastAsia="pt-BR"/>
+        </w:rPr>
+        <w:t>=</w:t>
+      </w:r>
+      <w:r>
+        <w:rPr>
+          <w:rFonts w:ascii="Consolas" w:eastAsia="Times New Roman" w:hAnsi="Consolas" w:cs="Times New Roman"/>
+          <w:color w:val="F6F6F4"/>
+          <w:sz w:val="21"/>
+          <w:szCs w:val="21"/>
+          <w:lang w:eastAsia="pt-BR"/>
+        </w:rPr>
+        <w:t xml:space="preserve"> </w:t>
+      </w:r>
+      <w:r>
+        <w:rPr>
+          <w:rFonts w:ascii="Consolas" w:eastAsia="Times New Roman" w:hAnsi="Consolas" w:cs="Times New Roman"/>
+          <w:color w:val="DEE492"/>
+          <w:sz w:val="21"/>
+          <w:szCs w:val="21"/>
+          <w:lang w:eastAsia="pt-BR"/>
+        </w:rPr>
+        <w:t>'</w:t>
+      </w:r>
+      <w:r>
+        <w:rPr>
+          <w:rFonts w:ascii="Consolas" w:eastAsia="Times New Roman" w:hAnsi="Consolas" w:cs="Times New Roman"/>
+          <w:color w:val="E7EE98"/>
+          <w:sz w:val="21"/>
+          <w:szCs w:val="21"/>
+          <w:lang w:eastAsia="pt-BR"/>
+        </w:rPr>
+        <w:t>Claudisnei</w:t>
+      </w:r>
+      <w:r>
+        <w:rPr>
+          <w:rFonts w:ascii="Consolas" w:eastAsia="Times New Roman" w:hAnsi="Consolas" w:cs="Times New Roman"/>
+          <w:color w:val="DEE492"/>
+          <w:sz w:val="21"/>
+          <w:szCs w:val="21"/>
+          <w:lang w:eastAsia="pt-BR"/>
+        </w:rPr>
+        <w:t>'</w:t>
+      </w:r>
+    </w:p>
+    <w:p>
+      <w:pPr>
+        <w:pStyle w:val="PargrafodaLista"/>
+        <w:numPr>
+          <w:ilvl w:val="0"/>
+          <w:numId w:val="1"/>
+        </w:numPr>
+        <w:shd w:val="clear" w:color="auto" w:fill="282A36"/>
+        <w:spacing w:after="0" w:line="285" w:lineRule="atLeast"/>
+        <w:rPr>
+          <w:rFonts w:ascii="Consolas" w:eastAsia="Times New Roman" w:hAnsi="Consolas" w:cs="Times New Roman"/>
+          <w:color w:val="F6F6F4"/>
+          <w:sz w:val="21"/>
+          <w:szCs w:val="21"/>
+          <w:lang w:eastAsia="pt-BR"/>
+        </w:rPr>
+      </w:pPr>
+      <w:r>
+        <w:rPr>
+          <w:rFonts w:ascii="Consolas" w:eastAsia="Times New Roman" w:hAnsi="Consolas" w:cs="Times New Roman"/>
+          <w:color w:val="F6F6F4"/>
+          <w:sz w:val="21"/>
+          <w:szCs w:val="21"/>
+          <w:lang w:eastAsia="pt-BR"/>
+        </w:rPr>
+        <w:lastRenderedPageBreak/>
+        <w:t xml:space="preserve">            </w:t>
+      </w:r>
+      <w:proofErr w:type="spellStart"/>
+      <w:r>
+        <w:rPr>
+          <w:rFonts w:ascii="Consolas" w:eastAsia="Times New Roman" w:hAnsi="Consolas" w:cs="Times New Roman"/>
+          <w:i/>
+          <w:iCs/>
+          <w:color w:val="BF9EEE"/>
+          <w:sz w:val="21"/>
+          <w:szCs w:val="21"/>
+          <w:lang w:eastAsia="pt-BR"/>
+        </w:rPr>
+        <w:t>this</w:t>
+      </w:r>
+      <w:proofErr w:type="spellEnd"/>
+      <w:r>
+        <w:rPr>
+          <w:rFonts w:ascii="Consolas" w:eastAsia="Times New Roman" w:hAnsi="Consolas" w:cs="Times New Roman"/>
+          <w:color w:val="F6F6F4"/>
+          <w:sz w:val="21"/>
+          <w:szCs w:val="21"/>
+          <w:lang w:eastAsia="pt-BR"/>
+        </w:rPr>
+        <w:t>.</w:t>
+      </w:r>
+      <w:r>
+        <w:rPr>
+          <w:rFonts w:ascii="Consolas" w:eastAsia="Times New Roman" w:hAnsi="Consolas" w:cs="Times New Roman"/>
+          <w:color w:val="62E884"/>
+          <w:sz w:val="21"/>
+          <w:szCs w:val="21"/>
+          <w:lang w:eastAsia="pt-BR"/>
+        </w:rPr>
+        <w:t>$</w:t>
+      </w:r>
+      <w:proofErr w:type="spellStart"/>
+      <w:r>
+        <w:rPr>
+          <w:rFonts w:ascii="Consolas" w:eastAsia="Times New Roman" w:hAnsi="Consolas" w:cs="Times New Roman"/>
+          <w:color w:val="62E884"/>
+          <w:sz w:val="21"/>
+          <w:szCs w:val="21"/>
+          <w:lang w:eastAsia="pt-BR"/>
+        </w:rPr>
+        <w:t>emit</w:t>
+      </w:r>
+      <w:proofErr w:type="spellEnd"/>
+      <w:r>
+        <w:rPr>
+          <w:rFonts w:ascii="Consolas" w:eastAsia="Times New Roman" w:hAnsi="Consolas" w:cs="Times New Roman"/>
+          <w:color w:val="F6F6F4"/>
+          <w:sz w:val="21"/>
+          <w:szCs w:val="21"/>
+          <w:lang w:eastAsia="pt-BR"/>
+        </w:rPr>
+        <w:t>(</w:t>
+      </w:r>
+      <w:r>
+        <w:rPr>
+          <w:rFonts w:ascii="Consolas" w:eastAsia="Times New Roman" w:hAnsi="Consolas" w:cs="Times New Roman"/>
+          <w:color w:val="DEE492"/>
+          <w:sz w:val="21"/>
+          <w:szCs w:val="21"/>
+          <w:lang w:eastAsia="pt-BR"/>
+        </w:rPr>
+        <w:t>'</w:t>
+      </w:r>
+      <w:proofErr w:type="spellStart"/>
+      <w:r>
+        <w:rPr>
+          <w:rFonts w:ascii="Consolas" w:eastAsia="Times New Roman" w:hAnsi="Consolas" w:cs="Times New Roman"/>
+          <w:color w:val="E7EE98"/>
+          <w:sz w:val="21"/>
+          <w:szCs w:val="21"/>
+          <w:lang w:eastAsia="pt-BR"/>
+        </w:rPr>
+        <w:t>nomeMudou</w:t>
+      </w:r>
+      <w:proofErr w:type="spellEnd"/>
+      <w:r>
+        <w:rPr>
+          <w:rFonts w:ascii="Consolas" w:eastAsia="Times New Roman" w:hAnsi="Consolas" w:cs="Times New Roman"/>
+          <w:color w:val="DEE492"/>
+          <w:sz w:val="21"/>
+          <w:szCs w:val="21"/>
+          <w:lang w:eastAsia="pt-BR"/>
+        </w:rPr>
+        <w:t>'</w:t>
+      </w:r>
+      <w:r>
+        <w:rPr>
+          <w:rFonts w:ascii="Consolas" w:eastAsia="Times New Roman" w:hAnsi="Consolas" w:cs="Times New Roman"/>
+          <w:color w:val="F6F6F4"/>
+          <w:sz w:val="21"/>
+          <w:szCs w:val="21"/>
+          <w:lang w:eastAsia="pt-BR"/>
+        </w:rPr>
+        <w:t xml:space="preserve">, </w:t>
+      </w:r>
+      <w:proofErr w:type="spellStart"/>
+      <w:r>
+        <w:rPr>
+          <w:rFonts w:ascii="Consolas" w:eastAsia="Times New Roman" w:hAnsi="Consolas" w:cs="Times New Roman"/>
+          <w:i/>
+          <w:iCs/>
+          <w:color w:val="BF9EEE"/>
+          <w:sz w:val="21"/>
+          <w:szCs w:val="21"/>
+          <w:lang w:eastAsia="pt-BR"/>
+        </w:rPr>
+        <w:t>this</w:t>
+      </w:r>
+      <w:r>
+        <w:rPr>
+          <w:rFonts w:ascii="Consolas" w:eastAsia="Times New Roman" w:hAnsi="Consolas" w:cs="Times New Roman"/>
+          <w:color w:val="F6F6F4"/>
+          <w:sz w:val="21"/>
+          <w:szCs w:val="21"/>
+          <w:lang w:eastAsia="pt-BR"/>
+        </w:rPr>
+        <w:t>.nome</w:t>
+      </w:r>
+      <w:proofErr w:type="spellEnd"/>
+      <w:r>
+        <w:rPr>
+          <w:rFonts w:ascii="Consolas" w:eastAsia="Times New Roman" w:hAnsi="Consolas" w:cs="Times New Roman"/>
+          <w:color w:val="F6F6F4"/>
+          <w:sz w:val="21"/>
+          <w:szCs w:val="21"/>
+          <w:lang w:eastAsia="pt-BR"/>
+        </w:rPr>
+        <w:t>)</w:t>
+      </w:r>
+    </w:p>
+    <w:p>
+      <w:pPr>
+        <w:pStyle w:val="PargrafodaLista"/>
+        <w:numPr>
+          <w:ilvl w:val="0"/>
+          <w:numId w:val="1"/>
+        </w:numPr>
+        <w:shd w:val="clear" w:color="auto" w:fill="282A36"/>
+        <w:spacing w:after="0" w:line="285" w:lineRule="atLeast"/>
+        <w:rPr>
+          <w:rFonts w:ascii="Consolas" w:eastAsia="Times New Roman" w:hAnsi="Consolas" w:cs="Times New Roman"/>
+          <w:color w:val="F6F6F4"/>
+          <w:sz w:val="21"/>
+          <w:szCs w:val="21"/>
+          <w:lang w:eastAsia="pt-BR"/>
+        </w:rPr>
+      </w:pPr>
+      <w:r>
+        <w:rPr>
+          <w:rFonts w:ascii="Consolas" w:eastAsia="Times New Roman" w:hAnsi="Consolas" w:cs="Times New Roman"/>
+          <w:color w:val="F6F6F4"/>
+          <w:sz w:val="21"/>
+          <w:szCs w:val="21"/>
+          <w:lang w:eastAsia="pt-BR"/>
+        </w:rPr>
+        <w:t>        }</w:t>
+      </w:r>
+    </w:p>
+    <w:p>
+      <w:pPr>
+        <w:pStyle w:val="PargrafodaLista"/>
+        <w:numPr>
+          <w:ilvl w:val="0"/>
+          <w:numId w:val="1"/>
+        </w:numPr>
+        <w:shd w:val="clear" w:color="auto" w:fill="282A36"/>
+        <w:spacing w:after="0" w:line="285" w:lineRule="atLeast"/>
+        <w:rPr>
+          <w:rFonts w:ascii="Consolas" w:eastAsia="Times New Roman" w:hAnsi="Consolas" w:cs="Times New Roman"/>
+          <w:color w:val="F6F6F4"/>
+          <w:sz w:val="21"/>
+          <w:szCs w:val="21"/>
+          <w:lang w:eastAsia="pt-BR"/>
+        </w:rPr>
+      </w:pPr>
+      <w:r>
+        <w:rPr>
+          <w:rFonts w:ascii="Consolas" w:eastAsia="Times New Roman" w:hAnsi="Consolas" w:cs="Times New Roman"/>
+          <w:color w:val="F6F6F4"/>
+          <w:sz w:val="21"/>
+          <w:szCs w:val="21"/>
+          <w:lang w:eastAsia="pt-BR"/>
+        </w:rPr>
+        <w:t>    },</w:t>
+      </w:r>
+    </w:p>
+    <w:p>
+      <w:pPr>
+        <w:pStyle w:val="PargrafodaLista"/>
+        <w:jc w:val="both"/>
+        <w:rPr>
+          <w:rFonts w:ascii="Consolas" w:hAnsi="Consolas"/>
+        </w:rPr>
+      </w:pPr>
+    </w:p>
+    <w:p>
+      <w:pPr>
+        <w:pStyle w:val="PargrafodaLista"/>
+        <w:numPr>
+          <w:ilvl w:val="0"/>
+          <w:numId w:val="1"/>
+        </w:numPr>
+        <w:jc w:val="both"/>
+        <w:rPr>
+          <w:rFonts w:ascii="Consolas" w:hAnsi="Consolas"/>
+        </w:rPr>
+      </w:pPr>
+      <w:r>
+        <w:rPr>
+          <w:rFonts w:ascii="Consolas" w:hAnsi="Consolas"/>
+        </w:rPr>
+        <w:t>Agora temos que ir no componente Pai e</w:t>
+      </w:r>
+      <w:r>
+        <w:rPr>
+          <w:rFonts w:ascii="Consolas" w:hAnsi="Consolas"/>
+        </w:rPr>
+        <w:t xml:space="preserve"> incluir um</w:t>
+      </w:r>
+      <w:r>
+        <w:rPr>
+          <w:rFonts w:ascii="Consolas" w:hAnsi="Consolas"/>
+        </w:rPr>
+        <w:t xml:space="preserve">a nova diretiva </w:t>
+      </w:r>
+      <w:proofErr w:type="spellStart"/>
+      <w:r>
+        <w:rPr>
+          <w:rFonts w:ascii="Consolas" w:hAnsi="Consolas"/>
+        </w:rPr>
+        <w:t>v-on</w:t>
+      </w:r>
+      <w:proofErr w:type="spellEnd"/>
+      <w:r>
+        <w:rPr>
+          <w:rFonts w:ascii="Consolas" w:hAnsi="Consolas"/>
+        </w:rPr>
+        <w:t xml:space="preserve"> com o nome do evento que estamos esperando escutar.</w:t>
+      </w:r>
+    </w:p>
+    <w:p>
+      <w:pPr>
+        <w:pStyle w:val="PargrafodaLista"/>
+        <w:numPr>
+          <w:ilvl w:val="0"/>
+          <w:numId w:val="1"/>
+        </w:numPr>
+        <w:jc w:val="both"/>
+        <w:rPr>
+          <w:rFonts w:ascii="Consolas" w:hAnsi="Consolas"/>
+        </w:rPr>
+      </w:pPr>
+      <w:r>
+        <w:rPr>
+          <w:rFonts w:ascii="Consolas" w:hAnsi="Consolas"/>
+        </w:rPr>
+        <w:t>Desta forma toda vez que o evento ‘</w:t>
+      </w:r>
+      <w:proofErr w:type="spellStart"/>
+      <w:r>
+        <w:rPr>
+          <w:rFonts w:ascii="Consolas" w:hAnsi="Consolas"/>
+        </w:rPr>
+        <w:t>nomeMudou</w:t>
+      </w:r>
+      <w:proofErr w:type="spellEnd"/>
+      <w:r>
+        <w:rPr>
+          <w:rFonts w:ascii="Consolas" w:hAnsi="Consolas"/>
+        </w:rPr>
+        <w:t>’</w:t>
+      </w:r>
+      <w:r>
+        <w:rPr>
+          <w:rFonts w:ascii="Consolas" w:hAnsi="Consolas"/>
+        </w:rPr>
+        <w:t xml:space="preserve"> for disparado, o componente Pai irá ouvir o evento e saberá que a variável nome foi alterada.</w:t>
+      </w:r>
+    </w:p>
+    <w:p>
+      <w:pPr>
+        <w:pStyle w:val="PargrafodaLista"/>
+        <w:numPr>
+          <w:ilvl w:val="0"/>
+          <w:numId w:val="1"/>
+        </w:numPr>
+        <w:jc w:val="both"/>
+        <w:rPr>
+          <w:rFonts w:ascii="Consolas" w:hAnsi="Consolas"/>
+        </w:rPr>
+      </w:pPr>
+      <w:r>
+        <w:rPr>
+          <w:rFonts w:ascii="Consolas" w:hAnsi="Consolas"/>
+        </w:rPr>
+        <w:t xml:space="preserve">O valor que está sendo passado juntamente com o evento </w:t>
+      </w:r>
+      <w:r>
+        <w:rPr>
+          <w:rFonts w:ascii="Consolas" w:hAnsi="Consolas"/>
+        </w:rPr>
+        <w:t>pode ser capturado utilizando o $</w:t>
+      </w:r>
+      <w:proofErr w:type="spellStart"/>
+      <w:r>
+        <w:rPr>
+          <w:rFonts w:ascii="Consolas" w:hAnsi="Consolas"/>
+        </w:rPr>
+        <w:t>e</w:t>
+      </w:r>
+      <w:r>
+        <w:rPr>
+          <w:rFonts w:ascii="Consolas" w:hAnsi="Consolas"/>
+        </w:rPr>
+        <w:t>vent</w:t>
+      </w:r>
+      <w:proofErr w:type="spellEnd"/>
+      <w:r>
+        <w:rPr>
+          <w:rFonts w:ascii="Consolas" w:hAnsi="Consolas"/>
+        </w:rPr>
+        <w:t xml:space="preserve"> que pode ser um objeto com vár</w:t>
+      </w:r>
+      <w:r>
+        <w:rPr>
+          <w:rFonts w:ascii="Consolas" w:hAnsi="Consolas"/>
+        </w:rPr>
+        <w:t>ios valores ou um valor propriamente dito.</w:t>
+      </w:r>
+    </w:p>
+    <w:p>
+      <w:pPr>
+        <w:pStyle w:val="PargrafodaLista"/>
+        <w:numPr>
+          <w:ilvl w:val="0"/>
+          <w:numId w:val="1"/>
+        </w:numPr>
+        <w:shd w:val="clear" w:color="auto" w:fill="282A36"/>
+        <w:spacing w:after="0" w:line="285" w:lineRule="atLeast"/>
+        <w:rPr>
+          <w:rFonts w:ascii="Consolas" w:eastAsia="Times New Roman" w:hAnsi="Consolas" w:cs="Times New Roman"/>
+          <w:color w:val="F6F6F4"/>
+          <w:sz w:val="21"/>
+          <w:szCs w:val="21"/>
+          <w:lang w:eastAsia="pt-BR"/>
+        </w:rPr>
+      </w:pPr>
+      <w:r>
+        <w:rPr>
+          <w:rFonts w:ascii="Consolas" w:eastAsia="Times New Roman" w:hAnsi="Consolas" w:cs="Times New Roman"/>
+          <w:color w:val="F6F6F4"/>
+          <w:sz w:val="21"/>
+          <w:szCs w:val="21"/>
+          <w:lang w:eastAsia="pt-BR"/>
+        </w:rPr>
+        <w:t>&lt;</w:t>
+      </w:r>
+      <w:proofErr w:type="spellStart"/>
+      <w:r>
+        <w:rPr>
+          <w:rFonts w:ascii="Consolas" w:eastAsia="Times New Roman" w:hAnsi="Consolas" w:cs="Times New Roman"/>
+          <w:color w:val="F286C4"/>
+          <w:sz w:val="21"/>
+          <w:szCs w:val="21"/>
+          <w:lang w:eastAsia="pt-BR"/>
+        </w:rPr>
+        <w:t>div</w:t>
+      </w:r>
+      <w:proofErr w:type="spellEnd"/>
+      <w:r>
+        <w:rPr>
+          <w:rFonts w:ascii="Consolas" w:eastAsia="Times New Roman" w:hAnsi="Consolas" w:cs="Times New Roman"/>
+          <w:color w:val="F6F6F4"/>
+          <w:sz w:val="21"/>
+          <w:szCs w:val="21"/>
+          <w:lang w:eastAsia="pt-BR"/>
+        </w:rPr>
+        <w:t xml:space="preserve"> </w:t>
+      </w:r>
+      <w:proofErr w:type="spellStart"/>
+      <w:r>
+        <w:rPr>
+          <w:rFonts w:ascii="Consolas" w:eastAsia="Times New Roman" w:hAnsi="Consolas" w:cs="Times New Roman"/>
+          <w:i/>
+          <w:iCs/>
+          <w:color w:val="62E884"/>
+          <w:sz w:val="21"/>
+          <w:szCs w:val="21"/>
+          <w:lang w:eastAsia="pt-BR"/>
+        </w:rPr>
+        <w:t>class</w:t>
+      </w:r>
+      <w:proofErr w:type="spellEnd"/>
+      <w:r>
+        <w:rPr>
+          <w:rFonts w:ascii="Consolas" w:eastAsia="Times New Roman" w:hAnsi="Consolas" w:cs="Times New Roman"/>
+          <w:color w:val="F286C4"/>
+          <w:sz w:val="21"/>
+          <w:szCs w:val="21"/>
+          <w:lang w:eastAsia="pt-BR"/>
+        </w:rPr>
+        <w:t>=</w:t>
+      </w:r>
+      <w:r>
+        <w:rPr>
+          <w:rFonts w:ascii="Consolas" w:eastAsia="Times New Roman" w:hAnsi="Consolas" w:cs="Times New Roman"/>
+          <w:color w:val="DEE492"/>
+          <w:sz w:val="21"/>
+          <w:szCs w:val="21"/>
+          <w:lang w:eastAsia="pt-BR"/>
+        </w:rPr>
+        <w:t>"</w:t>
+      </w:r>
+      <w:r>
+        <w:rPr>
+          <w:rFonts w:ascii="Consolas" w:eastAsia="Times New Roman" w:hAnsi="Consolas" w:cs="Times New Roman"/>
+          <w:color w:val="E7EE98"/>
+          <w:sz w:val="21"/>
+          <w:szCs w:val="21"/>
+          <w:lang w:eastAsia="pt-BR"/>
+        </w:rPr>
+        <w:t>componentes</w:t>
+      </w:r>
+      <w:r>
+        <w:rPr>
+          <w:rFonts w:ascii="Consolas" w:eastAsia="Times New Roman" w:hAnsi="Consolas" w:cs="Times New Roman"/>
+          <w:color w:val="DEE492"/>
+          <w:sz w:val="21"/>
+          <w:szCs w:val="21"/>
+          <w:lang w:eastAsia="pt-BR"/>
+        </w:rPr>
+        <w:t>"</w:t>
+      </w:r>
+      <w:r>
+        <w:rPr>
+          <w:rFonts w:ascii="Consolas" w:eastAsia="Times New Roman" w:hAnsi="Consolas" w:cs="Times New Roman"/>
+          <w:color w:val="F6F6F4"/>
+          <w:sz w:val="21"/>
+          <w:szCs w:val="21"/>
+          <w:lang w:eastAsia="pt-BR"/>
+        </w:rPr>
+        <w:t>&gt;</w:t>
+      </w:r>
+    </w:p>
+    <w:p>
+      <w:pPr>
+        <w:pStyle w:val="PargrafodaLista"/>
+        <w:numPr>
+          <w:ilvl w:val="0"/>
+          <w:numId w:val="1"/>
+        </w:numPr>
+        <w:shd w:val="clear" w:color="auto" w:fill="282A36"/>
+        <w:spacing w:after="0" w:line="285" w:lineRule="atLeast"/>
+        <w:rPr>
+          <w:rFonts w:ascii="Consolas" w:eastAsia="Times New Roman" w:hAnsi="Consolas" w:cs="Times New Roman"/>
+          <w:color w:val="F6F6F4"/>
+          <w:sz w:val="21"/>
+          <w:szCs w:val="21"/>
+          <w:lang w:eastAsia="pt-BR"/>
+        </w:rPr>
+      </w:pPr>
+      <w:r>
+        <w:rPr>
+          <w:rFonts w:ascii="Consolas" w:eastAsia="Times New Roman" w:hAnsi="Consolas" w:cs="Times New Roman"/>
+          <w:color w:val="F6F6F4"/>
+          <w:sz w:val="21"/>
+          <w:szCs w:val="21"/>
+          <w:lang w:eastAsia="pt-BR"/>
+        </w:rPr>
+        <w:t>            &lt;</w:t>
+      </w:r>
+      <w:proofErr w:type="spellStart"/>
+      <w:r>
+        <w:rPr>
+          <w:rFonts w:ascii="Consolas" w:eastAsia="Times New Roman" w:hAnsi="Consolas" w:cs="Times New Roman"/>
+          <w:i/>
+          <w:iCs/>
+          <w:color w:val="EE6666"/>
+          <w:sz w:val="21"/>
+          <w:szCs w:val="21"/>
+          <w:u w:val="single"/>
+          <w:lang w:eastAsia="pt-BR"/>
+        </w:rPr>
+        <w:t>UsuarioInfo</w:t>
+      </w:r>
+      <w:proofErr w:type="spellEnd"/>
+      <w:r>
+        <w:rPr>
+          <w:rFonts w:ascii="Consolas" w:eastAsia="Times New Roman" w:hAnsi="Consolas" w:cs="Times New Roman"/>
+          <w:color w:val="F6F6F4"/>
+          <w:sz w:val="21"/>
+          <w:szCs w:val="21"/>
+          <w:lang w:eastAsia="pt-BR"/>
+        </w:rPr>
+        <w:t xml:space="preserve"> </w:t>
+      </w:r>
+    </w:p>
+    <w:p>
+      <w:pPr>
+        <w:pStyle w:val="PargrafodaLista"/>
+        <w:numPr>
+          <w:ilvl w:val="0"/>
+          <w:numId w:val="1"/>
+        </w:numPr>
+        <w:shd w:val="clear" w:color="auto" w:fill="282A36"/>
+        <w:spacing w:after="0" w:line="285" w:lineRule="atLeast"/>
+        <w:rPr>
+          <w:rFonts w:ascii="Consolas" w:eastAsia="Times New Roman" w:hAnsi="Consolas" w:cs="Times New Roman"/>
+          <w:color w:val="F6F6F4"/>
+          <w:sz w:val="21"/>
+          <w:szCs w:val="21"/>
+          <w:lang w:eastAsia="pt-BR"/>
+        </w:rPr>
+      </w:pPr>
+      <w:r>
+        <w:rPr>
+          <w:rFonts w:ascii="Consolas" w:eastAsia="Times New Roman" w:hAnsi="Consolas" w:cs="Times New Roman"/>
+          <w:color w:val="F6F6F4"/>
+          <w:sz w:val="21"/>
+          <w:szCs w:val="21"/>
+          <w:lang w:eastAsia="pt-BR"/>
+        </w:rPr>
+        <w:t xml:space="preserve">                </w:t>
+      </w:r>
+      <w:proofErr w:type="spellStart"/>
+      <w:r>
+        <w:rPr>
+          <w:rFonts w:ascii="Consolas" w:eastAsia="Times New Roman" w:hAnsi="Consolas" w:cs="Times New Roman"/>
+          <w:i/>
+          <w:iCs/>
+          <w:color w:val="62E884"/>
+          <w:sz w:val="21"/>
+          <w:szCs w:val="21"/>
+          <w:lang w:eastAsia="pt-BR"/>
+        </w:rPr>
+        <w:t>v-bind:nome</w:t>
+      </w:r>
+      <w:proofErr w:type="spellEnd"/>
+      <w:r>
+        <w:rPr>
+          <w:rFonts w:ascii="Consolas" w:eastAsia="Times New Roman" w:hAnsi="Consolas" w:cs="Times New Roman"/>
+          <w:color w:val="F286C4"/>
+          <w:sz w:val="21"/>
+          <w:szCs w:val="21"/>
+          <w:lang w:eastAsia="pt-BR"/>
+        </w:rPr>
+        <w:t>=</w:t>
+      </w:r>
+      <w:r>
+        <w:rPr>
+          <w:rFonts w:ascii="Consolas" w:eastAsia="Times New Roman" w:hAnsi="Consolas" w:cs="Times New Roman"/>
+          <w:color w:val="DEE492"/>
+          <w:sz w:val="21"/>
+          <w:szCs w:val="21"/>
+          <w:lang w:eastAsia="pt-BR"/>
+        </w:rPr>
+        <w:t>"</w:t>
+      </w:r>
+      <w:r>
+        <w:rPr>
+          <w:rFonts w:ascii="Consolas" w:eastAsia="Times New Roman" w:hAnsi="Consolas" w:cs="Times New Roman"/>
+          <w:color w:val="F6F6F4"/>
+          <w:sz w:val="21"/>
+          <w:szCs w:val="21"/>
+          <w:lang w:eastAsia="pt-BR"/>
+        </w:rPr>
+        <w:t>nome</w:t>
+      </w:r>
+      <w:r>
+        <w:rPr>
+          <w:rFonts w:ascii="Consolas" w:eastAsia="Times New Roman" w:hAnsi="Consolas" w:cs="Times New Roman"/>
+          <w:color w:val="DEE492"/>
+          <w:sz w:val="21"/>
+          <w:szCs w:val="21"/>
+          <w:lang w:eastAsia="pt-BR"/>
+        </w:rPr>
+        <w:t>"</w:t>
+      </w:r>
+      <w:r>
+        <w:rPr>
+          <w:rFonts w:ascii="Consolas" w:eastAsia="Times New Roman" w:hAnsi="Consolas" w:cs="Times New Roman"/>
+          <w:color w:val="F6F6F4"/>
+          <w:sz w:val="21"/>
+          <w:szCs w:val="21"/>
+          <w:lang w:eastAsia="pt-BR"/>
+        </w:rPr>
+        <w:t xml:space="preserve"> </w:t>
+      </w:r>
+    </w:p>
+    <w:p>
+      <w:pPr>
+        <w:pStyle w:val="PargrafodaLista"/>
+        <w:numPr>
+          <w:ilvl w:val="0"/>
+          <w:numId w:val="1"/>
+        </w:numPr>
+        <w:shd w:val="clear" w:color="auto" w:fill="282A36"/>
+        <w:spacing w:after="0" w:line="285" w:lineRule="atLeast"/>
+        <w:rPr>
+          <w:rFonts w:ascii="Consolas" w:eastAsia="Times New Roman" w:hAnsi="Consolas" w:cs="Times New Roman"/>
+          <w:color w:val="F6F6F4"/>
+          <w:sz w:val="21"/>
+          <w:szCs w:val="21"/>
+          <w:lang w:eastAsia="pt-BR"/>
+        </w:rPr>
+      </w:pPr>
+      <w:r>
+        <w:rPr>
+          <w:rFonts w:ascii="Consolas" w:eastAsia="Times New Roman" w:hAnsi="Consolas" w:cs="Times New Roman"/>
+          <w:color w:val="F6F6F4"/>
+          <w:sz w:val="21"/>
+          <w:szCs w:val="21"/>
+          <w:lang w:eastAsia="pt-BR"/>
+        </w:rPr>
+        <w:t xml:space="preserve">                </w:t>
+      </w:r>
+      <w:proofErr w:type="spellStart"/>
+      <w:r>
+        <w:rPr>
+          <w:rFonts w:ascii="Consolas" w:eastAsia="Times New Roman" w:hAnsi="Consolas" w:cs="Times New Roman"/>
+          <w:i/>
+          <w:iCs/>
+          <w:color w:val="62E884"/>
+          <w:sz w:val="21"/>
+          <w:szCs w:val="21"/>
+          <w:lang w:eastAsia="pt-BR"/>
+        </w:rPr>
+        <w:t>v-on:nomeMudou</w:t>
+      </w:r>
+      <w:proofErr w:type="spellEnd"/>
+      <w:r>
+        <w:rPr>
+          <w:rFonts w:ascii="Consolas" w:eastAsia="Times New Roman" w:hAnsi="Consolas" w:cs="Times New Roman"/>
+          <w:color w:val="F286C4"/>
+          <w:sz w:val="21"/>
+          <w:szCs w:val="21"/>
+          <w:lang w:eastAsia="pt-BR"/>
+        </w:rPr>
+        <w:t>=</w:t>
+      </w:r>
+      <w:r>
+        <w:rPr>
+          <w:rFonts w:ascii="Consolas" w:eastAsia="Times New Roman" w:hAnsi="Consolas" w:cs="Times New Roman"/>
+          <w:color w:val="DEE492"/>
+          <w:sz w:val="21"/>
+          <w:szCs w:val="21"/>
+          <w:lang w:eastAsia="pt-BR"/>
+        </w:rPr>
+        <w:t>"</w:t>
+      </w:r>
+      <w:r>
+        <w:rPr>
+          <w:rFonts w:ascii="Consolas" w:eastAsia="Times New Roman" w:hAnsi="Consolas" w:cs="Times New Roman"/>
+          <w:color w:val="F6F6F4"/>
+          <w:sz w:val="21"/>
+          <w:szCs w:val="21"/>
+          <w:lang w:eastAsia="pt-BR"/>
+        </w:rPr>
+        <w:t xml:space="preserve"> nome </w:t>
+      </w:r>
+      <w:r>
+        <w:rPr>
+          <w:rFonts w:ascii="Consolas" w:eastAsia="Times New Roman" w:hAnsi="Consolas" w:cs="Times New Roman"/>
+          <w:color w:val="F286C4"/>
+          <w:sz w:val="21"/>
+          <w:szCs w:val="21"/>
+          <w:lang w:eastAsia="pt-BR"/>
+        </w:rPr>
+        <w:t>=</w:t>
+      </w:r>
+      <w:r>
+        <w:rPr>
+          <w:rFonts w:ascii="Consolas" w:eastAsia="Times New Roman" w:hAnsi="Consolas" w:cs="Times New Roman"/>
+          <w:color w:val="F6F6F4"/>
+          <w:sz w:val="21"/>
+          <w:szCs w:val="21"/>
+          <w:lang w:eastAsia="pt-BR"/>
+        </w:rPr>
+        <w:t xml:space="preserve"> $</w:t>
+      </w:r>
+      <w:proofErr w:type="spellStart"/>
+      <w:r>
+        <w:rPr>
+          <w:rFonts w:ascii="Consolas" w:eastAsia="Times New Roman" w:hAnsi="Consolas" w:cs="Times New Roman"/>
+          <w:color w:val="F6F6F4"/>
+          <w:sz w:val="21"/>
+          <w:szCs w:val="21"/>
+          <w:lang w:eastAsia="pt-BR"/>
+        </w:rPr>
+        <w:t>event</w:t>
+      </w:r>
+      <w:proofErr w:type="spellEnd"/>
+      <w:r>
+        <w:rPr>
+          <w:rFonts w:ascii="Consolas" w:eastAsia="Times New Roman" w:hAnsi="Consolas" w:cs="Times New Roman"/>
+          <w:color w:val="DEE492"/>
+          <w:sz w:val="21"/>
+          <w:szCs w:val="21"/>
+          <w:lang w:eastAsia="pt-BR"/>
+        </w:rPr>
+        <w:t>"</w:t>
+      </w:r>
+    </w:p>
+    <w:p>
+      <w:pPr>
+        <w:pStyle w:val="PargrafodaLista"/>
+        <w:numPr>
+          <w:ilvl w:val="0"/>
+          <w:numId w:val="1"/>
+        </w:numPr>
+        <w:shd w:val="clear" w:color="auto" w:fill="282A36"/>
+        <w:spacing w:after="0" w:line="285" w:lineRule="atLeast"/>
+        <w:rPr>
+          <w:rFonts w:ascii="Consolas" w:eastAsia="Times New Roman" w:hAnsi="Consolas" w:cs="Times New Roman"/>
+          <w:color w:val="F6F6F4"/>
+          <w:sz w:val="21"/>
+          <w:szCs w:val="21"/>
+          <w:lang w:eastAsia="pt-BR"/>
+        </w:rPr>
+      </w:pPr>
+      <w:r>
+        <w:rPr>
+          <w:rFonts w:ascii="Consolas" w:eastAsia="Times New Roman" w:hAnsi="Consolas" w:cs="Times New Roman"/>
+          <w:color w:val="F6F6F4"/>
+          <w:sz w:val="21"/>
+          <w:szCs w:val="21"/>
+          <w:lang w:eastAsia="pt-BR"/>
+        </w:rPr>
+        <w:t>            /&gt;</w:t>
+      </w:r>
+    </w:p>
+    <w:p>
+      <w:pPr>
+        <w:pStyle w:val="PargrafodaLista"/>
+        <w:numPr>
+          <w:ilvl w:val="0"/>
+          <w:numId w:val="1"/>
+        </w:numPr>
+        <w:shd w:val="clear" w:color="auto" w:fill="282A36"/>
+        <w:spacing w:after="0" w:line="285" w:lineRule="atLeast"/>
+        <w:rPr>
+          <w:rFonts w:ascii="Consolas" w:eastAsia="Times New Roman" w:hAnsi="Consolas" w:cs="Times New Roman"/>
+          <w:color w:val="F6F6F4"/>
+          <w:sz w:val="21"/>
+          <w:szCs w:val="21"/>
+          <w:lang w:eastAsia="pt-BR"/>
+        </w:rPr>
+      </w:pPr>
+      <w:r>
+        <w:rPr>
+          <w:rFonts w:ascii="Consolas" w:eastAsia="Times New Roman" w:hAnsi="Consolas" w:cs="Times New Roman"/>
+          <w:color w:val="F6F6F4"/>
+          <w:sz w:val="21"/>
+          <w:szCs w:val="21"/>
+          <w:lang w:eastAsia="pt-BR"/>
+        </w:rPr>
+        <w:t xml:space="preserve">            </w:t>
+      </w:r>
+      <w:r>
+        <w:rPr>
+          <w:rFonts w:ascii="Consolas" w:eastAsia="Times New Roman" w:hAnsi="Consolas" w:cs="Times New Roman"/>
+          <w:color w:val="7B7F8B"/>
+          <w:sz w:val="21"/>
+          <w:szCs w:val="21"/>
+          <w:lang w:eastAsia="pt-BR"/>
+        </w:rPr>
+        <w:t>&lt;!-- &lt;</w:t>
+      </w:r>
+      <w:proofErr w:type="spellStart"/>
+      <w:r>
+        <w:rPr>
+          <w:rFonts w:ascii="Consolas" w:eastAsia="Times New Roman" w:hAnsi="Consolas" w:cs="Times New Roman"/>
+          <w:color w:val="7B7F8B"/>
+          <w:sz w:val="21"/>
+          <w:szCs w:val="21"/>
+          <w:lang w:eastAsia="pt-BR"/>
+        </w:rPr>
+        <w:t>UsuarioInfo</w:t>
+      </w:r>
+      <w:proofErr w:type="spellEnd"/>
+      <w:r>
+        <w:rPr>
+          <w:rFonts w:ascii="Consolas" w:eastAsia="Times New Roman" w:hAnsi="Consolas" w:cs="Times New Roman"/>
+          <w:color w:val="7B7F8B"/>
+          <w:sz w:val="21"/>
+          <w:szCs w:val="21"/>
+          <w:lang w:eastAsia="pt-BR"/>
+        </w:rPr>
+        <w:t xml:space="preserve"> /&gt; --&gt;</w:t>
+      </w:r>
+    </w:p>
+    <w:p>
+      <w:pPr>
+        <w:pStyle w:val="PargrafodaLista"/>
+        <w:numPr>
+          <w:ilvl w:val="0"/>
+          <w:numId w:val="1"/>
+        </w:numPr>
+        <w:shd w:val="clear" w:color="auto" w:fill="282A36"/>
+        <w:spacing w:after="0" w:line="285" w:lineRule="atLeast"/>
+        <w:rPr>
+          <w:rFonts w:ascii="Consolas" w:eastAsia="Times New Roman" w:hAnsi="Consolas" w:cs="Times New Roman"/>
+          <w:color w:val="F6F6F4"/>
+          <w:sz w:val="21"/>
+          <w:szCs w:val="21"/>
+          <w:lang w:eastAsia="pt-BR"/>
+        </w:rPr>
+      </w:pPr>
+      <w:r>
+        <w:rPr>
+          <w:rFonts w:ascii="Consolas" w:eastAsia="Times New Roman" w:hAnsi="Consolas" w:cs="Times New Roman"/>
+          <w:color w:val="F6F6F4"/>
+          <w:sz w:val="21"/>
+          <w:szCs w:val="21"/>
+          <w:lang w:eastAsia="pt-BR"/>
+        </w:rPr>
+        <w:t>            &lt;</w:t>
+      </w:r>
+      <w:proofErr w:type="spellStart"/>
+      <w:r>
+        <w:rPr>
+          <w:rFonts w:ascii="Consolas" w:eastAsia="Times New Roman" w:hAnsi="Consolas" w:cs="Times New Roman"/>
+          <w:i/>
+          <w:iCs/>
+          <w:color w:val="EE6666"/>
+          <w:sz w:val="21"/>
+          <w:szCs w:val="21"/>
+          <w:u w:val="single"/>
+          <w:lang w:eastAsia="pt-BR"/>
+        </w:rPr>
+        <w:t>UsuarioEditar</w:t>
+      </w:r>
+      <w:proofErr w:type="spellEnd"/>
+      <w:r>
+        <w:rPr>
+          <w:rFonts w:ascii="Consolas" w:eastAsia="Times New Roman" w:hAnsi="Consolas" w:cs="Times New Roman"/>
+          <w:color w:val="F6F6F4"/>
+          <w:sz w:val="21"/>
+          <w:szCs w:val="21"/>
+          <w:lang w:eastAsia="pt-BR"/>
+        </w:rPr>
+        <w:t xml:space="preserve"> /&gt;</w:t>
+      </w:r>
+    </w:p>
+    <w:p>
+      <w:pPr>
+        <w:pStyle w:val="PargrafodaLista"/>
+        <w:numPr>
+          <w:ilvl w:val="0"/>
+          <w:numId w:val="1"/>
+        </w:numPr>
+        <w:shd w:val="clear" w:color="auto" w:fill="282A36"/>
+        <w:spacing w:after="0" w:line="285" w:lineRule="atLeast"/>
+        <w:rPr>
+          <w:rFonts w:ascii="Consolas" w:eastAsia="Times New Roman" w:hAnsi="Consolas" w:cs="Times New Roman"/>
+          <w:color w:val="F6F6F4"/>
+          <w:sz w:val="21"/>
+          <w:szCs w:val="21"/>
+          <w:lang w:eastAsia="pt-BR"/>
+        </w:rPr>
+      </w:pPr>
+      <w:r>
+        <w:rPr>
+          <w:rFonts w:ascii="Consolas" w:eastAsia="Times New Roman" w:hAnsi="Consolas" w:cs="Times New Roman"/>
+          <w:color w:val="F6F6F4"/>
+          <w:sz w:val="21"/>
+          <w:szCs w:val="21"/>
+          <w:lang w:eastAsia="pt-BR"/>
+        </w:rPr>
+        <w:t>        &lt;/</w:t>
+      </w:r>
+      <w:proofErr w:type="spellStart"/>
+      <w:r>
+        <w:rPr>
+          <w:rFonts w:ascii="Consolas" w:eastAsia="Times New Roman" w:hAnsi="Consolas" w:cs="Times New Roman"/>
+          <w:color w:val="F286C4"/>
+          <w:sz w:val="21"/>
+          <w:szCs w:val="21"/>
+          <w:lang w:eastAsia="pt-BR"/>
+        </w:rPr>
+        <w:t>div</w:t>
+      </w:r>
+      <w:proofErr w:type="spellEnd"/>
+      <w:r>
+        <w:rPr>
+          <w:rFonts w:ascii="Consolas" w:eastAsia="Times New Roman" w:hAnsi="Consolas" w:cs="Times New Roman"/>
+          <w:color w:val="F6F6F4"/>
+          <w:sz w:val="21"/>
+          <w:szCs w:val="21"/>
+          <w:lang w:eastAsia="pt-BR"/>
+        </w:rPr>
+        <w:t>&gt;</w:t>
+      </w:r>
+    </w:p>
+    <w:p>
+      <w:pPr>
+        <w:pStyle w:val="PargrafodaLista"/>
+        <w:numPr>
+          <w:ilvl w:val="0"/>
+          <w:numId w:val="1"/>
+        </w:numPr>
+        <w:jc w:val="both"/>
+        <w:rPr>
+          <w:rFonts w:ascii="Consolas" w:hAnsi="Consolas"/>
+        </w:rPr>
+      </w:pPr>
+      <w:r>
+        <w:rPr>
+          <w:rFonts w:ascii="Consolas" w:hAnsi="Consolas"/>
+        </w:rPr>
+        <w:t xml:space="preserve">Agora quando clicamos no botão </w:t>
+      </w:r>
+      <w:proofErr w:type="spellStart"/>
+      <w:r>
+        <w:rPr>
+          <w:rFonts w:ascii="Consolas" w:hAnsi="Consolas"/>
+        </w:rPr>
+        <w:t>reinicar</w:t>
+      </w:r>
+      <w:proofErr w:type="spellEnd"/>
+      <w:r>
+        <w:rPr>
+          <w:rFonts w:ascii="Consolas" w:hAnsi="Consolas"/>
+        </w:rPr>
+        <w:t xml:space="preserve"> nome no componente filho</w:t>
+      </w:r>
+      <w:r>
+        <w:rPr>
+          <w:rFonts w:ascii="Consolas" w:hAnsi="Consolas"/>
+        </w:rPr>
+        <w:t xml:space="preserve"> </w:t>
+      </w:r>
+      <w:proofErr w:type="spellStart"/>
+      <w:r>
+        <w:rPr>
+          <w:rFonts w:ascii="Consolas" w:hAnsi="Consolas"/>
+        </w:rPr>
+        <w:t>UsuarioInfo</w:t>
+      </w:r>
+      <w:proofErr w:type="spellEnd"/>
+      <w:r>
+        <w:rPr>
+          <w:rFonts w:ascii="Consolas" w:hAnsi="Consolas"/>
+        </w:rPr>
+        <w:t>, o nome é alterado no componente filho e também no componente Pai.</w:t>
+      </w:r>
+    </w:p>
+    <w:p>
+      <w:pPr>
+        <w:pStyle w:val="PargrafodaLista"/>
+        <w:jc w:val="both"/>
+        <w:rPr>
+          <w:rFonts w:ascii="Consolas" w:hAnsi="Consolas"/>
+        </w:rPr>
+      </w:pPr>
+    </w:p>
+    <w:p>
+      <w:pPr>
+        <w:pStyle w:val="PargrafodaLista"/>
+        <w:numPr>
+          <w:ilvl w:val="0"/>
+          <w:numId w:val="1"/>
+        </w:numPr>
+        <w:jc w:val="both"/>
+        <w:rPr>
+          <w:rFonts w:ascii="Consolas" w:hAnsi="Consolas"/>
+        </w:rPr>
+      </w:pPr>
+      <w:r>
+        <w:rPr>
+          <w:rFonts w:ascii="Consolas" w:hAnsi="Consolas"/>
+        </w:rPr>
+        <w:t>Temos a possibilidade de passar um objeto</w:t>
+      </w:r>
+      <w:r>
+        <w:rPr>
+          <w:rFonts w:ascii="Consolas" w:hAnsi="Consolas"/>
+        </w:rPr>
+        <w:t xml:space="preserve"> com o valor antigo e o valor novo no evento que estamos emitindo no componente filho.</w:t>
+      </w:r>
+    </w:p>
+    <w:p>
+      <w:pPr>
+        <w:pStyle w:val="PargrafodaLista"/>
+        <w:numPr>
+          <w:ilvl w:val="0"/>
+          <w:numId w:val="1"/>
+        </w:numPr>
+        <w:jc w:val="both"/>
+        <w:rPr>
+          <w:rFonts w:ascii="Consolas" w:hAnsi="Consolas"/>
+        </w:rPr>
+      </w:pPr>
+      <w:r>
+        <w:rPr>
+          <w:rFonts w:ascii="Consolas" w:hAnsi="Consolas"/>
+        </w:rPr>
+        <w:t xml:space="preserve">Para isso criamos uma constante dentro do </w:t>
+      </w:r>
+      <w:r>
+        <w:rPr>
+          <w:rFonts w:ascii="Consolas" w:hAnsi="Consolas"/>
+        </w:rPr>
+        <w:t>evento passando o valor antigo para ela</w:t>
+      </w:r>
+      <w:r>
+        <w:rPr>
+          <w:rFonts w:ascii="Consolas" w:hAnsi="Consolas"/>
+        </w:rPr>
+        <w:t>, então após isso</w:t>
+      </w:r>
+      <w:r>
+        <w:rPr>
+          <w:rFonts w:ascii="Consolas" w:hAnsi="Consolas"/>
+        </w:rPr>
+        <w:t xml:space="preserve"> criamos o objeto </w:t>
+      </w:r>
+      <w:r>
+        <w:rPr>
+          <w:rFonts w:ascii="Consolas" w:hAnsi="Consolas"/>
+        </w:rPr>
+        <w:t>dentro do evento com o valor antigo e o atual.</w:t>
+      </w:r>
+    </w:p>
+    <w:p>
+      <w:pPr>
+        <w:pStyle w:val="PargrafodaLista"/>
+        <w:numPr>
+          <w:ilvl w:val="0"/>
+          <w:numId w:val="1"/>
+        </w:numPr>
+        <w:shd w:val="clear" w:color="auto" w:fill="282A36"/>
+        <w:spacing w:after="0" w:line="285" w:lineRule="atLeast"/>
+        <w:rPr>
+          <w:rFonts w:ascii="Consolas" w:eastAsia="Times New Roman" w:hAnsi="Consolas" w:cs="Times New Roman"/>
+          <w:color w:val="F6F6F4"/>
+          <w:sz w:val="21"/>
+          <w:szCs w:val="21"/>
+          <w:lang w:eastAsia="pt-BR"/>
+        </w:rPr>
+      </w:pPr>
+      <w:proofErr w:type="spellStart"/>
+      <w:r>
+        <w:rPr>
+          <w:rFonts w:ascii="Consolas" w:eastAsia="Times New Roman" w:hAnsi="Consolas" w:cs="Times New Roman"/>
+          <w:color w:val="62E884"/>
+          <w:sz w:val="21"/>
+          <w:szCs w:val="21"/>
+          <w:lang w:eastAsia="pt-BR"/>
+        </w:rPr>
+        <w:t>reiniciarNome</w:t>
+      </w:r>
+      <w:proofErr w:type="spellEnd"/>
+      <w:r>
+        <w:rPr>
+          <w:rFonts w:ascii="Consolas" w:eastAsia="Times New Roman" w:hAnsi="Consolas" w:cs="Times New Roman"/>
+          <w:color w:val="F6F6F4"/>
+          <w:sz w:val="21"/>
+          <w:szCs w:val="21"/>
+          <w:lang w:eastAsia="pt-BR"/>
+        </w:rPr>
+        <w:t>(){</w:t>
+      </w:r>
+    </w:p>
+    <w:p>
+      <w:pPr>
+        <w:pStyle w:val="PargrafodaLista"/>
+        <w:numPr>
+          <w:ilvl w:val="0"/>
+          <w:numId w:val="1"/>
+        </w:numPr>
+        <w:shd w:val="clear" w:color="auto" w:fill="282A36"/>
+        <w:spacing w:after="0" w:line="285" w:lineRule="atLeast"/>
+        <w:rPr>
+          <w:rFonts w:ascii="Consolas" w:eastAsia="Times New Roman" w:hAnsi="Consolas" w:cs="Times New Roman"/>
+          <w:color w:val="F6F6F4"/>
+          <w:sz w:val="21"/>
+          <w:szCs w:val="21"/>
+          <w:lang w:eastAsia="pt-BR"/>
+        </w:rPr>
+      </w:pPr>
+      <w:r>
+        <w:rPr>
+          <w:rFonts w:ascii="Consolas" w:eastAsia="Times New Roman" w:hAnsi="Consolas" w:cs="Times New Roman"/>
+          <w:color w:val="F6F6F4"/>
+          <w:sz w:val="21"/>
+          <w:szCs w:val="21"/>
+          <w:lang w:eastAsia="pt-BR"/>
+        </w:rPr>
+        <w:t xml:space="preserve">            </w:t>
+      </w:r>
+      <w:proofErr w:type="spellStart"/>
+      <w:r>
+        <w:rPr>
+          <w:rFonts w:ascii="Consolas" w:eastAsia="Times New Roman" w:hAnsi="Consolas" w:cs="Times New Roman"/>
+          <w:color w:val="F286C4"/>
+          <w:sz w:val="21"/>
+          <w:szCs w:val="21"/>
+          <w:lang w:eastAsia="pt-BR"/>
+        </w:rPr>
+        <w:t>const</w:t>
+      </w:r>
+      <w:proofErr w:type="spellEnd"/>
+      <w:r>
+        <w:rPr>
+          <w:rFonts w:ascii="Consolas" w:eastAsia="Times New Roman" w:hAnsi="Consolas" w:cs="Times New Roman"/>
+          <w:color w:val="F6F6F4"/>
+          <w:sz w:val="21"/>
+          <w:szCs w:val="21"/>
+          <w:lang w:eastAsia="pt-BR"/>
+        </w:rPr>
+        <w:t xml:space="preserve"> </w:t>
+      </w:r>
+      <w:r>
+        <w:rPr>
+          <w:rFonts w:ascii="Consolas" w:eastAsia="Times New Roman" w:hAnsi="Consolas" w:cs="Times New Roman"/>
+          <w:color w:val="BF9EEE"/>
+          <w:sz w:val="21"/>
+          <w:szCs w:val="21"/>
+          <w:lang w:eastAsia="pt-BR"/>
+        </w:rPr>
+        <w:t>antigo</w:t>
+      </w:r>
+      <w:r>
+        <w:rPr>
+          <w:rFonts w:ascii="Consolas" w:eastAsia="Times New Roman" w:hAnsi="Consolas" w:cs="Times New Roman"/>
+          <w:color w:val="F6F6F4"/>
+          <w:sz w:val="21"/>
+          <w:szCs w:val="21"/>
+          <w:lang w:eastAsia="pt-BR"/>
+        </w:rPr>
+        <w:t xml:space="preserve"> </w:t>
+      </w:r>
+      <w:r>
+        <w:rPr>
+          <w:rFonts w:ascii="Consolas" w:eastAsia="Times New Roman" w:hAnsi="Consolas" w:cs="Times New Roman"/>
+          <w:color w:val="F286C4"/>
+          <w:sz w:val="21"/>
+          <w:szCs w:val="21"/>
+          <w:lang w:eastAsia="pt-BR"/>
+        </w:rPr>
+        <w:t>=</w:t>
+      </w:r>
+      <w:r>
+        <w:rPr>
+          <w:rFonts w:ascii="Consolas" w:eastAsia="Times New Roman" w:hAnsi="Consolas" w:cs="Times New Roman"/>
+          <w:color w:val="F6F6F4"/>
+          <w:sz w:val="21"/>
+          <w:szCs w:val="21"/>
+          <w:lang w:eastAsia="pt-BR"/>
+        </w:rPr>
+        <w:t xml:space="preserve"> </w:t>
+      </w:r>
+      <w:proofErr w:type="spellStart"/>
+      <w:r>
+        <w:rPr>
+          <w:rFonts w:ascii="Consolas" w:eastAsia="Times New Roman" w:hAnsi="Consolas" w:cs="Times New Roman"/>
+          <w:i/>
+          <w:iCs/>
+          <w:color w:val="BF9EEE"/>
+          <w:sz w:val="21"/>
+          <w:szCs w:val="21"/>
+          <w:lang w:eastAsia="pt-BR"/>
+        </w:rPr>
+        <w:t>this</w:t>
+      </w:r>
+      <w:r>
+        <w:rPr>
+          <w:rFonts w:ascii="Consolas" w:eastAsia="Times New Roman" w:hAnsi="Consolas" w:cs="Times New Roman"/>
+          <w:color w:val="F6F6F4"/>
+          <w:sz w:val="21"/>
+          <w:szCs w:val="21"/>
+          <w:lang w:eastAsia="pt-BR"/>
+        </w:rPr>
+        <w:t>.nome</w:t>
+      </w:r>
+      <w:proofErr w:type="spellEnd"/>
+    </w:p>
+    <w:p>
+      <w:pPr>
+        <w:pStyle w:val="PargrafodaLista"/>
+        <w:numPr>
+          <w:ilvl w:val="0"/>
+          <w:numId w:val="1"/>
+        </w:numPr>
+        <w:shd w:val="clear" w:color="auto" w:fill="282A36"/>
+        <w:spacing w:after="0" w:line="285" w:lineRule="atLeast"/>
+        <w:rPr>
+          <w:rFonts w:ascii="Consolas" w:eastAsia="Times New Roman" w:hAnsi="Consolas" w:cs="Times New Roman"/>
+          <w:color w:val="F6F6F4"/>
+          <w:sz w:val="21"/>
+          <w:szCs w:val="21"/>
+          <w:lang w:eastAsia="pt-BR"/>
+        </w:rPr>
+      </w:pPr>
+      <w:r>
+        <w:rPr>
+          <w:rFonts w:ascii="Consolas" w:eastAsia="Times New Roman" w:hAnsi="Consolas" w:cs="Times New Roman"/>
+          <w:color w:val="F6F6F4"/>
+          <w:sz w:val="21"/>
+          <w:szCs w:val="21"/>
+          <w:lang w:eastAsia="pt-BR"/>
+        </w:rPr>
+        <w:t xml:space="preserve">            </w:t>
+      </w:r>
+      <w:proofErr w:type="spellStart"/>
+      <w:r>
+        <w:rPr>
+          <w:rFonts w:ascii="Consolas" w:eastAsia="Times New Roman" w:hAnsi="Consolas" w:cs="Times New Roman"/>
+          <w:i/>
+          <w:iCs/>
+          <w:color w:val="BF9EEE"/>
+          <w:sz w:val="21"/>
+          <w:szCs w:val="21"/>
+          <w:lang w:eastAsia="pt-BR"/>
+        </w:rPr>
+        <w:t>this</w:t>
+      </w:r>
+      <w:r>
+        <w:rPr>
+          <w:rFonts w:ascii="Consolas" w:eastAsia="Times New Roman" w:hAnsi="Consolas" w:cs="Times New Roman"/>
+          <w:color w:val="F6F6F4"/>
+          <w:sz w:val="21"/>
+          <w:szCs w:val="21"/>
+          <w:lang w:eastAsia="pt-BR"/>
+        </w:rPr>
+        <w:t>.nome</w:t>
+      </w:r>
+      <w:proofErr w:type="spellEnd"/>
+      <w:r>
+        <w:rPr>
+          <w:rFonts w:ascii="Consolas" w:eastAsia="Times New Roman" w:hAnsi="Consolas" w:cs="Times New Roman"/>
+          <w:color w:val="F6F6F4"/>
+          <w:sz w:val="21"/>
+          <w:szCs w:val="21"/>
+          <w:lang w:eastAsia="pt-BR"/>
+        </w:rPr>
+        <w:t xml:space="preserve"> </w:t>
+      </w:r>
+      <w:r>
+        <w:rPr>
+          <w:rFonts w:ascii="Consolas" w:eastAsia="Times New Roman" w:hAnsi="Consolas" w:cs="Times New Roman"/>
+          <w:color w:val="F286C4"/>
+          <w:sz w:val="21"/>
+          <w:szCs w:val="21"/>
+          <w:lang w:eastAsia="pt-BR"/>
+        </w:rPr>
+        <w:t>=</w:t>
+      </w:r>
+      <w:r>
+        <w:rPr>
+          <w:rFonts w:ascii="Consolas" w:eastAsia="Times New Roman" w:hAnsi="Consolas" w:cs="Times New Roman"/>
+          <w:color w:val="F6F6F4"/>
+          <w:sz w:val="21"/>
+          <w:szCs w:val="21"/>
+          <w:lang w:eastAsia="pt-BR"/>
+        </w:rPr>
+        <w:t xml:space="preserve"> </w:t>
+      </w:r>
+      <w:r>
+        <w:rPr>
+          <w:rFonts w:ascii="Consolas" w:eastAsia="Times New Roman" w:hAnsi="Consolas" w:cs="Times New Roman"/>
+          <w:color w:val="DEE492"/>
+          <w:sz w:val="21"/>
+          <w:szCs w:val="21"/>
+          <w:lang w:eastAsia="pt-BR"/>
+        </w:rPr>
+        <w:t>'</w:t>
+      </w:r>
+      <w:r>
+        <w:rPr>
+          <w:rFonts w:ascii="Consolas" w:eastAsia="Times New Roman" w:hAnsi="Consolas" w:cs="Times New Roman"/>
+          <w:color w:val="E7EE98"/>
+          <w:sz w:val="21"/>
+          <w:szCs w:val="21"/>
+          <w:lang w:eastAsia="pt-BR"/>
+        </w:rPr>
+        <w:t>Claudisnei</w:t>
+      </w:r>
+      <w:r>
+        <w:rPr>
+          <w:rFonts w:ascii="Consolas" w:eastAsia="Times New Roman" w:hAnsi="Consolas" w:cs="Times New Roman"/>
+          <w:color w:val="DEE492"/>
+          <w:sz w:val="21"/>
+          <w:szCs w:val="21"/>
+          <w:lang w:eastAsia="pt-BR"/>
+        </w:rPr>
+        <w:t>'</w:t>
+      </w:r>
+    </w:p>
+    <w:p>
+      <w:pPr>
+        <w:pStyle w:val="PargrafodaLista"/>
+        <w:numPr>
+          <w:ilvl w:val="0"/>
+          <w:numId w:val="1"/>
+        </w:numPr>
+        <w:shd w:val="clear" w:color="auto" w:fill="282A36"/>
+        <w:spacing w:after="0" w:line="285" w:lineRule="atLeast"/>
+        <w:rPr>
+          <w:rFonts w:ascii="Consolas" w:eastAsia="Times New Roman" w:hAnsi="Consolas" w:cs="Times New Roman"/>
+          <w:color w:val="F6F6F4"/>
+          <w:sz w:val="21"/>
+          <w:szCs w:val="21"/>
+          <w:lang w:eastAsia="pt-BR"/>
+        </w:rPr>
+      </w:pPr>
+      <w:r>
+        <w:rPr>
+          <w:rFonts w:ascii="Consolas" w:eastAsia="Times New Roman" w:hAnsi="Consolas" w:cs="Times New Roman"/>
+          <w:color w:val="F6F6F4"/>
+          <w:sz w:val="21"/>
+          <w:szCs w:val="21"/>
+          <w:lang w:eastAsia="pt-BR"/>
+        </w:rPr>
+        <w:t xml:space="preserve">            </w:t>
+      </w:r>
+      <w:proofErr w:type="spellStart"/>
+      <w:r>
+        <w:rPr>
+          <w:rFonts w:ascii="Consolas" w:eastAsia="Times New Roman" w:hAnsi="Consolas" w:cs="Times New Roman"/>
+          <w:i/>
+          <w:iCs/>
+          <w:color w:val="BF9EEE"/>
+          <w:sz w:val="21"/>
+          <w:szCs w:val="21"/>
+          <w:lang w:eastAsia="pt-BR"/>
+        </w:rPr>
+        <w:t>this</w:t>
+      </w:r>
+      <w:proofErr w:type="spellEnd"/>
+      <w:r>
+        <w:rPr>
+          <w:rFonts w:ascii="Consolas" w:eastAsia="Times New Roman" w:hAnsi="Consolas" w:cs="Times New Roman"/>
+          <w:color w:val="F6F6F4"/>
+          <w:sz w:val="21"/>
+          <w:szCs w:val="21"/>
+          <w:lang w:eastAsia="pt-BR"/>
+        </w:rPr>
+        <w:t>.</w:t>
+      </w:r>
+      <w:r>
+        <w:rPr>
+          <w:rFonts w:ascii="Consolas" w:eastAsia="Times New Roman" w:hAnsi="Consolas" w:cs="Times New Roman"/>
+          <w:color w:val="62E884"/>
+          <w:sz w:val="21"/>
+          <w:szCs w:val="21"/>
+          <w:lang w:eastAsia="pt-BR"/>
+        </w:rPr>
+        <w:t>$</w:t>
+      </w:r>
+      <w:proofErr w:type="spellStart"/>
+      <w:r>
+        <w:rPr>
+          <w:rFonts w:ascii="Consolas" w:eastAsia="Times New Roman" w:hAnsi="Consolas" w:cs="Times New Roman"/>
+          <w:color w:val="62E884"/>
+          <w:sz w:val="21"/>
+          <w:szCs w:val="21"/>
+          <w:lang w:eastAsia="pt-BR"/>
+        </w:rPr>
+        <w:t>emit</w:t>
+      </w:r>
+      <w:proofErr w:type="spellEnd"/>
+      <w:r>
+        <w:rPr>
+          <w:rFonts w:ascii="Consolas" w:eastAsia="Times New Roman" w:hAnsi="Consolas" w:cs="Times New Roman"/>
+          <w:color w:val="F6F6F4"/>
+          <w:sz w:val="21"/>
+          <w:szCs w:val="21"/>
+          <w:lang w:eastAsia="pt-BR"/>
+        </w:rPr>
+        <w:t>(</w:t>
+      </w:r>
+      <w:r>
+        <w:rPr>
+          <w:rFonts w:ascii="Consolas" w:eastAsia="Times New Roman" w:hAnsi="Consolas" w:cs="Times New Roman"/>
+          <w:color w:val="DEE492"/>
+          <w:sz w:val="21"/>
+          <w:szCs w:val="21"/>
+          <w:lang w:eastAsia="pt-BR"/>
+        </w:rPr>
+        <w:t>'</w:t>
+      </w:r>
+      <w:proofErr w:type="spellStart"/>
+      <w:r>
+        <w:rPr>
+          <w:rFonts w:ascii="Consolas" w:eastAsia="Times New Roman" w:hAnsi="Consolas" w:cs="Times New Roman"/>
+          <w:color w:val="E7EE98"/>
+          <w:sz w:val="21"/>
+          <w:szCs w:val="21"/>
+          <w:lang w:eastAsia="pt-BR"/>
+        </w:rPr>
+        <w:t>nomeMudou</w:t>
+      </w:r>
+      <w:proofErr w:type="spellEnd"/>
+      <w:r>
+        <w:rPr>
+          <w:rFonts w:ascii="Consolas" w:eastAsia="Times New Roman" w:hAnsi="Consolas" w:cs="Times New Roman"/>
+          <w:color w:val="DEE492"/>
+          <w:sz w:val="21"/>
+          <w:szCs w:val="21"/>
+          <w:lang w:eastAsia="pt-BR"/>
+        </w:rPr>
+        <w:t>'</w:t>
+      </w:r>
+      <w:r>
+        <w:rPr>
+          <w:rFonts w:ascii="Consolas" w:eastAsia="Times New Roman" w:hAnsi="Consolas" w:cs="Times New Roman"/>
+          <w:color w:val="F6F6F4"/>
+          <w:sz w:val="21"/>
+          <w:szCs w:val="21"/>
+          <w:lang w:eastAsia="pt-BR"/>
+        </w:rPr>
+        <w:t>, {</w:t>
+      </w:r>
+    </w:p>
+    <w:p>
+      <w:pPr>
+        <w:pStyle w:val="PargrafodaLista"/>
+        <w:numPr>
+          <w:ilvl w:val="0"/>
+          <w:numId w:val="1"/>
+        </w:numPr>
+        <w:shd w:val="clear" w:color="auto" w:fill="282A36"/>
+        <w:spacing w:after="0" w:line="285" w:lineRule="atLeast"/>
+        <w:rPr>
+          <w:rFonts w:ascii="Consolas" w:eastAsia="Times New Roman" w:hAnsi="Consolas" w:cs="Times New Roman"/>
+          <w:color w:val="F6F6F4"/>
+          <w:sz w:val="21"/>
+          <w:szCs w:val="21"/>
+          <w:lang w:eastAsia="pt-BR"/>
+        </w:rPr>
+      </w:pPr>
+      <w:r>
+        <w:rPr>
+          <w:rFonts w:ascii="Consolas" w:eastAsia="Times New Roman" w:hAnsi="Consolas" w:cs="Times New Roman"/>
+          <w:color w:val="F6F6F4"/>
+          <w:sz w:val="21"/>
+          <w:szCs w:val="21"/>
+          <w:lang w:eastAsia="pt-BR"/>
+        </w:rPr>
+        <w:t>                novo</w:t>
+      </w:r>
+      <w:r>
+        <w:rPr>
+          <w:rFonts w:ascii="Consolas" w:eastAsia="Times New Roman" w:hAnsi="Consolas" w:cs="Times New Roman"/>
+          <w:color w:val="F286C4"/>
+          <w:sz w:val="21"/>
+          <w:szCs w:val="21"/>
+          <w:lang w:eastAsia="pt-BR"/>
+        </w:rPr>
+        <w:t>:</w:t>
+      </w:r>
+      <w:r>
+        <w:rPr>
+          <w:rFonts w:ascii="Consolas" w:eastAsia="Times New Roman" w:hAnsi="Consolas" w:cs="Times New Roman"/>
+          <w:color w:val="F6F6F4"/>
+          <w:sz w:val="21"/>
+          <w:szCs w:val="21"/>
+          <w:lang w:eastAsia="pt-BR"/>
+        </w:rPr>
+        <w:t xml:space="preserve"> </w:t>
+      </w:r>
+      <w:proofErr w:type="spellStart"/>
+      <w:r>
+        <w:rPr>
+          <w:rFonts w:ascii="Consolas" w:eastAsia="Times New Roman" w:hAnsi="Consolas" w:cs="Times New Roman"/>
+          <w:i/>
+          <w:iCs/>
+          <w:color w:val="BF9EEE"/>
+          <w:sz w:val="21"/>
+          <w:szCs w:val="21"/>
+          <w:lang w:eastAsia="pt-BR"/>
+        </w:rPr>
+        <w:t>this</w:t>
+      </w:r>
+      <w:r>
+        <w:rPr>
+          <w:rFonts w:ascii="Consolas" w:eastAsia="Times New Roman" w:hAnsi="Consolas" w:cs="Times New Roman"/>
+          <w:color w:val="F6F6F4"/>
+          <w:sz w:val="21"/>
+          <w:szCs w:val="21"/>
+          <w:lang w:eastAsia="pt-BR"/>
+        </w:rPr>
+        <w:t>.nome</w:t>
+      </w:r>
+      <w:proofErr w:type="spellEnd"/>
+      <w:r>
+        <w:rPr>
+          <w:rFonts w:ascii="Consolas" w:eastAsia="Times New Roman" w:hAnsi="Consolas" w:cs="Times New Roman"/>
+          <w:color w:val="F6F6F4"/>
+          <w:sz w:val="21"/>
+          <w:szCs w:val="21"/>
+          <w:lang w:eastAsia="pt-BR"/>
+        </w:rPr>
+        <w:t>,</w:t>
+      </w:r>
+    </w:p>
+    <w:p>
+      <w:pPr>
+        <w:pStyle w:val="PargrafodaLista"/>
+        <w:numPr>
+          <w:ilvl w:val="0"/>
+          <w:numId w:val="1"/>
+        </w:numPr>
+        <w:shd w:val="clear" w:color="auto" w:fill="282A36"/>
+        <w:spacing w:after="0" w:line="285" w:lineRule="atLeast"/>
+        <w:rPr>
+          <w:rFonts w:ascii="Consolas" w:eastAsia="Times New Roman" w:hAnsi="Consolas" w:cs="Times New Roman"/>
+          <w:color w:val="F6F6F4"/>
+          <w:sz w:val="21"/>
+          <w:szCs w:val="21"/>
+          <w:lang w:eastAsia="pt-BR"/>
+        </w:rPr>
+      </w:pPr>
+      <w:r>
+        <w:rPr>
+          <w:rFonts w:ascii="Consolas" w:eastAsia="Times New Roman" w:hAnsi="Consolas" w:cs="Times New Roman"/>
+          <w:color w:val="F6F6F4"/>
+          <w:sz w:val="21"/>
+          <w:szCs w:val="21"/>
+          <w:lang w:eastAsia="pt-BR"/>
+        </w:rPr>
+        <w:t>                antigo</w:t>
+      </w:r>
+    </w:p>
+    <w:p>
+      <w:pPr>
+        <w:pStyle w:val="PargrafodaLista"/>
+        <w:numPr>
+          <w:ilvl w:val="0"/>
+          <w:numId w:val="1"/>
+        </w:numPr>
+        <w:shd w:val="clear" w:color="auto" w:fill="282A36"/>
+        <w:spacing w:after="0" w:line="285" w:lineRule="atLeast"/>
+        <w:rPr>
+          <w:rFonts w:ascii="Consolas" w:eastAsia="Times New Roman" w:hAnsi="Consolas" w:cs="Times New Roman"/>
+          <w:color w:val="F6F6F4"/>
+          <w:sz w:val="21"/>
+          <w:szCs w:val="21"/>
+          <w:lang w:eastAsia="pt-BR"/>
+        </w:rPr>
+      </w:pPr>
+      <w:r>
+        <w:rPr>
+          <w:rFonts w:ascii="Consolas" w:eastAsia="Times New Roman" w:hAnsi="Consolas" w:cs="Times New Roman"/>
+          <w:color w:val="F6F6F4"/>
+          <w:sz w:val="21"/>
+          <w:szCs w:val="21"/>
+          <w:lang w:eastAsia="pt-BR"/>
+        </w:rPr>
+        <w:t>            })</w:t>
+      </w:r>
+    </w:p>
+    <w:p>
+      <w:pPr>
+        <w:pStyle w:val="PargrafodaLista"/>
+        <w:numPr>
+          <w:ilvl w:val="0"/>
+          <w:numId w:val="1"/>
+        </w:numPr>
+        <w:shd w:val="clear" w:color="auto" w:fill="282A36"/>
+        <w:spacing w:after="0" w:line="285" w:lineRule="atLeast"/>
+        <w:rPr>
+          <w:rFonts w:ascii="Consolas" w:eastAsia="Times New Roman" w:hAnsi="Consolas" w:cs="Times New Roman"/>
+          <w:color w:val="F6F6F4"/>
+          <w:sz w:val="21"/>
+          <w:szCs w:val="21"/>
+          <w:lang w:eastAsia="pt-BR"/>
+        </w:rPr>
+      </w:pPr>
+      <w:r>
+        <w:rPr>
+          <w:rFonts w:ascii="Consolas" w:eastAsia="Times New Roman" w:hAnsi="Consolas" w:cs="Times New Roman"/>
+          <w:color w:val="F6F6F4"/>
+          <w:sz w:val="21"/>
+          <w:szCs w:val="21"/>
+          <w:lang w:eastAsia="pt-BR"/>
+        </w:rPr>
+        <w:t>        }</w:t>
+      </w:r>
+    </w:p>
+    <w:p>
+      <w:pPr>
+        <w:pStyle w:val="PargrafodaLista"/>
+        <w:numPr>
+          <w:ilvl w:val="0"/>
+          <w:numId w:val="1"/>
+        </w:numPr>
+        <w:jc w:val="both"/>
+        <w:rPr>
+          <w:rFonts w:ascii="Consolas" w:hAnsi="Consolas"/>
+        </w:rPr>
+      </w:pPr>
+      <w:r>
+        <w:rPr>
+          <w:rFonts w:ascii="Consolas" w:hAnsi="Consolas"/>
+        </w:rPr>
+        <w:t xml:space="preserve">No componente Pai, para acessarmos o objeto, basta utilizarmos o </w:t>
+      </w:r>
+      <w:r>
+        <w:rPr>
+          <w:rFonts w:ascii="Consolas" w:hAnsi="Consolas"/>
+        </w:rPr>
+        <w:t>$</w:t>
+      </w:r>
+      <w:proofErr w:type="spellStart"/>
+      <w:r>
+        <w:rPr>
+          <w:rFonts w:ascii="Consolas" w:hAnsi="Consolas"/>
+        </w:rPr>
+        <w:t>event</w:t>
+      </w:r>
+      <w:proofErr w:type="spellEnd"/>
+      <w:r>
+        <w:rPr>
+          <w:rFonts w:ascii="Consolas" w:hAnsi="Consolas"/>
+        </w:rPr>
+        <w:t>. e qual o parâmetro que se deseja acessar.</w:t>
+      </w:r>
+    </w:p>
+    <w:p>
+      <w:pPr>
+        <w:pStyle w:val="PargrafodaLista"/>
+        <w:numPr>
+          <w:ilvl w:val="0"/>
+          <w:numId w:val="1"/>
+        </w:numPr>
+        <w:shd w:val="clear" w:color="auto" w:fill="282A36"/>
+        <w:spacing w:after="0" w:line="285" w:lineRule="atLeast"/>
+        <w:rPr>
+          <w:rFonts w:ascii="Consolas" w:eastAsia="Times New Roman" w:hAnsi="Consolas" w:cs="Times New Roman"/>
+          <w:color w:val="F6F6F4"/>
+          <w:sz w:val="21"/>
+          <w:szCs w:val="21"/>
+          <w:lang w:eastAsia="pt-BR"/>
+        </w:rPr>
+      </w:pPr>
+      <w:r>
+        <w:rPr>
+          <w:rFonts w:ascii="Consolas" w:eastAsia="Times New Roman" w:hAnsi="Consolas" w:cs="Times New Roman"/>
+          <w:color w:val="F6F6F4"/>
+          <w:sz w:val="21"/>
+          <w:szCs w:val="21"/>
+          <w:lang w:eastAsia="pt-BR"/>
+        </w:rPr>
+        <w:t>&lt;</w:t>
+      </w:r>
+      <w:proofErr w:type="spellStart"/>
+      <w:r>
+        <w:rPr>
+          <w:rFonts w:ascii="Consolas" w:eastAsia="Times New Roman" w:hAnsi="Consolas" w:cs="Times New Roman"/>
+          <w:i/>
+          <w:iCs/>
+          <w:color w:val="EE6666"/>
+          <w:sz w:val="21"/>
+          <w:szCs w:val="21"/>
+          <w:u w:val="single"/>
+          <w:lang w:eastAsia="pt-BR"/>
+        </w:rPr>
+        <w:t>UsuarioInfo</w:t>
+      </w:r>
+      <w:proofErr w:type="spellEnd"/>
+      <w:r>
+        <w:rPr>
+          <w:rFonts w:ascii="Consolas" w:eastAsia="Times New Roman" w:hAnsi="Consolas" w:cs="Times New Roman"/>
+          <w:color w:val="F6F6F4"/>
+          <w:sz w:val="21"/>
+          <w:szCs w:val="21"/>
+          <w:lang w:eastAsia="pt-BR"/>
+        </w:rPr>
+        <w:t xml:space="preserve"> </w:t>
+      </w:r>
+    </w:p>
+    <w:p>
+      <w:pPr>
+        <w:pStyle w:val="PargrafodaLista"/>
+        <w:numPr>
+          <w:ilvl w:val="0"/>
+          <w:numId w:val="1"/>
+        </w:numPr>
+        <w:shd w:val="clear" w:color="auto" w:fill="282A36"/>
+        <w:spacing w:after="0" w:line="285" w:lineRule="atLeast"/>
+        <w:rPr>
+          <w:rFonts w:ascii="Consolas" w:eastAsia="Times New Roman" w:hAnsi="Consolas" w:cs="Times New Roman"/>
+          <w:color w:val="F6F6F4"/>
+          <w:sz w:val="21"/>
+          <w:szCs w:val="21"/>
+          <w:lang w:eastAsia="pt-BR"/>
+        </w:rPr>
+      </w:pPr>
+      <w:r>
+        <w:rPr>
+          <w:rFonts w:ascii="Consolas" w:eastAsia="Times New Roman" w:hAnsi="Consolas" w:cs="Times New Roman"/>
+          <w:color w:val="F6F6F4"/>
+          <w:sz w:val="21"/>
+          <w:szCs w:val="21"/>
+          <w:lang w:eastAsia="pt-BR"/>
+        </w:rPr>
+        <w:t xml:space="preserve">                </w:t>
+      </w:r>
+      <w:proofErr w:type="spellStart"/>
+      <w:r>
+        <w:rPr>
+          <w:rFonts w:ascii="Consolas" w:eastAsia="Times New Roman" w:hAnsi="Consolas" w:cs="Times New Roman"/>
+          <w:i/>
+          <w:iCs/>
+          <w:color w:val="62E884"/>
+          <w:sz w:val="21"/>
+          <w:szCs w:val="21"/>
+          <w:lang w:eastAsia="pt-BR"/>
+        </w:rPr>
+        <w:t>v-bind:nome</w:t>
+      </w:r>
+      <w:proofErr w:type="spellEnd"/>
+      <w:r>
+        <w:rPr>
+          <w:rFonts w:ascii="Consolas" w:eastAsia="Times New Roman" w:hAnsi="Consolas" w:cs="Times New Roman"/>
+          <w:color w:val="F286C4"/>
+          <w:sz w:val="21"/>
+          <w:szCs w:val="21"/>
+          <w:lang w:eastAsia="pt-BR"/>
+        </w:rPr>
+        <w:t>=</w:t>
+      </w:r>
+      <w:r>
+        <w:rPr>
+          <w:rFonts w:ascii="Consolas" w:eastAsia="Times New Roman" w:hAnsi="Consolas" w:cs="Times New Roman"/>
+          <w:color w:val="DEE492"/>
+          <w:sz w:val="21"/>
+          <w:szCs w:val="21"/>
+          <w:lang w:eastAsia="pt-BR"/>
+        </w:rPr>
+        <w:t>"</w:t>
+      </w:r>
+      <w:r>
+        <w:rPr>
+          <w:rFonts w:ascii="Consolas" w:eastAsia="Times New Roman" w:hAnsi="Consolas" w:cs="Times New Roman"/>
+          <w:color w:val="F6F6F4"/>
+          <w:sz w:val="21"/>
+          <w:szCs w:val="21"/>
+          <w:lang w:eastAsia="pt-BR"/>
+        </w:rPr>
+        <w:t>nome</w:t>
+      </w:r>
+      <w:r>
+        <w:rPr>
+          <w:rFonts w:ascii="Consolas" w:eastAsia="Times New Roman" w:hAnsi="Consolas" w:cs="Times New Roman"/>
+          <w:color w:val="DEE492"/>
+          <w:sz w:val="21"/>
+          <w:szCs w:val="21"/>
+          <w:lang w:eastAsia="pt-BR"/>
+        </w:rPr>
+        <w:t>"</w:t>
+      </w:r>
+      <w:r>
+        <w:rPr>
+          <w:rFonts w:ascii="Consolas" w:eastAsia="Times New Roman" w:hAnsi="Consolas" w:cs="Times New Roman"/>
+          <w:color w:val="F6F6F4"/>
+          <w:sz w:val="21"/>
+          <w:szCs w:val="21"/>
+          <w:lang w:eastAsia="pt-BR"/>
+        </w:rPr>
+        <w:t xml:space="preserve"> </w:t>
+      </w:r>
+    </w:p>
+    <w:p>
+      <w:pPr>
+        <w:pStyle w:val="PargrafodaLista"/>
+        <w:numPr>
+          <w:ilvl w:val="0"/>
+          <w:numId w:val="1"/>
+        </w:numPr>
+        <w:shd w:val="clear" w:color="auto" w:fill="282A36"/>
+        <w:spacing w:after="0" w:line="285" w:lineRule="atLeast"/>
+        <w:rPr>
+          <w:rFonts w:ascii="Consolas" w:eastAsia="Times New Roman" w:hAnsi="Consolas" w:cs="Times New Roman"/>
+          <w:color w:val="F6F6F4"/>
+          <w:sz w:val="21"/>
+          <w:szCs w:val="21"/>
+          <w:lang w:eastAsia="pt-BR"/>
+        </w:rPr>
+      </w:pPr>
+      <w:r>
+        <w:rPr>
+          <w:rFonts w:ascii="Consolas" w:eastAsia="Times New Roman" w:hAnsi="Consolas" w:cs="Times New Roman"/>
+          <w:color w:val="F6F6F4"/>
+          <w:sz w:val="21"/>
+          <w:szCs w:val="21"/>
+          <w:lang w:eastAsia="pt-BR"/>
+        </w:rPr>
+        <w:t xml:space="preserve">                </w:t>
+      </w:r>
+      <w:proofErr w:type="spellStart"/>
+      <w:r>
+        <w:rPr>
+          <w:rFonts w:ascii="Consolas" w:eastAsia="Times New Roman" w:hAnsi="Consolas" w:cs="Times New Roman"/>
+          <w:i/>
+          <w:iCs/>
+          <w:color w:val="62E884"/>
+          <w:sz w:val="21"/>
+          <w:szCs w:val="21"/>
+          <w:lang w:eastAsia="pt-BR"/>
+        </w:rPr>
+        <w:t>v-on:nomeMudou</w:t>
+      </w:r>
+      <w:proofErr w:type="spellEnd"/>
+      <w:r>
+        <w:rPr>
+          <w:rFonts w:ascii="Consolas" w:eastAsia="Times New Roman" w:hAnsi="Consolas" w:cs="Times New Roman"/>
+          <w:color w:val="F286C4"/>
+          <w:sz w:val="21"/>
+          <w:szCs w:val="21"/>
+          <w:lang w:eastAsia="pt-BR"/>
+        </w:rPr>
+        <w:t>=</w:t>
+      </w:r>
+      <w:r>
+        <w:rPr>
+          <w:rFonts w:ascii="Consolas" w:eastAsia="Times New Roman" w:hAnsi="Consolas" w:cs="Times New Roman"/>
+          <w:color w:val="DEE492"/>
+          <w:sz w:val="21"/>
+          <w:szCs w:val="21"/>
+          <w:lang w:eastAsia="pt-BR"/>
+        </w:rPr>
+        <w:t>"</w:t>
+      </w:r>
+      <w:r>
+        <w:rPr>
+          <w:rFonts w:ascii="Consolas" w:eastAsia="Times New Roman" w:hAnsi="Consolas" w:cs="Times New Roman"/>
+          <w:color w:val="F6F6F4"/>
+          <w:sz w:val="21"/>
+          <w:szCs w:val="21"/>
+          <w:lang w:eastAsia="pt-BR"/>
+        </w:rPr>
+        <w:t xml:space="preserve"> nome </w:t>
+      </w:r>
+      <w:r>
+        <w:rPr>
+          <w:rFonts w:ascii="Consolas" w:eastAsia="Times New Roman" w:hAnsi="Consolas" w:cs="Times New Roman"/>
+          <w:color w:val="F286C4"/>
+          <w:sz w:val="21"/>
+          <w:szCs w:val="21"/>
+          <w:lang w:eastAsia="pt-BR"/>
+        </w:rPr>
+        <w:t>=</w:t>
+      </w:r>
+      <w:r>
+        <w:rPr>
+          <w:rFonts w:ascii="Consolas" w:eastAsia="Times New Roman" w:hAnsi="Consolas" w:cs="Times New Roman"/>
+          <w:color w:val="F6F6F4"/>
+          <w:sz w:val="21"/>
+          <w:szCs w:val="21"/>
+          <w:lang w:eastAsia="pt-BR"/>
+        </w:rPr>
+        <w:t xml:space="preserve"> $</w:t>
+      </w:r>
+      <w:proofErr w:type="spellStart"/>
+      <w:r>
+        <w:rPr>
+          <w:rFonts w:ascii="Consolas" w:eastAsia="Times New Roman" w:hAnsi="Consolas" w:cs="Times New Roman"/>
+          <w:color w:val="F6F6F4"/>
+          <w:sz w:val="21"/>
+          <w:szCs w:val="21"/>
+          <w:lang w:eastAsia="pt-BR"/>
+        </w:rPr>
+        <w:t>event.novo</w:t>
+      </w:r>
+      <w:proofErr w:type="spellEnd"/>
+      <w:r>
+        <w:rPr>
+          <w:rFonts w:ascii="Consolas" w:eastAsia="Times New Roman" w:hAnsi="Consolas" w:cs="Times New Roman"/>
+          <w:color w:val="F6F6F4"/>
+          <w:sz w:val="21"/>
+          <w:szCs w:val="21"/>
+          <w:lang w:eastAsia="pt-BR"/>
+        </w:rPr>
+        <w:t xml:space="preserve"> </w:t>
+      </w:r>
+      <w:r>
+        <w:rPr>
+          <w:rFonts w:ascii="Consolas" w:eastAsia="Times New Roman" w:hAnsi="Consolas" w:cs="Times New Roman"/>
+          <w:color w:val="F286C4"/>
+          <w:sz w:val="21"/>
+          <w:szCs w:val="21"/>
+          <w:lang w:eastAsia="pt-BR"/>
+        </w:rPr>
+        <w:t>+</w:t>
+      </w:r>
+      <w:r>
+        <w:rPr>
+          <w:rFonts w:ascii="Consolas" w:eastAsia="Times New Roman" w:hAnsi="Consolas" w:cs="Times New Roman"/>
+          <w:color w:val="F6F6F4"/>
+          <w:sz w:val="21"/>
+          <w:szCs w:val="21"/>
+          <w:lang w:eastAsia="pt-BR"/>
+        </w:rPr>
+        <w:t xml:space="preserve"> </w:t>
+      </w:r>
+      <w:r>
+        <w:rPr>
+          <w:rFonts w:ascii="Consolas" w:eastAsia="Times New Roman" w:hAnsi="Consolas" w:cs="Times New Roman"/>
+          <w:color w:val="DEE492"/>
+          <w:sz w:val="21"/>
+          <w:szCs w:val="21"/>
+          <w:lang w:eastAsia="pt-BR"/>
+        </w:rPr>
+        <w:t>'</w:t>
+      </w:r>
+      <w:r>
+        <w:rPr>
+          <w:rFonts w:ascii="Consolas" w:eastAsia="Times New Roman" w:hAnsi="Consolas" w:cs="Times New Roman"/>
+          <w:color w:val="E7EE98"/>
+          <w:sz w:val="21"/>
+          <w:szCs w:val="21"/>
+          <w:lang w:eastAsia="pt-BR"/>
+        </w:rPr>
+        <w:t>-</w:t>
+      </w:r>
+      <w:r>
+        <w:rPr>
+          <w:rFonts w:ascii="Consolas" w:eastAsia="Times New Roman" w:hAnsi="Consolas" w:cs="Times New Roman"/>
+          <w:color w:val="DEE492"/>
+          <w:sz w:val="21"/>
+          <w:szCs w:val="21"/>
+          <w:lang w:eastAsia="pt-BR"/>
+        </w:rPr>
+        <w:t>'</w:t>
+      </w:r>
+      <w:r>
+        <w:rPr>
+          <w:rFonts w:ascii="Consolas" w:eastAsia="Times New Roman" w:hAnsi="Consolas" w:cs="Times New Roman"/>
+          <w:color w:val="F6F6F4"/>
+          <w:sz w:val="21"/>
+          <w:szCs w:val="21"/>
+          <w:lang w:eastAsia="pt-BR"/>
+        </w:rPr>
+        <w:t xml:space="preserve"> </w:t>
+      </w:r>
+      <w:r>
+        <w:rPr>
+          <w:rFonts w:ascii="Consolas" w:eastAsia="Times New Roman" w:hAnsi="Consolas" w:cs="Times New Roman"/>
+          <w:color w:val="F286C4"/>
+          <w:sz w:val="21"/>
+          <w:szCs w:val="21"/>
+          <w:lang w:eastAsia="pt-BR"/>
+        </w:rPr>
+        <w:t>+</w:t>
+      </w:r>
+      <w:r>
+        <w:rPr>
+          <w:rFonts w:ascii="Consolas" w:eastAsia="Times New Roman" w:hAnsi="Consolas" w:cs="Times New Roman"/>
+          <w:color w:val="F6F6F4"/>
+          <w:sz w:val="21"/>
+          <w:szCs w:val="21"/>
+          <w:lang w:eastAsia="pt-BR"/>
+        </w:rPr>
+        <w:t xml:space="preserve"> $</w:t>
+      </w:r>
+      <w:proofErr w:type="spellStart"/>
+      <w:r>
+        <w:rPr>
+          <w:rFonts w:ascii="Consolas" w:eastAsia="Times New Roman" w:hAnsi="Consolas" w:cs="Times New Roman"/>
+          <w:color w:val="F6F6F4"/>
+          <w:sz w:val="21"/>
+          <w:szCs w:val="21"/>
+          <w:lang w:eastAsia="pt-BR"/>
+        </w:rPr>
+        <w:t>event.antigo</w:t>
+      </w:r>
+      <w:proofErr w:type="spellEnd"/>
+      <w:r>
+        <w:rPr>
+          <w:rFonts w:ascii="Consolas" w:eastAsia="Times New Roman" w:hAnsi="Consolas" w:cs="Times New Roman"/>
+          <w:color w:val="DEE492"/>
+          <w:sz w:val="21"/>
+          <w:szCs w:val="21"/>
+          <w:lang w:eastAsia="pt-BR"/>
+        </w:rPr>
+        <w:t>"</w:t>
+      </w:r>
+    </w:p>
+    <w:p>
+      <w:pPr>
+        <w:pStyle w:val="PargrafodaLista"/>
+        <w:numPr>
+          <w:ilvl w:val="0"/>
+          <w:numId w:val="1"/>
+        </w:numPr>
+        <w:shd w:val="clear" w:color="auto" w:fill="282A36"/>
+        <w:spacing w:after="0" w:line="285" w:lineRule="atLeast"/>
+        <w:rPr>
+          <w:rFonts w:ascii="Consolas" w:eastAsia="Times New Roman" w:hAnsi="Consolas" w:cs="Times New Roman"/>
+          <w:color w:val="F6F6F4"/>
+          <w:sz w:val="21"/>
+          <w:szCs w:val="21"/>
+          <w:lang w:eastAsia="pt-BR"/>
+        </w:rPr>
+      </w:pPr>
+      <w:r>
+        <w:rPr>
+          <w:rFonts w:ascii="Consolas" w:eastAsia="Times New Roman" w:hAnsi="Consolas" w:cs="Times New Roman"/>
+          <w:color w:val="F6F6F4"/>
+          <w:sz w:val="21"/>
+          <w:szCs w:val="21"/>
+          <w:lang w:eastAsia="pt-BR"/>
+        </w:rPr>
+        <w:t>            /&gt;</w:t>
       </w:r>
     </w:p>
     <w:p>

</xml_diff>

<commit_message>
Comunicacao Indireta com Callback, criado um metodo no componente pai e passado esse metodo como parametro no template do componente filho. No componente filho foi criado uma props do tipo function para receber o metodo passado pelo componente pai
</commit_message>
<xml_diff>
--- a/Comunicacao_entre_componentes.docx
+++ b/Comunicacao_entre_componentes.docx
@@ -92,7 +92,21 @@
         <w:rPr>
           <w:rFonts w:ascii="Consolas" w:hAnsi="Consolas"/>
         </w:rPr>
-        <w:t>Instale as dependências digitando : npm i</w:t>
+        <w:t xml:space="preserve">Instale as dependências </w:t>
+      </w:r>
+      <w:proofErr w:type="gramStart"/>
+      <w:r>
+        <w:rPr>
+          <w:rFonts w:ascii="Consolas" w:hAnsi="Consolas"/>
+        </w:rPr>
+        <w:t>digitando :</w:t>
+      </w:r>
+      <w:proofErr w:type="gramEnd"/>
+      <w:r>
+        <w:rPr>
+          <w:rFonts w:ascii="Consolas" w:hAnsi="Consolas"/>
+        </w:rPr>
+        <w:t xml:space="preserve"> npm i</w:t>
       </w:r>
     </w:p>
     <w:p>
@@ -229,7 +243,21 @@
         <w:rPr>
           <w:rFonts w:ascii="Consolas" w:hAnsi="Consolas"/>
         </w:rPr>
-        <w:t xml:space="preserve"> utilizar a propriedade data() criando dentro dela a variável nome </w:t>
+        <w:t xml:space="preserve"> utilizar a propriedade </w:t>
+      </w:r>
+      <w:proofErr w:type="gramStart"/>
+      <w:r>
+        <w:rPr>
+          <w:rFonts w:ascii="Consolas" w:hAnsi="Consolas"/>
+        </w:rPr>
+        <w:t>data(</w:t>
+      </w:r>
+      <w:proofErr w:type="gramEnd"/>
+      <w:r>
+        <w:rPr>
+          <w:rFonts w:ascii="Consolas" w:hAnsi="Consolas"/>
+        </w:rPr>
+        <w:t xml:space="preserve">) criando dentro dela a variável nome </w:t>
       </w:r>
       <w:proofErr w:type="spellStart"/>
       <w:r>
@@ -582,7 +610,29 @@
           <w:szCs w:val="21"/>
           <w:lang w:eastAsia="pt-BR"/>
         </w:rPr>
-        <w:t>&gt;Esse é um componente muito legal!&lt;/</w:t>
+        <w:t xml:space="preserve">&gt;Esse é um componente muito </w:t>
+      </w:r>
+      <w:proofErr w:type="gramStart"/>
+      <w:r>
+        <w:rPr>
+          <w:rFonts w:ascii="Consolas" w:eastAsia="Times New Roman" w:hAnsi="Consolas" w:cs="Times New Roman"/>
+          <w:color w:val="F6F6F4"/>
+          <w:sz w:val="21"/>
+          <w:szCs w:val="21"/>
+          <w:lang w:eastAsia="pt-BR"/>
+        </w:rPr>
+        <w:t>legal!&lt;</w:t>
+      </w:r>
+      <w:proofErr w:type="gramEnd"/>
+      <w:r>
+        <w:rPr>
+          <w:rFonts w:ascii="Consolas" w:eastAsia="Times New Roman" w:hAnsi="Consolas" w:cs="Times New Roman"/>
+          <w:color w:val="F6F6F4"/>
+          <w:sz w:val="21"/>
+          <w:szCs w:val="21"/>
+          <w:lang w:eastAsia="pt-BR"/>
+        </w:rPr>
+        <w:t>/</w:t>
       </w:r>
       <w:r>
         <w:rPr>
@@ -1386,6 +1436,7 @@
         </w:rPr>
         <w:t xml:space="preserve"> </w:t>
       </w:r>
+      <w:proofErr w:type="gramStart"/>
       <w:r>
         <w:rPr>
           <w:rFonts w:ascii="Consolas" w:eastAsia="Times New Roman" w:hAnsi="Consolas" w:cs="Times New Roman"/>
@@ -1407,6 +1458,7 @@
         <w:t>./</w:t>
       </w:r>
       <w:proofErr w:type="spellStart"/>
+      <w:proofErr w:type="gramEnd"/>
       <w:r>
         <w:rPr>
           <w:rFonts w:ascii="Consolas" w:eastAsia="Times New Roman" w:hAnsi="Consolas" w:cs="Times New Roman"/>
@@ -1512,6 +1564,7 @@
         </w:rPr>
         <w:t xml:space="preserve"> </w:t>
       </w:r>
+      <w:proofErr w:type="gramStart"/>
       <w:r>
         <w:rPr>
           <w:rFonts w:ascii="Consolas" w:eastAsia="Times New Roman" w:hAnsi="Consolas" w:cs="Times New Roman"/>
@@ -1533,6 +1586,7 @@
         <w:t>./</w:t>
       </w:r>
       <w:proofErr w:type="spellStart"/>
+      <w:proofErr w:type="gramEnd"/>
       <w:r>
         <w:rPr>
           <w:rFonts w:ascii="Consolas" w:eastAsia="Times New Roman" w:hAnsi="Consolas" w:cs="Times New Roman"/>
@@ -1690,7 +1744,18 @@
           <w:szCs w:val="21"/>
           <w:lang w:eastAsia="pt-BR"/>
         </w:rPr>
-        <w:t xml:space="preserve"> { </w:t>
+        <w:t xml:space="preserve"> </w:t>
+      </w:r>
+      <w:proofErr w:type="gramStart"/>
+      <w:r>
+        <w:rPr>
+          <w:rFonts w:ascii="Consolas" w:eastAsia="Times New Roman" w:hAnsi="Consolas" w:cs="Times New Roman"/>
+          <w:color w:val="F6F6F4"/>
+          <w:sz w:val="21"/>
+          <w:szCs w:val="21"/>
+          <w:lang w:eastAsia="pt-BR"/>
+        </w:rPr>
+        <w:t xml:space="preserve">{ </w:t>
       </w:r>
       <w:proofErr w:type="spellStart"/>
       <w:r>
@@ -1704,6 +1769,7 @@
         <w:t>AppUsuarioInfo</w:t>
       </w:r>
       <w:proofErr w:type="spellEnd"/>
+      <w:proofErr w:type="gramEnd"/>
       <w:r>
         <w:rPr>
           <w:rFonts w:ascii="Consolas" w:eastAsia="Times New Roman" w:hAnsi="Consolas" w:cs="Times New Roman"/>
@@ -1764,6 +1830,7 @@
         </w:rPr>
         <w:t xml:space="preserve">    </w:t>
       </w:r>
+      <w:proofErr w:type="gramStart"/>
       <w:r>
         <w:rPr>
           <w:rFonts w:ascii="Consolas" w:eastAsia="Times New Roman" w:hAnsi="Consolas" w:cs="Times New Roman"/>
@@ -1782,7 +1849,18 @@
           <w:szCs w:val="21"/>
           <w:lang w:eastAsia="pt-BR"/>
         </w:rPr>
-        <w:t>() {</w:t>
+        <w:t>(</w:t>
+      </w:r>
+      <w:proofErr w:type="gramEnd"/>
+      <w:r>
+        <w:rPr>
+          <w:rFonts w:ascii="Consolas" w:eastAsia="Times New Roman" w:hAnsi="Consolas" w:cs="Times New Roman"/>
+          <w:color w:val="F6F6F4"/>
+          <w:sz w:val="21"/>
+          <w:szCs w:val="21"/>
+          <w:lang w:eastAsia="pt-BR"/>
+        </w:rPr>
+        <w:t>) {</w:t>
       </w:r>
     </w:p>
     <w:p>
@@ -2057,6 +2135,7 @@
         <w:t xml:space="preserve">        </w:t>
       </w:r>
       <w:proofErr w:type="spellStart"/>
+      <w:proofErr w:type="gramStart"/>
       <w:r>
         <w:rPr>
           <w:rFonts w:ascii="Consolas" w:eastAsia="Times New Roman" w:hAnsi="Consolas" w:cs="Times New Roman"/>
@@ -2076,7 +2155,18 @@
           <w:szCs w:val="21"/>
           <w:lang w:eastAsia="pt-BR"/>
         </w:rPr>
-        <w:t>(){</w:t>
+        <w:t>(</w:t>
+      </w:r>
+      <w:proofErr w:type="gramEnd"/>
+      <w:r>
+        <w:rPr>
+          <w:rFonts w:ascii="Consolas" w:eastAsia="Times New Roman" w:hAnsi="Consolas" w:cs="Times New Roman"/>
+          <w:color w:val="F6F6F4"/>
+          <w:sz w:val="21"/>
+          <w:szCs w:val="21"/>
+          <w:lang w:eastAsia="pt-BR"/>
+        </w:rPr>
+        <w:t>){</w:t>
       </w:r>
     </w:p>
     <w:p>
@@ -2107,6 +2197,7 @@
         <w:t xml:space="preserve">            </w:t>
       </w:r>
       <w:proofErr w:type="spellStart"/>
+      <w:proofErr w:type="gramStart"/>
       <w:r>
         <w:rPr>
           <w:rFonts w:ascii="Consolas" w:eastAsia="Times New Roman" w:hAnsi="Consolas" w:cs="Times New Roman"/>
@@ -2130,6 +2221,7 @@
         <w:t>.nome</w:t>
       </w:r>
       <w:proofErr w:type="spellEnd"/>
+      <w:proofErr w:type="gramEnd"/>
       <w:r>
         <w:rPr>
           <w:rFonts w:ascii="Consolas" w:eastAsia="Times New Roman" w:hAnsi="Consolas" w:cs="Times New Roman"/>
@@ -3023,6 +3115,7 @@
         </w:rPr>
         <w:t xml:space="preserve">    </w:t>
       </w:r>
+      <w:proofErr w:type="gramStart"/>
       <w:r>
         <w:rPr>
           <w:rFonts w:ascii="Consolas" w:eastAsia="Times New Roman" w:hAnsi="Consolas" w:cs="Times New Roman"/>
@@ -3035,6 +3128,7 @@
         </w:rPr>
         <w:t>.componentes</w:t>
       </w:r>
+      <w:proofErr w:type="gramEnd"/>
       <w:r>
         <w:rPr>
           <w:rFonts w:ascii="Consolas" w:eastAsia="Times New Roman" w:hAnsi="Consolas" w:cs="Times New Roman"/>
@@ -3199,6 +3293,7 @@
         </w:rPr>
         <w:t xml:space="preserve">    </w:t>
       </w:r>
+      <w:proofErr w:type="gramStart"/>
       <w:r>
         <w:rPr>
           <w:rFonts w:ascii="Consolas" w:eastAsia="Times New Roman" w:hAnsi="Consolas" w:cs="Times New Roman"/>
@@ -3211,6 +3306,7 @@
         </w:rPr>
         <w:t>.componentes</w:t>
       </w:r>
+      <w:proofErr w:type="gramEnd"/>
       <w:r>
         <w:rPr>
           <w:rFonts w:ascii="Consolas" w:eastAsia="Times New Roman" w:hAnsi="Consolas" w:cs="Times New Roman"/>
@@ -3922,7 +4018,29 @@
           <w:szCs w:val="21"/>
           <w:lang w:eastAsia="pt-BR"/>
         </w:rPr>
-        <w:t>&gt;{{nome}}&lt;/</w:t>
+        <w:t>&gt;{{nome</w:t>
+      </w:r>
+      <w:proofErr w:type="gramStart"/>
+      <w:r>
+        <w:rPr>
+          <w:rFonts w:ascii="Consolas" w:eastAsia="Times New Roman" w:hAnsi="Consolas" w:cs="Times New Roman"/>
+          <w:color w:val="F6F6F4"/>
+          <w:sz w:val="21"/>
+          <w:szCs w:val="21"/>
+          <w:lang w:eastAsia="pt-BR"/>
+        </w:rPr>
+        <w:t>}}&lt;</w:t>
+      </w:r>
+      <w:proofErr w:type="gramEnd"/>
+      <w:r>
+        <w:rPr>
+          <w:rFonts w:ascii="Consolas" w:eastAsia="Times New Roman" w:hAnsi="Consolas" w:cs="Times New Roman"/>
+          <w:color w:val="F6F6F4"/>
+          <w:sz w:val="21"/>
+          <w:szCs w:val="21"/>
+          <w:lang w:eastAsia="pt-BR"/>
+        </w:rPr>
+        <w:t>/</w:t>
       </w:r>
       <w:proofErr w:type="spellStart"/>
       <w:r>
@@ -4232,6 +4350,7 @@
         <w:t>props</w:t>
       </w:r>
       <w:proofErr w:type="spellEnd"/>
+      <w:proofErr w:type="gramStart"/>
       <w:r>
         <w:rPr>
           <w:rFonts w:ascii="Consolas" w:eastAsia="Times New Roman" w:hAnsi="Consolas" w:cs="Times New Roman"/>
@@ -4252,6 +4371,7 @@
         </w:rPr>
         <w:t>[</w:t>
       </w:r>
+      <w:proofErr w:type="gramEnd"/>
     </w:p>
     <w:p>
       <w:pPr>
@@ -4534,6 +4654,7 @@
         </w:rPr>
         <w:t xml:space="preserve">    </w:t>
       </w:r>
+      <w:proofErr w:type="gramStart"/>
       <w:r>
         <w:rPr>
           <w:rFonts w:ascii="Consolas" w:eastAsia="Times New Roman" w:hAnsi="Consolas" w:cs="Times New Roman"/>
@@ -4546,6 +4667,7 @@
         </w:rPr>
         <w:t>.componente</w:t>
       </w:r>
+      <w:proofErr w:type="gramEnd"/>
       <w:r>
         <w:rPr>
           <w:rFonts w:ascii="Consolas" w:eastAsia="Times New Roman" w:hAnsi="Consolas" w:cs="Times New Roman"/>
@@ -6028,7 +6150,14 @@
         <w:rPr>
           <w:rFonts w:ascii="Consolas" w:hAnsi="Consolas"/>
         </w:rPr>
-        <w:t xml:space="preserve"> utilizando o comando split para converter ele em um </w:t>
+        <w:t xml:space="preserve"> utilizando o comando split para converter </w:t>
+      </w:r>
+      <w:proofErr w:type="gramStart"/>
+      <w:r>
+        <w:rPr>
+          <w:rFonts w:ascii="Consolas" w:hAnsi="Consolas"/>
+        </w:rPr>
+        <w:t xml:space="preserve">ele em um </w:t>
       </w:r>
       <w:proofErr w:type="spellStart"/>
       <w:r>
@@ -6056,7 +6185,14 @@
         <w:rPr>
           <w:rFonts w:ascii="Consolas" w:hAnsi="Consolas"/>
         </w:rPr>
-        <w:t xml:space="preserve"> vamos utilizar também a função reverse do </w:t>
+        <w:t xml:space="preserve"> vamos</w:t>
+      </w:r>
+      <w:proofErr w:type="gramEnd"/>
+      <w:r>
+        <w:rPr>
+          <w:rFonts w:ascii="Consolas" w:hAnsi="Consolas"/>
+        </w:rPr>
+        <w:t xml:space="preserve"> utilizar também a função reverse do </w:t>
       </w:r>
       <w:proofErr w:type="spellStart"/>
       <w:r>
@@ -6174,6 +6310,7 @@
         <w:t xml:space="preserve"> para o método que criamos </w:t>
       </w:r>
       <w:proofErr w:type="spellStart"/>
+      <w:proofErr w:type="gramStart"/>
       <w:r>
         <w:rPr>
           <w:rFonts w:ascii="Consolas" w:hAnsi="Consolas"/>
@@ -6185,7 +6322,14 @@
         <w:rPr>
           <w:rFonts w:ascii="Consolas" w:hAnsi="Consolas"/>
         </w:rPr>
-        <w:t>().</w:t>
+        <w:t>(</w:t>
+      </w:r>
+      <w:proofErr w:type="gramEnd"/>
+      <w:r>
+        <w:rPr>
+          <w:rFonts w:ascii="Consolas" w:hAnsi="Consolas"/>
+        </w:rPr>
+        <w:t>).</w:t>
       </w:r>
     </w:p>
     <w:p>
@@ -6577,7 +6721,29 @@
           <w:szCs w:val="21"/>
           <w:lang w:eastAsia="pt-BR"/>
         </w:rPr>
-        <w:t>()}}&lt;/</w:t>
+        <w:t>()</w:t>
+      </w:r>
+      <w:proofErr w:type="gramStart"/>
+      <w:r>
+        <w:rPr>
+          <w:rFonts w:ascii="Consolas" w:eastAsia="Times New Roman" w:hAnsi="Consolas" w:cs="Times New Roman"/>
+          <w:color w:val="F6F6F4"/>
+          <w:sz w:val="21"/>
+          <w:szCs w:val="21"/>
+          <w:lang w:eastAsia="pt-BR"/>
+        </w:rPr>
+        <w:t>}}&lt;</w:t>
+      </w:r>
+      <w:proofErr w:type="gramEnd"/>
+      <w:r>
+        <w:rPr>
+          <w:rFonts w:ascii="Consolas" w:eastAsia="Times New Roman" w:hAnsi="Consolas" w:cs="Times New Roman"/>
+          <w:color w:val="F6F6F4"/>
+          <w:sz w:val="21"/>
+          <w:szCs w:val="21"/>
+          <w:lang w:eastAsia="pt-BR"/>
+        </w:rPr>
+        <w:t>/</w:t>
       </w:r>
       <w:proofErr w:type="spellStart"/>
       <w:r>
@@ -6887,6 +7053,7 @@
         <w:t>props</w:t>
       </w:r>
       <w:proofErr w:type="spellEnd"/>
+      <w:proofErr w:type="gramStart"/>
       <w:r>
         <w:rPr>
           <w:rFonts w:ascii="Consolas" w:eastAsia="Times New Roman" w:hAnsi="Consolas" w:cs="Times New Roman"/>
@@ -6907,6 +7074,7 @@
         </w:rPr>
         <w:t>[</w:t>
       </w:r>
+      <w:proofErr w:type="gramEnd"/>
     </w:p>
     <w:p>
       <w:pPr>
@@ -7083,6 +7251,7 @@
         <w:t xml:space="preserve">        </w:t>
       </w:r>
       <w:proofErr w:type="spellStart"/>
+      <w:proofErr w:type="gramStart"/>
       <w:r>
         <w:rPr>
           <w:rFonts w:ascii="Consolas" w:eastAsia="Times New Roman" w:hAnsi="Consolas" w:cs="Times New Roman"/>
@@ -7102,7 +7271,18 @@
           <w:szCs w:val="21"/>
           <w:lang w:eastAsia="pt-BR"/>
         </w:rPr>
-        <w:t>(){</w:t>
+        <w:t>(</w:t>
+      </w:r>
+      <w:proofErr w:type="gramEnd"/>
+      <w:r>
+        <w:rPr>
+          <w:rFonts w:ascii="Consolas" w:eastAsia="Times New Roman" w:hAnsi="Consolas" w:cs="Times New Roman"/>
+          <w:color w:val="F6F6F4"/>
+          <w:sz w:val="21"/>
+          <w:szCs w:val="21"/>
+          <w:lang w:eastAsia="pt-BR"/>
+        </w:rPr>
+        <w:t>){</w:t>
       </w:r>
     </w:p>
     <w:p>
@@ -7155,6 +7335,7 @@
         <w:t xml:space="preserve"> </w:t>
       </w:r>
       <w:proofErr w:type="spellStart"/>
+      <w:proofErr w:type="gramStart"/>
       <w:r>
         <w:rPr>
           <w:rFonts w:ascii="Consolas" w:eastAsia="Times New Roman" w:hAnsi="Consolas" w:cs="Times New Roman"/>
@@ -7175,7 +7356,18 @@
           <w:szCs w:val="21"/>
           <w:lang w:eastAsia="pt-BR"/>
         </w:rPr>
-        <w:t>.nome.</w:t>
+        <w:t>.nome</w:t>
+      </w:r>
+      <w:proofErr w:type="gramEnd"/>
+      <w:r>
+        <w:rPr>
+          <w:rFonts w:ascii="Consolas" w:eastAsia="Times New Roman" w:hAnsi="Consolas" w:cs="Times New Roman"/>
+          <w:color w:val="F6F6F4"/>
+          <w:sz w:val="21"/>
+          <w:szCs w:val="21"/>
+          <w:lang w:eastAsia="pt-BR"/>
+        </w:rPr>
+        <w:t>.</w:t>
       </w:r>
       <w:r>
         <w:rPr>
@@ -7532,6 +7724,7 @@
         </w:rPr>
         <w:t xml:space="preserve">    </w:t>
       </w:r>
+      <w:proofErr w:type="gramStart"/>
       <w:r>
         <w:rPr>
           <w:rFonts w:ascii="Consolas" w:eastAsia="Times New Roman" w:hAnsi="Consolas" w:cs="Times New Roman"/>
@@ -7544,6 +7737,7 @@
         </w:rPr>
         <w:t>.componente</w:t>
       </w:r>
+      <w:proofErr w:type="gramEnd"/>
       <w:r>
         <w:rPr>
           <w:rFonts w:ascii="Consolas" w:eastAsia="Times New Roman" w:hAnsi="Consolas" w:cs="Times New Roman"/>
@@ -7911,7 +8105,27 @@
           <w:szCs w:val="24"/>
           <w:highlight w:val="yellow"/>
         </w:rPr>
-        <w:t xml:space="preserve">Para corrigir um erro no console : de </w:t>
+        <w:t xml:space="preserve">Para corrigir um erro no </w:t>
+      </w:r>
+      <w:proofErr w:type="gramStart"/>
+      <w:r>
+        <w:rPr>
+          <w:rFonts w:ascii="Consolas" w:hAnsi="Consolas"/>
+          <w:sz w:val="24"/>
+          <w:szCs w:val="24"/>
+          <w:highlight w:val="yellow"/>
+        </w:rPr>
+        <w:t>console :</w:t>
+      </w:r>
+      <w:proofErr w:type="gramEnd"/>
+      <w:r>
+        <w:rPr>
+          <w:rFonts w:ascii="Consolas" w:hAnsi="Consolas"/>
+          <w:sz w:val="24"/>
+          <w:szCs w:val="24"/>
+          <w:highlight w:val="yellow"/>
+        </w:rPr>
+        <w:t xml:space="preserve"> de </w:t>
       </w:r>
       <w:proofErr w:type="spellStart"/>
       <w:r>
@@ -8346,7 +8560,14 @@
         <w:rPr>
           <w:rFonts w:ascii="Consolas" w:hAnsi="Consolas"/>
         </w:rPr>
-        <w:t xml:space="preserve"> iremos alterar  </w:t>
+        <w:t xml:space="preserve"> iremos </w:t>
+      </w:r>
+      <w:proofErr w:type="gramStart"/>
+      <w:r>
+        <w:rPr>
+          <w:rFonts w:ascii="Consolas" w:hAnsi="Consolas"/>
+        </w:rPr>
+        <w:t xml:space="preserve">alterar  </w:t>
       </w:r>
       <w:proofErr w:type="spellStart"/>
       <w:r>
@@ -8356,6 +8577,7 @@
         <w:t>props</w:t>
       </w:r>
       <w:proofErr w:type="spellEnd"/>
+      <w:proofErr w:type="gramEnd"/>
       <w:r>
         <w:rPr>
           <w:rFonts w:ascii="Consolas" w:hAnsi="Consolas"/>
@@ -8496,6 +8718,7 @@
         <w:t>props</w:t>
       </w:r>
       <w:proofErr w:type="spellEnd"/>
+      <w:proofErr w:type="gramStart"/>
       <w:r>
         <w:rPr>
           <w:rFonts w:ascii="Consolas" w:eastAsia="Times New Roman" w:hAnsi="Consolas" w:cs="Times New Roman"/>
@@ -8516,6 +8739,7 @@
         </w:rPr>
         <w:t>{</w:t>
       </w:r>
+      <w:proofErr w:type="gramEnd"/>
     </w:p>
     <w:p>
       <w:pPr>
@@ -8798,6 +9022,7 @@
         <w:t>props</w:t>
       </w:r>
       <w:proofErr w:type="spellEnd"/>
+      <w:proofErr w:type="gramStart"/>
       <w:r>
         <w:rPr>
           <w:rFonts w:ascii="Consolas" w:eastAsia="Times New Roman" w:hAnsi="Consolas" w:cs="Times New Roman"/>
@@ -8818,6 +9043,7 @@
         </w:rPr>
         <w:t>{</w:t>
       </w:r>
+      <w:proofErr w:type="gramEnd"/>
     </w:p>
     <w:p>
       <w:pPr>
@@ -8846,6 +9072,7 @@
         </w:rPr>
         <w:t>        nome</w:t>
       </w:r>
+      <w:proofErr w:type="gramStart"/>
       <w:r>
         <w:rPr>
           <w:rFonts w:ascii="Consolas" w:eastAsia="Times New Roman" w:hAnsi="Consolas" w:cs="Times New Roman"/>
@@ -8866,6 +9093,7 @@
         </w:rPr>
         <w:t>{</w:t>
       </w:r>
+      <w:proofErr w:type="gramEnd"/>
     </w:p>
     <w:p>
       <w:pPr>
@@ -9284,6 +9512,7 @@
         <w:t>            &lt;</w:t>
       </w:r>
       <w:proofErr w:type="spellStart"/>
+      <w:proofErr w:type="gramStart"/>
       <w:r>
         <w:rPr>
           <w:rFonts w:ascii="Consolas" w:eastAsia="Times New Roman" w:hAnsi="Consolas" w:cs="Times New Roman"/>
@@ -9306,7 +9535,18 @@
           <w:szCs w:val="21"/>
           <w:lang w:eastAsia="pt-BR"/>
         </w:rPr>
-        <w:t xml:space="preserve">  /&gt;</w:t>
+        <w:t xml:space="preserve">  /</w:t>
+      </w:r>
+      <w:proofErr w:type="gramEnd"/>
+      <w:r>
+        <w:rPr>
+          <w:rFonts w:ascii="Consolas" w:eastAsia="Times New Roman" w:hAnsi="Consolas" w:cs="Times New Roman"/>
+          <w:color w:val="F6F6F4"/>
+          <w:sz w:val="21"/>
+          <w:szCs w:val="21"/>
+          <w:lang w:eastAsia="pt-BR"/>
+        </w:rPr>
+        <w:t>&gt;</w:t>
       </w:r>
     </w:p>
     <w:p>
@@ -9969,6 +10209,7 @@
         <w:t>props</w:t>
       </w:r>
       <w:proofErr w:type="spellEnd"/>
+      <w:proofErr w:type="gramStart"/>
       <w:r>
         <w:rPr>
           <w:rFonts w:ascii="Consolas" w:eastAsia="Times New Roman" w:hAnsi="Consolas" w:cs="Times New Roman"/>
@@ -9989,6 +10230,7 @@
         </w:rPr>
         <w:t>{</w:t>
       </w:r>
+      <w:proofErr w:type="gramEnd"/>
     </w:p>
     <w:p>
       <w:pPr>
@@ -10017,6 +10259,7 @@
         </w:rPr>
         <w:t>        nome</w:t>
       </w:r>
+      <w:proofErr w:type="gramStart"/>
       <w:r>
         <w:rPr>
           <w:rFonts w:ascii="Consolas" w:eastAsia="Times New Roman" w:hAnsi="Consolas" w:cs="Times New Roman"/>
@@ -10037,6 +10280,7 @@
         </w:rPr>
         <w:t>{</w:t>
       </w:r>
+      <w:proofErr w:type="gramEnd"/>
     </w:p>
     <w:p>
       <w:pPr>
@@ -10489,6 +10733,7 @@
         <w:t>            &lt;</w:t>
       </w:r>
       <w:proofErr w:type="spellStart"/>
+      <w:proofErr w:type="gramStart"/>
       <w:r>
         <w:rPr>
           <w:rFonts w:ascii="Consolas" w:eastAsia="Times New Roman" w:hAnsi="Consolas" w:cs="Times New Roman"/>
@@ -10511,7 +10756,18 @@
           <w:szCs w:val="21"/>
           <w:lang w:eastAsia="pt-BR"/>
         </w:rPr>
-        <w:t xml:space="preserve">  /&gt;</w:t>
+        <w:t xml:space="preserve">  /</w:t>
+      </w:r>
+      <w:proofErr w:type="gramEnd"/>
+      <w:r>
+        <w:rPr>
+          <w:rFonts w:ascii="Consolas" w:eastAsia="Times New Roman" w:hAnsi="Consolas" w:cs="Times New Roman"/>
+          <w:color w:val="F6F6F4"/>
+          <w:sz w:val="21"/>
+          <w:szCs w:val="21"/>
+          <w:lang w:eastAsia="pt-BR"/>
+        </w:rPr>
+        <w:t>&gt;</w:t>
       </w:r>
     </w:p>
     <w:p>
@@ -10915,6 +11171,7 @@
         <w:t>props</w:t>
       </w:r>
       <w:proofErr w:type="spellEnd"/>
+      <w:proofErr w:type="gramStart"/>
       <w:r>
         <w:rPr>
           <w:rFonts w:ascii="Consolas" w:eastAsia="Times New Roman" w:hAnsi="Consolas" w:cs="Times New Roman"/>
@@ -10935,6 +11192,7 @@
         </w:rPr>
         <w:t>{</w:t>
       </w:r>
+      <w:proofErr w:type="gramEnd"/>
     </w:p>
     <w:p>
       <w:pPr>
@@ -10963,6 +11221,7 @@
         </w:rPr>
         <w:t>        nome</w:t>
       </w:r>
+      <w:proofErr w:type="gramStart"/>
       <w:r>
         <w:rPr>
           <w:rFonts w:ascii="Consolas" w:eastAsia="Times New Roman" w:hAnsi="Consolas" w:cs="Times New Roman"/>
@@ -10983,6 +11242,7 @@
         </w:rPr>
         <w:t>{</w:t>
       </w:r>
+      <w:proofErr w:type="gramEnd"/>
     </w:p>
     <w:p>
       <w:pPr>
@@ -11236,6 +11496,7 @@
         <w:t xml:space="preserve"> </w:t>
       </w:r>
       <w:proofErr w:type="spellStart"/>
+      <w:proofErr w:type="gramStart"/>
       <w:r>
         <w:rPr>
           <w:rFonts w:ascii="Consolas" w:eastAsia="Times New Roman" w:hAnsi="Consolas" w:cs="Times New Roman"/>
@@ -11255,7 +11516,18 @@
           <w:szCs w:val="21"/>
           <w:lang w:eastAsia="pt-BR"/>
         </w:rPr>
-        <w:t>(){</w:t>
+        <w:t>(</w:t>
+      </w:r>
+      <w:proofErr w:type="gramEnd"/>
+      <w:r>
+        <w:rPr>
+          <w:rFonts w:ascii="Consolas" w:eastAsia="Times New Roman" w:hAnsi="Consolas" w:cs="Times New Roman"/>
+          <w:color w:val="F6F6F4"/>
+          <w:sz w:val="21"/>
+          <w:szCs w:val="21"/>
+          <w:lang w:eastAsia="pt-BR"/>
+        </w:rPr>
+        <w:t>){</w:t>
       </w:r>
     </w:p>
     <w:p>
@@ -11341,6 +11613,7 @@
         </w:rPr>
         <w:t>10</w:t>
       </w:r>
+      <w:proofErr w:type="gramStart"/>
       <w:r>
         <w:rPr>
           <w:rFonts w:ascii="Consolas" w:eastAsia="Times New Roman" w:hAnsi="Consolas" w:cs="Times New Roman"/>
@@ -11363,6 +11636,7 @@
         <w:t>fill</w:t>
       </w:r>
       <w:proofErr w:type="spellEnd"/>
+      <w:proofErr w:type="gramEnd"/>
       <w:r>
         <w:rPr>
           <w:rFonts w:ascii="Consolas" w:eastAsia="Times New Roman" w:hAnsi="Consolas" w:cs="Times New Roman"/>
@@ -11828,6 +12102,7 @@
         </w:rPr>
         <w:t xml:space="preserve">            </w:t>
       </w:r>
+      <w:proofErr w:type="gramStart"/>
       <w:r>
         <w:rPr>
           <w:rFonts w:ascii="Consolas" w:eastAsia="Times New Roman" w:hAnsi="Consolas" w:cs="Times New Roman"/>
@@ -11836,7 +12111,18 @@
           <w:szCs w:val="21"/>
           <w:lang w:eastAsia="pt-BR"/>
         </w:rPr>
-        <w:t>&lt;!-- &lt;</w:t>
+        <w:t>&lt;!--</w:t>
+      </w:r>
+      <w:proofErr w:type="gramEnd"/>
+      <w:r>
+        <w:rPr>
+          <w:rFonts w:ascii="Consolas" w:eastAsia="Times New Roman" w:hAnsi="Consolas" w:cs="Times New Roman"/>
+          <w:color w:val="7B7F8B"/>
+          <w:sz w:val="21"/>
+          <w:szCs w:val="21"/>
+          <w:lang w:eastAsia="pt-BR"/>
+        </w:rPr>
+        <w:t xml:space="preserve"> &lt;</w:t>
       </w:r>
       <w:proofErr w:type="spellStart"/>
       <w:r>
@@ -12244,9 +12530,17 @@
         <w:rPr>
           <w:rFonts w:ascii="Consolas" w:hAnsi="Consolas"/>
         </w:rPr>
-        <w:t>isualizar melhor vamos inserir no componente Pai(</w:t>
-      </w:r>
-      <w:proofErr w:type="spellStart"/>
+        <w:t xml:space="preserve">isualizar melhor vamos inserir no componente </w:t>
+      </w:r>
+      <w:proofErr w:type="gramStart"/>
+      <w:r>
+        <w:rPr>
+          <w:rFonts w:ascii="Consolas" w:hAnsi="Consolas"/>
+        </w:rPr>
+        <w:t>Pai(</w:t>
+      </w:r>
+      <w:proofErr w:type="spellStart"/>
+      <w:proofErr w:type="gramEnd"/>
       <w:r>
         <w:rPr>
           <w:rFonts w:ascii="Consolas" w:hAnsi="Consolas"/>
@@ -12319,7 +12613,29 @@
           <w:szCs w:val="21"/>
           <w:lang w:eastAsia="pt-BR"/>
         </w:rPr>
-        <w:t>&gt;Esse é um componente muito legal!&lt;/</w:t>
+        <w:t xml:space="preserve">&gt;Esse é um componente muito </w:t>
+      </w:r>
+      <w:proofErr w:type="gramStart"/>
+      <w:r>
+        <w:rPr>
+          <w:rFonts w:ascii="Consolas" w:eastAsia="Times New Roman" w:hAnsi="Consolas" w:cs="Times New Roman"/>
+          <w:color w:val="F6F6F4"/>
+          <w:sz w:val="21"/>
+          <w:szCs w:val="21"/>
+          <w:lang w:eastAsia="pt-BR"/>
+        </w:rPr>
+        <w:t>legal!&lt;</w:t>
+      </w:r>
+      <w:proofErr w:type="gramEnd"/>
+      <w:r>
+        <w:rPr>
+          <w:rFonts w:ascii="Consolas" w:eastAsia="Times New Roman" w:hAnsi="Consolas" w:cs="Times New Roman"/>
+          <w:color w:val="F6F6F4"/>
+          <w:sz w:val="21"/>
+          <w:szCs w:val="21"/>
+          <w:lang w:eastAsia="pt-BR"/>
+        </w:rPr>
+        <w:t>/</w:t>
       </w:r>
       <w:r>
         <w:rPr>
@@ -12404,7 +12720,29 @@
           <w:szCs w:val="21"/>
           <w:lang w:eastAsia="pt-BR"/>
         </w:rPr>
-        <w:t>&gt;{{nome}}&lt;/</w:t>
+        <w:t>&gt;{{nome</w:t>
+      </w:r>
+      <w:proofErr w:type="gramStart"/>
+      <w:r>
+        <w:rPr>
+          <w:rFonts w:ascii="Consolas" w:eastAsia="Times New Roman" w:hAnsi="Consolas" w:cs="Times New Roman"/>
+          <w:color w:val="F6F6F4"/>
+          <w:sz w:val="21"/>
+          <w:szCs w:val="21"/>
+          <w:lang w:eastAsia="pt-BR"/>
+        </w:rPr>
+        <w:t>}}&lt;</w:t>
+      </w:r>
+      <w:proofErr w:type="gramEnd"/>
+      <w:r>
+        <w:rPr>
+          <w:rFonts w:ascii="Consolas" w:eastAsia="Times New Roman" w:hAnsi="Consolas" w:cs="Times New Roman"/>
+          <w:color w:val="F6F6F4"/>
+          <w:sz w:val="21"/>
+          <w:szCs w:val="21"/>
+          <w:lang w:eastAsia="pt-BR"/>
+        </w:rPr>
+        <w:t>/</w:t>
       </w:r>
       <w:proofErr w:type="spellStart"/>
       <w:r>
@@ -12616,6 +12954,7 @@
         <w:t xml:space="preserve">        </w:t>
       </w:r>
       <w:proofErr w:type="spellStart"/>
+      <w:proofErr w:type="gramStart"/>
       <w:r>
         <w:rPr>
           <w:rFonts w:ascii="Consolas" w:eastAsia="Times New Roman" w:hAnsi="Consolas" w:cs="Times New Roman"/>
@@ -12635,7 +12974,18 @@
           <w:szCs w:val="21"/>
           <w:lang w:eastAsia="pt-BR"/>
         </w:rPr>
-        <w:t>(){</w:t>
+        <w:t>(</w:t>
+      </w:r>
+      <w:proofErr w:type="gramEnd"/>
+      <w:r>
+        <w:rPr>
+          <w:rFonts w:ascii="Consolas" w:eastAsia="Times New Roman" w:hAnsi="Consolas" w:cs="Times New Roman"/>
+          <w:color w:val="F6F6F4"/>
+          <w:sz w:val="21"/>
+          <w:szCs w:val="21"/>
+          <w:lang w:eastAsia="pt-BR"/>
+        </w:rPr>
+        <w:t>){</w:t>
       </w:r>
     </w:p>
     <w:p>
@@ -12688,6 +13038,7 @@
         <w:t xml:space="preserve"> </w:t>
       </w:r>
       <w:proofErr w:type="spellStart"/>
+      <w:proofErr w:type="gramStart"/>
       <w:r>
         <w:rPr>
           <w:rFonts w:ascii="Consolas" w:eastAsia="Times New Roman" w:hAnsi="Consolas" w:cs="Times New Roman"/>
@@ -12708,7 +13059,18 @@
           <w:szCs w:val="21"/>
           <w:lang w:eastAsia="pt-BR"/>
         </w:rPr>
-        <w:t>.nome.</w:t>
+        <w:t>.nome</w:t>
+      </w:r>
+      <w:proofErr w:type="gramEnd"/>
+      <w:r>
+        <w:rPr>
+          <w:rFonts w:ascii="Consolas" w:eastAsia="Times New Roman" w:hAnsi="Consolas" w:cs="Times New Roman"/>
+          <w:color w:val="F6F6F4"/>
+          <w:sz w:val="21"/>
+          <w:szCs w:val="21"/>
+          <w:lang w:eastAsia="pt-BR"/>
+        </w:rPr>
+        <w:t>.</w:t>
       </w:r>
       <w:r>
         <w:rPr>
@@ -12870,6 +13232,7 @@
         <w:t xml:space="preserve">        </w:t>
       </w:r>
       <w:proofErr w:type="spellStart"/>
+      <w:proofErr w:type="gramStart"/>
       <w:r>
         <w:rPr>
           <w:rFonts w:ascii="Consolas" w:eastAsia="Times New Roman" w:hAnsi="Consolas" w:cs="Times New Roman"/>
@@ -12889,7 +13252,18 @@
           <w:szCs w:val="21"/>
           <w:lang w:eastAsia="pt-BR"/>
         </w:rPr>
-        <w:t>(){</w:t>
+        <w:t>(</w:t>
+      </w:r>
+      <w:proofErr w:type="gramEnd"/>
+      <w:r>
+        <w:rPr>
+          <w:rFonts w:ascii="Consolas" w:eastAsia="Times New Roman" w:hAnsi="Consolas" w:cs="Times New Roman"/>
+          <w:color w:val="F6F6F4"/>
+          <w:sz w:val="21"/>
+          <w:szCs w:val="21"/>
+          <w:lang w:eastAsia="pt-BR"/>
+        </w:rPr>
+        <w:t>){</w:t>
       </w:r>
     </w:p>
     <w:p>
@@ -12942,6 +13316,7 @@
         <w:t xml:space="preserve"> </w:t>
       </w:r>
       <w:proofErr w:type="spellStart"/>
+      <w:proofErr w:type="gramStart"/>
       <w:r>
         <w:rPr>
           <w:rFonts w:ascii="Consolas" w:eastAsia="Times New Roman" w:hAnsi="Consolas" w:cs="Times New Roman"/>
@@ -12965,6 +13340,7 @@
         <w:t>.nome</w:t>
       </w:r>
       <w:proofErr w:type="spellEnd"/>
+      <w:proofErr w:type="gramEnd"/>
       <w:r>
         <w:rPr>
           <w:rFonts w:ascii="Consolas" w:eastAsia="Times New Roman" w:hAnsi="Consolas" w:cs="Times New Roman"/>
@@ -13125,6 +13501,7 @@
       <w:r>
         <w:rPr>
           <w:rFonts w:ascii="Consolas" w:hAnsi="Consolas"/>
+          <w:noProof/>
         </w:rPr>
         <w:drawing>
           <wp:inline distT="0" distB="0" distL="0" distR="0" wp14:anchorId="1D4EE713" wp14:editId="6DD2D9F7">
@@ -13175,13 +13552,38 @@
     <w:p>
       <w:pPr>
         <w:pStyle w:val="PargrafodaLista"/>
-        <w:numPr>
-          <w:ilvl w:val="0"/>
-          <w:numId w:val="1"/>
-        </w:numPr>
         <w:jc w:val="both"/>
         <w:rPr>
           <w:rFonts w:ascii="Consolas" w:hAnsi="Consolas"/>
+          <w:b/>
+          <w:bCs/>
+          <w:sz w:val="24"/>
+          <w:szCs w:val="24"/>
+          <w:u w:val="single"/>
+        </w:rPr>
+      </w:pPr>
+      <w:r>
+        <w:rPr>
+          <w:rFonts w:ascii="Consolas" w:hAnsi="Consolas"/>
+          <w:b/>
+          <w:bCs/>
+          <w:sz w:val="24"/>
+          <w:szCs w:val="24"/>
+          <w:u w:val="single"/>
+        </w:rPr>
+        <w:t xml:space="preserve">Criando Evento personalizado – </w:t>
+      </w:r>
+    </w:p>
+    <w:p>
+      <w:pPr>
+        <w:pStyle w:val="PargrafodaLista"/>
+        <w:numPr>
+          <w:ilvl w:val="0"/>
+          <w:numId w:val="1"/>
+        </w:numPr>
+        <w:jc w:val="both"/>
+        <w:rPr>
+          <w:rFonts w:ascii="Consolas" w:hAnsi="Consolas"/>
         </w:rPr>
       </w:pPr>
       <w:r>
@@ -13321,6 +13723,7 @@
         <w:t xml:space="preserve">        </w:t>
       </w:r>
       <w:proofErr w:type="spellStart"/>
+      <w:proofErr w:type="gramStart"/>
       <w:r>
         <w:rPr>
           <w:rFonts w:ascii="Consolas" w:eastAsia="Times New Roman" w:hAnsi="Consolas" w:cs="Times New Roman"/>
@@ -13340,7 +13743,18 @@
           <w:szCs w:val="21"/>
           <w:lang w:eastAsia="pt-BR"/>
         </w:rPr>
-        <w:t>(){</w:t>
+        <w:t>(</w:t>
+      </w:r>
+      <w:proofErr w:type="gramEnd"/>
+      <w:r>
+        <w:rPr>
+          <w:rFonts w:ascii="Consolas" w:eastAsia="Times New Roman" w:hAnsi="Consolas" w:cs="Times New Roman"/>
+          <w:color w:val="F6F6F4"/>
+          <w:sz w:val="21"/>
+          <w:szCs w:val="21"/>
+          <w:lang w:eastAsia="pt-BR"/>
+        </w:rPr>
+        <w:t>){</w:t>
       </w:r>
     </w:p>
     <w:p>
@@ -13393,6 +13807,7 @@
         <w:t xml:space="preserve"> </w:t>
       </w:r>
       <w:proofErr w:type="spellStart"/>
+      <w:proofErr w:type="gramStart"/>
       <w:r>
         <w:rPr>
           <w:rFonts w:ascii="Consolas" w:eastAsia="Times New Roman" w:hAnsi="Consolas" w:cs="Times New Roman"/>
@@ -13413,7 +13828,18 @@
           <w:szCs w:val="21"/>
           <w:lang w:eastAsia="pt-BR"/>
         </w:rPr>
-        <w:t>.nome.</w:t>
+        <w:t>.nome</w:t>
+      </w:r>
+      <w:proofErr w:type="gramEnd"/>
+      <w:r>
+        <w:rPr>
+          <w:rFonts w:ascii="Consolas" w:eastAsia="Times New Roman" w:hAnsi="Consolas" w:cs="Times New Roman"/>
+          <w:color w:val="F6F6F4"/>
+          <w:sz w:val="21"/>
+          <w:szCs w:val="21"/>
+          <w:lang w:eastAsia="pt-BR"/>
+        </w:rPr>
+        <w:t>.</w:t>
       </w:r>
       <w:r>
         <w:rPr>
@@ -13575,6 +14001,7 @@
         <w:t xml:space="preserve">        </w:t>
       </w:r>
       <w:proofErr w:type="spellStart"/>
+      <w:proofErr w:type="gramStart"/>
       <w:r>
         <w:rPr>
           <w:rFonts w:ascii="Consolas" w:eastAsia="Times New Roman" w:hAnsi="Consolas" w:cs="Times New Roman"/>
@@ -13594,37 +14021,50 @@
           <w:szCs w:val="21"/>
           <w:lang w:eastAsia="pt-BR"/>
         </w:rPr>
-        <w:t>(){</w:t>
-      </w:r>
-    </w:p>
-    <w:p>
-      <w:pPr>
-        <w:pStyle w:val="PargrafodaLista"/>
-        <w:numPr>
-          <w:ilvl w:val="0"/>
-          <w:numId w:val="1"/>
-        </w:numPr>
-        <w:shd w:val="clear" w:color="auto" w:fill="282A36"/>
-        <w:spacing w:after="0" w:line="285" w:lineRule="atLeast"/>
-        <w:rPr>
-          <w:rFonts w:ascii="Consolas" w:eastAsia="Times New Roman" w:hAnsi="Consolas" w:cs="Times New Roman"/>
-          <w:color w:val="F6F6F4"/>
-          <w:sz w:val="21"/>
-          <w:szCs w:val="21"/>
-          <w:lang w:eastAsia="pt-BR"/>
-        </w:rPr>
-      </w:pPr>
-      <w:r>
-        <w:rPr>
-          <w:rFonts w:ascii="Consolas" w:eastAsia="Times New Roman" w:hAnsi="Consolas" w:cs="Times New Roman"/>
-          <w:color w:val="F6F6F4"/>
-          <w:sz w:val="21"/>
-          <w:szCs w:val="21"/>
-          <w:lang w:eastAsia="pt-BR"/>
-        </w:rPr>
+        <w:t>(</w:t>
+      </w:r>
+      <w:proofErr w:type="gramEnd"/>
+      <w:r>
+        <w:rPr>
+          <w:rFonts w:ascii="Consolas" w:eastAsia="Times New Roman" w:hAnsi="Consolas" w:cs="Times New Roman"/>
+          <w:color w:val="F6F6F4"/>
+          <w:sz w:val="21"/>
+          <w:szCs w:val="21"/>
+          <w:lang w:eastAsia="pt-BR"/>
+        </w:rPr>
+        <w:t>){</w:t>
+      </w:r>
+    </w:p>
+    <w:p>
+      <w:pPr>
+        <w:pStyle w:val="PargrafodaLista"/>
+        <w:numPr>
+          <w:ilvl w:val="0"/>
+          <w:numId w:val="1"/>
+        </w:numPr>
+        <w:shd w:val="clear" w:color="auto" w:fill="282A36"/>
+        <w:spacing w:after="0" w:line="285" w:lineRule="atLeast"/>
+        <w:rPr>
+          <w:rFonts w:ascii="Consolas" w:eastAsia="Times New Roman" w:hAnsi="Consolas" w:cs="Times New Roman"/>
+          <w:color w:val="F6F6F4"/>
+          <w:sz w:val="21"/>
+          <w:szCs w:val="21"/>
+          <w:lang w:eastAsia="pt-BR"/>
+        </w:rPr>
+      </w:pPr>
+      <w:r>
+        <w:rPr>
+          <w:rFonts w:ascii="Consolas" w:eastAsia="Times New Roman" w:hAnsi="Consolas" w:cs="Times New Roman"/>
+          <w:color w:val="F6F6F4"/>
+          <w:sz w:val="21"/>
+          <w:szCs w:val="21"/>
+          <w:lang w:eastAsia="pt-BR"/>
+        </w:rPr>
+        <w:lastRenderedPageBreak/>
         <w:t xml:space="preserve">            </w:t>
       </w:r>
       <w:proofErr w:type="spellStart"/>
+      <w:proofErr w:type="gramStart"/>
       <w:r>
         <w:rPr>
           <w:rFonts w:ascii="Consolas" w:eastAsia="Times New Roman" w:hAnsi="Consolas" w:cs="Times New Roman"/>
@@ -13648,6 +14088,7 @@
         <w:t>.nome</w:t>
       </w:r>
       <w:proofErr w:type="spellEnd"/>
+      <w:proofErr w:type="gramEnd"/>
       <w:r>
         <w:rPr>
           <w:rFonts w:ascii="Consolas" w:eastAsia="Times New Roman" w:hAnsi="Consolas" w:cs="Times New Roman"/>
@@ -13734,10 +14175,10 @@
           <w:szCs w:val="21"/>
           <w:lang w:eastAsia="pt-BR"/>
         </w:rPr>
-        <w:lastRenderedPageBreak/>
         <w:t xml:space="preserve">            </w:t>
       </w:r>
       <w:proofErr w:type="spellStart"/>
+      <w:proofErr w:type="gramStart"/>
       <w:r>
         <w:rPr>
           <w:rFonts w:ascii="Consolas" w:eastAsia="Times New Roman" w:hAnsi="Consolas" w:cs="Times New Roman"/>
@@ -13772,6 +14213,7 @@
         <w:t>$</w:t>
       </w:r>
       <w:proofErr w:type="spellStart"/>
+      <w:proofErr w:type="gramEnd"/>
       <w:r>
         <w:rPr>
           <w:rFonts w:ascii="Consolas" w:eastAsia="Times New Roman" w:hAnsi="Consolas" w:cs="Times New Roman"/>
@@ -14498,6 +14940,7 @@
         </w:rPr>
         <w:t xml:space="preserve">            </w:t>
       </w:r>
+      <w:proofErr w:type="gramStart"/>
       <w:r>
         <w:rPr>
           <w:rFonts w:ascii="Consolas" w:eastAsia="Times New Roman" w:hAnsi="Consolas" w:cs="Times New Roman"/>
@@ -14506,7 +14949,18 @@
           <w:szCs w:val="21"/>
           <w:lang w:eastAsia="pt-BR"/>
         </w:rPr>
-        <w:t>&lt;!-- &lt;</w:t>
+        <w:t>&lt;!--</w:t>
+      </w:r>
+      <w:proofErr w:type="gramEnd"/>
+      <w:r>
+        <w:rPr>
+          <w:rFonts w:ascii="Consolas" w:eastAsia="Times New Roman" w:hAnsi="Consolas" w:cs="Times New Roman"/>
+          <w:color w:val="7B7F8B"/>
+          <w:sz w:val="21"/>
+          <w:szCs w:val="21"/>
+          <w:lang w:eastAsia="pt-BR"/>
+        </w:rPr>
+        <w:t xml:space="preserve"> &lt;</w:t>
       </w:r>
       <w:proofErr w:type="spellStart"/>
       <w:r>
@@ -14782,6 +15236,7 @@
         </w:rPr>
       </w:pPr>
       <w:proofErr w:type="spellStart"/>
+      <w:proofErr w:type="gramStart"/>
       <w:r>
         <w:rPr>
           <w:rFonts w:ascii="Consolas" w:eastAsia="Times New Roman" w:hAnsi="Consolas" w:cs="Times New Roman"/>
@@ -14801,7 +15256,18 @@
           <w:szCs w:val="21"/>
           <w:lang w:eastAsia="pt-BR"/>
         </w:rPr>
-        <w:t>(){</w:t>
+        <w:t>(</w:t>
+      </w:r>
+      <w:proofErr w:type="gramEnd"/>
+      <w:r>
+        <w:rPr>
+          <w:rFonts w:ascii="Consolas" w:eastAsia="Times New Roman" w:hAnsi="Consolas" w:cs="Times New Roman"/>
+          <w:color w:val="F6F6F4"/>
+          <w:sz w:val="21"/>
+          <w:szCs w:val="21"/>
+          <w:lang w:eastAsia="pt-BR"/>
+        </w:rPr>
+        <w:t>){</w:t>
       </w:r>
     </w:p>
     <w:p>
@@ -14894,6 +15360,7 @@
         <w:t xml:space="preserve"> </w:t>
       </w:r>
       <w:proofErr w:type="spellStart"/>
+      <w:proofErr w:type="gramStart"/>
       <w:r>
         <w:rPr>
           <w:rFonts w:ascii="Consolas" w:eastAsia="Times New Roman" w:hAnsi="Consolas" w:cs="Times New Roman"/>
@@ -14917,6 +15384,7 @@
         <w:t>.nome</w:t>
       </w:r>
       <w:proofErr w:type="spellEnd"/>
+      <w:proofErr w:type="gramEnd"/>
     </w:p>
     <w:p>
       <w:pPr>
@@ -14946,6 +15414,7 @@
         <w:t xml:space="preserve">            </w:t>
       </w:r>
       <w:proofErr w:type="spellStart"/>
+      <w:proofErr w:type="gramStart"/>
       <w:r>
         <w:rPr>
           <w:rFonts w:ascii="Consolas" w:eastAsia="Times New Roman" w:hAnsi="Consolas" w:cs="Times New Roman"/>
@@ -14969,6 +15438,7 @@
         <w:t>.nome</w:t>
       </w:r>
       <w:proofErr w:type="spellEnd"/>
+      <w:proofErr w:type="gramEnd"/>
       <w:r>
         <w:rPr>
           <w:rFonts w:ascii="Consolas" w:eastAsia="Times New Roman" w:hAnsi="Consolas" w:cs="Times New Roman"/>
@@ -15058,6 +15528,7 @@
         <w:t xml:space="preserve">            </w:t>
       </w:r>
       <w:proofErr w:type="spellStart"/>
+      <w:proofErr w:type="gramStart"/>
       <w:r>
         <w:rPr>
           <w:rFonts w:ascii="Consolas" w:eastAsia="Times New Roman" w:hAnsi="Consolas" w:cs="Times New Roman"/>
@@ -15092,6 +15563,7 @@
         <w:t>$</w:t>
       </w:r>
       <w:proofErr w:type="spellStart"/>
+      <w:proofErr w:type="gramEnd"/>
       <w:r>
         <w:rPr>
           <w:rFonts w:ascii="Consolas" w:eastAsia="Times New Roman" w:hAnsi="Consolas" w:cs="Times New Roman"/>
@@ -15204,6 +15676,7 @@
         <w:t xml:space="preserve"> </w:t>
       </w:r>
       <w:proofErr w:type="spellStart"/>
+      <w:proofErr w:type="gramStart"/>
       <w:r>
         <w:rPr>
           <w:rFonts w:ascii="Consolas" w:eastAsia="Times New Roman" w:hAnsi="Consolas" w:cs="Times New Roman"/>
@@ -15227,6 +15700,7 @@
         <w:t>.nome</w:t>
       </w:r>
       <w:proofErr w:type="spellEnd"/>
+      <w:proofErr w:type="gramEnd"/>
       <w:r>
         <w:rPr>
           <w:rFonts w:ascii="Consolas" w:eastAsia="Times New Roman" w:hAnsi="Consolas" w:cs="Times New Roman"/>
@@ -15598,6 +16072,7 @@
         <w:t xml:space="preserve"> $</w:t>
       </w:r>
       <w:proofErr w:type="spellStart"/>
+      <w:proofErr w:type="gramStart"/>
       <w:r>
         <w:rPr>
           <w:rFonts w:ascii="Consolas" w:eastAsia="Times New Roman" w:hAnsi="Consolas" w:cs="Times New Roman"/>
@@ -15609,6 +16084,7 @@
         <w:t>event.novo</w:t>
       </w:r>
       <w:proofErr w:type="spellEnd"/>
+      <w:proofErr w:type="gramEnd"/>
       <w:r>
         <w:rPr>
           <w:rFonts w:ascii="Consolas" w:eastAsia="Times New Roman" w:hAnsi="Consolas" w:cs="Times New Roman"/>
@@ -15748,6 +16224,3055 @@
           <w:lang w:eastAsia="pt-BR"/>
         </w:rPr>
         <w:t>            /&gt;</w:t>
+      </w:r>
+    </w:p>
+    <w:p>
+      <w:pPr>
+        <w:pStyle w:val="PargrafodaLista"/>
+        <w:jc w:val="both"/>
+        <w:rPr>
+          <w:rFonts w:ascii="Consolas" w:hAnsi="Consolas"/>
+        </w:rPr>
+      </w:pPr>
+    </w:p>
+    <w:p>
+      <w:pPr>
+        <w:pStyle w:val="PargrafodaLista"/>
+        <w:jc w:val="both"/>
+        <w:rPr>
+          <w:rFonts w:ascii="Consolas" w:hAnsi="Consolas"/>
+          <w:b/>
+          <w:bCs/>
+          <w:sz w:val="28"/>
+          <w:szCs w:val="28"/>
+        </w:rPr>
+      </w:pPr>
+    </w:p>
+    <w:p>
+      <w:pPr>
+        <w:pStyle w:val="PargrafodaLista"/>
+        <w:jc w:val="both"/>
+        <w:rPr>
+          <w:rFonts w:ascii="Consolas" w:hAnsi="Consolas"/>
+          <w:b/>
+          <w:bCs/>
+          <w:sz w:val="28"/>
+          <w:szCs w:val="28"/>
+        </w:rPr>
+      </w:pPr>
+    </w:p>
+    <w:p>
+      <w:pPr>
+        <w:pStyle w:val="PargrafodaLista"/>
+        <w:jc w:val="both"/>
+        <w:rPr>
+          <w:rFonts w:ascii="Consolas" w:hAnsi="Consolas"/>
+          <w:b/>
+          <w:bCs/>
+          <w:sz w:val="28"/>
+          <w:szCs w:val="28"/>
+        </w:rPr>
+      </w:pPr>
+    </w:p>
+    <w:p>
+      <w:pPr>
+        <w:pStyle w:val="PargrafodaLista"/>
+        <w:jc w:val="both"/>
+        <w:rPr>
+          <w:rFonts w:ascii="Consolas" w:hAnsi="Consolas"/>
+          <w:b/>
+          <w:bCs/>
+          <w:sz w:val="28"/>
+          <w:szCs w:val="28"/>
+        </w:rPr>
+      </w:pPr>
+      <w:r>
+        <w:rPr>
+          <w:rFonts w:ascii="Consolas" w:hAnsi="Consolas"/>
+          <w:b/>
+          <w:bCs/>
+          <w:sz w:val="28"/>
+          <w:szCs w:val="28"/>
+        </w:rPr>
+        <w:lastRenderedPageBreak/>
+        <w:t>Aula 127 – Comunicação indireta com call-back</w:t>
+      </w:r>
+    </w:p>
+    <w:p>
+      <w:pPr>
+        <w:pStyle w:val="PargrafodaLista"/>
+        <w:numPr>
+          <w:ilvl w:val="0"/>
+          <w:numId w:val="1"/>
+        </w:numPr>
+        <w:jc w:val="both"/>
+        <w:rPr>
+          <w:rFonts w:ascii="Consolas" w:hAnsi="Consolas"/>
+        </w:rPr>
+      </w:pPr>
+      <w:r>
+        <w:rPr>
+          <w:rFonts w:ascii="Consolas" w:hAnsi="Consolas"/>
+        </w:rPr>
+        <w:t xml:space="preserve">No componente pai, </w:t>
+      </w:r>
+      <w:proofErr w:type="spellStart"/>
+      <w:r>
+        <w:rPr>
+          <w:rFonts w:ascii="Consolas" w:hAnsi="Consolas"/>
+        </w:rPr>
+        <w:t>Usuario</w:t>
+      </w:r>
+      <w:proofErr w:type="spellEnd"/>
+      <w:r>
+        <w:rPr>
+          <w:rFonts w:ascii="Consolas" w:hAnsi="Consolas"/>
+        </w:rPr>
+        <w:t xml:space="preserve">, vamos criar uma nova função chamada reiniciar nome e essa função irá pegar o </w:t>
+      </w:r>
+      <w:proofErr w:type="spellStart"/>
+      <w:proofErr w:type="gramStart"/>
+      <w:r>
+        <w:rPr>
+          <w:rFonts w:ascii="Consolas" w:hAnsi="Consolas"/>
+        </w:rPr>
+        <w:t>this.nome</w:t>
+      </w:r>
+      <w:proofErr w:type="spellEnd"/>
+      <w:proofErr w:type="gramEnd"/>
+      <w:r>
+        <w:rPr>
+          <w:rFonts w:ascii="Consolas" w:hAnsi="Consolas"/>
+        </w:rPr>
+        <w:t xml:space="preserve"> e </w:t>
+      </w:r>
+      <w:proofErr w:type="spellStart"/>
+      <w:r>
+        <w:rPr>
+          <w:rFonts w:ascii="Consolas" w:hAnsi="Consolas"/>
+        </w:rPr>
+        <w:t>setar</w:t>
+      </w:r>
+      <w:proofErr w:type="spellEnd"/>
+      <w:r>
+        <w:rPr>
+          <w:rFonts w:ascii="Consolas" w:hAnsi="Consolas"/>
+        </w:rPr>
+        <w:t xml:space="preserve"> como Claudisnei.</w:t>
+      </w:r>
+    </w:p>
+    <w:p>
+      <w:pPr>
+        <w:pStyle w:val="PargrafodaLista"/>
+        <w:numPr>
+          <w:ilvl w:val="0"/>
+          <w:numId w:val="1"/>
+        </w:numPr>
+        <w:shd w:val="clear" w:color="auto" w:fill="282A36"/>
+        <w:spacing w:after="0" w:line="285" w:lineRule="atLeast"/>
+        <w:rPr>
+          <w:rFonts w:ascii="Consolas" w:eastAsia="Times New Roman" w:hAnsi="Consolas" w:cs="Times New Roman"/>
+          <w:color w:val="F6F6F4"/>
+          <w:sz w:val="21"/>
+          <w:szCs w:val="21"/>
+          <w:lang w:eastAsia="pt-BR"/>
+        </w:rPr>
+      </w:pPr>
+      <w:r>
+        <w:rPr>
+          <w:rFonts w:ascii="Consolas" w:eastAsia="Times New Roman" w:hAnsi="Consolas" w:cs="Times New Roman"/>
+          <w:color w:val="F6F6F4"/>
+          <w:sz w:val="21"/>
+          <w:szCs w:val="21"/>
+          <w:lang w:eastAsia="pt-BR"/>
+        </w:rPr>
+        <w:t> </w:t>
+      </w:r>
+      <w:proofErr w:type="spellStart"/>
+      <w:r>
+        <w:rPr>
+          <w:rFonts w:ascii="Consolas" w:eastAsia="Times New Roman" w:hAnsi="Consolas" w:cs="Times New Roman"/>
+          <w:color w:val="F6F6F4"/>
+          <w:sz w:val="21"/>
+          <w:szCs w:val="21"/>
+          <w:lang w:eastAsia="pt-BR"/>
+        </w:rPr>
+        <w:t>methods</w:t>
+      </w:r>
+      <w:proofErr w:type="spellEnd"/>
+      <w:r>
+        <w:rPr>
+          <w:rFonts w:ascii="Consolas" w:eastAsia="Times New Roman" w:hAnsi="Consolas" w:cs="Times New Roman"/>
+          <w:color w:val="F286C4"/>
+          <w:sz w:val="21"/>
+          <w:szCs w:val="21"/>
+          <w:lang w:eastAsia="pt-BR"/>
+        </w:rPr>
+        <w:t>:</w:t>
+      </w:r>
+      <w:r>
+        <w:rPr>
+          <w:rFonts w:ascii="Consolas" w:eastAsia="Times New Roman" w:hAnsi="Consolas" w:cs="Times New Roman"/>
+          <w:color w:val="F6F6F4"/>
+          <w:sz w:val="21"/>
+          <w:szCs w:val="21"/>
+          <w:lang w:eastAsia="pt-BR"/>
+        </w:rPr>
+        <w:t xml:space="preserve"> {</w:t>
+      </w:r>
+    </w:p>
+    <w:p>
+      <w:pPr>
+        <w:pStyle w:val="PargrafodaLista"/>
+        <w:numPr>
+          <w:ilvl w:val="0"/>
+          <w:numId w:val="1"/>
+        </w:numPr>
+        <w:shd w:val="clear" w:color="auto" w:fill="282A36"/>
+        <w:spacing w:after="0" w:line="285" w:lineRule="atLeast"/>
+        <w:rPr>
+          <w:rFonts w:ascii="Consolas" w:eastAsia="Times New Roman" w:hAnsi="Consolas" w:cs="Times New Roman"/>
+          <w:color w:val="F6F6F4"/>
+          <w:sz w:val="21"/>
+          <w:szCs w:val="21"/>
+          <w:lang w:eastAsia="pt-BR"/>
+        </w:rPr>
+      </w:pPr>
+      <w:r>
+        <w:rPr>
+          <w:rFonts w:ascii="Consolas" w:eastAsia="Times New Roman" w:hAnsi="Consolas" w:cs="Times New Roman"/>
+          <w:color w:val="F6F6F4"/>
+          <w:sz w:val="21"/>
+          <w:szCs w:val="21"/>
+          <w:lang w:eastAsia="pt-BR"/>
+        </w:rPr>
+        <w:t xml:space="preserve">        </w:t>
+      </w:r>
+      <w:proofErr w:type="spellStart"/>
+      <w:proofErr w:type="gramStart"/>
+      <w:r>
+        <w:rPr>
+          <w:rFonts w:ascii="Consolas" w:eastAsia="Times New Roman" w:hAnsi="Consolas" w:cs="Times New Roman"/>
+          <w:color w:val="62E884"/>
+          <w:sz w:val="21"/>
+          <w:szCs w:val="21"/>
+          <w:lang w:eastAsia="pt-BR"/>
+        </w:rPr>
+        <w:t>alterarNome</w:t>
+      </w:r>
+      <w:proofErr w:type="spellEnd"/>
+      <w:r>
+        <w:rPr>
+          <w:rFonts w:ascii="Consolas" w:eastAsia="Times New Roman" w:hAnsi="Consolas" w:cs="Times New Roman"/>
+          <w:color w:val="F6F6F4"/>
+          <w:sz w:val="21"/>
+          <w:szCs w:val="21"/>
+          <w:lang w:eastAsia="pt-BR"/>
+        </w:rPr>
+        <w:t>(</w:t>
+      </w:r>
+      <w:proofErr w:type="gramEnd"/>
+      <w:r>
+        <w:rPr>
+          <w:rFonts w:ascii="Consolas" w:eastAsia="Times New Roman" w:hAnsi="Consolas" w:cs="Times New Roman"/>
+          <w:color w:val="F6F6F4"/>
+          <w:sz w:val="21"/>
+          <w:szCs w:val="21"/>
+          <w:lang w:eastAsia="pt-BR"/>
+        </w:rPr>
+        <w:t>){</w:t>
+      </w:r>
+    </w:p>
+    <w:p>
+      <w:pPr>
+        <w:pStyle w:val="PargrafodaLista"/>
+        <w:numPr>
+          <w:ilvl w:val="0"/>
+          <w:numId w:val="1"/>
+        </w:numPr>
+        <w:shd w:val="clear" w:color="auto" w:fill="282A36"/>
+        <w:spacing w:after="0" w:line="285" w:lineRule="atLeast"/>
+        <w:rPr>
+          <w:rFonts w:ascii="Consolas" w:eastAsia="Times New Roman" w:hAnsi="Consolas" w:cs="Times New Roman"/>
+          <w:color w:val="F6F6F4"/>
+          <w:sz w:val="21"/>
+          <w:szCs w:val="21"/>
+          <w:lang w:eastAsia="pt-BR"/>
+        </w:rPr>
+      </w:pPr>
+      <w:r>
+        <w:rPr>
+          <w:rFonts w:ascii="Consolas" w:eastAsia="Times New Roman" w:hAnsi="Consolas" w:cs="Times New Roman"/>
+          <w:color w:val="F6F6F4"/>
+          <w:sz w:val="21"/>
+          <w:szCs w:val="21"/>
+          <w:lang w:eastAsia="pt-BR"/>
+        </w:rPr>
+        <w:t xml:space="preserve">            </w:t>
+      </w:r>
+      <w:proofErr w:type="spellStart"/>
+      <w:proofErr w:type="gramStart"/>
+      <w:r>
+        <w:rPr>
+          <w:rFonts w:ascii="Consolas" w:eastAsia="Times New Roman" w:hAnsi="Consolas" w:cs="Times New Roman"/>
+          <w:i/>
+          <w:iCs/>
+          <w:color w:val="BF9EEE"/>
+          <w:sz w:val="21"/>
+          <w:szCs w:val="21"/>
+          <w:lang w:eastAsia="pt-BR"/>
+        </w:rPr>
+        <w:t>this</w:t>
+      </w:r>
+      <w:r>
+        <w:rPr>
+          <w:rFonts w:ascii="Consolas" w:eastAsia="Times New Roman" w:hAnsi="Consolas" w:cs="Times New Roman"/>
+          <w:color w:val="F6F6F4"/>
+          <w:sz w:val="21"/>
+          <w:szCs w:val="21"/>
+          <w:lang w:eastAsia="pt-BR"/>
+        </w:rPr>
+        <w:t>.nome</w:t>
+      </w:r>
+      <w:proofErr w:type="spellEnd"/>
+      <w:proofErr w:type="gramEnd"/>
+      <w:r>
+        <w:rPr>
+          <w:rFonts w:ascii="Consolas" w:eastAsia="Times New Roman" w:hAnsi="Consolas" w:cs="Times New Roman"/>
+          <w:color w:val="F6F6F4"/>
+          <w:sz w:val="21"/>
+          <w:szCs w:val="21"/>
+          <w:lang w:eastAsia="pt-BR"/>
+        </w:rPr>
+        <w:t xml:space="preserve"> </w:t>
+      </w:r>
+      <w:r>
+        <w:rPr>
+          <w:rFonts w:ascii="Consolas" w:eastAsia="Times New Roman" w:hAnsi="Consolas" w:cs="Times New Roman"/>
+          <w:color w:val="F286C4"/>
+          <w:sz w:val="21"/>
+          <w:szCs w:val="21"/>
+          <w:lang w:eastAsia="pt-BR"/>
+        </w:rPr>
+        <w:t>=</w:t>
+      </w:r>
+      <w:r>
+        <w:rPr>
+          <w:rFonts w:ascii="Consolas" w:eastAsia="Times New Roman" w:hAnsi="Consolas" w:cs="Times New Roman"/>
+          <w:color w:val="F6F6F4"/>
+          <w:sz w:val="21"/>
+          <w:szCs w:val="21"/>
+          <w:lang w:eastAsia="pt-BR"/>
+        </w:rPr>
+        <w:t xml:space="preserve"> </w:t>
+      </w:r>
+      <w:r>
+        <w:rPr>
+          <w:rFonts w:ascii="Consolas" w:eastAsia="Times New Roman" w:hAnsi="Consolas" w:cs="Times New Roman"/>
+          <w:color w:val="DEE492"/>
+          <w:sz w:val="21"/>
+          <w:szCs w:val="21"/>
+          <w:lang w:eastAsia="pt-BR"/>
+        </w:rPr>
+        <w:t>'</w:t>
+      </w:r>
+      <w:r>
+        <w:rPr>
+          <w:rFonts w:ascii="Consolas" w:eastAsia="Times New Roman" w:hAnsi="Consolas" w:cs="Times New Roman"/>
+          <w:color w:val="E7EE98"/>
+          <w:sz w:val="21"/>
+          <w:szCs w:val="21"/>
+          <w:lang w:eastAsia="pt-BR"/>
+        </w:rPr>
+        <w:t>Ana</w:t>
+      </w:r>
+      <w:r>
+        <w:rPr>
+          <w:rFonts w:ascii="Consolas" w:eastAsia="Times New Roman" w:hAnsi="Consolas" w:cs="Times New Roman"/>
+          <w:color w:val="DEE492"/>
+          <w:sz w:val="21"/>
+          <w:szCs w:val="21"/>
+          <w:lang w:eastAsia="pt-BR"/>
+        </w:rPr>
+        <w:t>'</w:t>
+      </w:r>
+    </w:p>
+    <w:p>
+      <w:pPr>
+        <w:pStyle w:val="PargrafodaLista"/>
+        <w:numPr>
+          <w:ilvl w:val="0"/>
+          <w:numId w:val="1"/>
+        </w:numPr>
+        <w:shd w:val="clear" w:color="auto" w:fill="282A36"/>
+        <w:spacing w:after="0" w:line="285" w:lineRule="atLeast"/>
+        <w:rPr>
+          <w:rFonts w:ascii="Consolas" w:eastAsia="Times New Roman" w:hAnsi="Consolas" w:cs="Times New Roman"/>
+          <w:color w:val="F6F6F4"/>
+          <w:sz w:val="21"/>
+          <w:szCs w:val="21"/>
+          <w:lang w:eastAsia="pt-BR"/>
+        </w:rPr>
+      </w:pPr>
+      <w:r>
+        <w:rPr>
+          <w:rFonts w:ascii="Consolas" w:eastAsia="Times New Roman" w:hAnsi="Consolas" w:cs="Times New Roman"/>
+          <w:color w:val="F6F6F4"/>
+          <w:sz w:val="21"/>
+          <w:szCs w:val="21"/>
+          <w:lang w:eastAsia="pt-BR"/>
+        </w:rPr>
+        <w:t>        },</w:t>
+      </w:r>
+    </w:p>
+    <w:p>
+      <w:pPr>
+        <w:pStyle w:val="PargrafodaLista"/>
+        <w:numPr>
+          <w:ilvl w:val="0"/>
+          <w:numId w:val="1"/>
+        </w:numPr>
+        <w:shd w:val="clear" w:color="auto" w:fill="282A36"/>
+        <w:spacing w:after="0" w:line="285" w:lineRule="atLeast"/>
+        <w:rPr>
+          <w:rFonts w:ascii="Consolas" w:eastAsia="Times New Roman" w:hAnsi="Consolas" w:cs="Times New Roman"/>
+          <w:color w:val="F6F6F4"/>
+          <w:sz w:val="21"/>
+          <w:szCs w:val="21"/>
+          <w:lang w:eastAsia="pt-BR"/>
+        </w:rPr>
+      </w:pPr>
+      <w:r>
+        <w:rPr>
+          <w:rFonts w:ascii="Consolas" w:eastAsia="Times New Roman" w:hAnsi="Consolas" w:cs="Times New Roman"/>
+          <w:color w:val="F6F6F4"/>
+          <w:sz w:val="21"/>
+          <w:szCs w:val="21"/>
+          <w:lang w:eastAsia="pt-BR"/>
+        </w:rPr>
+        <w:t xml:space="preserve">        </w:t>
+      </w:r>
+      <w:proofErr w:type="spellStart"/>
+      <w:proofErr w:type="gramStart"/>
+      <w:r>
+        <w:rPr>
+          <w:rFonts w:ascii="Consolas" w:eastAsia="Times New Roman" w:hAnsi="Consolas" w:cs="Times New Roman"/>
+          <w:color w:val="62E884"/>
+          <w:sz w:val="21"/>
+          <w:szCs w:val="21"/>
+          <w:lang w:eastAsia="pt-BR"/>
+        </w:rPr>
+        <w:t>reiniciarNome</w:t>
+      </w:r>
+      <w:proofErr w:type="spellEnd"/>
+      <w:r>
+        <w:rPr>
+          <w:rFonts w:ascii="Consolas" w:eastAsia="Times New Roman" w:hAnsi="Consolas" w:cs="Times New Roman"/>
+          <w:color w:val="F6F6F4"/>
+          <w:sz w:val="21"/>
+          <w:szCs w:val="21"/>
+          <w:lang w:eastAsia="pt-BR"/>
+        </w:rPr>
+        <w:t>(</w:t>
+      </w:r>
+      <w:proofErr w:type="gramEnd"/>
+      <w:r>
+        <w:rPr>
+          <w:rFonts w:ascii="Consolas" w:eastAsia="Times New Roman" w:hAnsi="Consolas" w:cs="Times New Roman"/>
+          <w:color w:val="F6F6F4"/>
+          <w:sz w:val="21"/>
+          <w:szCs w:val="21"/>
+          <w:lang w:eastAsia="pt-BR"/>
+        </w:rPr>
+        <w:t>){</w:t>
+      </w:r>
+    </w:p>
+    <w:p>
+      <w:pPr>
+        <w:pStyle w:val="PargrafodaLista"/>
+        <w:numPr>
+          <w:ilvl w:val="0"/>
+          <w:numId w:val="1"/>
+        </w:numPr>
+        <w:shd w:val="clear" w:color="auto" w:fill="282A36"/>
+        <w:spacing w:after="0" w:line="285" w:lineRule="atLeast"/>
+        <w:rPr>
+          <w:rFonts w:ascii="Consolas" w:eastAsia="Times New Roman" w:hAnsi="Consolas" w:cs="Times New Roman"/>
+          <w:color w:val="F6F6F4"/>
+          <w:sz w:val="21"/>
+          <w:szCs w:val="21"/>
+          <w:lang w:eastAsia="pt-BR"/>
+        </w:rPr>
+      </w:pPr>
+      <w:r>
+        <w:rPr>
+          <w:rFonts w:ascii="Consolas" w:eastAsia="Times New Roman" w:hAnsi="Consolas" w:cs="Times New Roman"/>
+          <w:color w:val="F6F6F4"/>
+          <w:sz w:val="21"/>
+          <w:szCs w:val="21"/>
+          <w:lang w:eastAsia="pt-BR"/>
+        </w:rPr>
+        <w:t xml:space="preserve">            </w:t>
+      </w:r>
+      <w:proofErr w:type="spellStart"/>
+      <w:proofErr w:type="gramStart"/>
+      <w:r>
+        <w:rPr>
+          <w:rFonts w:ascii="Consolas" w:eastAsia="Times New Roman" w:hAnsi="Consolas" w:cs="Times New Roman"/>
+          <w:i/>
+          <w:iCs/>
+          <w:color w:val="BF9EEE"/>
+          <w:sz w:val="21"/>
+          <w:szCs w:val="21"/>
+          <w:lang w:eastAsia="pt-BR"/>
+        </w:rPr>
+        <w:t>this</w:t>
+      </w:r>
+      <w:r>
+        <w:rPr>
+          <w:rFonts w:ascii="Consolas" w:eastAsia="Times New Roman" w:hAnsi="Consolas" w:cs="Times New Roman"/>
+          <w:color w:val="F6F6F4"/>
+          <w:sz w:val="21"/>
+          <w:szCs w:val="21"/>
+          <w:lang w:eastAsia="pt-BR"/>
+        </w:rPr>
+        <w:t>.nome</w:t>
+      </w:r>
+      <w:proofErr w:type="spellEnd"/>
+      <w:proofErr w:type="gramEnd"/>
+      <w:r>
+        <w:rPr>
+          <w:rFonts w:ascii="Consolas" w:eastAsia="Times New Roman" w:hAnsi="Consolas" w:cs="Times New Roman"/>
+          <w:color w:val="F6F6F4"/>
+          <w:sz w:val="21"/>
+          <w:szCs w:val="21"/>
+          <w:lang w:eastAsia="pt-BR"/>
+        </w:rPr>
+        <w:t xml:space="preserve"> </w:t>
+      </w:r>
+      <w:r>
+        <w:rPr>
+          <w:rFonts w:ascii="Consolas" w:eastAsia="Times New Roman" w:hAnsi="Consolas" w:cs="Times New Roman"/>
+          <w:color w:val="F286C4"/>
+          <w:sz w:val="21"/>
+          <w:szCs w:val="21"/>
+          <w:lang w:eastAsia="pt-BR"/>
+        </w:rPr>
+        <w:t>=</w:t>
+      </w:r>
+      <w:r>
+        <w:rPr>
+          <w:rFonts w:ascii="Consolas" w:eastAsia="Times New Roman" w:hAnsi="Consolas" w:cs="Times New Roman"/>
+          <w:color w:val="F6F6F4"/>
+          <w:sz w:val="21"/>
+          <w:szCs w:val="21"/>
+          <w:lang w:eastAsia="pt-BR"/>
+        </w:rPr>
+        <w:t xml:space="preserve"> </w:t>
+      </w:r>
+      <w:r>
+        <w:rPr>
+          <w:rFonts w:ascii="Consolas" w:eastAsia="Times New Roman" w:hAnsi="Consolas" w:cs="Times New Roman"/>
+          <w:color w:val="DEE492"/>
+          <w:sz w:val="21"/>
+          <w:szCs w:val="21"/>
+          <w:lang w:eastAsia="pt-BR"/>
+        </w:rPr>
+        <w:t>'</w:t>
+      </w:r>
+      <w:r>
+        <w:rPr>
+          <w:rFonts w:ascii="Consolas" w:eastAsia="Times New Roman" w:hAnsi="Consolas" w:cs="Times New Roman"/>
+          <w:color w:val="E7EE98"/>
+          <w:sz w:val="21"/>
+          <w:szCs w:val="21"/>
+          <w:lang w:eastAsia="pt-BR"/>
+        </w:rPr>
+        <w:t>Claudisnei</w:t>
+      </w:r>
+      <w:r>
+        <w:rPr>
+          <w:rFonts w:ascii="Consolas" w:eastAsia="Times New Roman" w:hAnsi="Consolas" w:cs="Times New Roman"/>
+          <w:color w:val="DEE492"/>
+          <w:sz w:val="21"/>
+          <w:szCs w:val="21"/>
+          <w:lang w:eastAsia="pt-BR"/>
+        </w:rPr>
+        <w:t>'</w:t>
+      </w:r>
+    </w:p>
+    <w:p>
+      <w:pPr>
+        <w:pStyle w:val="PargrafodaLista"/>
+        <w:numPr>
+          <w:ilvl w:val="0"/>
+          <w:numId w:val="1"/>
+        </w:numPr>
+        <w:shd w:val="clear" w:color="auto" w:fill="282A36"/>
+        <w:spacing w:after="0" w:line="285" w:lineRule="atLeast"/>
+        <w:rPr>
+          <w:rFonts w:ascii="Consolas" w:eastAsia="Times New Roman" w:hAnsi="Consolas" w:cs="Times New Roman"/>
+          <w:color w:val="F6F6F4"/>
+          <w:sz w:val="21"/>
+          <w:szCs w:val="21"/>
+          <w:lang w:eastAsia="pt-BR"/>
+        </w:rPr>
+      </w:pPr>
+      <w:r>
+        <w:rPr>
+          <w:rFonts w:ascii="Consolas" w:eastAsia="Times New Roman" w:hAnsi="Consolas" w:cs="Times New Roman"/>
+          <w:color w:val="F6F6F4"/>
+          <w:sz w:val="21"/>
+          <w:szCs w:val="21"/>
+          <w:lang w:eastAsia="pt-BR"/>
+        </w:rPr>
+        <w:t>        }</w:t>
+      </w:r>
+    </w:p>
+    <w:p>
+      <w:pPr>
+        <w:pStyle w:val="PargrafodaLista"/>
+        <w:numPr>
+          <w:ilvl w:val="0"/>
+          <w:numId w:val="1"/>
+        </w:numPr>
+        <w:shd w:val="clear" w:color="auto" w:fill="282A36"/>
+        <w:spacing w:after="0" w:line="285" w:lineRule="atLeast"/>
+        <w:rPr>
+          <w:rFonts w:ascii="Consolas" w:eastAsia="Times New Roman" w:hAnsi="Consolas" w:cs="Times New Roman"/>
+          <w:color w:val="F6F6F4"/>
+          <w:sz w:val="21"/>
+          <w:szCs w:val="21"/>
+          <w:lang w:eastAsia="pt-BR"/>
+        </w:rPr>
+      </w:pPr>
+      <w:r>
+        <w:rPr>
+          <w:rFonts w:ascii="Consolas" w:eastAsia="Times New Roman" w:hAnsi="Consolas" w:cs="Times New Roman"/>
+          <w:color w:val="F6F6F4"/>
+          <w:sz w:val="21"/>
+          <w:szCs w:val="21"/>
+          <w:lang w:eastAsia="pt-BR"/>
+        </w:rPr>
+        <w:t>    },</w:t>
+      </w:r>
+    </w:p>
+    <w:p>
+      <w:pPr>
+        <w:pStyle w:val="PargrafodaLista"/>
+        <w:numPr>
+          <w:ilvl w:val="0"/>
+          <w:numId w:val="1"/>
+        </w:numPr>
+        <w:jc w:val="both"/>
+        <w:rPr>
+          <w:rFonts w:ascii="Consolas" w:hAnsi="Consolas"/>
+        </w:rPr>
+      </w:pPr>
+      <w:r>
+        <w:rPr>
+          <w:rFonts w:ascii="Consolas" w:hAnsi="Consolas"/>
+        </w:rPr>
+        <w:t xml:space="preserve">Agora podemos pegar essa função e passa-la como parâmetro no componente filho, </w:t>
+      </w:r>
+      <w:proofErr w:type="spellStart"/>
+      <w:r>
+        <w:rPr>
+          <w:rFonts w:ascii="Consolas" w:hAnsi="Consolas"/>
+        </w:rPr>
+        <w:t>UsuarioInfo</w:t>
+      </w:r>
+      <w:proofErr w:type="spellEnd"/>
+      <w:r>
+        <w:rPr>
+          <w:rFonts w:ascii="Consolas" w:hAnsi="Consolas"/>
+        </w:rPr>
+        <w:t>.</w:t>
+      </w:r>
+    </w:p>
+    <w:p>
+      <w:pPr>
+        <w:pStyle w:val="PargrafodaLista"/>
+        <w:numPr>
+          <w:ilvl w:val="0"/>
+          <w:numId w:val="1"/>
+        </w:numPr>
+        <w:jc w:val="both"/>
+        <w:rPr>
+          <w:rFonts w:ascii="Consolas" w:hAnsi="Consolas"/>
+        </w:rPr>
+      </w:pPr>
+      <w:r>
+        <w:rPr>
+          <w:rFonts w:ascii="Consolas" w:hAnsi="Consolas"/>
+        </w:rPr>
+        <w:t xml:space="preserve">Para isso criamos </w:t>
+      </w:r>
+      <w:r>
+        <w:rPr>
+          <w:rFonts w:ascii="Consolas" w:hAnsi="Consolas"/>
+        </w:rPr>
+        <w:t>o</w:t>
+      </w:r>
+      <w:r>
+        <w:rPr>
+          <w:rFonts w:ascii="Consolas" w:hAnsi="Consolas"/>
+        </w:rPr>
+        <w:t xml:space="preserve"> atributo</w:t>
+      </w:r>
+      <w:r>
+        <w:rPr>
+          <w:rFonts w:ascii="Consolas" w:hAnsi="Consolas"/>
+        </w:rPr>
+        <w:t xml:space="preserve"> ‘</w:t>
+      </w:r>
+      <w:proofErr w:type="spellStart"/>
+      <w:r>
+        <w:rPr>
+          <w:rFonts w:ascii="Consolas" w:hAnsi="Consolas"/>
+        </w:rPr>
+        <w:t>reiniciar</w:t>
+      </w:r>
+      <w:r>
+        <w:rPr>
+          <w:rFonts w:ascii="Consolas" w:hAnsi="Consolas"/>
+        </w:rPr>
+        <w:t>Fn</w:t>
+      </w:r>
+      <w:proofErr w:type="spellEnd"/>
+      <w:r>
+        <w:rPr>
+          <w:rFonts w:ascii="Consolas" w:hAnsi="Consolas"/>
+        </w:rPr>
+        <w:t>’</w:t>
+      </w:r>
+      <w:r>
+        <w:rPr>
+          <w:rFonts w:ascii="Consolas" w:hAnsi="Consolas"/>
+        </w:rPr>
+        <w:t xml:space="preserve"> e</w:t>
+      </w:r>
+      <w:r>
+        <w:rPr>
+          <w:rFonts w:ascii="Consolas" w:hAnsi="Consolas"/>
+        </w:rPr>
+        <w:t xml:space="preserve"> passamos para ela a função </w:t>
+      </w:r>
+      <w:proofErr w:type="spellStart"/>
+      <w:r>
+        <w:rPr>
+          <w:rFonts w:ascii="Consolas" w:hAnsi="Consolas"/>
+        </w:rPr>
+        <w:t>reiniciarNome</w:t>
+      </w:r>
+      <w:proofErr w:type="spellEnd"/>
+      <w:r>
+        <w:rPr>
+          <w:rFonts w:ascii="Consolas" w:hAnsi="Consolas"/>
+        </w:rPr>
+        <w:t>.</w:t>
+      </w:r>
+    </w:p>
+    <w:p>
+      <w:pPr>
+        <w:pStyle w:val="PargrafodaLista"/>
+        <w:numPr>
+          <w:ilvl w:val="0"/>
+          <w:numId w:val="1"/>
+        </w:numPr>
+        <w:shd w:val="clear" w:color="auto" w:fill="282A36"/>
+        <w:spacing w:after="0" w:line="285" w:lineRule="atLeast"/>
+        <w:rPr>
+          <w:rFonts w:ascii="Consolas" w:eastAsia="Times New Roman" w:hAnsi="Consolas" w:cs="Times New Roman"/>
+          <w:color w:val="F6F6F4"/>
+          <w:sz w:val="21"/>
+          <w:szCs w:val="21"/>
+          <w:lang w:eastAsia="pt-BR"/>
+        </w:rPr>
+      </w:pPr>
+      <w:r>
+        <w:rPr>
+          <w:rFonts w:ascii="Consolas" w:eastAsia="Times New Roman" w:hAnsi="Consolas" w:cs="Times New Roman"/>
+          <w:color w:val="F6F6F4"/>
+          <w:sz w:val="21"/>
+          <w:szCs w:val="21"/>
+          <w:lang w:eastAsia="pt-BR"/>
+        </w:rPr>
+        <w:t> &lt;</w:t>
+      </w:r>
+      <w:proofErr w:type="spellStart"/>
+      <w:r>
+        <w:rPr>
+          <w:rFonts w:ascii="Consolas" w:eastAsia="Times New Roman" w:hAnsi="Consolas" w:cs="Times New Roman"/>
+          <w:i/>
+          <w:iCs/>
+          <w:color w:val="EE6666"/>
+          <w:sz w:val="21"/>
+          <w:szCs w:val="21"/>
+          <w:u w:val="single"/>
+          <w:lang w:eastAsia="pt-BR"/>
+        </w:rPr>
+        <w:t>UsuarioInfo</w:t>
+      </w:r>
+      <w:proofErr w:type="spellEnd"/>
+      <w:r>
+        <w:rPr>
+          <w:rFonts w:ascii="Consolas" w:eastAsia="Times New Roman" w:hAnsi="Consolas" w:cs="Times New Roman"/>
+          <w:color w:val="F6F6F4"/>
+          <w:sz w:val="21"/>
+          <w:szCs w:val="21"/>
+          <w:lang w:eastAsia="pt-BR"/>
+        </w:rPr>
+        <w:t xml:space="preserve"> </w:t>
+      </w:r>
+    </w:p>
+    <w:p>
+      <w:pPr>
+        <w:pStyle w:val="PargrafodaLista"/>
+        <w:numPr>
+          <w:ilvl w:val="0"/>
+          <w:numId w:val="1"/>
+        </w:numPr>
+        <w:shd w:val="clear" w:color="auto" w:fill="282A36"/>
+        <w:spacing w:after="0" w:line="285" w:lineRule="atLeast"/>
+        <w:rPr>
+          <w:rFonts w:ascii="Consolas" w:eastAsia="Times New Roman" w:hAnsi="Consolas" w:cs="Times New Roman"/>
+          <w:color w:val="F6F6F4"/>
+          <w:sz w:val="21"/>
+          <w:szCs w:val="21"/>
+          <w:lang w:eastAsia="pt-BR"/>
+        </w:rPr>
+      </w:pPr>
+      <w:r>
+        <w:rPr>
+          <w:rFonts w:ascii="Consolas" w:eastAsia="Times New Roman" w:hAnsi="Consolas" w:cs="Times New Roman"/>
+          <w:color w:val="F6F6F4"/>
+          <w:sz w:val="21"/>
+          <w:szCs w:val="21"/>
+          <w:lang w:eastAsia="pt-BR"/>
+        </w:rPr>
+        <w:t xml:space="preserve">                </w:t>
+      </w:r>
+      <w:proofErr w:type="spellStart"/>
+      <w:r>
+        <w:rPr>
+          <w:rFonts w:ascii="Consolas" w:eastAsia="Times New Roman" w:hAnsi="Consolas" w:cs="Times New Roman"/>
+          <w:i/>
+          <w:iCs/>
+          <w:color w:val="62E884"/>
+          <w:sz w:val="21"/>
+          <w:szCs w:val="21"/>
+          <w:lang w:eastAsia="pt-BR"/>
+        </w:rPr>
+        <w:t>v-bind:nome</w:t>
+      </w:r>
+      <w:proofErr w:type="spellEnd"/>
+      <w:r>
+        <w:rPr>
+          <w:rFonts w:ascii="Consolas" w:eastAsia="Times New Roman" w:hAnsi="Consolas" w:cs="Times New Roman"/>
+          <w:color w:val="F286C4"/>
+          <w:sz w:val="21"/>
+          <w:szCs w:val="21"/>
+          <w:lang w:eastAsia="pt-BR"/>
+        </w:rPr>
+        <w:t>=</w:t>
+      </w:r>
+      <w:r>
+        <w:rPr>
+          <w:rFonts w:ascii="Consolas" w:eastAsia="Times New Roman" w:hAnsi="Consolas" w:cs="Times New Roman"/>
+          <w:color w:val="DEE492"/>
+          <w:sz w:val="21"/>
+          <w:szCs w:val="21"/>
+          <w:lang w:eastAsia="pt-BR"/>
+        </w:rPr>
+        <w:t>"</w:t>
+      </w:r>
+      <w:r>
+        <w:rPr>
+          <w:rFonts w:ascii="Consolas" w:eastAsia="Times New Roman" w:hAnsi="Consolas" w:cs="Times New Roman"/>
+          <w:color w:val="F6F6F4"/>
+          <w:sz w:val="21"/>
+          <w:szCs w:val="21"/>
+          <w:lang w:eastAsia="pt-BR"/>
+        </w:rPr>
+        <w:t>nome</w:t>
+      </w:r>
+      <w:r>
+        <w:rPr>
+          <w:rFonts w:ascii="Consolas" w:eastAsia="Times New Roman" w:hAnsi="Consolas" w:cs="Times New Roman"/>
+          <w:color w:val="DEE492"/>
+          <w:sz w:val="21"/>
+          <w:szCs w:val="21"/>
+          <w:lang w:eastAsia="pt-BR"/>
+        </w:rPr>
+        <w:t>"</w:t>
+      </w:r>
+      <w:r>
+        <w:rPr>
+          <w:rFonts w:ascii="Consolas" w:eastAsia="Times New Roman" w:hAnsi="Consolas" w:cs="Times New Roman"/>
+          <w:color w:val="F6F6F4"/>
+          <w:sz w:val="21"/>
+          <w:szCs w:val="21"/>
+          <w:lang w:eastAsia="pt-BR"/>
+        </w:rPr>
+        <w:t xml:space="preserve"> </w:t>
+      </w:r>
+    </w:p>
+    <w:p>
+      <w:pPr>
+        <w:pStyle w:val="PargrafodaLista"/>
+        <w:numPr>
+          <w:ilvl w:val="0"/>
+          <w:numId w:val="1"/>
+        </w:numPr>
+        <w:shd w:val="clear" w:color="auto" w:fill="282A36"/>
+        <w:spacing w:after="0" w:line="285" w:lineRule="atLeast"/>
+        <w:rPr>
+          <w:rFonts w:ascii="Consolas" w:eastAsia="Times New Roman" w:hAnsi="Consolas" w:cs="Times New Roman"/>
+          <w:color w:val="F6F6F4"/>
+          <w:sz w:val="21"/>
+          <w:szCs w:val="21"/>
+          <w:lang w:eastAsia="pt-BR"/>
+        </w:rPr>
+      </w:pPr>
+      <w:r>
+        <w:rPr>
+          <w:rFonts w:ascii="Consolas" w:eastAsia="Times New Roman" w:hAnsi="Consolas" w:cs="Times New Roman"/>
+          <w:color w:val="F6F6F4"/>
+          <w:sz w:val="21"/>
+          <w:szCs w:val="21"/>
+          <w:lang w:eastAsia="pt-BR"/>
+        </w:rPr>
+        <w:t xml:space="preserve">                </w:t>
+      </w:r>
+      <w:proofErr w:type="spellStart"/>
+      <w:r>
+        <w:rPr>
+          <w:rFonts w:ascii="Consolas" w:eastAsia="Times New Roman" w:hAnsi="Consolas" w:cs="Times New Roman"/>
+          <w:i/>
+          <w:iCs/>
+          <w:color w:val="62E884"/>
+          <w:sz w:val="21"/>
+          <w:szCs w:val="21"/>
+          <w:lang w:eastAsia="pt-BR"/>
+        </w:rPr>
+        <w:t>v-on:nomeMudou</w:t>
+      </w:r>
+      <w:proofErr w:type="spellEnd"/>
+      <w:r>
+        <w:rPr>
+          <w:rFonts w:ascii="Consolas" w:eastAsia="Times New Roman" w:hAnsi="Consolas" w:cs="Times New Roman"/>
+          <w:color w:val="F286C4"/>
+          <w:sz w:val="21"/>
+          <w:szCs w:val="21"/>
+          <w:lang w:eastAsia="pt-BR"/>
+        </w:rPr>
+        <w:t>=</w:t>
+      </w:r>
+      <w:r>
+        <w:rPr>
+          <w:rFonts w:ascii="Consolas" w:eastAsia="Times New Roman" w:hAnsi="Consolas" w:cs="Times New Roman"/>
+          <w:color w:val="DEE492"/>
+          <w:sz w:val="21"/>
+          <w:szCs w:val="21"/>
+          <w:lang w:eastAsia="pt-BR"/>
+        </w:rPr>
+        <w:t>"</w:t>
+      </w:r>
+      <w:r>
+        <w:rPr>
+          <w:rFonts w:ascii="Consolas" w:eastAsia="Times New Roman" w:hAnsi="Consolas" w:cs="Times New Roman"/>
+          <w:color w:val="F6F6F4"/>
+          <w:sz w:val="21"/>
+          <w:szCs w:val="21"/>
+          <w:lang w:eastAsia="pt-BR"/>
+        </w:rPr>
+        <w:t xml:space="preserve"> nome </w:t>
+      </w:r>
+      <w:r>
+        <w:rPr>
+          <w:rFonts w:ascii="Consolas" w:eastAsia="Times New Roman" w:hAnsi="Consolas" w:cs="Times New Roman"/>
+          <w:color w:val="F286C4"/>
+          <w:sz w:val="21"/>
+          <w:szCs w:val="21"/>
+          <w:lang w:eastAsia="pt-BR"/>
+        </w:rPr>
+        <w:t>=</w:t>
+      </w:r>
+      <w:r>
+        <w:rPr>
+          <w:rFonts w:ascii="Consolas" w:eastAsia="Times New Roman" w:hAnsi="Consolas" w:cs="Times New Roman"/>
+          <w:color w:val="F6F6F4"/>
+          <w:sz w:val="21"/>
+          <w:szCs w:val="21"/>
+          <w:lang w:eastAsia="pt-BR"/>
+        </w:rPr>
+        <w:t xml:space="preserve"> $</w:t>
+      </w:r>
+      <w:proofErr w:type="spellStart"/>
+      <w:proofErr w:type="gramStart"/>
+      <w:r>
+        <w:rPr>
+          <w:rFonts w:ascii="Consolas" w:eastAsia="Times New Roman" w:hAnsi="Consolas" w:cs="Times New Roman"/>
+          <w:color w:val="F6F6F4"/>
+          <w:sz w:val="21"/>
+          <w:szCs w:val="21"/>
+          <w:lang w:eastAsia="pt-BR"/>
+        </w:rPr>
+        <w:t>event.novo</w:t>
+      </w:r>
+      <w:proofErr w:type="spellEnd"/>
+      <w:proofErr w:type="gramEnd"/>
+      <w:r>
+        <w:rPr>
+          <w:rFonts w:ascii="Consolas" w:eastAsia="Times New Roman" w:hAnsi="Consolas" w:cs="Times New Roman"/>
+          <w:color w:val="F6F6F4"/>
+          <w:sz w:val="21"/>
+          <w:szCs w:val="21"/>
+          <w:lang w:eastAsia="pt-BR"/>
+        </w:rPr>
+        <w:t xml:space="preserve"> </w:t>
+      </w:r>
+      <w:r>
+        <w:rPr>
+          <w:rFonts w:ascii="Consolas" w:eastAsia="Times New Roman" w:hAnsi="Consolas" w:cs="Times New Roman"/>
+          <w:color w:val="F286C4"/>
+          <w:sz w:val="21"/>
+          <w:szCs w:val="21"/>
+          <w:lang w:eastAsia="pt-BR"/>
+        </w:rPr>
+        <w:t>+</w:t>
+      </w:r>
+      <w:r>
+        <w:rPr>
+          <w:rFonts w:ascii="Consolas" w:eastAsia="Times New Roman" w:hAnsi="Consolas" w:cs="Times New Roman"/>
+          <w:color w:val="F6F6F4"/>
+          <w:sz w:val="21"/>
+          <w:szCs w:val="21"/>
+          <w:lang w:eastAsia="pt-BR"/>
+        </w:rPr>
+        <w:t xml:space="preserve"> </w:t>
+      </w:r>
+      <w:r>
+        <w:rPr>
+          <w:rFonts w:ascii="Consolas" w:eastAsia="Times New Roman" w:hAnsi="Consolas" w:cs="Times New Roman"/>
+          <w:color w:val="DEE492"/>
+          <w:sz w:val="21"/>
+          <w:szCs w:val="21"/>
+          <w:lang w:eastAsia="pt-BR"/>
+        </w:rPr>
+        <w:t>'</w:t>
+      </w:r>
+      <w:r>
+        <w:rPr>
+          <w:rFonts w:ascii="Consolas" w:eastAsia="Times New Roman" w:hAnsi="Consolas" w:cs="Times New Roman"/>
+          <w:color w:val="E7EE98"/>
+          <w:sz w:val="21"/>
+          <w:szCs w:val="21"/>
+          <w:lang w:eastAsia="pt-BR"/>
+        </w:rPr>
+        <w:t>-</w:t>
+      </w:r>
+      <w:r>
+        <w:rPr>
+          <w:rFonts w:ascii="Consolas" w:eastAsia="Times New Roman" w:hAnsi="Consolas" w:cs="Times New Roman"/>
+          <w:color w:val="DEE492"/>
+          <w:sz w:val="21"/>
+          <w:szCs w:val="21"/>
+          <w:lang w:eastAsia="pt-BR"/>
+        </w:rPr>
+        <w:t>'</w:t>
+      </w:r>
+      <w:r>
+        <w:rPr>
+          <w:rFonts w:ascii="Consolas" w:eastAsia="Times New Roman" w:hAnsi="Consolas" w:cs="Times New Roman"/>
+          <w:color w:val="F6F6F4"/>
+          <w:sz w:val="21"/>
+          <w:szCs w:val="21"/>
+          <w:lang w:eastAsia="pt-BR"/>
+        </w:rPr>
+        <w:t xml:space="preserve"> </w:t>
+      </w:r>
+      <w:r>
+        <w:rPr>
+          <w:rFonts w:ascii="Consolas" w:eastAsia="Times New Roman" w:hAnsi="Consolas" w:cs="Times New Roman"/>
+          <w:color w:val="F286C4"/>
+          <w:sz w:val="21"/>
+          <w:szCs w:val="21"/>
+          <w:lang w:eastAsia="pt-BR"/>
+        </w:rPr>
+        <w:t>+</w:t>
+      </w:r>
+      <w:r>
+        <w:rPr>
+          <w:rFonts w:ascii="Consolas" w:eastAsia="Times New Roman" w:hAnsi="Consolas" w:cs="Times New Roman"/>
+          <w:color w:val="F6F6F4"/>
+          <w:sz w:val="21"/>
+          <w:szCs w:val="21"/>
+          <w:lang w:eastAsia="pt-BR"/>
+        </w:rPr>
+        <w:t xml:space="preserve"> $</w:t>
+      </w:r>
+      <w:proofErr w:type="spellStart"/>
+      <w:r>
+        <w:rPr>
+          <w:rFonts w:ascii="Consolas" w:eastAsia="Times New Roman" w:hAnsi="Consolas" w:cs="Times New Roman"/>
+          <w:color w:val="F6F6F4"/>
+          <w:sz w:val="21"/>
+          <w:szCs w:val="21"/>
+          <w:lang w:eastAsia="pt-BR"/>
+        </w:rPr>
+        <w:t>event.antigo</w:t>
+      </w:r>
+      <w:proofErr w:type="spellEnd"/>
+      <w:r>
+        <w:rPr>
+          <w:rFonts w:ascii="Consolas" w:eastAsia="Times New Roman" w:hAnsi="Consolas" w:cs="Times New Roman"/>
+          <w:color w:val="DEE492"/>
+          <w:sz w:val="21"/>
+          <w:szCs w:val="21"/>
+          <w:lang w:eastAsia="pt-BR"/>
+        </w:rPr>
+        <w:t>"</w:t>
+      </w:r>
+    </w:p>
+    <w:p>
+      <w:pPr>
+        <w:pStyle w:val="PargrafodaLista"/>
+        <w:numPr>
+          <w:ilvl w:val="0"/>
+          <w:numId w:val="1"/>
+        </w:numPr>
+        <w:shd w:val="clear" w:color="auto" w:fill="282A36"/>
+        <w:spacing w:after="0" w:line="285" w:lineRule="atLeast"/>
+        <w:rPr>
+          <w:rFonts w:ascii="Consolas" w:eastAsia="Times New Roman" w:hAnsi="Consolas" w:cs="Times New Roman"/>
+          <w:color w:val="F6F6F4"/>
+          <w:sz w:val="21"/>
+          <w:szCs w:val="21"/>
+          <w:lang w:eastAsia="pt-BR"/>
+        </w:rPr>
+      </w:pPr>
+      <w:r>
+        <w:rPr>
+          <w:rFonts w:ascii="Consolas" w:eastAsia="Times New Roman" w:hAnsi="Consolas" w:cs="Times New Roman"/>
+          <w:color w:val="F6F6F4"/>
+          <w:sz w:val="21"/>
+          <w:szCs w:val="21"/>
+          <w:lang w:eastAsia="pt-BR"/>
+        </w:rPr>
+        <w:t xml:space="preserve">                </w:t>
+      </w:r>
+      <w:proofErr w:type="spellStart"/>
+      <w:r>
+        <w:rPr>
+          <w:rFonts w:ascii="Consolas" w:eastAsia="Times New Roman" w:hAnsi="Consolas" w:cs="Times New Roman"/>
+          <w:i/>
+          <w:iCs/>
+          <w:color w:val="62E884"/>
+          <w:sz w:val="21"/>
+          <w:szCs w:val="21"/>
+          <w:lang w:eastAsia="pt-BR"/>
+        </w:rPr>
+        <w:t>v-on:reiniciarFn</w:t>
+      </w:r>
+      <w:proofErr w:type="spellEnd"/>
+      <w:r>
+        <w:rPr>
+          <w:rFonts w:ascii="Consolas" w:eastAsia="Times New Roman" w:hAnsi="Consolas" w:cs="Times New Roman"/>
+          <w:color w:val="F286C4"/>
+          <w:sz w:val="21"/>
+          <w:szCs w:val="21"/>
+          <w:lang w:eastAsia="pt-BR"/>
+        </w:rPr>
+        <w:t>=</w:t>
+      </w:r>
+      <w:r>
+        <w:rPr>
+          <w:rFonts w:ascii="Consolas" w:eastAsia="Times New Roman" w:hAnsi="Consolas" w:cs="Times New Roman"/>
+          <w:color w:val="DEE492"/>
+          <w:sz w:val="21"/>
+          <w:szCs w:val="21"/>
+          <w:lang w:eastAsia="pt-BR"/>
+        </w:rPr>
+        <w:t>"</w:t>
+      </w:r>
+      <w:proofErr w:type="spellStart"/>
+      <w:proofErr w:type="gramStart"/>
+      <w:r>
+        <w:rPr>
+          <w:rFonts w:ascii="Consolas" w:eastAsia="Times New Roman" w:hAnsi="Consolas" w:cs="Times New Roman"/>
+          <w:color w:val="62E884"/>
+          <w:sz w:val="21"/>
+          <w:szCs w:val="21"/>
+          <w:lang w:eastAsia="pt-BR"/>
+        </w:rPr>
+        <w:t>reiniciarNome</w:t>
+      </w:r>
+      <w:proofErr w:type="spellEnd"/>
+      <w:r>
+        <w:rPr>
+          <w:rFonts w:ascii="Consolas" w:eastAsia="Times New Roman" w:hAnsi="Consolas" w:cs="Times New Roman"/>
+          <w:color w:val="F6F6F4"/>
+          <w:sz w:val="21"/>
+          <w:szCs w:val="21"/>
+          <w:lang w:eastAsia="pt-BR"/>
+        </w:rPr>
+        <w:t>(</w:t>
+      </w:r>
+      <w:proofErr w:type="gramEnd"/>
+      <w:r>
+        <w:rPr>
+          <w:rFonts w:ascii="Consolas" w:eastAsia="Times New Roman" w:hAnsi="Consolas" w:cs="Times New Roman"/>
+          <w:color w:val="F6F6F4"/>
+          <w:sz w:val="21"/>
+          <w:szCs w:val="21"/>
+          <w:lang w:eastAsia="pt-BR"/>
+        </w:rPr>
+        <w:t>)</w:t>
+      </w:r>
+      <w:r>
+        <w:rPr>
+          <w:rFonts w:ascii="Consolas" w:eastAsia="Times New Roman" w:hAnsi="Consolas" w:cs="Times New Roman"/>
+          <w:color w:val="DEE492"/>
+          <w:sz w:val="21"/>
+          <w:szCs w:val="21"/>
+          <w:lang w:eastAsia="pt-BR"/>
+        </w:rPr>
+        <w:t>"</w:t>
+      </w:r>
+    </w:p>
+    <w:p>
+      <w:pPr>
+        <w:pStyle w:val="PargrafodaLista"/>
+        <w:numPr>
+          <w:ilvl w:val="0"/>
+          <w:numId w:val="1"/>
+        </w:numPr>
+        <w:shd w:val="clear" w:color="auto" w:fill="282A36"/>
+        <w:spacing w:after="0" w:line="285" w:lineRule="atLeast"/>
+        <w:rPr>
+          <w:rFonts w:ascii="Consolas" w:eastAsia="Times New Roman" w:hAnsi="Consolas" w:cs="Times New Roman"/>
+          <w:color w:val="F6F6F4"/>
+          <w:sz w:val="21"/>
+          <w:szCs w:val="21"/>
+          <w:lang w:eastAsia="pt-BR"/>
+        </w:rPr>
+      </w:pPr>
+      <w:r>
+        <w:rPr>
+          <w:rFonts w:ascii="Consolas" w:eastAsia="Times New Roman" w:hAnsi="Consolas" w:cs="Times New Roman"/>
+          <w:color w:val="F6F6F4"/>
+          <w:sz w:val="21"/>
+          <w:szCs w:val="21"/>
+          <w:lang w:eastAsia="pt-BR"/>
+        </w:rPr>
+        <w:t>            /&gt;</w:t>
+      </w:r>
+    </w:p>
+    <w:p>
+      <w:pPr>
+        <w:pStyle w:val="PargrafodaLista"/>
+        <w:numPr>
+          <w:ilvl w:val="0"/>
+          <w:numId w:val="1"/>
+        </w:numPr>
+        <w:jc w:val="both"/>
+        <w:rPr>
+          <w:rFonts w:ascii="Consolas" w:hAnsi="Consolas"/>
+        </w:rPr>
+      </w:pPr>
+      <w:r>
+        <w:rPr>
+          <w:rFonts w:ascii="Consolas" w:hAnsi="Consolas"/>
+        </w:rPr>
+        <w:t xml:space="preserve">Agora temos que ir no componente filho e criar </w:t>
+      </w:r>
+      <w:r>
+        <w:rPr>
+          <w:rFonts w:ascii="Consolas" w:hAnsi="Consolas"/>
+        </w:rPr>
+        <w:t xml:space="preserve">a propriedade </w:t>
+      </w:r>
+      <w:r>
+        <w:rPr>
+          <w:rFonts w:ascii="Consolas" w:hAnsi="Consolas"/>
+        </w:rPr>
+        <w:t>‘</w:t>
+      </w:r>
+      <w:proofErr w:type="spellStart"/>
+      <w:r>
+        <w:rPr>
+          <w:rFonts w:ascii="Consolas" w:hAnsi="Consolas"/>
+        </w:rPr>
+        <w:t>reiniciarFn</w:t>
+      </w:r>
+      <w:proofErr w:type="spellEnd"/>
+      <w:r>
+        <w:rPr>
+          <w:rFonts w:ascii="Consolas" w:hAnsi="Consolas"/>
+        </w:rPr>
+        <w:t>’ do tipo ‘</w:t>
+      </w:r>
+      <w:proofErr w:type="spellStart"/>
+      <w:r>
+        <w:rPr>
+          <w:rFonts w:ascii="Consolas" w:hAnsi="Consolas"/>
+        </w:rPr>
+        <w:t>Function</w:t>
+      </w:r>
+      <w:proofErr w:type="spellEnd"/>
+      <w:r>
+        <w:rPr>
+          <w:rFonts w:ascii="Consolas" w:hAnsi="Consolas"/>
+        </w:rPr>
+        <w:t xml:space="preserve">’, essa nova </w:t>
+      </w:r>
+      <w:proofErr w:type="spellStart"/>
+      <w:r>
+        <w:rPr>
+          <w:rFonts w:ascii="Consolas" w:hAnsi="Consolas"/>
+        </w:rPr>
+        <w:t>props</w:t>
+      </w:r>
+      <w:proofErr w:type="spellEnd"/>
+      <w:r>
+        <w:rPr>
+          <w:rFonts w:ascii="Consolas" w:hAnsi="Consolas"/>
+        </w:rPr>
+        <w:t xml:space="preserve"> irá receber </w:t>
+      </w:r>
+      <w:r>
+        <w:rPr>
+          <w:rFonts w:ascii="Consolas" w:hAnsi="Consolas"/>
+        </w:rPr>
+        <w:t>a nova função passada pelo componente pai.</w:t>
+      </w:r>
+    </w:p>
+    <w:p>
+      <w:pPr>
+        <w:pStyle w:val="PargrafodaLista"/>
+        <w:numPr>
+          <w:ilvl w:val="0"/>
+          <w:numId w:val="1"/>
+        </w:numPr>
+        <w:shd w:val="clear" w:color="auto" w:fill="282A36"/>
+        <w:spacing w:after="0" w:line="285" w:lineRule="atLeast"/>
+        <w:rPr>
+          <w:rFonts w:ascii="Consolas" w:eastAsia="Times New Roman" w:hAnsi="Consolas" w:cs="Times New Roman"/>
+          <w:color w:val="F6F6F4"/>
+          <w:sz w:val="21"/>
+          <w:szCs w:val="21"/>
+          <w:lang w:eastAsia="pt-BR"/>
+        </w:rPr>
+      </w:pPr>
+      <w:proofErr w:type="spellStart"/>
+      <w:r>
+        <w:rPr>
+          <w:rFonts w:ascii="Consolas" w:eastAsia="Times New Roman" w:hAnsi="Consolas" w:cs="Times New Roman"/>
+          <w:color w:val="F6F6F4"/>
+          <w:sz w:val="21"/>
+          <w:szCs w:val="21"/>
+          <w:lang w:eastAsia="pt-BR"/>
+        </w:rPr>
+        <w:t>props</w:t>
+      </w:r>
+      <w:proofErr w:type="spellEnd"/>
+      <w:proofErr w:type="gramStart"/>
+      <w:r>
+        <w:rPr>
+          <w:rFonts w:ascii="Consolas" w:eastAsia="Times New Roman" w:hAnsi="Consolas" w:cs="Times New Roman"/>
+          <w:color w:val="F286C4"/>
+          <w:sz w:val="21"/>
+          <w:szCs w:val="21"/>
+          <w:lang w:eastAsia="pt-BR"/>
+        </w:rPr>
+        <w:t>:</w:t>
+      </w:r>
+      <w:r>
+        <w:rPr>
+          <w:rFonts w:ascii="Consolas" w:eastAsia="Times New Roman" w:hAnsi="Consolas" w:cs="Times New Roman"/>
+          <w:color w:val="F6F6F4"/>
+          <w:sz w:val="21"/>
+          <w:szCs w:val="21"/>
+          <w:lang w:eastAsia="pt-BR"/>
+        </w:rPr>
+        <w:t>{</w:t>
+      </w:r>
+      <w:proofErr w:type="gramEnd"/>
+    </w:p>
+    <w:p>
+      <w:pPr>
+        <w:pStyle w:val="PargrafodaLista"/>
+        <w:numPr>
+          <w:ilvl w:val="0"/>
+          <w:numId w:val="1"/>
+        </w:numPr>
+        <w:shd w:val="clear" w:color="auto" w:fill="282A36"/>
+        <w:spacing w:after="0" w:line="285" w:lineRule="atLeast"/>
+        <w:rPr>
+          <w:rFonts w:ascii="Consolas" w:eastAsia="Times New Roman" w:hAnsi="Consolas" w:cs="Times New Roman"/>
+          <w:color w:val="F6F6F4"/>
+          <w:sz w:val="21"/>
+          <w:szCs w:val="21"/>
+          <w:lang w:eastAsia="pt-BR"/>
+        </w:rPr>
+      </w:pPr>
+      <w:r>
+        <w:rPr>
+          <w:rFonts w:ascii="Consolas" w:eastAsia="Times New Roman" w:hAnsi="Consolas" w:cs="Times New Roman"/>
+          <w:color w:val="F6F6F4"/>
+          <w:sz w:val="21"/>
+          <w:szCs w:val="21"/>
+          <w:lang w:eastAsia="pt-BR"/>
+        </w:rPr>
+        <w:t>        nome</w:t>
+      </w:r>
+      <w:proofErr w:type="gramStart"/>
+      <w:r>
+        <w:rPr>
+          <w:rFonts w:ascii="Consolas" w:eastAsia="Times New Roman" w:hAnsi="Consolas" w:cs="Times New Roman"/>
+          <w:color w:val="F286C4"/>
+          <w:sz w:val="21"/>
+          <w:szCs w:val="21"/>
+          <w:lang w:eastAsia="pt-BR"/>
+        </w:rPr>
+        <w:t>:</w:t>
+      </w:r>
+      <w:r>
+        <w:rPr>
+          <w:rFonts w:ascii="Consolas" w:eastAsia="Times New Roman" w:hAnsi="Consolas" w:cs="Times New Roman"/>
+          <w:color w:val="F6F6F4"/>
+          <w:sz w:val="21"/>
+          <w:szCs w:val="21"/>
+          <w:lang w:eastAsia="pt-BR"/>
+        </w:rPr>
+        <w:t>{</w:t>
+      </w:r>
+      <w:proofErr w:type="gramEnd"/>
+    </w:p>
+    <w:p>
+      <w:pPr>
+        <w:pStyle w:val="PargrafodaLista"/>
+        <w:numPr>
+          <w:ilvl w:val="0"/>
+          <w:numId w:val="1"/>
+        </w:numPr>
+        <w:shd w:val="clear" w:color="auto" w:fill="282A36"/>
+        <w:spacing w:after="0" w:line="285" w:lineRule="atLeast"/>
+        <w:rPr>
+          <w:rFonts w:ascii="Consolas" w:eastAsia="Times New Roman" w:hAnsi="Consolas" w:cs="Times New Roman"/>
+          <w:color w:val="F6F6F4"/>
+          <w:sz w:val="21"/>
+          <w:szCs w:val="21"/>
+          <w:lang w:eastAsia="pt-BR"/>
+        </w:rPr>
+      </w:pPr>
+      <w:r>
+        <w:rPr>
+          <w:rFonts w:ascii="Consolas" w:eastAsia="Times New Roman" w:hAnsi="Consolas" w:cs="Times New Roman"/>
+          <w:color w:val="F6F6F4"/>
+          <w:sz w:val="21"/>
+          <w:szCs w:val="21"/>
+          <w:lang w:eastAsia="pt-BR"/>
+        </w:rPr>
+        <w:t xml:space="preserve">            </w:t>
+      </w:r>
+      <w:proofErr w:type="spellStart"/>
+      <w:r>
+        <w:rPr>
+          <w:rFonts w:ascii="Consolas" w:eastAsia="Times New Roman" w:hAnsi="Consolas" w:cs="Times New Roman"/>
+          <w:color w:val="97E1F1"/>
+          <w:sz w:val="21"/>
+          <w:szCs w:val="21"/>
+          <w:lang w:eastAsia="pt-BR"/>
+        </w:rPr>
+        <w:t>type</w:t>
+      </w:r>
+      <w:proofErr w:type="spellEnd"/>
+      <w:r>
+        <w:rPr>
+          <w:rFonts w:ascii="Consolas" w:eastAsia="Times New Roman" w:hAnsi="Consolas" w:cs="Times New Roman"/>
+          <w:color w:val="F286C4"/>
+          <w:sz w:val="21"/>
+          <w:szCs w:val="21"/>
+          <w:lang w:eastAsia="pt-BR"/>
+        </w:rPr>
+        <w:t>:</w:t>
+      </w:r>
+      <w:r>
+        <w:rPr>
+          <w:rFonts w:ascii="Consolas" w:eastAsia="Times New Roman" w:hAnsi="Consolas" w:cs="Times New Roman"/>
+          <w:color w:val="F6F6F4"/>
+          <w:sz w:val="21"/>
+          <w:szCs w:val="21"/>
+          <w:lang w:eastAsia="pt-BR"/>
+        </w:rPr>
+        <w:t xml:space="preserve"> </w:t>
+      </w:r>
+      <w:proofErr w:type="spellStart"/>
+      <w:r>
+        <w:rPr>
+          <w:rFonts w:ascii="Consolas" w:eastAsia="Times New Roman" w:hAnsi="Consolas" w:cs="Times New Roman"/>
+          <w:i/>
+          <w:iCs/>
+          <w:color w:val="97E1F1"/>
+          <w:sz w:val="21"/>
+          <w:szCs w:val="21"/>
+          <w:lang w:eastAsia="pt-BR"/>
+        </w:rPr>
+        <w:t>String</w:t>
+      </w:r>
+      <w:proofErr w:type="spellEnd"/>
+      <w:r>
+        <w:rPr>
+          <w:rFonts w:ascii="Consolas" w:eastAsia="Times New Roman" w:hAnsi="Consolas" w:cs="Times New Roman"/>
+          <w:color w:val="F6F6F4"/>
+          <w:sz w:val="21"/>
+          <w:szCs w:val="21"/>
+          <w:lang w:eastAsia="pt-BR"/>
+        </w:rPr>
+        <w:t>,</w:t>
+      </w:r>
+    </w:p>
+    <w:p>
+      <w:pPr>
+        <w:pStyle w:val="PargrafodaLista"/>
+        <w:numPr>
+          <w:ilvl w:val="0"/>
+          <w:numId w:val="1"/>
+        </w:numPr>
+        <w:shd w:val="clear" w:color="auto" w:fill="282A36"/>
+        <w:spacing w:after="0" w:line="285" w:lineRule="atLeast"/>
+        <w:rPr>
+          <w:rFonts w:ascii="Consolas" w:eastAsia="Times New Roman" w:hAnsi="Consolas" w:cs="Times New Roman"/>
+          <w:color w:val="F6F6F4"/>
+          <w:sz w:val="21"/>
+          <w:szCs w:val="21"/>
+          <w:lang w:eastAsia="pt-BR"/>
+        </w:rPr>
+      </w:pPr>
+      <w:r>
+        <w:rPr>
+          <w:rFonts w:ascii="Consolas" w:eastAsia="Times New Roman" w:hAnsi="Consolas" w:cs="Times New Roman"/>
+          <w:color w:val="F6F6F4"/>
+          <w:sz w:val="21"/>
+          <w:szCs w:val="21"/>
+          <w:lang w:eastAsia="pt-BR"/>
+        </w:rPr>
+        <w:t>           </w:t>
+      </w:r>
+      <w:r>
+        <w:rPr>
+          <w:rFonts w:ascii="Consolas" w:eastAsia="Times New Roman" w:hAnsi="Consolas" w:cs="Times New Roman"/>
+          <w:color w:val="7B7F8B"/>
+          <w:sz w:val="21"/>
+          <w:szCs w:val="21"/>
+          <w:lang w:eastAsia="pt-BR"/>
+        </w:rPr>
+        <w:t>//</w:t>
+      </w:r>
+      <w:proofErr w:type="spellStart"/>
+      <w:r>
+        <w:rPr>
+          <w:rFonts w:ascii="Consolas" w:eastAsia="Times New Roman" w:hAnsi="Consolas" w:cs="Times New Roman"/>
+          <w:color w:val="7B7F8B"/>
+          <w:sz w:val="21"/>
+          <w:szCs w:val="21"/>
+          <w:lang w:eastAsia="pt-BR"/>
+        </w:rPr>
+        <w:t>required</w:t>
+      </w:r>
+      <w:proofErr w:type="spellEnd"/>
+      <w:r>
+        <w:rPr>
+          <w:rFonts w:ascii="Consolas" w:eastAsia="Times New Roman" w:hAnsi="Consolas" w:cs="Times New Roman"/>
+          <w:color w:val="7B7F8B"/>
+          <w:sz w:val="21"/>
+          <w:szCs w:val="21"/>
+          <w:lang w:eastAsia="pt-BR"/>
+        </w:rPr>
+        <w:t xml:space="preserve">: </w:t>
+      </w:r>
+      <w:proofErr w:type="spellStart"/>
+      <w:r>
+        <w:rPr>
+          <w:rFonts w:ascii="Consolas" w:eastAsia="Times New Roman" w:hAnsi="Consolas" w:cs="Times New Roman"/>
+          <w:color w:val="7B7F8B"/>
+          <w:sz w:val="21"/>
+          <w:szCs w:val="21"/>
+          <w:lang w:eastAsia="pt-BR"/>
+        </w:rPr>
+        <w:t>true</w:t>
+      </w:r>
+      <w:proofErr w:type="spellEnd"/>
+    </w:p>
+    <w:p>
+      <w:pPr>
+        <w:pStyle w:val="PargrafodaLista"/>
+        <w:numPr>
+          <w:ilvl w:val="0"/>
+          <w:numId w:val="1"/>
+        </w:numPr>
+        <w:shd w:val="clear" w:color="auto" w:fill="282A36"/>
+        <w:spacing w:after="0" w:line="285" w:lineRule="atLeast"/>
+        <w:rPr>
+          <w:rFonts w:ascii="Consolas" w:eastAsia="Times New Roman" w:hAnsi="Consolas" w:cs="Times New Roman"/>
+          <w:color w:val="F6F6F4"/>
+          <w:sz w:val="21"/>
+          <w:szCs w:val="21"/>
+          <w:lang w:eastAsia="pt-BR"/>
+        </w:rPr>
+      </w:pPr>
+      <w:r>
+        <w:rPr>
+          <w:rFonts w:ascii="Consolas" w:eastAsia="Times New Roman" w:hAnsi="Consolas" w:cs="Times New Roman"/>
+          <w:color w:val="F6F6F4"/>
+          <w:sz w:val="21"/>
+          <w:szCs w:val="21"/>
+          <w:lang w:eastAsia="pt-BR"/>
+        </w:rPr>
+        <w:t>          default</w:t>
+      </w:r>
+      <w:r>
+        <w:rPr>
+          <w:rFonts w:ascii="Consolas" w:eastAsia="Times New Roman" w:hAnsi="Consolas" w:cs="Times New Roman"/>
+          <w:color w:val="F286C4"/>
+          <w:sz w:val="21"/>
+          <w:szCs w:val="21"/>
+          <w:lang w:eastAsia="pt-BR"/>
+        </w:rPr>
+        <w:t>:</w:t>
+      </w:r>
+      <w:r>
+        <w:rPr>
+          <w:rFonts w:ascii="Consolas" w:eastAsia="Times New Roman" w:hAnsi="Consolas" w:cs="Times New Roman"/>
+          <w:color w:val="F6F6F4"/>
+          <w:sz w:val="21"/>
+          <w:szCs w:val="21"/>
+          <w:lang w:eastAsia="pt-BR"/>
+        </w:rPr>
+        <w:t xml:space="preserve"> </w:t>
+      </w:r>
+      <w:r>
+        <w:rPr>
+          <w:rFonts w:ascii="Consolas" w:eastAsia="Times New Roman" w:hAnsi="Consolas" w:cs="Times New Roman"/>
+          <w:color w:val="DEE492"/>
+          <w:sz w:val="21"/>
+          <w:szCs w:val="21"/>
+          <w:lang w:eastAsia="pt-BR"/>
+        </w:rPr>
+        <w:t>'</w:t>
+      </w:r>
+      <w:r>
+        <w:rPr>
+          <w:rFonts w:ascii="Consolas" w:eastAsia="Times New Roman" w:hAnsi="Consolas" w:cs="Times New Roman"/>
+          <w:color w:val="E7EE98"/>
+          <w:sz w:val="21"/>
+          <w:szCs w:val="21"/>
+          <w:lang w:eastAsia="pt-BR"/>
+        </w:rPr>
+        <w:t>Anônimo</w:t>
+      </w:r>
+      <w:r>
+        <w:rPr>
+          <w:rFonts w:ascii="Consolas" w:eastAsia="Times New Roman" w:hAnsi="Consolas" w:cs="Times New Roman"/>
+          <w:color w:val="DEE492"/>
+          <w:sz w:val="21"/>
+          <w:szCs w:val="21"/>
+          <w:lang w:eastAsia="pt-BR"/>
+        </w:rPr>
+        <w:t>'</w:t>
+      </w:r>
+    </w:p>
+    <w:p>
+      <w:pPr>
+        <w:pStyle w:val="PargrafodaLista"/>
+        <w:numPr>
+          <w:ilvl w:val="0"/>
+          <w:numId w:val="1"/>
+        </w:numPr>
+        <w:shd w:val="clear" w:color="auto" w:fill="282A36"/>
+        <w:spacing w:after="0" w:line="285" w:lineRule="atLeast"/>
+        <w:rPr>
+          <w:rFonts w:ascii="Consolas" w:eastAsia="Times New Roman" w:hAnsi="Consolas" w:cs="Times New Roman"/>
+          <w:color w:val="F6F6F4"/>
+          <w:sz w:val="21"/>
+          <w:szCs w:val="21"/>
+          <w:lang w:eastAsia="pt-BR"/>
+        </w:rPr>
+      </w:pPr>
+      <w:r>
+        <w:rPr>
+          <w:rFonts w:ascii="Consolas" w:eastAsia="Times New Roman" w:hAnsi="Consolas" w:cs="Times New Roman"/>
+          <w:color w:val="F6F6F4"/>
+          <w:sz w:val="21"/>
+          <w:szCs w:val="21"/>
+          <w:lang w:eastAsia="pt-BR"/>
+        </w:rPr>
+        <w:t xml:space="preserve">            </w:t>
+      </w:r>
+      <w:r>
+        <w:rPr>
+          <w:rFonts w:ascii="Consolas" w:eastAsia="Times New Roman" w:hAnsi="Consolas" w:cs="Times New Roman"/>
+          <w:color w:val="7B7F8B"/>
+          <w:sz w:val="21"/>
+          <w:szCs w:val="21"/>
+          <w:lang w:eastAsia="pt-BR"/>
+        </w:rPr>
+        <w:t>/</w:t>
+      </w:r>
+      <w:proofErr w:type="gramStart"/>
+      <w:r>
+        <w:rPr>
+          <w:rFonts w:ascii="Consolas" w:eastAsia="Times New Roman" w:hAnsi="Consolas" w:cs="Times New Roman"/>
+          <w:color w:val="7B7F8B"/>
+          <w:sz w:val="21"/>
+          <w:szCs w:val="21"/>
+          <w:lang w:eastAsia="pt-BR"/>
+        </w:rPr>
+        <w:t>/  default</w:t>
+      </w:r>
+      <w:proofErr w:type="gramEnd"/>
+      <w:r>
+        <w:rPr>
+          <w:rFonts w:ascii="Consolas" w:eastAsia="Times New Roman" w:hAnsi="Consolas" w:cs="Times New Roman"/>
+          <w:color w:val="7B7F8B"/>
+          <w:sz w:val="21"/>
+          <w:szCs w:val="21"/>
+          <w:lang w:eastAsia="pt-BR"/>
+        </w:rPr>
+        <w:t xml:space="preserve">: </w:t>
+      </w:r>
+      <w:proofErr w:type="spellStart"/>
+      <w:r>
+        <w:rPr>
+          <w:rFonts w:ascii="Consolas" w:eastAsia="Times New Roman" w:hAnsi="Consolas" w:cs="Times New Roman"/>
+          <w:color w:val="7B7F8B"/>
+          <w:sz w:val="21"/>
+          <w:szCs w:val="21"/>
+          <w:lang w:eastAsia="pt-BR"/>
+        </w:rPr>
+        <w:t>function</w:t>
+      </w:r>
+      <w:proofErr w:type="spellEnd"/>
+      <w:r>
+        <w:rPr>
+          <w:rFonts w:ascii="Consolas" w:eastAsia="Times New Roman" w:hAnsi="Consolas" w:cs="Times New Roman"/>
+          <w:color w:val="7B7F8B"/>
+          <w:sz w:val="21"/>
+          <w:szCs w:val="21"/>
+          <w:lang w:eastAsia="pt-BR"/>
+        </w:rPr>
+        <w:t>(){</w:t>
+      </w:r>
+    </w:p>
+    <w:p>
+      <w:pPr>
+        <w:pStyle w:val="PargrafodaLista"/>
+        <w:numPr>
+          <w:ilvl w:val="0"/>
+          <w:numId w:val="1"/>
+        </w:numPr>
+        <w:shd w:val="clear" w:color="auto" w:fill="282A36"/>
+        <w:spacing w:after="0" w:line="285" w:lineRule="atLeast"/>
+        <w:rPr>
+          <w:rFonts w:ascii="Consolas" w:eastAsia="Times New Roman" w:hAnsi="Consolas" w:cs="Times New Roman"/>
+          <w:color w:val="F6F6F4"/>
+          <w:sz w:val="21"/>
+          <w:szCs w:val="21"/>
+          <w:lang w:eastAsia="pt-BR"/>
+        </w:rPr>
+      </w:pPr>
+      <w:r>
+        <w:rPr>
+          <w:rFonts w:ascii="Consolas" w:eastAsia="Times New Roman" w:hAnsi="Consolas" w:cs="Times New Roman"/>
+          <w:color w:val="F6F6F4"/>
+          <w:sz w:val="21"/>
+          <w:szCs w:val="21"/>
+          <w:lang w:eastAsia="pt-BR"/>
+        </w:rPr>
+        <w:t xml:space="preserve">            </w:t>
+      </w:r>
+      <w:r>
+        <w:rPr>
+          <w:rFonts w:ascii="Consolas" w:eastAsia="Times New Roman" w:hAnsi="Consolas" w:cs="Times New Roman"/>
+          <w:color w:val="7B7F8B"/>
+          <w:sz w:val="21"/>
+          <w:szCs w:val="21"/>
+          <w:lang w:eastAsia="pt-BR"/>
+        </w:rPr>
+        <w:t>//      </w:t>
+      </w:r>
+      <w:proofErr w:type="spellStart"/>
+      <w:r>
+        <w:rPr>
+          <w:rFonts w:ascii="Consolas" w:eastAsia="Times New Roman" w:hAnsi="Consolas" w:cs="Times New Roman"/>
+          <w:color w:val="7B7F8B"/>
+          <w:sz w:val="21"/>
+          <w:szCs w:val="21"/>
+          <w:lang w:eastAsia="pt-BR"/>
+        </w:rPr>
+        <w:t>return</w:t>
+      </w:r>
+      <w:proofErr w:type="spellEnd"/>
+      <w:r>
+        <w:rPr>
+          <w:rFonts w:ascii="Consolas" w:eastAsia="Times New Roman" w:hAnsi="Consolas" w:cs="Times New Roman"/>
+          <w:color w:val="7B7F8B"/>
+          <w:sz w:val="21"/>
+          <w:szCs w:val="21"/>
+          <w:lang w:eastAsia="pt-BR"/>
+        </w:rPr>
+        <w:t xml:space="preserve"> </w:t>
+      </w:r>
+      <w:proofErr w:type="spellStart"/>
+      <w:r>
+        <w:rPr>
+          <w:rFonts w:ascii="Consolas" w:eastAsia="Times New Roman" w:hAnsi="Consolas" w:cs="Times New Roman"/>
+          <w:color w:val="7B7F8B"/>
+          <w:sz w:val="21"/>
+          <w:szCs w:val="21"/>
+          <w:lang w:eastAsia="pt-BR"/>
+        </w:rPr>
+        <w:t>Array</w:t>
+      </w:r>
+      <w:proofErr w:type="spellEnd"/>
+      <w:r>
+        <w:rPr>
+          <w:rFonts w:ascii="Consolas" w:eastAsia="Times New Roman" w:hAnsi="Consolas" w:cs="Times New Roman"/>
+          <w:color w:val="7B7F8B"/>
+          <w:sz w:val="21"/>
+          <w:szCs w:val="21"/>
+          <w:lang w:eastAsia="pt-BR"/>
+        </w:rPr>
+        <w:t>(10</w:t>
+      </w:r>
+      <w:proofErr w:type="gramStart"/>
+      <w:r>
+        <w:rPr>
+          <w:rFonts w:ascii="Consolas" w:eastAsia="Times New Roman" w:hAnsi="Consolas" w:cs="Times New Roman"/>
+          <w:color w:val="7B7F8B"/>
+          <w:sz w:val="21"/>
+          <w:szCs w:val="21"/>
+          <w:lang w:eastAsia="pt-BR"/>
+        </w:rPr>
+        <w:t>).</w:t>
+      </w:r>
+      <w:proofErr w:type="spellStart"/>
+      <w:r>
+        <w:rPr>
+          <w:rFonts w:ascii="Consolas" w:eastAsia="Times New Roman" w:hAnsi="Consolas" w:cs="Times New Roman"/>
+          <w:color w:val="7B7F8B"/>
+          <w:sz w:val="21"/>
+          <w:szCs w:val="21"/>
+          <w:lang w:eastAsia="pt-BR"/>
+        </w:rPr>
+        <w:t>fill</w:t>
+      </w:r>
+      <w:proofErr w:type="spellEnd"/>
+      <w:proofErr w:type="gramEnd"/>
+      <w:r>
+        <w:rPr>
+          <w:rFonts w:ascii="Consolas" w:eastAsia="Times New Roman" w:hAnsi="Consolas" w:cs="Times New Roman"/>
+          <w:color w:val="7B7F8B"/>
+          <w:sz w:val="21"/>
+          <w:szCs w:val="21"/>
+          <w:lang w:eastAsia="pt-BR"/>
+        </w:rPr>
+        <w:t>(0).</w:t>
+      </w:r>
+      <w:proofErr w:type="spellStart"/>
+      <w:r>
+        <w:rPr>
+          <w:rFonts w:ascii="Consolas" w:eastAsia="Times New Roman" w:hAnsi="Consolas" w:cs="Times New Roman"/>
+          <w:color w:val="7B7F8B"/>
+          <w:sz w:val="21"/>
+          <w:szCs w:val="21"/>
+          <w:lang w:eastAsia="pt-BR"/>
+        </w:rPr>
+        <w:t>join</w:t>
+      </w:r>
+      <w:proofErr w:type="spellEnd"/>
+      <w:r>
+        <w:rPr>
+          <w:rFonts w:ascii="Consolas" w:eastAsia="Times New Roman" w:hAnsi="Consolas" w:cs="Times New Roman"/>
+          <w:color w:val="7B7F8B"/>
+          <w:sz w:val="21"/>
+          <w:szCs w:val="21"/>
+          <w:lang w:eastAsia="pt-BR"/>
+        </w:rPr>
+        <w:t>(',')</w:t>
+      </w:r>
+    </w:p>
+    <w:p>
+      <w:pPr>
+        <w:pStyle w:val="PargrafodaLista"/>
+        <w:numPr>
+          <w:ilvl w:val="0"/>
+          <w:numId w:val="1"/>
+        </w:numPr>
+        <w:shd w:val="clear" w:color="auto" w:fill="282A36"/>
+        <w:spacing w:after="0" w:line="285" w:lineRule="atLeast"/>
+        <w:rPr>
+          <w:rFonts w:ascii="Consolas" w:eastAsia="Times New Roman" w:hAnsi="Consolas" w:cs="Times New Roman"/>
+          <w:color w:val="F6F6F4"/>
+          <w:sz w:val="21"/>
+          <w:szCs w:val="21"/>
+          <w:lang w:eastAsia="pt-BR"/>
+        </w:rPr>
+      </w:pPr>
+      <w:r>
+        <w:rPr>
+          <w:rFonts w:ascii="Consolas" w:eastAsia="Times New Roman" w:hAnsi="Consolas" w:cs="Times New Roman"/>
+          <w:color w:val="F6F6F4"/>
+          <w:sz w:val="21"/>
+          <w:szCs w:val="21"/>
+          <w:lang w:eastAsia="pt-BR"/>
+        </w:rPr>
+        <w:t xml:space="preserve">            </w:t>
+      </w:r>
+      <w:r>
+        <w:rPr>
+          <w:rFonts w:ascii="Consolas" w:eastAsia="Times New Roman" w:hAnsi="Consolas" w:cs="Times New Roman"/>
+          <w:color w:val="7B7F8B"/>
+          <w:sz w:val="21"/>
+          <w:szCs w:val="21"/>
+          <w:lang w:eastAsia="pt-BR"/>
+        </w:rPr>
+        <w:t>//  }</w:t>
+      </w:r>
+    </w:p>
+    <w:p>
+      <w:pPr>
+        <w:pStyle w:val="PargrafodaLista"/>
+        <w:numPr>
+          <w:ilvl w:val="0"/>
+          <w:numId w:val="1"/>
+        </w:numPr>
+        <w:shd w:val="clear" w:color="auto" w:fill="282A36"/>
+        <w:spacing w:after="0" w:line="285" w:lineRule="atLeast"/>
+        <w:rPr>
+          <w:rFonts w:ascii="Consolas" w:eastAsia="Times New Roman" w:hAnsi="Consolas" w:cs="Times New Roman"/>
+          <w:color w:val="F6F6F4"/>
+          <w:sz w:val="21"/>
+          <w:szCs w:val="21"/>
+          <w:lang w:eastAsia="pt-BR"/>
+        </w:rPr>
+      </w:pPr>
+      <w:r>
+        <w:rPr>
+          <w:rFonts w:ascii="Consolas" w:eastAsia="Times New Roman" w:hAnsi="Consolas" w:cs="Times New Roman"/>
+          <w:color w:val="F6F6F4"/>
+          <w:sz w:val="21"/>
+          <w:szCs w:val="21"/>
+          <w:lang w:eastAsia="pt-BR"/>
+        </w:rPr>
+        <w:t>        },</w:t>
+      </w:r>
+    </w:p>
+    <w:p>
+      <w:pPr>
+        <w:pStyle w:val="PargrafodaLista"/>
+        <w:numPr>
+          <w:ilvl w:val="0"/>
+          <w:numId w:val="1"/>
+        </w:numPr>
+        <w:shd w:val="clear" w:color="auto" w:fill="282A36"/>
+        <w:spacing w:after="0" w:line="285" w:lineRule="atLeast"/>
+        <w:rPr>
+          <w:rFonts w:ascii="Consolas" w:eastAsia="Times New Roman" w:hAnsi="Consolas" w:cs="Times New Roman"/>
+          <w:color w:val="F6F6F4"/>
+          <w:sz w:val="21"/>
+          <w:szCs w:val="21"/>
+          <w:lang w:eastAsia="pt-BR"/>
+        </w:rPr>
+      </w:pPr>
+      <w:r>
+        <w:rPr>
+          <w:rFonts w:ascii="Consolas" w:eastAsia="Times New Roman" w:hAnsi="Consolas" w:cs="Times New Roman"/>
+          <w:color w:val="F6F6F4"/>
+          <w:sz w:val="21"/>
+          <w:szCs w:val="21"/>
+          <w:lang w:eastAsia="pt-BR"/>
+        </w:rPr>
+        <w:t xml:space="preserve">        </w:t>
+      </w:r>
+      <w:proofErr w:type="spellStart"/>
+      <w:r>
+        <w:rPr>
+          <w:rFonts w:ascii="Consolas" w:eastAsia="Times New Roman" w:hAnsi="Consolas" w:cs="Times New Roman"/>
+          <w:color w:val="97E1F1"/>
+          <w:sz w:val="21"/>
+          <w:szCs w:val="21"/>
+          <w:lang w:eastAsia="pt-BR"/>
+        </w:rPr>
+        <w:t>reiniciarFn</w:t>
+      </w:r>
+      <w:proofErr w:type="spellEnd"/>
+      <w:r>
+        <w:rPr>
+          <w:rFonts w:ascii="Consolas" w:eastAsia="Times New Roman" w:hAnsi="Consolas" w:cs="Times New Roman"/>
+          <w:color w:val="F286C4"/>
+          <w:sz w:val="21"/>
+          <w:szCs w:val="21"/>
+          <w:lang w:eastAsia="pt-BR"/>
+        </w:rPr>
+        <w:t>:</w:t>
+      </w:r>
+      <w:r>
+        <w:rPr>
+          <w:rFonts w:ascii="Consolas" w:eastAsia="Times New Roman" w:hAnsi="Consolas" w:cs="Times New Roman"/>
+          <w:color w:val="F6F6F4"/>
+          <w:sz w:val="21"/>
+          <w:szCs w:val="21"/>
+          <w:lang w:eastAsia="pt-BR"/>
+        </w:rPr>
+        <w:t xml:space="preserve"> </w:t>
+      </w:r>
+      <w:proofErr w:type="spellStart"/>
+      <w:r>
+        <w:rPr>
+          <w:rFonts w:ascii="Consolas" w:eastAsia="Times New Roman" w:hAnsi="Consolas" w:cs="Times New Roman"/>
+          <w:i/>
+          <w:iCs/>
+          <w:color w:val="97E1F1"/>
+          <w:sz w:val="21"/>
+          <w:szCs w:val="21"/>
+          <w:lang w:eastAsia="pt-BR"/>
+        </w:rPr>
+        <w:t>Function</w:t>
+      </w:r>
+      <w:proofErr w:type="spellEnd"/>
+    </w:p>
+    <w:p>
+      <w:pPr>
+        <w:pStyle w:val="PargrafodaLista"/>
+        <w:numPr>
+          <w:ilvl w:val="0"/>
+          <w:numId w:val="1"/>
+        </w:numPr>
+        <w:shd w:val="clear" w:color="auto" w:fill="282A36"/>
+        <w:spacing w:after="0" w:line="285" w:lineRule="atLeast"/>
+        <w:rPr>
+          <w:rFonts w:ascii="Consolas" w:eastAsia="Times New Roman" w:hAnsi="Consolas" w:cs="Times New Roman"/>
+          <w:color w:val="F6F6F4"/>
+          <w:sz w:val="21"/>
+          <w:szCs w:val="21"/>
+          <w:lang w:eastAsia="pt-BR"/>
+        </w:rPr>
+      </w:pPr>
+      <w:r>
+        <w:rPr>
+          <w:rFonts w:ascii="Consolas" w:eastAsia="Times New Roman" w:hAnsi="Consolas" w:cs="Times New Roman"/>
+          <w:color w:val="F6F6F4"/>
+          <w:sz w:val="21"/>
+          <w:szCs w:val="21"/>
+          <w:lang w:eastAsia="pt-BR"/>
+        </w:rPr>
+        <w:t xml:space="preserve">        </w:t>
+      </w:r>
+      <w:r>
+        <w:rPr>
+          <w:rFonts w:ascii="Consolas" w:eastAsia="Times New Roman" w:hAnsi="Consolas" w:cs="Times New Roman"/>
+          <w:color w:val="7B7F8B"/>
+          <w:sz w:val="21"/>
+          <w:szCs w:val="21"/>
+          <w:lang w:eastAsia="pt-BR"/>
+        </w:rPr>
+        <w:t xml:space="preserve">// nome: </w:t>
+      </w:r>
+      <w:proofErr w:type="spellStart"/>
+      <w:r>
+        <w:rPr>
+          <w:rFonts w:ascii="Consolas" w:eastAsia="Times New Roman" w:hAnsi="Consolas" w:cs="Times New Roman"/>
+          <w:color w:val="7B7F8B"/>
+          <w:sz w:val="21"/>
+          <w:szCs w:val="21"/>
+          <w:lang w:eastAsia="pt-BR"/>
+        </w:rPr>
+        <w:t>String</w:t>
+      </w:r>
+      <w:proofErr w:type="spellEnd"/>
+    </w:p>
+    <w:p>
+      <w:pPr>
+        <w:pStyle w:val="PargrafodaLista"/>
+        <w:numPr>
+          <w:ilvl w:val="0"/>
+          <w:numId w:val="1"/>
+        </w:numPr>
+        <w:shd w:val="clear" w:color="auto" w:fill="282A36"/>
+        <w:spacing w:after="0" w:line="285" w:lineRule="atLeast"/>
+        <w:rPr>
+          <w:rFonts w:ascii="Consolas" w:eastAsia="Times New Roman" w:hAnsi="Consolas" w:cs="Times New Roman"/>
+          <w:color w:val="F6F6F4"/>
+          <w:sz w:val="21"/>
+          <w:szCs w:val="21"/>
+          <w:lang w:eastAsia="pt-BR"/>
+        </w:rPr>
+      </w:pPr>
+      <w:r>
+        <w:rPr>
+          <w:rFonts w:ascii="Consolas" w:eastAsia="Times New Roman" w:hAnsi="Consolas" w:cs="Times New Roman"/>
+          <w:color w:val="F6F6F4"/>
+          <w:sz w:val="21"/>
+          <w:szCs w:val="21"/>
+          <w:lang w:eastAsia="pt-BR"/>
+        </w:rPr>
+        <w:t>    }</w:t>
+      </w:r>
+    </w:p>
+    <w:p>
+      <w:pPr>
+        <w:pStyle w:val="PargrafodaLista"/>
+        <w:numPr>
+          <w:ilvl w:val="0"/>
+          <w:numId w:val="1"/>
+        </w:numPr>
+        <w:jc w:val="both"/>
+        <w:rPr>
+          <w:rFonts w:ascii="Consolas" w:hAnsi="Consolas"/>
+        </w:rPr>
+      </w:pPr>
+      <w:r>
+        <w:rPr>
+          <w:rFonts w:ascii="Consolas" w:hAnsi="Consolas"/>
+        </w:rPr>
+        <w:t xml:space="preserve">Para testar </w:t>
+      </w:r>
+      <w:r>
+        <w:rPr>
+          <w:rFonts w:ascii="Consolas" w:hAnsi="Consolas"/>
+        </w:rPr>
+        <w:t xml:space="preserve">vamos criar outro botão no </w:t>
+      </w:r>
+      <w:proofErr w:type="spellStart"/>
+      <w:r>
+        <w:rPr>
+          <w:rFonts w:ascii="Consolas" w:hAnsi="Consolas"/>
+        </w:rPr>
+        <w:t>template</w:t>
+      </w:r>
+      <w:proofErr w:type="spellEnd"/>
+      <w:r>
+        <w:rPr>
+          <w:rFonts w:ascii="Consolas" w:hAnsi="Consolas"/>
+        </w:rPr>
+        <w:t xml:space="preserve"> para utilizarmos a função que foi passada como </w:t>
+      </w:r>
+      <w:proofErr w:type="spellStart"/>
+      <w:r>
+        <w:rPr>
+          <w:rFonts w:ascii="Consolas" w:hAnsi="Consolas"/>
+        </w:rPr>
+        <w:t>props</w:t>
+      </w:r>
+      <w:proofErr w:type="spellEnd"/>
+      <w:r>
+        <w:rPr>
+          <w:rFonts w:ascii="Consolas" w:hAnsi="Consolas"/>
+        </w:rPr>
+        <w:t xml:space="preserve"> pelo componente pai.</w:t>
+      </w:r>
+    </w:p>
+    <w:p>
+      <w:pPr>
+        <w:pStyle w:val="PargrafodaLista"/>
+        <w:numPr>
+          <w:ilvl w:val="0"/>
+          <w:numId w:val="1"/>
+        </w:numPr>
+        <w:shd w:val="clear" w:color="auto" w:fill="282A36"/>
+        <w:spacing w:after="0" w:line="285" w:lineRule="atLeast"/>
+        <w:rPr>
+          <w:rFonts w:ascii="Consolas" w:eastAsia="Times New Roman" w:hAnsi="Consolas" w:cs="Times New Roman"/>
+          <w:color w:val="F6F6F4"/>
+          <w:sz w:val="21"/>
+          <w:szCs w:val="21"/>
+          <w:lang w:eastAsia="pt-BR"/>
+        </w:rPr>
+      </w:pPr>
+      <w:r>
+        <w:rPr>
+          <w:rFonts w:ascii="Consolas" w:eastAsia="Times New Roman" w:hAnsi="Consolas" w:cs="Times New Roman"/>
+          <w:color w:val="F6F6F4"/>
+          <w:sz w:val="21"/>
+          <w:szCs w:val="21"/>
+          <w:lang w:eastAsia="pt-BR"/>
+        </w:rPr>
+        <w:t>&lt;</w:t>
+      </w:r>
+      <w:proofErr w:type="spellStart"/>
+      <w:r>
+        <w:rPr>
+          <w:rFonts w:ascii="Consolas" w:eastAsia="Times New Roman" w:hAnsi="Consolas" w:cs="Times New Roman"/>
+          <w:color w:val="F286C4"/>
+          <w:sz w:val="21"/>
+          <w:szCs w:val="21"/>
+          <w:lang w:eastAsia="pt-BR"/>
+        </w:rPr>
+        <w:t>template</w:t>
+      </w:r>
+      <w:proofErr w:type="spellEnd"/>
+      <w:r>
+        <w:rPr>
+          <w:rFonts w:ascii="Consolas" w:eastAsia="Times New Roman" w:hAnsi="Consolas" w:cs="Times New Roman"/>
+          <w:color w:val="F6F6F4"/>
+          <w:sz w:val="21"/>
+          <w:szCs w:val="21"/>
+          <w:lang w:eastAsia="pt-BR"/>
+        </w:rPr>
+        <w:t>&gt;</w:t>
+      </w:r>
+    </w:p>
+    <w:p>
+      <w:pPr>
+        <w:pStyle w:val="PargrafodaLista"/>
+        <w:numPr>
+          <w:ilvl w:val="0"/>
+          <w:numId w:val="1"/>
+        </w:numPr>
+        <w:shd w:val="clear" w:color="auto" w:fill="282A36"/>
+        <w:spacing w:after="0" w:line="285" w:lineRule="atLeast"/>
+        <w:rPr>
+          <w:rFonts w:ascii="Consolas" w:eastAsia="Times New Roman" w:hAnsi="Consolas" w:cs="Times New Roman"/>
+          <w:color w:val="F6F6F4"/>
+          <w:sz w:val="21"/>
+          <w:szCs w:val="21"/>
+          <w:lang w:eastAsia="pt-BR"/>
+        </w:rPr>
+      </w:pPr>
+      <w:r>
+        <w:rPr>
+          <w:rFonts w:ascii="Consolas" w:eastAsia="Times New Roman" w:hAnsi="Consolas" w:cs="Times New Roman"/>
+          <w:color w:val="F6F6F4"/>
+          <w:sz w:val="21"/>
+          <w:szCs w:val="21"/>
+          <w:lang w:eastAsia="pt-BR"/>
+        </w:rPr>
+        <w:t>    &lt;</w:t>
+      </w:r>
+      <w:proofErr w:type="spellStart"/>
+      <w:r>
+        <w:rPr>
+          <w:rFonts w:ascii="Consolas" w:eastAsia="Times New Roman" w:hAnsi="Consolas" w:cs="Times New Roman"/>
+          <w:color w:val="F286C4"/>
+          <w:sz w:val="21"/>
+          <w:szCs w:val="21"/>
+          <w:lang w:eastAsia="pt-BR"/>
+        </w:rPr>
+        <w:t>div</w:t>
+      </w:r>
+      <w:proofErr w:type="spellEnd"/>
+      <w:r>
+        <w:rPr>
+          <w:rFonts w:ascii="Consolas" w:eastAsia="Times New Roman" w:hAnsi="Consolas" w:cs="Times New Roman"/>
+          <w:color w:val="F6F6F4"/>
+          <w:sz w:val="21"/>
+          <w:szCs w:val="21"/>
+          <w:lang w:eastAsia="pt-BR"/>
+        </w:rPr>
+        <w:t xml:space="preserve"> </w:t>
+      </w:r>
+      <w:proofErr w:type="spellStart"/>
+      <w:r>
+        <w:rPr>
+          <w:rFonts w:ascii="Consolas" w:eastAsia="Times New Roman" w:hAnsi="Consolas" w:cs="Times New Roman"/>
+          <w:i/>
+          <w:iCs/>
+          <w:color w:val="62E884"/>
+          <w:sz w:val="21"/>
+          <w:szCs w:val="21"/>
+          <w:lang w:eastAsia="pt-BR"/>
+        </w:rPr>
+        <w:t>class</w:t>
+      </w:r>
+      <w:proofErr w:type="spellEnd"/>
+      <w:r>
+        <w:rPr>
+          <w:rFonts w:ascii="Consolas" w:eastAsia="Times New Roman" w:hAnsi="Consolas" w:cs="Times New Roman"/>
+          <w:color w:val="F286C4"/>
+          <w:sz w:val="21"/>
+          <w:szCs w:val="21"/>
+          <w:lang w:eastAsia="pt-BR"/>
+        </w:rPr>
+        <w:t>=</w:t>
+      </w:r>
+      <w:r>
+        <w:rPr>
+          <w:rFonts w:ascii="Consolas" w:eastAsia="Times New Roman" w:hAnsi="Consolas" w:cs="Times New Roman"/>
+          <w:color w:val="DEE492"/>
+          <w:sz w:val="21"/>
+          <w:szCs w:val="21"/>
+          <w:lang w:eastAsia="pt-BR"/>
+        </w:rPr>
+        <w:t>"</w:t>
+      </w:r>
+      <w:r>
+        <w:rPr>
+          <w:rFonts w:ascii="Consolas" w:eastAsia="Times New Roman" w:hAnsi="Consolas" w:cs="Times New Roman"/>
+          <w:color w:val="E7EE98"/>
+          <w:sz w:val="21"/>
+          <w:szCs w:val="21"/>
+          <w:lang w:eastAsia="pt-BR"/>
+        </w:rPr>
+        <w:t>componente</w:t>
+      </w:r>
+      <w:r>
+        <w:rPr>
+          <w:rFonts w:ascii="Consolas" w:eastAsia="Times New Roman" w:hAnsi="Consolas" w:cs="Times New Roman"/>
+          <w:color w:val="DEE492"/>
+          <w:sz w:val="21"/>
+          <w:szCs w:val="21"/>
+          <w:lang w:eastAsia="pt-BR"/>
+        </w:rPr>
+        <w:t>"</w:t>
+      </w:r>
+      <w:r>
+        <w:rPr>
+          <w:rFonts w:ascii="Consolas" w:eastAsia="Times New Roman" w:hAnsi="Consolas" w:cs="Times New Roman"/>
+          <w:color w:val="F6F6F4"/>
+          <w:sz w:val="21"/>
+          <w:szCs w:val="21"/>
+          <w:lang w:eastAsia="pt-BR"/>
+        </w:rPr>
+        <w:t>&gt;</w:t>
+      </w:r>
+    </w:p>
+    <w:p>
+      <w:pPr>
+        <w:pStyle w:val="PargrafodaLista"/>
+        <w:numPr>
+          <w:ilvl w:val="0"/>
+          <w:numId w:val="1"/>
+        </w:numPr>
+        <w:shd w:val="clear" w:color="auto" w:fill="282A36"/>
+        <w:spacing w:after="0" w:line="285" w:lineRule="atLeast"/>
+        <w:rPr>
+          <w:rFonts w:ascii="Consolas" w:eastAsia="Times New Roman" w:hAnsi="Consolas" w:cs="Times New Roman"/>
+          <w:color w:val="F6F6F4"/>
+          <w:sz w:val="21"/>
+          <w:szCs w:val="21"/>
+          <w:lang w:eastAsia="pt-BR"/>
+        </w:rPr>
+      </w:pPr>
+      <w:r>
+        <w:rPr>
+          <w:rFonts w:ascii="Consolas" w:eastAsia="Times New Roman" w:hAnsi="Consolas" w:cs="Times New Roman"/>
+          <w:color w:val="F6F6F4"/>
+          <w:sz w:val="21"/>
+          <w:szCs w:val="21"/>
+          <w:lang w:eastAsia="pt-BR"/>
+        </w:rPr>
+        <w:t>        &lt;</w:t>
+      </w:r>
+      <w:r>
+        <w:rPr>
+          <w:rFonts w:ascii="Consolas" w:eastAsia="Times New Roman" w:hAnsi="Consolas" w:cs="Times New Roman"/>
+          <w:color w:val="F286C4"/>
+          <w:sz w:val="21"/>
+          <w:szCs w:val="21"/>
+          <w:lang w:eastAsia="pt-BR"/>
+        </w:rPr>
+        <w:t>h2</w:t>
+      </w:r>
+      <w:r>
+        <w:rPr>
+          <w:rFonts w:ascii="Consolas" w:eastAsia="Times New Roman" w:hAnsi="Consolas" w:cs="Times New Roman"/>
+          <w:color w:val="F6F6F4"/>
+          <w:sz w:val="21"/>
+          <w:szCs w:val="21"/>
+          <w:lang w:eastAsia="pt-BR"/>
+        </w:rPr>
+        <w:t>&gt;As Informações de Usuário&lt;/</w:t>
+      </w:r>
+      <w:r>
+        <w:rPr>
+          <w:rFonts w:ascii="Consolas" w:eastAsia="Times New Roman" w:hAnsi="Consolas" w:cs="Times New Roman"/>
+          <w:color w:val="F286C4"/>
+          <w:sz w:val="21"/>
+          <w:szCs w:val="21"/>
+          <w:lang w:eastAsia="pt-BR"/>
+        </w:rPr>
+        <w:t>h2</w:t>
+      </w:r>
+      <w:r>
+        <w:rPr>
+          <w:rFonts w:ascii="Consolas" w:eastAsia="Times New Roman" w:hAnsi="Consolas" w:cs="Times New Roman"/>
+          <w:color w:val="F6F6F4"/>
+          <w:sz w:val="21"/>
+          <w:szCs w:val="21"/>
+          <w:lang w:eastAsia="pt-BR"/>
+        </w:rPr>
+        <w:t>&gt;</w:t>
+      </w:r>
+    </w:p>
+    <w:p>
+      <w:pPr>
+        <w:pStyle w:val="PargrafodaLista"/>
+        <w:numPr>
+          <w:ilvl w:val="0"/>
+          <w:numId w:val="1"/>
+        </w:numPr>
+        <w:shd w:val="clear" w:color="auto" w:fill="282A36"/>
+        <w:spacing w:after="0" w:line="285" w:lineRule="atLeast"/>
+        <w:rPr>
+          <w:rFonts w:ascii="Consolas" w:eastAsia="Times New Roman" w:hAnsi="Consolas" w:cs="Times New Roman"/>
+          <w:color w:val="F6F6F4"/>
+          <w:sz w:val="21"/>
+          <w:szCs w:val="21"/>
+          <w:lang w:eastAsia="pt-BR"/>
+        </w:rPr>
+      </w:pPr>
+      <w:r>
+        <w:rPr>
+          <w:rFonts w:ascii="Consolas" w:eastAsia="Times New Roman" w:hAnsi="Consolas" w:cs="Times New Roman"/>
+          <w:color w:val="F6F6F4"/>
+          <w:sz w:val="21"/>
+          <w:szCs w:val="21"/>
+          <w:lang w:eastAsia="pt-BR"/>
+        </w:rPr>
+        <w:t>        &lt;</w:t>
+      </w:r>
+      <w:r>
+        <w:rPr>
+          <w:rFonts w:ascii="Consolas" w:eastAsia="Times New Roman" w:hAnsi="Consolas" w:cs="Times New Roman"/>
+          <w:color w:val="F286C4"/>
+          <w:sz w:val="21"/>
+          <w:szCs w:val="21"/>
+          <w:lang w:eastAsia="pt-BR"/>
+        </w:rPr>
+        <w:t>p</w:t>
+      </w:r>
+      <w:r>
+        <w:rPr>
+          <w:rFonts w:ascii="Consolas" w:eastAsia="Times New Roman" w:hAnsi="Consolas" w:cs="Times New Roman"/>
+          <w:color w:val="F6F6F4"/>
+          <w:sz w:val="21"/>
+          <w:szCs w:val="21"/>
+          <w:lang w:eastAsia="pt-BR"/>
+        </w:rPr>
+        <w:t>&gt;Vários detalhes...&lt;/</w:t>
+      </w:r>
+      <w:r>
+        <w:rPr>
+          <w:rFonts w:ascii="Consolas" w:eastAsia="Times New Roman" w:hAnsi="Consolas" w:cs="Times New Roman"/>
+          <w:color w:val="F286C4"/>
+          <w:sz w:val="21"/>
+          <w:szCs w:val="21"/>
+          <w:lang w:eastAsia="pt-BR"/>
+        </w:rPr>
+        <w:t>p</w:t>
+      </w:r>
+      <w:r>
+        <w:rPr>
+          <w:rFonts w:ascii="Consolas" w:eastAsia="Times New Roman" w:hAnsi="Consolas" w:cs="Times New Roman"/>
+          <w:color w:val="F6F6F4"/>
+          <w:sz w:val="21"/>
+          <w:szCs w:val="21"/>
+          <w:lang w:eastAsia="pt-BR"/>
+        </w:rPr>
+        <w:t>&gt;</w:t>
+      </w:r>
+    </w:p>
+    <w:p>
+      <w:pPr>
+        <w:pStyle w:val="PargrafodaLista"/>
+        <w:numPr>
+          <w:ilvl w:val="0"/>
+          <w:numId w:val="1"/>
+        </w:numPr>
+        <w:shd w:val="clear" w:color="auto" w:fill="282A36"/>
+        <w:spacing w:after="0" w:line="285" w:lineRule="atLeast"/>
+        <w:rPr>
+          <w:rFonts w:ascii="Consolas" w:eastAsia="Times New Roman" w:hAnsi="Consolas" w:cs="Times New Roman"/>
+          <w:color w:val="F6F6F4"/>
+          <w:sz w:val="21"/>
+          <w:szCs w:val="21"/>
+          <w:lang w:eastAsia="pt-BR"/>
+        </w:rPr>
+      </w:pPr>
+      <w:r>
+        <w:rPr>
+          <w:rFonts w:ascii="Consolas" w:eastAsia="Times New Roman" w:hAnsi="Consolas" w:cs="Times New Roman"/>
+          <w:color w:val="F6F6F4"/>
+          <w:sz w:val="21"/>
+          <w:szCs w:val="21"/>
+          <w:lang w:eastAsia="pt-BR"/>
+        </w:rPr>
+        <w:t>        &lt;</w:t>
+      </w:r>
+      <w:r>
+        <w:rPr>
+          <w:rFonts w:ascii="Consolas" w:eastAsia="Times New Roman" w:hAnsi="Consolas" w:cs="Times New Roman"/>
+          <w:color w:val="F286C4"/>
+          <w:sz w:val="21"/>
+          <w:szCs w:val="21"/>
+          <w:lang w:eastAsia="pt-BR"/>
+        </w:rPr>
+        <w:t>p</w:t>
+      </w:r>
+      <w:r>
+        <w:rPr>
+          <w:rFonts w:ascii="Consolas" w:eastAsia="Times New Roman" w:hAnsi="Consolas" w:cs="Times New Roman"/>
+          <w:color w:val="F6F6F4"/>
+          <w:sz w:val="21"/>
+          <w:szCs w:val="21"/>
+          <w:lang w:eastAsia="pt-BR"/>
+        </w:rPr>
+        <w:t>&gt;Nome do Usuário: &lt;</w:t>
+      </w:r>
+      <w:proofErr w:type="spellStart"/>
+      <w:r>
+        <w:rPr>
+          <w:rFonts w:ascii="Consolas" w:eastAsia="Times New Roman" w:hAnsi="Consolas" w:cs="Times New Roman"/>
+          <w:color w:val="F286C4"/>
+          <w:sz w:val="21"/>
+          <w:szCs w:val="21"/>
+          <w:lang w:eastAsia="pt-BR"/>
+        </w:rPr>
+        <w:t>strong</w:t>
+      </w:r>
+      <w:proofErr w:type="spellEnd"/>
+      <w:r>
+        <w:rPr>
+          <w:rFonts w:ascii="Consolas" w:eastAsia="Times New Roman" w:hAnsi="Consolas" w:cs="Times New Roman"/>
+          <w:color w:val="F6F6F4"/>
+          <w:sz w:val="21"/>
+          <w:szCs w:val="21"/>
+          <w:lang w:eastAsia="pt-BR"/>
+        </w:rPr>
+        <w:t>&gt;{{</w:t>
+      </w:r>
+      <w:proofErr w:type="spellStart"/>
+      <w:r>
+        <w:rPr>
+          <w:rFonts w:ascii="Consolas" w:eastAsia="Times New Roman" w:hAnsi="Consolas" w:cs="Times New Roman"/>
+          <w:color w:val="62E884"/>
+          <w:sz w:val="21"/>
+          <w:szCs w:val="21"/>
+          <w:lang w:eastAsia="pt-BR"/>
+        </w:rPr>
+        <w:t>inverterNome</w:t>
+      </w:r>
+      <w:proofErr w:type="spellEnd"/>
+      <w:r>
+        <w:rPr>
+          <w:rFonts w:ascii="Consolas" w:eastAsia="Times New Roman" w:hAnsi="Consolas" w:cs="Times New Roman"/>
+          <w:color w:val="F6F6F4"/>
+          <w:sz w:val="21"/>
+          <w:szCs w:val="21"/>
+          <w:lang w:eastAsia="pt-BR"/>
+        </w:rPr>
+        <w:t>()</w:t>
+      </w:r>
+      <w:proofErr w:type="gramStart"/>
+      <w:r>
+        <w:rPr>
+          <w:rFonts w:ascii="Consolas" w:eastAsia="Times New Roman" w:hAnsi="Consolas" w:cs="Times New Roman"/>
+          <w:color w:val="F6F6F4"/>
+          <w:sz w:val="21"/>
+          <w:szCs w:val="21"/>
+          <w:lang w:eastAsia="pt-BR"/>
+        </w:rPr>
+        <w:t>}}&lt;</w:t>
+      </w:r>
+      <w:proofErr w:type="gramEnd"/>
+      <w:r>
+        <w:rPr>
+          <w:rFonts w:ascii="Consolas" w:eastAsia="Times New Roman" w:hAnsi="Consolas" w:cs="Times New Roman"/>
+          <w:color w:val="F6F6F4"/>
+          <w:sz w:val="21"/>
+          <w:szCs w:val="21"/>
+          <w:lang w:eastAsia="pt-BR"/>
+        </w:rPr>
+        <w:t>/</w:t>
+      </w:r>
+      <w:proofErr w:type="spellStart"/>
+      <w:r>
+        <w:rPr>
+          <w:rFonts w:ascii="Consolas" w:eastAsia="Times New Roman" w:hAnsi="Consolas" w:cs="Times New Roman"/>
+          <w:color w:val="F286C4"/>
+          <w:sz w:val="21"/>
+          <w:szCs w:val="21"/>
+          <w:lang w:eastAsia="pt-BR"/>
+        </w:rPr>
+        <w:t>strong</w:t>
+      </w:r>
+      <w:proofErr w:type="spellEnd"/>
+      <w:r>
+        <w:rPr>
+          <w:rFonts w:ascii="Consolas" w:eastAsia="Times New Roman" w:hAnsi="Consolas" w:cs="Times New Roman"/>
+          <w:color w:val="F6F6F4"/>
+          <w:sz w:val="21"/>
+          <w:szCs w:val="21"/>
+          <w:lang w:eastAsia="pt-BR"/>
+        </w:rPr>
+        <w:t>&gt;&lt;/</w:t>
+      </w:r>
+      <w:r>
+        <w:rPr>
+          <w:rFonts w:ascii="Consolas" w:eastAsia="Times New Roman" w:hAnsi="Consolas" w:cs="Times New Roman"/>
+          <w:color w:val="F286C4"/>
+          <w:sz w:val="21"/>
+          <w:szCs w:val="21"/>
+          <w:lang w:eastAsia="pt-BR"/>
+        </w:rPr>
+        <w:t>p</w:t>
+      </w:r>
+      <w:r>
+        <w:rPr>
+          <w:rFonts w:ascii="Consolas" w:eastAsia="Times New Roman" w:hAnsi="Consolas" w:cs="Times New Roman"/>
+          <w:color w:val="F6F6F4"/>
+          <w:sz w:val="21"/>
+          <w:szCs w:val="21"/>
+          <w:lang w:eastAsia="pt-BR"/>
+        </w:rPr>
+        <w:t>&gt;</w:t>
+      </w:r>
+    </w:p>
+    <w:p>
+      <w:pPr>
+        <w:pStyle w:val="PargrafodaLista"/>
+        <w:numPr>
+          <w:ilvl w:val="0"/>
+          <w:numId w:val="1"/>
+        </w:numPr>
+        <w:shd w:val="clear" w:color="auto" w:fill="282A36"/>
+        <w:spacing w:after="0" w:line="285" w:lineRule="atLeast"/>
+        <w:rPr>
+          <w:rFonts w:ascii="Consolas" w:eastAsia="Times New Roman" w:hAnsi="Consolas" w:cs="Times New Roman"/>
+          <w:color w:val="F6F6F4"/>
+          <w:sz w:val="21"/>
+          <w:szCs w:val="21"/>
+          <w:lang w:eastAsia="pt-BR"/>
+        </w:rPr>
+      </w:pPr>
+      <w:r>
+        <w:rPr>
+          <w:rFonts w:ascii="Consolas" w:eastAsia="Times New Roman" w:hAnsi="Consolas" w:cs="Times New Roman"/>
+          <w:color w:val="F6F6F4"/>
+          <w:sz w:val="21"/>
+          <w:szCs w:val="21"/>
+          <w:lang w:eastAsia="pt-BR"/>
+        </w:rPr>
+        <w:t>        &lt;</w:t>
+      </w:r>
+      <w:proofErr w:type="spellStart"/>
+      <w:r>
+        <w:rPr>
+          <w:rFonts w:ascii="Consolas" w:eastAsia="Times New Roman" w:hAnsi="Consolas" w:cs="Times New Roman"/>
+          <w:color w:val="F286C4"/>
+          <w:sz w:val="21"/>
+          <w:szCs w:val="21"/>
+          <w:lang w:eastAsia="pt-BR"/>
+        </w:rPr>
+        <w:t>button</w:t>
+      </w:r>
+      <w:proofErr w:type="spellEnd"/>
+      <w:r>
+        <w:rPr>
+          <w:rFonts w:ascii="Consolas" w:eastAsia="Times New Roman" w:hAnsi="Consolas" w:cs="Times New Roman"/>
+          <w:color w:val="F6F6F4"/>
+          <w:sz w:val="21"/>
+          <w:szCs w:val="21"/>
+          <w:lang w:eastAsia="pt-BR"/>
+        </w:rPr>
+        <w:t xml:space="preserve"> </w:t>
+      </w:r>
+      <w:proofErr w:type="spellStart"/>
+      <w:r>
+        <w:rPr>
+          <w:rFonts w:ascii="Consolas" w:eastAsia="Times New Roman" w:hAnsi="Consolas" w:cs="Times New Roman"/>
+          <w:i/>
+          <w:iCs/>
+          <w:color w:val="62E884"/>
+          <w:sz w:val="21"/>
+          <w:szCs w:val="21"/>
+          <w:lang w:eastAsia="pt-BR"/>
+        </w:rPr>
+        <w:t>v-on:click</w:t>
+      </w:r>
+      <w:proofErr w:type="spellEnd"/>
+      <w:r>
+        <w:rPr>
+          <w:rFonts w:ascii="Consolas" w:eastAsia="Times New Roman" w:hAnsi="Consolas" w:cs="Times New Roman"/>
+          <w:color w:val="F286C4"/>
+          <w:sz w:val="21"/>
+          <w:szCs w:val="21"/>
+          <w:lang w:eastAsia="pt-BR"/>
+        </w:rPr>
+        <w:t>=</w:t>
+      </w:r>
+      <w:r>
+        <w:rPr>
+          <w:rFonts w:ascii="Consolas" w:eastAsia="Times New Roman" w:hAnsi="Consolas" w:cs="Times New Roman"/>
+          <w:color w:val="DEE492"/>
+          <w:sz w:val="21"/>
+          <w:szCs w:val="21"/>
+          <w:lang w:eastAsia="pt-BR"/>
+        </w:rPr>
+        <w:t>"</w:t>
+      </w:r>
+      <w:proofErr w:type="spellStart"/>
+      <w:proofErr w:type="gramStart"/>
+      <w:r>
+        <w:rPr>
+          <w:rFonts w:ascii="Consolas" w:eastAsia="Times New Roman" w:hAnsi="Consolas" w:cs="Times New Roman"/>
+          <w:color w:val="62E884"/>
+          <w:sz w:val="21"/>
+          <w:szCs w:val="21"/>
+          <w:lang w:eastAsia="pt-BR"/>
+        </w:rPr>
+        <w:t>reiniciarNome</w:t>
+      </w:r>
+      <w:proofErr w:type="spellEnd"/>
+      <w:r>
+        <w:rPr>
+          <w:rFonts w:ascii="Consolas" w:eastAsia="Times New Roman" w:hAnsi="Consolas" w:cs="Times New Roman"/>
+          <w:color w:val="F6F6F4"/>
+          <w:sz w:val="21"/>
+          <w:szCs w:val="21"/>
+          <w:lang w:eastAsia="pt-BR"/>
+        </w:rPr>
+        <w:t>(</w:t>
+      </w:r>
+      <w:proofErr w:type="gramEnd"/>
+      <w:r>
+        <w:rPr>
+          <w:rFonts w:ascii="Consolas" w:eastAsia="Times New Roman" w:hAnsi="Consolas" w:cs="Times New Roman"/>
+          <w:color w:val="F6F6F4"/>
+          <w:sz w:val="21"/>
+          <w:szCs w:val="21"/>
+          <w:lang w:eastAsia="pt-BR"/>
+        </w:rPr>
+        <w:t>)</w:t>
+      </w:r>
+      <w:r>
+        <w:rPr>
+          <w:rFonts w:ascii="Consolas" w:eastAsia="Times New Roman" w:hAnsi="Consolas" w:cs="Times New Roman"/>
+          <w:color w:val="DEE492"/>
+          <w:sz w:val="21"/>
+          <w:szCs w:val="21"/>
+          <w:lang w:eastAsia="pt-BR"/>
+        </w:rPr>
+        <w:t>"</w:t>
+      </w:r>
+      <w:r>
+        <w:rPr>
+          <w:rFonts w:ascii="Consolas" w:eastAsia="Times New Roman" w:hAnsi="Consolas" w:cs="Times New Roman"/>
+          <w:color w:val="F6F6F4"/>
+          <w:sz w:val="21"/>
+          <w:szCs w:val="21"/>
+          <w:lang w:eastAsia="pt-BR"/>
+        </w:rPr>
+        <w:t>&gt;Reiniciar Nome&lt;/</w:t>
+      </w:r>
+      <w:proofErr w:type="spellStart"/>
+      <w:r>
+        <w:rPr>
+          <w:rFonts w:ascii="Consolas" w:eastAsia="Times New Roman" w:hAnsi="Consolas" w:cs="Times New Roman"/>
+          <w:color w:val="F286C4"/>
+          <w:sz w:val="21"/>
+          <w:szCs w:val="21"/>
+          <w:lang w:eastAsia="pt-BR"/>
+        </w:rPr>
+        <w:t>button</w:t>
+      </w:r>
+      <w:proofErr w:type="spellEnd"/>
+      <w:r>
+        <w:rPr>
+          <w:rFonts w:ascii="Consolas" w:eastAsia="Times New Roman" w:hAnsi="Consolas" w:cs="Times New Roman"/>
+          <w:color w:val="F6F6F4"/>
+          <w:sz w:val="21"/>
+          <w:szCs w:val="21"/>
+          <w:lang w:eastAsia="pt-BR"/>
+        </w:rPr>
+        <w:t>&gt;</w:t>
+      </w:r>
+    </w:p>
+    <w:p>
+      <w:pPr>
+        <w:pStyle w:val="PargrafodaLista"/>
+        <w:numPr>
+          <w:ilvl w:val="0"/>
+          <w:numId w:val="1"/>
+        </w:numPr>
+        <w:shd w:val="clear" w:color="auto" w:fill="282A36"/>
+        <w:spacing w:after="0" w:line="285" w:lineRule="atLeast"/>
+        <w:rPr>
+          <w:rFonts w:ascii="Consolas" w:eastAsia="Times New Roman" w:hAnsi="Consolas" w:cs="Times New Roman"/>
+          <w:color w:val="F6F6F4"/>
+          <w:sz w:val="21"/>
+          <w:szCs w:val="21"/>
+          <w:lang w:eastAsia="pt-BR"/>
+        </w:rPr>
+      </w:pPr>
+      <w:r>
+        <w:rPr>
+          <w:rFonts w:ascii="Consolas" w:eastAsia="Times New Roman" w:hAnsi="Consolas" w:cs="Times New Roman"/>
+          <w:color w:val="F6F6F4"/>
+          <w:sz w:val="21"/>
+          <w:szCs w:val="21"/>
+          <w:lang w:eastAsia="pt-BR"/>
+        </w:rPr>
+        <w:lastRenderedPageBreak/>
+        <w:t>        &lt;</w:t>
+      </w:r>
+      <w:proofErr w:type="spellStart"/>
+      <w:r>
+        <w:rPr>
+          <w:rFonts w:ascii="Consolas" w:eastAsia="Times New Roman" w:hAnsi="Consolas" w:cs="Times New Roman"/>
+          <w:color w:val="F286C4"/>
+          <w:sz w:val="21"/>
+          <w:szCs w:val="21"/>
+          <w:lang w:eastAsia="pt-BR"/>
+        </w:rPr>
+        <w:t>button</w:t>
+      </w:r>
+      <w:proofErr w:type="spellEnd"/>
+      <w:r>
+        <w:rPr>
+          <w:rFonts w:ascii="Consolas" w:eastAsia="Times New Roman" w:hAnsi="Consolas" w:cs="Times New Roman"/>
+          <w:color w:val="F6F6F4"/>
+          <w:sz w:val="21"/>
+          <w:szCs w:val="21"/>
+          <w:lang w:eastAsia="pt-BR"/>
+        </w:rPr>
+        <w:t xml:space="preserve"> </w:t>
+      </w:r>
+      <w:proofErr w:type="spellStart"/>
+      <w:r>
+        <w:rPr>
+          <w:rFonts w:ascii="Consolas" w:eastAsia="Times New Roman" w:hAnsi="Consolas" w:cs="Times New Roman"/>
+          <w:i/>
+          <w:iCs/>
+          <w:color w:val="62E884"/>
+          <w:sz w:val="21"/>
+          <w:szCs w:val="21"/>
+          <w:lang w:eastAsia="pt-BR"/>
+        </w:rPr>
+        <w:t>v-on:click</w:t>
+      </w:r>
+      <w:proofErr w:type="spellEnd"/>
+      <w:r>
+        <w:rPr>
+          <w:rFonts w:ascii="Consolas" w:eastAsia="Times New Roman" w:hAnsi="Consolas" w:cs="Times New Roman"/>
+          <w:color w:val="F286C4"/>
+          <w:sz w:val="21"/>
+          <w:szCs w:val="21"/>
+          <w:lang w:eastAsia="pt-BR"/>
+        </w:rPr>
+        <w:t>=</w:t>
+      </w:r>
+      <w:r>
+        <w:rPr>
+          <w:rFonts w:ascii="Consolas" w:eastAsia="Times New Roman" w:hAnsi="Consolas" w:cs="Times New Roman"/>
+          <w:color w:val="DEE492"/>
+          <w:sz w:val="21"/>
+          <w:szCs w:val="21"/>
+          <w:lang w:eastAsia="pt-BR"/>
+        </w:rPr>
+        <w:t>"</w:t>
+      </w:r>
+      <w:proofErr w:type="spellStart"/>
+      <w:proofErr w:type="gramStart"/>
+      <w:r>
+        <w:rPr>
+          <w:rFonts w:ascii="Consolas" w:eastAsia="Times New Roman" w:hAnsi="Consolas" w:cs="Times New Roman"/>
+          <w:color w:val="62E884"/>
+          <w:sz w:val="21"/>
+          <w:szCs w:val="21"/>
+          <w:lang w:eastAsia="pt-BR"/>
+        </w:rPr>
+        <w:t>reiniciarFn</w:t>
+      </w:r>
+      <w:proofErr w:type="spellEnd"/>
+      <w:r>
+        <w:rPr>
+          <w:rFonts w:ascii="Consolas" w:eastAsia="Times New Roman" w:hAnsi="Consolas" w:cs="Times New Roman"/>
+          <w:color w:val="F6F6F4"/>
+          <w:sz w:val="21"/>
+          <w:szCs w:val="21"/>
+          <w:lang w:eastAsia="pt-BR"/>
+        </w:rPr>
+        <w:t>(</w:t>
+      </w:r>
+      <w:proofErr w:type="gramEnd"/>
+      <w:r>
+        <w:rPr>
+          <w:rFonts w:ascii="Consolas" w:eastAsia="Times New Roman" w:hAnsi="Consolas" w:cs="Times New Roman"/>
+          <w:color w:val="F6F6F4"/>
+          <w:sz w:val="21"/>
+          <w:szCs w:val="21"/>
+          <w:lang w:eastAsia="pt-BR"/>
+        </w:rPr>
+        <w:t>)</w:t>
+      </w:r>
+      <w:r>
+        <w:rPr>
+          <w:rFonts w:ascii="Consolas" w:eastAsia="Times New Roman" w:hAnsi="Consolas" w:cs="Times New Roman"/>
+          <w:color w:val="DEE492"/>
+          <w:sz w:val="21"/>
+          <w:szCs w:val="21"/>
+          <w:lang w:eastAsia="pt-BR"/>
+        </w:rPr>
+        <w:t>"</w:t>
+      </w:r>
+      <w:r>
+        <w:rPr>
+          <w:rFonts w:ascii="Consolas" w:eastAsia="Times New Roman" w:hAnsi="Consolas" w:cs="Times New Roman"/>
+          <w:color w:val="F6F6F4"/>
+          <w:sz w:val="21"/>
+          <w:szCs w:val="21"/>
+          <w:lang w:eastAsia="pt-BR"/>
+        </w:rPr>
+        <w:t>&gt;Reiniciar Nome (</w:t>
+      </w:r>
+      <w:proofErr w:type="spellStart"/>
+      <w:r>
+        <w:rPr>
+          <w:rFonts w:ascii="Consolas" w:eastAsia="Times New Roman" w:hAnsi="Consolas" w:cs="Times New Roman"/>
+          <w:color w:val="F6F6F4"/>
+          <w:sz w:val="21"/>
+          <w:szCs w:val="21"/>
+          <w:lang w:eastAsia="pt-BR"/>
+        </w:rPr>
+        <w:t>CallBack</w:t>
+      </w:r>
+      <w:proofErr w:type="spellEnd"/>
+      <w:r>
+        <w:rPr>
+          <w:rFonts w:ascii="Consolas" w:eastAsia="Times New Roman" w:hAnsi="Consolas" w:cs="Times New Roman"/>
+          <w:color w:val="F6F6F4"/>
+          <w:sz w:val="21"/>
+          <w:szCs w:val="21"/>
+          <w:lang w:eastAsia="pt-BR"/>
+        </w:rPr>
+        <w:t>)&lt;/</w:t>
+      </w:r>
+      <w:proofErr w:type="spellStart"/>
+      <w:r>
+        <w:rPr>
+          <w:rFonts w:ascii="Consolas" w:eastAsia="Times New Roman" w:hAnsi="Consolas" w:cs="Times New Roman"/>
+          <w:color w:val="F286C4"/>
+          <w:sz w:val="21"/>
+          <w:szCs w:val="21"/>
+          <w:lang w:eastAsia="pt-BR"/>
+        </w:rPr>
+        <w:t>button</w:t>
+      </w:r>
+      <w:proofErr w:type="spellEnd"/>
+      <w:r>
+        <w:rPr>
+          <w:rFonts w:ascii="Consolas" w:eastAsia="Times New Roman" w:hAnsi="Consolas" w:cs="Times New Roman"/>
+          <w:color w:val="F6F6F4"/>
+          <w:sz w:val="21"/>
+          <w:szCs w:val="21"/>
+          <w:lang w:eastAsia="pt-BR"/>
+        </w:rPr>
+        <w:t>&gt;</w:t>
+      </w:r>
+    </w:p>
+    <w:p>
+      <w:pPr>
+        <w:pStyle w:val="PargrafodaLista"/>
+        <w:numPr>
+          <w:ilvl w:val="0"/>
+          <w:numId w:val="1"/>
+        </w:numPr>
+        <w:shd w:val="clear" w:color="auto" w:fill="282A36"/>
+        <w:spacing w:after="0" w:line="285" w:lineRule="atLeast"/>
+        <w:rPr>
+          <w:rFonts w:ascii="Consolas" w:eastAsia="Times New Roman" w:hAnsi="Consolas" w:cs="Times New Roman"/>
+          <w:color w:val="F6F6F4"/>
+          <w:sz w:val="21"/>
+          <w:szCs w:val="21"/>
+          <w:lang w:eastAsia="pt-BR"/>
+        </w:rPr>
+      </w:pPr>
+      <w:r>
+        <w:rPr>
+          <w:rFonts w:ascii="Consolas" w:eastAsia="Times New Roman" w:hAnsi="Consolas" w:cs="Times New Roman"/>
+          <w:color w:val="F6F6F4"/>
+          <w:sz w:val="21"/>
+          <w:szCs w:val="21"/>
+          <w:lang w:eastAsia="pt-BR"/>
+        </w:rPr>
+        <w:t>    &lt;/</w:t>
+      </w:r>
+      <w:proofErr w:type="spellStart"/>
+      <w:r>
+        <w:rPr>
+          <w:rFonts w:ascii="Consolas" w:eastAsia="Times New Roman" w:hAnsi="Consolas" w:cs="Times New Roman"/>
+          <w:color w:val="F286C4"/>
+          <w:sz w:val="21"/>
+          <w:szCs w:val="21"/>
+          <w:lang w:eastAsia="pt-BR"/>
+        </w:rPr>
+        <w:t>div</w:t>
+      </w:r>
+      <w:proofErr w:type="spellEnd"/>
+      <w:r>
+        <w:rPr>
+          <w:rFonts w:ascii="Consolas" w:eastAsia="Times New Roman" w:hAnsi="Consolas" w:cs="Times New Roman"/>
+          <w:color w:val="F6F6F4"/>
+          <w:sz w:val="21"/>
+          <w:szCs w:val="21"/>
+          <w:lang w:eastAsia="pt-BR"/>
+        </w:rPr>
+        <w:t>&gt;</w:t>
+      </w:r>
+    </w:p>
+    <w:p>
+      <w:pPr>
+        <w:pStyle w:val="PargrafodaLista"/>
+        <w:numPr>
+          <w:ilvl w:val="0"/>
+          <w:numId w:val="1"/>
+        </w:numPr>
+        <w:shd w:val="clear" w:color="auto" w:fill="282A36"/>
+        <w:spacing w:after="0" w:line="285" w:lineRule="atLeast"/>
+        <w:rPr>
+          <w:rFonts w:ascii="Consolas" w:eastAsia="Times New Roman" w:hAnsi="Consolas" w:cs="Times New Roman"/>
+          <w:color w:val="F6F6F4"/>
+          <w:sz w:val="21"/>
+          <w:szCs w:val="21"/>
+          <w:lang w:eastAsia="pt-BR"/>
+        </w:rPr>
+      </w:pPr>
+      <w:r>
+        <w:rPr>
+          <w:rFonts w:ascii="Consolas" w:eastAsia="Times New Roman" w:hAnsi="Consolas" w:cs="Times New Roman"/>
+          <w:color w:val="F6F6F4"/>
+          <w:sz w:val="21"/>
+          <w:szCs w:val="21"/>
+          <w:lang w:eastAsia="pt-BR"/>
+        </w:rPr>
+        <w:t>&lt;/</w:t>
+      </w:r>
+      <w:proofErr w:type="spellStart"/>
+      <w:r>
+        <w:rPr>
+          <w:rFonts w:ascii="Consolas" w:eastAsia="Times New Roman" w:hAnsi="Consolas" w:cs="Times New Roman"/>
+          <w:color w:val="F286C4"/>
+          <w:sz w:val="21"/>
+          <w:szCs w:val="21"/>
+          <w:lang w:eastAsia="pt-BR"/>
+        </w:rPr>
+        <w:t>template</w:t>
+      </w:r>
+      <w:proofErr w:type="spellEnd"/>
+      <w:r>
+        <w:rPr>
+          <w:rFonts w:ascii="Consolas" w:eastAsia="Times New Roman" w:hAnsi="Consolas" w:cs="Times New Roman"/>
+          <w:color w:val="F6F6F4"/>
+          <w:sz w:val="21"/>
+          <w:szCs w:val="21"/>
+          <w:lang w:eastAsia="pt-BR"/>
+        </w:rPr>
+        <w:t>&gt;</w:t>
       </w:r>
     </w:p>
     <w:p>

</xml_diff>

<commit_message>
Finalizando o modulo 8 - comunicacao entre componentes
</commit_message>
<xml_diff>
--- a/Comunicacao_entre_componentes.docx
+++ b/Comunicacao_entre_componentes.docx
@@ -34578,11 +34578,6 @@
     </w:p>
     <w:p>
       <w:pPr>
-        <w:pStyle w:val="PargrafodaLista"/>
-        <w:numPr>
-          <w:ilvl w:val="0"/>
-          <w:numId w:val="1"/>
-        </w:numPr>
         <w:jc w:val="both"/>
         <w:rPr>
           <w:rFonts w:ascii="Consolas" w:hAnsi="Consolas"/>
@@ -34592,10 +34587,285 @@
     <w:p>
       <w:pPr>
         <w:pStyle w:val="PargrafodaLista"/>
-        <w:numPr>
-          <w:ilvl w:val="0"/>
-          <w:numId w:val="1"/>
-        </w:numPr>
+        <w:jc w:val="both"/>
+        <w:rPr>
+          <w:rFonts w:ascii="Consolas" w:hAnsi="Consolas"/>
+          <w:b/>
+          <w:bCs/>
+          <w:sz w:val="28"/>
+          <w:szCs w:val="28"/>
+        </w:rPr>
+      </w:pPr>
+      <w:r>
+        <w:rPr>
+          <w:rFonts w:ascii="Consolas" w:hAnsi="Consolas"/>
+          <w:b/>
+          <w:bCs/>
+          <w:sz w:val="28"/>
+          <w:szCs w:val="28"/>
+        </w:rPr>
+        <w:t xml:space="preserve">Aula 135 – </w:t>
+      </w:r>
+      <w:proofErr w:type="spellStart"/>
+      <w:r>
+        <w:rPr>
+          <w:rFonts w:ascii="Consolas" w:hAnsi="Consolas"/>
+          <w:b/>
+          <w:bCs/>
+          <w:sz w:val="28"/>
+          <w:szCs w:val="28"/>
+        </w:rPr>
+        <w:t>Props</w:t>
+      </w:r>
+      <w:proofErr w:type="spellEnd"/>
+      <w:r>
+        <w:rPr>
+          <w:rFonts w:ascii="Consolas" w:hAnsi="Consolas"/>
+          <w:b/>
+          <w:bCs/>
+          <w:sz w:val="28"/>
+          <w:szCs w:val="28"/>
+        </w:rPr>
+        <w:t xml:space="preserve"> por Valor </w:t>
+      </w:r>
+      <w:proofErr w:type="spellStart"/>
+      <w:r>
+        <w:rPr>
+          <w:rFonts w:ascii="Consolas" w:hAnsi="Consolas"/>
+          <w:b/>
+          <w:bCs/>
+          <w:sz w:val="28"/>
+          <w:szCs w:val="28"/>
+        </w:rPr>
+        <w:t>vs</w:t>
+      </w:r>
+      <w:proofErr w:type="spellEnd"/>
+      <w:r>
+        <w:rPr>
+          <w:rFonts w:ascii="Consolas" w:hAnsi="Consolas"/>
+          <w:b/>
+          <w:bCs/>
+          <w:sz w:val="28"/>
+          <w:szCs w:val="28"/>
+        </w:rPr>
+        <w:t xml:space="preserve"> </w:t>
+      </w:r>
+      <w:proofErr w:type="spellStart"/>
+      <w:r>
+        <w:rPr>
+          <w:rFonts w:ascii="Consolas" w:hAnsi="Consolas"/>
+          <w:b/>
+          <w:bCs/>
+          <w:sz w:val="28"/>
+          <w:szCs w:val="28"/>
+        </w:rPr>
+        <w:t>Props</w:t>
+      </w:r>
+      <w:proofErr w:type="spellEnd"/>
+      <w:r>
+        <w:rPr>
+          <w:rFonts w:ascii="Consolas" w:hAnsi="Consolas"/>
+          <w:b/>
+          <w:bCs/>
+          <w:sz w:val="28"/>
+          <w:szCs w:val="28"/>
+        </w:rPr>
+        <w:t xml:space="preserve"> por Referência</w:t>
+      </w:r>
+    </w:p>
+    <w:p>
+      <w:pPr>
+        <w:pStyle w:val="PargrafodaLista"/>
+        <w:numPr>
+          <w:ilvl w:val="0"/>
+          <w:numId w:val="1"/>
+        </w:numPr>
+        <w:jc w:val="both"/>
+        <w:rPr>
+          <w:rFonts w:ascii="Consolas" w:hAnsi="Consolas"/>
+        </w:rPr>
+      </w:pPr>
+      <w:r>
+        <w:rPr>
+          <w:rFonts w:ascii="Consolas" w:hAnsi="Consolas"/>
+        </w:rPr>
+        <w:t xml:space="preserve">Nesta aula verificamos que as variáveis que são passadas via </w:t>
+      </w:r>
+      <w:proofErr w:type="spellStart"/>
+      <w:r>
+        <w:rPr>
+          <w:rFonts w:ascii="Consolas" w:hAnsi="Consolas"/>
+        </w:rPr>
+        <w:t>props</w:t>
+      </w:r>
+      <w:proofErr w:type="spellEnd"/>
+      <w:r>
+        <w:rPr>
+          <w:rFonts w:ascii="Consolas" w:hAnsi="Consolas"/>
+        </w:rPr>
+        <w:t xml:space="preserve"> são passadas por referência ao componente filhos</w:t>
+      </w:r>
+      <w:r>
+        <w:rPr>
+          <w:rFonts w:ascii="Consolas" w:hAnsi="Consolas"/>
+        </w:rPr>
+        <w:t xml:space="preserve"> ou irmãos. Por isso é importante utilizamos um clone quando formos realizar operações, para fazer um clone, basta colocarmos a variável dentro de parênteses com</w:t>
+      </w:r>
+      <w:r>
+        <w:rPr>
+          <w:rFonts w:ascii="Consolas" w:hAnsi="Consolas"/>
+        </w:rPr>
+        <w:t xml:space="preserve"> uma reticencia antes da variável </w:t>
+      </w:r>
+      <w:proofErr w:type="spellStart"/>
+      <w:r>
+        <w:rPr>
+          <w:rFonts w:ascii="Consolas" w:hAnsi="Consolas"/>
+        </w:rPr>
+        <w:t>ex</w:t>
+      </w:r>
+      <w:proofErr w:type="spellEnd"/>
+      <w:r>
+        <w:rPr>
+          <w:rFonts w:ascii="Consolas" w:hAnsi="Consolas"/>
+        </w:rPr>
+        <w:t xml:space="preserve">: </w:t>
+      </w:r>
+    </w:p>
+    <w:p>
+      <w:pPr>
+        <w:pStyle w:val="PargrafodaLista"/>
+        <w:numPr>
+          <w:ilvl w:val="0"/>
+          <w:numId w:val="1"/>
+        </w:numPr>
+        <w:jc w:val="both"/>
+        <w:rPr>
+          <w:rFonts w:ascii="Consolas" w:hAnsi="Consolas"/>
+        </w:rPr>
+      </w:pPr>
+      <w:r>
+        <w:rPr>
+          <w:rFonts w:ascii="Consolas" w:hAnsi="Consolas"/>
+        </w:rPr>
+        <w:t>Usuário = [...</w:t>
+      </w:r>
+      <w:proofErr w:type="spellStart"/>
+      <w:r>
+        <w:rPr>
+          <w:rFonts w:ascii="Consolas" w:hAnsi="Consolas"/>
+        </w:rPr>
+        <w:t>usuario</w:t>
+      </w:r>
+      <w:proofErr w:type="spellEnd"/>
+      <w:r>
+        <w:rPr>
+          <w:rFonts w:ascii="Consolas" w:hAnsi="Consolas"/>
+        </w:rPr>
+        <w:t>]</w:t>
+      </w:r>
+    </w:p>
+    <w:p>
+      <w:pPr>
+        <w:pStyle w:val="NormalWeb"/>
+        <w:shd w:val="clear" w:color="auto" w:fill="FFFFFF"/>
+        <w:spacing w:before="0" w:beforeAutospacing="0" w:after="0" w:afterAutospacing="0"/>
+        <w:rPr>
+          <w:rFonts w:ascii="Roboto" w:hAnsi="Roboto"/>
+          <w:color w:val="1C1D1F"/>
+          <w:sz w:val="27"/>
+          <w:szCs w:val="27"/>
+        </w:rPr>
+      </w:pPr>
+      <w:r>
+        <w:rPr>
+          <w:rStyle w:val="Forte"/>
+          <w:rFonts w:ascii="Roboto" w:hAnsi="Roboto"/>
+          <w:color w:val="1C1D1F"/>
+          <w:sz w:val="27"/>
+          <w:szCs w:val="27"/>
+        </w:rPr>
+        <w:t>Links Úteis:</w:t>
+      </w:r>
+    </w:p>
+    <w:p>
+      <w:pPr>
+        <w:pStyle w:val="NormalWeb"/>
+        <w:numPr>
+          <w:ilvl w:val="0"/>
+          <w:numId w:val="2"/>
+        </w:numPr>
+        <w:shd w:val="clear" w:color="auto" w:fill="FFFFFF"/>
+        <w:spacing w:before="0" w:beforeAutospacing="0" w:after="0" w:afterAutospacing="0"/>
+        <w:rPr>
+          <w:rFonts w:ascii="Roboto" w:hAnsi="Roboto"/>
+          <w:color w:val="1C1D1F"/>
+          <w:sz w:val="27"/>
+          <w:szCs w:val="27"/>
+        </w:rPr>
+      </w:pPr>
+      <w:r>
+        <w:rPr>
+          <w:rFonts w:ascii="Roboto" w:hAnsi="Roboto"/>
+          <w:color w:val="1C1D1F"/>
+          <w:sz w:val="27"/>
+          <w:szCs w:val="27"/>
+        </w:rPr>
+        <w:t>Documentação Oficial - Props: </w:t>
+      </w:r>
+      <w:hyperlink r:id="rId8" w:anchor="Passando-Dados-aos-Filhos-com-Props" w:tgtFrame="_blank" w:history="1">
+        <w:r>
+          <w:rPr>
+            <w:rStyle w:val="Hyperlink"/>
+            <w:rFonts w:ascii="Roboto" w:hAnsi="Roboto"/>
+            <w:color w:val="5624D0"/>
+            <w:sz w:val="27"/>
+            <w:szCs w:val="27"/>
+          </w:rPr>
+          <w:t>https://br.vuejs.org/v2/guide/components.html#Passando-Dados-aos-Filhos-com-Props</w:t>
+        </w:r>
+      </w:hyperlink>
+    </w:p>
+    <w:p>
+      <w:pPr>
+        <w:pStyle w:val="NormalWeb"/>
+        <w:numPr>
+          <w:ilvl w:val="0"/>
+          <w:numId w:val="2"/>
+        </w:numPr>
+        <w:shd w:val="clear" w:color="auto" w:fill="FFFFFF"/>
+        <w:spacing w:before="0" w:beforeAutospacing="0" w:after="0" w:afterAutospacing="0"/>
+        <w:rPr>
+          <w:rFonts w:ascii="Roboto" w:hAnsi="Roboto"/>
+          <w:color w:val="1C1D1F"/>
+          <w:sz w:val="27"/>
+          <w:szCs w:val="27"/>
+        </w:rPr>
+      </w:pPr>
+      <w:r>
+        <w:rPr>
+          <w:rFonts w:ascii="Roboto" w:hAnsi="Roboto"/>
+          <w:color w:val="1C1D1F"/>
+          <w:sz w:val="27"/>
+          <w:szCs w:val="27"/>
+        </w:rPr>
+        <w:t>Documentação Oficial - Eventos Personalizados: </w:t>
+      </w:r>
+      <w:hyperlink r:id="rId9" w:anchor="Enviando-Mensagens-ao-Pai-com-Eventos" w:tgtFrame="_blank" w:history="1">
+        <w:r>
+          <w:rPr>
+            <w:rStyle w:val="Hyperlink"/>
+            <w:rFonts w:ascii="Roboto" w:hAnsi="Roboto"/>
+            <w:color w:val="5624D0"/>
+            <w:sz w:val="27"/>
+            <w:szCs w:val="27"/>
+          </w:rPr>
+          <w:t>https://br.vuejs.org/v2/guide/components.html#Enviando-Mensagens-ao-Pai-com-Eventos</w:t>
+        </w:r>
+      </w:hyperlink>
+    </w:p>
+    <w:p>
+      <w:pPr>
         <w:jc w:val="both"/>
         <w:rPr>
           <w:rFonts w:ascii="Consolas" w:hAnsi="Consolas"/>
@@ -34615,6 +34885,147 @@
 <file path=word/numbering.xml><?xml version="1.0" encoding="utf-8"?>
 <w:numbering xmlns:wpc="http://schemas.microsoft.com/office/word/2010/wordprocessingCanvas" xmlns:cx="http://schemas.microsoft.com/office/drawing/2014/chartex" xmlns:cx1="http://schemas.microsoft.com/office/drawing/2015/9/8/chartex" xmlns:cx2="http://schemas.microsoft.com/office/drawing/2015/10/21/chartex" xmlns:cx3="http://schemas.microsoft.com/office/drawing/2016/5/9/chartex" xmlns:cx4="http://schemas.microsoft.com/office/drawing/2016/5/10/chartex" xmlns:cx5="http://schemas.microsoft.com/office/drawing/2016/5/11/chartex" xmlns:cx6="http://schemas.microsoft.com/office/drawing/2016/5/12/chartex" xmlns:cx7="http://schemas.microsoft.com/office/drawing/2016/5/13/chartex" xmlns:cx8="http://schemas.microsoft.com/office/drawing/2016/5/14/chartex" xmlns:mc="http://schemas.openxmlformats.org/markup-compatibility/2006" xmlns:aink="http://schemas.microsoft.com/office/drawing/2016/ink" xmlns:am3d="http://schemas.microsoft.com/office/drawing/2017/model3d" xmlns:o="urn:schemas-microsoft-com:office:office" xmlns:oel="http://schemas.microsoft.com/office/2019/extlst" xmlns:r="http://schemas.openxmlformats.org/officeDocument/2006/relationships" xmlns:m="http://schemas.openxmlformats.org/officeDocument/2006/math" xmlns:v="urn:schemas-microsoft-com:vml" xmlns:wp14="http://schemas.microsoft.com/office/word/2010/wordprocessingDrawing" xmlns:wp="http://schemas.openxmlformats.org/drawingml/2006/wordprocessingDrawing" xmlns:w10="urn:schemas-microsoft-com:office:word" xmlns:w="http://schemas.openxmlformats.org/wordprocessingml/2006/main" xmlns:w14="http://schemas.microsoft.com/office/word/2010/wordml" xmlns:w15="http://schemas.microsoft.com/office/word/2012/wordml" xmlns:w16cex="http://schemas.microsoft.com/office/word/2018/wordml/cex" xmlns:w16cid="http://schemas.microsoft.com/office/word/2016/wordml/cid" xmlns:w16="http://schemas.microsoft.com/office/word/2018/wordml" xmlns:w16sdtdh="http://schemas.microsoft.com/office/word/2020/wordml/sdtdatahash" xmlns:w16se="http://schemas.microsoft.com/office/word/2015/wordml/symex" xmlns:wpg="http://schemas.microsoft.com/office/word/2010/wordprocessingGroup" xmlns:wpi="http://schemas.microsoft.com/office/word/2010/wordprocessingInk" xmlns:wne="http://schemas.microsoft.com/office/word/2006/wordml" xmlns:wps="http://schemas.microsoft.com/office/word/2010/wordprocessingShape" mc:Ignorable="w14 w15 w16se w16cid w16 w16cex w16sdtdh wp14">
   <w:abstractNum w:abstractNumId="0" w15:restartNumberingAfterBreak="0">
+    <w:nsid w:val="45E63F8E"/>
+    <w:multiLevelType w:val="multilevel"/>
+    <w:tmpl w:val="C07E27FA"/>
+    <w:lvl w:ilvl="0">
+      <w:start w:val="1"/>
+      <w:numFmt w:val="bullet"/>
+      <w:lvlText w:val=""/>
+      <w:lvlJc w:val="left"/>
+      <w:pPr>
+        <w:tabs>
+          <w:tab w:val="num" w:pos="720"/>
+        </w:tabs>
+        <w:ind w:left="720" w:hanging="360"/>
+      </w:pPr>
+      <w:rPr>
+        <w:rFonts w:ascii="Symbol" w:hAnsi="Symbol" w:hint="default"/>
+        <w:sz w:val="20"/>
+      </w:rPr>
+    </w:lvl>
+    <w:lvl w:ilvl="1" w:tentative="1">
+      <w:numFmt w:val="bullet"/>
+      <w:lvlText w:val=""/>
+      <w:lvlJc w:val="left"/>
+      <w:pPr>
+        <w:tabs>
+          <w:tab w:val="num" w:pos="1440"/>
+        </w:tabs>
+        <w:ind w:left="1440" w:hanging="360"/>
+      </w:pPr>
+      <w:rPr>
+        <w:rFonts w:ascii="Symbol" w:hAnsi="Symbol" w:hint="default"/>
+        <w:sz w:val="20"/>
+      </w:rPr>
+    </w:lvl>
+    <w:lvl w:ilvl="2" w:tentative="1">
+      <w:numFmt w:val="bullet"/>
+      <w:lvlText w:val=""/>
+      <w:lvlJc w:val="left"/>
+      <w:pPr>
+        <w:tabs>
+          <w:tab w:val="num" w:pos="2160"/>
+        </w:tabs>
+        <w:ind w:left="2160" w:hanging="360"/>
+      </w:pPr>
+      <w:rPr>
+        <w:rFonts w:ascii="Symbol" w:hAnsi="Symbol" w:hint="default"/>
+        <w:sz w:val="20"/>
+      </w:rPr>
+    </w:lvl>
+    <w:lvl w:ilvl="3" w:tentative="1">
+      <w:numFmt w:val="bullet"/>
+      <w:lvlText w:val=""/>
+      <w:lvlJc w:val="left"/>
+      <w:pPr>
+        <w:tabs>
+          <w:tab w:val="num" w:pos="2880"/>
+        </w:tabs>
+        <w:ind w:left="2880" w:hanging="360"/>
+      </w:pPr>
+      <w:rPr>
+        <w:rFonts w:ascii="Symbol" w:hAnsi="Symbol" w:hint="default"/>
+        <w:sz w:val="20"/>
+      </w:rPr>
+    </w:lvl>
+    <w:lvl w:ilvl="4" w:tentative="1">
+      <w:numFmt w:val="bullet"/>
+      <w:lvlText w:val=""/>
+      <w:lvlJc w:val="left"/>
+      <w:pPr>
+        <w:tabs>
+          <w:tab w:val="num" w:pos="3600"/>
+        </w:tabs>
+        <w:ind w:left="3600" w:hanging="360"/>
+      </w:pPr>
+      <w:rPr>
+        <w:rFonts w:ascii="Symbol" w:hAnsi="Symbol" w:hint="default"/>
+        <w:sz w:val="20"/>
+      </w:rPr>
+    </w:lvl>
+    <w:lvl w:ilvl="5" w:tentative="1">
+      <w:numFmt w:val="bullet"/>
+      <w:lvlText w:val=""/>
+      <w:lvlJc w:val="left"/>
+      <w:pPr>
+        <w:tabs>
+          <w:tab w:val="num" w:pos="4320"/>
+        </w:tabs>
+        <w:ind w:left="4320" w:hanging="360"/>
+      </w:pPr>
+      <w:rPr>
+        <w:rFonts w:ascii="Symbol" w:hAnsi="Symbol" w:hint="default"/>
+        <w:sz w:val="20"/>
+      </w:rPr>
+    </w:lvl>
+    <w:lvl w:ilvl="6" w:tentative="1">
+      <w:numFmt w:val="bullet"/>
+      <w:lvlText w:val=""/>
+      <w:lvlJc w:val="left"/>
+      <w:pPr>
+        <w:tabs>
+          <w:tab w:val="num" w:pos="5040"/>
+        </w:tabs>
+        <w:ind w:left="5040" w:hanging="360"/>
+      </w:pPr>
+      <w:rPr>
+        <w:rFonts w:ascii="Symbol" w:hAnsi="Symbol" w:hint="default"/>
+        <w:sz w:val="20"/>
+      </w:rPr>
+    </w:lvl>
+    <w:lvl w:ilvl="7" w:tentative="1">
+      <w:numFmt w:val="bullet"/>
+      <w:lvlText w:val=""/>
+      <w:lvlJc w:val="left"/>
+      <w:pPr>
+        <w:tabs>
+          <w:tab w:val="num" w:pos="5760"/>
+        </w:tabs>
+        <w:ind w:left="5760" w:hanging="360"/>
+      </w:pPr>
+      <w:rPr>
+        <w:rFonts w:ascii="Symbol" w:hAnsi="Symbol" w:hint="default"/>
+        <w:sz w:val="20"/>
+      </w:rPr>
+    </w:lvl>
+    <w:lvl w:ilvl="8" w:tentative="1">
+      <w:numFmt w:val="bullet"/>
+      <w:lvlText w:val=""/>
+      <w:lvlJc w:val="left"/>
+      <w:pPr>
+        <w:tabs>
+          <w:tab w:val="num" w:pos="6480"/>
+        </w:tabs>
+        <w:ind w:left="6480" w:hanging="360"/>
+      </w:pPr>
+      <w:rPr>
+        <w:rFonts w:ascii="Symbol" w:hAnsi="Symbol" w:hint="default"/>
+        <w:sz w:val="20"/>
+      </w:rPr>
+    </w:lvl>
+  </w:abstractNum>
+  <w:abstractNum w:abstractNumId="1" w15:restartNumberingAfterBreak="0">
     <w:nsid w:val="75C54B08"/>
     <w:multiLevelType w:val="hybridMultilevel"/>
     <w:tmpl w:val="C3540D64"/>
@@ -34701,6 +35112,9 @@
     </w:lvl>
   </w:abstractNum>
   <w:num w:numId="1" w16cid:durableId="1271356761">
+    <w:abstractNumId w:val="1"/>
+  </w:num>
+  <w:num w:numId="2" w16cid:durableId="467862650">
     <w:abstractNumId w:val="0"/>
   </w:num>
 </w:numbering>
@@ -35180,6 +35594,46 @@
       <w:lang w:eastAsia="pt-BR"/>
     </w:rPr>
   </w:style>
+  <w:style w:type="paragraph" w:styleId="NormalWeb">
+    <w:name w:val="Normal (Web)"/>
+    <w:basedOn w:val="Normal"/>
+    <w:uiPriority w:val="99"/>
+    <w:semiHidden/>
+    <w:unhideWhenUsed/>
+    <w:rsid w:val="00372BAE"/>
+    <w:pPr>
+      <w:spacing w:before="100" w:beforeAutospacing="1" w:after="100" w:afterAutospacing="1" w:line="240" w:lineRule="auto"/>
+    </w:pPr>
+    <w:rPr>
+      <w:rFonts w:ascii="Times New Roman" w:eastAsia="Times New Roman" w:hAnsi="Times New Roman" w:cs="Times New Roman"/>
+      <w:sz w:val="24"/>
+      <w:szCs w:val="24"/>
+      <w:lang w:eastAsia="pt-BR"/>
+    </w:rPr>
+  </w:style>
+  <w:style w:type="character" w:styleId="Forte">
+    <w:name w:val="Strong"/>
+    <w:basedOn w:val="Fontepargpadro"/>
+    <w:uiPriority w:val="22"/>
+    <w:qFormat/>
+    <w:rsid w:val="00372BAE"/>
+    <w:rPr>
+      <w:b/>
+      <w:bCs/>
+    </w:rPr>
+  </w:style>
+  <w:style w:type="character" w:styleId="Hyperlink">
+    <w:name w:val="Hyperlink"/>
+    <w:basedOn w:val="Fontepargpadro"/>
+    <w:uiPriority w:val="99"/>
+    <w:semiHidden/>
+    <w:unhideWhenUsed/>
+    <w:rsid w:val="00372BAE"/>
+    <w:rPr>
+      <w:color w:val="0000FF"/>
+      <w:u w:val="single"/>
+    </w:rPr>
+  </w:style>
 </w:styles>
 </file>
 

</xml_diff>